<commit_message>
Ajout de la portée, des acronymes, des références et du copyright dans le dossier de spécification
</commit_message>
<xml_diff>
--- a/specifications/dossier_de_specification.docx
+++ b/specifications/dossier_de_specification.docx
@@ -10,6 +10,7 @@
           <w:docPartUnique/>
         </w:docPartObj>
       </w:sdtPr>
+      <w:sdtEndPr/>
       <w:sdtContent>
         <w:p/>
         <w:tbl>
@@ -44,6 +45,7 @@
                 <w:dataBinding w:prefixMappings="xmlns:ns0='http://schemas.openxmlformats.org/officeDocument/2006/extended-properties'" w:xpath="/ns0:Properties[1]/ns0:Company[1]" w:storeItemID="{6668398D-A668-4E3E-A5EB-62B293D839F1}"/>
                 <w:text/>
               </w:sdtPr>
+              <w:sdtEndPr/>
               <w:sdtContent>
                 <w:tc>
                   <w:tcPr>
@@ -63,23 +65,13 @@
                         <w:sz w:val="24"/>
                       </w:rPr>
                     </w:pPr>
-                    <w:proofErr w:type="spellStart"/>
                     <w:r>
                       <w:rPr>
                         <w:color w:val="2E74B5" w:themeColor="accent1" w:themeShade="BF"/>
                         <w:sz w:val="24"/>
                         <w:szCs w:val="24"/>
                       </w:rPr>
-                      <w:t>SartrouInc</w:t>
-                    </w:r>
-                    <w:proofErr w:type="spellEnd"/>
-                    <w:r>
-                      <w:rPr>
-                        <w:color w:val="2E74B5" w:themeColor="accent1" w:themeShade="BF"/>
-                        <w:sz w:val="24"/>
-                        <w:szCs w:val="24"/>
-                      </w:rPr>
-                      <w:t>.</w:t>
+                      <w:t>SartrouInc.</w:t>
                     </w:r>
                   </w:p>
                 </w:tc>
@@ -107,6 +99,7 @@
                   <w:dataBinding w:prefixMappings="xmlns:ns0='http://schemas.openxmlformats.org/package/2006/metadata/core-properties' xmlns:ns1='http://purl.org/dc/elements/1.1/'" w:xpath="/ns0:coreProperties[1]/ns1:title[1]" w:storeItemID="{6C3C8BC8-F283-45AE-878A-BAB7291924A1}"/>
                   <w:text/>
                 </w:sdtPr>
+                <w:sdtEndPr/>
                 <w:sdtContent>
                   <w:p>
                     <w:pPr>
@@ -119,7 +112,6 @@
                         <w:szCs w:val="88"/>
                       </w:rPr>
                     </w:pPr>
-                    <w:proofErr w:type="spellStart"/>
                     <w:r>
                       <w:rPr>
                         <w:rFonts w:asciiTheme="majorHAnsi" w:eastAsiaTheme="majorEastAsia" w:hAnsiTheme="majorHAnsi" w:cstheme="majorBidi"/>
@@ -129,7 +121,6 @@
                       </w:rPr>
                       <w:t>App_Name</w:t>
                     </w:r>
-                    <w:proofErr w:type="spellEnd"/>
                   </w:p>
                 </w:sdtContent>
               </w:sdt>
@@ -151,6 +142,7 @@
                 <w:dataBinding w:prefixMappings="xmlns:ns0='http://schemas.openxmlformats.org/package/2006/metadata/core-properties' xmlns:ns1='http://purl.org/dc/elements/1.1/'" w:xpath="/ns0:coreProperties[1]/ns1:subject[1]" w:storeItemID="{6C3C8BC8-F283-45AE-878A-BAB7291924A1}"/>
                 <w:text/>
               </w:sdtPr>
+              <w:sdtEndPr/>
               <w:sdtContent>
                 <w:tc>
                   <w:tcPr>
@@ -219,6 +211,7 @@
                   <w:dataBinding w:prefixMappings="xmlns:ns0='http://schemas.openxmlformats.org/package/2006/metadata/core-properties' xmlns:ns1='http://purl.org/dc/elements/1.1/'" w:xpath="/ns0:coreProperties[1]/ns1:creator[1]" w:storeItemID="{6C3C8BC8-F283-45AE-878A-BAB7291924A1}"/>
                   <w:text/>
                 </w:sdtPr>
+                <w:sdtEndPr/>
                 <w:sdtContent>
                   <w:p>
                     <w:pPr>
@@ -279,6 +272,7 @@
                     <w:calendar w:val="gregorian"/>
                   </w:date>
                 </w:sdtPr>
+                <w:sdtEndPr/>
                 <w:sdtContent>
                   <w:p>
                     <w:pPr>
@@ -328,7 +322,6 @@
           <w:szCs w:val="22"/>
         </w:rPr>
       </w:pPr>
-      <w:proofErr w:type="spellStart"/>
       <w:r>
         <w:rPr>
           <w:rFonts w:asciiTheme="minorHAnsi" w:hAnsiTheme="minorHAnsi"/>
@@ -336,18 +329,9 @@
           <w:szCs w:val="22"/>
         </w:rPr>
         <w:lastRenderedPageBreak/>
-        <w:t>Historique</w:t>
-      </w:r>
-      <w:proofErr w:type="spellEnd"/>
-      <w:r>
-        <w:rPr>
-          <w:rFonts w:asciiTheme="minorHAnsi" w:hAnsiTheme="minorHAnsi"/>
-          <w:sz w:val="22"/>
-          <w:szCs w:val="22"/>
-        </w:rPr>
-        <w:t xml:space="preserve"> des </w:t>
-      </w:r>
-      <w:proofErr w:type="spellStart"/>
+        <w:t xml:space="preserve">Historique des </w:t>
+      </w:r>
+      <w:commentRangeStart w:id="0"/>
       <w:r>
         <w:rPr>
           <w:rFonts w:asciiTheme="minorHAnsi" w:hAnsiTheme="minorHAnsi"/>
@@ -356,7 +340,16 @@
         </w:rPr>
         <w:t>versions</w:t>
       </w:r>
-      <w:proofErr w:type="spellEnd"/>
+      <w:commentRangeEnd w:id="0"/>
+      <w:r>
+        <w:rPr>
+          <w:rStyle w:val="Marquedecommentaire"/>
+          <w:rFonts w:asciiTheme="minorHAnsi" w:eastAsiaTheme="minorHAnsi" w:hAnsiTheme="minorHAnsi" w:cstheme="minorBidi"/>
+          <w:kern w:val="0"/>
+          <w:lang w:val="fr-FR" w:eastAsia="en-US" w:bidi="ar-SA"/>
+        </w:rPr>
+        <w:commentReference w:id="0"/>
+      </w:r>
       <w:r>
         <w:rPr>
           <w:rFonts w:asciiTheme="minorHAnsi" w:hAnsiTheme="minorHAnsi"/>
@@ -391,12 +384,6 @@
         <w:gridCol w:w="1095"/>
       </w:tblGrid>
       <w:tr>
-        <w:tblPrEx>
-          <w:tblCellMar>
-            <w:top w:w="0" w:type="dxa"/>
-            <w:bottom w:w="0" w:type="dxa"/>
-          </w:tblCellMar>
-        </w:tblPrEx>
         <w:trPr>
           <w:tblHeader/>
         </w:trPr>
@@ -480,7 +467,6 @@
                 <w:szCs w:val="22"/>
               </w:rPr>
             </w:pPr>
-            <w:proofErr w:type="spellStart"/>
             <w:r>
               <w:rPr>
                 <w:rFonts w:asciiTheme="minorHAnsi" w:hAnsiTheme="minorHAnsi"/>
@@ -489,7 +475,6 @@
               </w:rPr>
               <w:t>Auteur</w:t>
             </w:r>
-            <w:proofErr w:type="spellEnd"/>
           </w:p>
         </w:tc>
         <w:tc>
@@ -524,12 +509,6 @@
         </w:tc>
       </w:tr>
       <w:tr>
-        <w:tblPrEx>
-          <w:tblCellMar>
-            <w:top w:w="0" w:type="dxa"/>
-            <w:bottom w:w="0" w:type="dxa"/>
-          </w:tblCellMar>
-        </w:tblPrEx>
         <w:tc>
           <w:tcPr>
             <w:tcW w:w="1291" w:type="dxa"/>
@@ -578,7 +557,6 @@
                 <w:szCs w:val="22"/>
               </w:rPr>
             </w:pPr>
-            <w:proofErr w:type="spellStart"/>
             <w:r>
               <w:rPr>
                 <w:rFonts w:asciiTheme="minorHAnsi" w:hAnsiTheme="minorHAnsi"/>
@@ -587,7 +565,6 @@
               </w:rPr>
               <w:t>Création</w:t>
             </w:r>
-            <w:proofErr w:type="spellEnd"/>
           </w:p>
         </w:tc>
         <w:tc>
@@ -644,18 +621,12 @@
                 <w:sz w:val="22"/>
                 <w:szCs w:val="22"/>
               </w:rPr>
-              <w:t>1.0</w:t>
+              <w:t>0.1</w:t>
             </w:r>
           </w:p>
         </w:tc>
       </w:tr>
       <w:tr>
-        <w:tblPrEx>
-          <w:tblCellMar>
-            <w:top w:w="0" w:type="dxa"/>
-            <w:bottom w:w="0" w:type="dxa"/>
-          </w:tblCellMar>
-        </w:tblPrEx>
         <w:tc>
           <w:tcPr>
             <w:tcW w:w="1291" w:type="dxa"/>
@@ -675,6 +646,14 @@
                 <w:szCs w:val="22"/>
               </w:rPr>
             </w:pPr>
+            <w:r>
+              <w:rPr>
+                <w:rFonts w:asciiTheme="minorHAnsi" w:hAnsiTheme="minorHAnsi"/>
+                <w:sz w:val="22"/>
+                <w:szCs w:val="22"/>
+              </w:rPr>
+              <w:t>11/11/2015</w:t>
+            </w:r>
           </w:p>
         </w:tc>
         <w:tc>
@@ -696,6 +675,14 @@
                 <w:szCs w:val="22"/>
               </w:rPr>
             </w:pPr>
+            <w:r>
+              <w:rPr>
+                <w:rFonts w:asciiTheme="minorHAnsi" w:hAnsiTheme="minorHAnsi"/>
+                <w:sz w:val="22"/>
+                <w:szCs w:val="22"/>
+              </w:rPr>
+              <w:t>Ajout de la portée, des acronymes, des références et du copyright</w:t>
+            </w:r>
           </w:p>
         </w:tc>
         <w:tc>
@@ -717,6 +704,14 @@
                 <w:szCs w:val="22"/>
               </w:rPr>
             </w:pPr>
+            <w:r>
+              <w:rPr>
+                <w:rFonts w:asciiTheme="minorHAnsi" w:hAnsiTheme="minorHAnsi"/>
+                <w:sz w:val="22"/>
+                <w:szCs w:val="22"/>
+              </w:rPr>
+              <w:t>P. TOUZE</w:t>
+            </w:r>
           </w:p>
         </w:tc>
         <w:tc>
@@ -738,6 +733,14 @@
                 <w:szCs w:val="22"/>
               </w:rPr>
             </w:pPr>
+            <w:r>
+              <w:rPr>
+                <w:rFonts w:asciiTheme="minorHAnsi" w:hAnsiTheme="minorHAnsi"/>
+                <w:sz w:val="22"/>
+                <w:szCs w:val="22"/>
+              </w:rPr>
+              <w:t>0.2</w:t>
+            </w:r>
           </w:p>
         </w:tc>
       </w:tr>
@@ -3520,191 +3523,862 @@
       <w:pPr>
         <w:pStyle w:val="Titre1"/>
       </w:pPr>
-      <w:bookmarkStart w:id="0" w:name="_Toc434866798"/>
+      <w:bookmarkStart w:id="1" w:name="_Toc434866798"/>
       <w:r>
         <w:lastRenderedPageBreak/>
         <w:t>Introduction</w:t>
-      </w:r>
-      <w:bookmarkEnd w:id="0"/>
-    </w:p>
-    <w:p>
-      <w:pPr>
-        <w:pStyle w:val="Titre2"/>
-      </w:pPr>
-      <w:bookmarkStart w:id="1" w:name="_Toc434866799"/>
-      <w:r>
-        <w:t>Objet</w:t>
       </w:r>
       <w:bookmarkEnd w:id="1"/>
     </w:p>
     <w:p>
       <w:pPr>
+        <w:ind w:firstLine="432"/>
+      </w:pPr>
+    </w:p>
+    <w:p>
+      <w:pPr>
         <w:pStyle w:val="Titre2"/>
       </w:pPr>
-      <w:bookmarkStart w:id="2" w:name="_Toc434866800"/>
-      <w:r>
-        <w:t>Portée</w:t>
+      <w:bookmarkStart w:id="2" w:name="_Toc434866799"/>
+      <w:r>
+        <w:t>Objet</w:t>
       </w:r>
       <w:bookmarkEnd w:id="2"/>
     </w:p>
+    <w:p/>
     <w:p>
       <w:pPr>
-        <w:pStyle w:val="Titre2"/>
-      </w:pPr>
-      <w:bookmarkStart w:id="3" w:name="_Toc434866801"/>
-      <w:r>
-        <w:t>Définitions, acronymes et abréviations</w:t>
-      </w:r>
-      <w:bookmarkEnd w:id="3"/>
+        <w:ind w:firstLine="432"/>
+      </w:pPr>
+      <w:r>
+        <w:t xml:space="preserve">Ce dossier de spécification a pour objectif de définir les fonctionnalités et exigences attendues pour le développement de l’application App_Name. Le client étant ici l’utilisateur final ce dossier se focalise sur l’utilisation du produit et les exigences sont définies suivant les attentes connues d’un utilisateur possédant un </w:t>
+      </w:r>
+      <w:commentRangeStart w:id="3"/>
+      <w:r>
+        <w:t>smartphone</w:t>
+      </w:r>
+      <w:commentRangeEnd w:id="3"/>
+      <w:r>
+        <w:rPr>
+          <w:rStyle w:val="Marquedecommentaire"/>
+        </w:rPr>
+        <w:commentReference w:id="3"/>
+      </w:r>
+      <w:r>
+        <w:t>.</w:t>
+      </w:r>
     </w:p>
     <w:p>
       <w:pPr>
+        <w:ind w:left="432"/>
+      </w:pPr>
+    </w:p>
+    <w:p>
+      <w:pPr>
+        <w:ind w:firstLine="432"/>
+      </w:pPr>
+      <w:r>
+        <w:t>Ce document a pour but de permettre de concevoir, développer, et tester les parties logicielles de l’application App_Name.</w:t>
+      </w:r>
+    </w:p>
+    <w:p>
+      <w:pPr>
+        <w:ind w:firstLine="432"/>
+      </w:pPr>
+    </w:p>
+    <w:p>
+      <w:pPr>
+        <w:ind w:firstLine="432"/>
+      </w:pPr>
+      <w:r>
+        <w:t>Ce dossier de spécification suit les recommandations de la norme IEEE 830-1998 [IEEE-830_1998]. Il utilise des schémas et illustrations respectant la norme UML en version 2.4.1 [UML_2.4_2011].</w:t>
+      </w:r>
+    </w:p>
+    <w:p/>
+    <w:p>
+      <w:pPr>
         <w:pStyle w:val="Titre2"/>
       </w:pPr>
-      <w:bookmarkStart w:id="4" w:name="_Toc434866802"/>
-      <w:r>
-        <w:t>Références</w:t>
+      <w:bookmarkStart w:id="4" w:name="_Toc434866800"/>
+      <w:bookmarkStart w:id="5" w:name="_Portée"/>
+      <w:bookmarkEnd w:id="5"/>
+      <w:r>
+        <w:t>Portée</w:t>
       </w:r>
       <w:bookmarkEnd w:id="4"/>
     </w:p>
+    <w:p/>
     <w:p>
-      <w:pPr>
-        <w:pStyle w:val="Titre2"/>
-      </w:pPr>
-      <w:bookmarkStart w:id="5" w:name="_Toc434866803"/>
-      <w:r>
-        <w:t>Vue d’ensemble</w:t>
-      </w:r>
-      <w:bookmarkEnd w:id="5"/>
+      <w:r>
+        <w:t>Ce document décrit les fonctionnalités et exigences du Système à l’Etude (SaE) constitué de :</w:t>
+      </w:r>
     </w:p>
     <w:p>
       <w:pPr>
+        <w:pStyle w:val="Paragraphedeliste"/>
+        <w:numPr>
+          <w:ilvl w:val="0"/>
+          <w:numId w:val="5"/>
+        </w:numPr>
+      </w:pPr>
+      <w:r>
+        <w:t>Le logiciel App_Name</w:t>
+      </w:r>
+      <w:r>
+        <w:t xml:space="preserve"> gérant l’interface</w:t>
+      </w:r>
+      <w:r>
+        <w:t xml:space="preserve"> sur smartphone Android</w:t>
+      </w:r>
+    </w:p>
+    <w:p>
+      <w:pPr>
+        <w:pStyle w:val="Paragraphedeliste"/>
+        <w:numPr>
+          <w:ilvl w:val="0"/>
+          <w:numId w:val="5"/>
+        </w:numPr>
+      </w:pPr>
+      <w:r>
+        <w:t>Une base de données permettant de stocker les informations de manière persistante</w:t>
+      </w:r>
+    </w:p>
+    <w:p>
+      <w:pPr>
+        <w:pStyle w:val="Paragraphedeliste"/>
+        <w:numPr>
+          <w:ilvl w:val="0"/>
+          <w:numId w:val="5"/>
+        </w:numPr>
+      </w:pPr>
+      <w:r>
+        <w:t>Une REST API permettant d’interroger la base de données</w:t>
+      </w:r>
+    </w:p>
+    <w:p/>
+    <w:p>
+      <w:r>
+        <w:t>Les trois composants constitutifs du SaE piloteront des périphériques et communiqueront via des protocoles qui seront décrits plus loin dans ce document.</w:t>
+      </w:r>
+    </w:p>
+    <w:p/>
+    <w:p>
+      <w:r>
+        <w:t>Les contraintes liées au matériel sur lequel les différents composants fonctionneront seront également évoquées ultérieurement dans ce document.</w:t>
+      </w:r>
+    </w:p>
+    <w:p/>
+    <w:p>
+      <w:pPr>
         <w:pStyle w:val="Titre2"/>
       </w:pPr>
-      <w:bookmarkStart w:id="6" w:name="_Toc434866804"/>
-      <w:r>
-        <w:t>Copyright</w:t>
+      <w:bookmarkStart w:id="6" w:name="_Toc434866801"/>
+      <w:r>
+        <w:t>Définitions, acronymes et abréviations</w:t>
       </w:r>
       <w:bookmarkEnd w:id="6"/>
     </w:p>
     <w:p/>
     <w:p>
-      <w:pPr>
-        <w:pStyle w:val="Titre1"/>
-      </w:pPr>
-      <w:bookmarkStart w:id="7" w:name="_Toc434866805"/>
-      <w:r>
-        <w:t>Description Générale</w:t>
+      <w:r>
+        <w:t>Les abréviations utilisées dans le présent document sont répertoriées et expliquées dans le tableau présenté ci-dessous. Les termes utiles pour interpréter correctement ce dossier de spécifications sont définis dans le dictionnaire de domaine présent dans ce dossier dans la partie 3.3.</w:t>
+      </w:r>
+    </w:p>
+    <w:p/>
+    <w:tbl>
+      <w:tblPr>
+        <w:tblStyle w:val="TableauGrille4-Accentuation3"/>
+        <w:tblW w:w="0" w:type="auto"/>
+        <w:tblLook w:val="04A0" w:firstRow="1" w:lastRow="0" w:firstColumn="1" w:lastColumn="0" w:noHBand="0" w:noVBand="1"/>
+      </w:tblPr>
+      <w:tblGrid>
+        <w:gridCol w:w="3823"/>
+        <w:gridCol w:w="5239"/>
+      </w:tblGrid>
+      <w:tr>
+        <w:trPr>
+          <w:cnfStyle w:val="100000000000" w:firstRow="1" w:lastRow="0" w:firstColumn="0" w:lastColumn="0" w:oddVBand="0" w:evenVBand="0" w:oddHBand="0" w:evenHBand="0" w:firstRowFirstColumn="0" w:firstRowLastColumn="0" w:lastRowFirstColumn="0" w:lastRowLastColumn="0"/>
+        </w:trPr>
+        <w:tc>
+          <w:tcPr>
+            <w:cnfStyle w:val="001000000000" w:firstRow="0" w:lastRow="0" w:firstColumn="1" w:lastColumn="0" w:oddVBand="0" w:evenVBand="0" w:oddHBand="0" w:evenHBand="0" w:firstRowFirstColumn="0" w:firstRowLastColumn="0" w:lastRowFirstColumn="0" w:lastRowLastColumn="0"/>
+            <w:tcW w:w="3823" w:type="dxa"/>
+          </w:tcPr>
+          <w:p>
+            <w:r>
+              <w:t>Acronymes, abréviation</w:t>
+            </w:r>
+          </w:p>
+        </w:tc>
+        <w:tc>
+          <w:tcPr>
+            <w:tcW w:w="5239" w:type="dxa"/>
+          </w:tcPr>
+          <w:p>
+            <w:pPr>
+              <w:cnfStyle w:val="100000000000" w:firstRow="1" w:lastRow="0" w:firstColumn="0" w:lastColumn="0" w:oddVBand="0" w:evenVBand="0" w:oddHBand="0" w:evenHBand="0" w:firstRowFirstColumn="0" w:firstRowLastColumn="0" w:lastRowFirstColumn="0" w:lastRowLastColumn="0"/>
+            </w:pPr>
+            <w:r>
+              <w:t>Définition</w:t>
+            </w:r>
+          </w:p>
+        </w:tc>
+      </w:tr>
+      <w:tr>
+        <w:trPr>
+          <w:cnfStyle w:val="000000100000" w:firstRow="0" w:lastRow="0" w:firstColumn="0" w:lastColumn="0" w:oddVBand="0" w:evenVBand="0" w:oddHBand="1" w:evenHBand="0" w:firstRowFirstColumn="0" w:firstRowLastColumn="0" w:lastRowFirstColumn="0" w:lastRowLastColumn="0"/>
+        </w:trPr>
+        <w:tc>
+          <w:tcPr>
+            <w:cnfStyle w:val="001000000000" w:firstRow="0" w:lastRow="0" w:firstColumn="1" w:lastColumn="0" w:oddVBand="0" w:evenVBand="0" w:oddHBand="0" w:evenHBand="0" w:firstRowFirstColumn="0" w:firstRowLastColumn="0" w:lastRowFirstColumn="0" w:lastRowLastColumn="0"/>
+            <w:tcW w:w="3823" w:type="dxa"/>
+          </w:tcPr>
+          <w:p>
+            <w:r>
+              <w:t>API (</w:t>
+            </w:r>
+            <w:r>
+              <w:t>Application Program Interface</w:t>
+            </w:r>
+            <w:r>
+              <w:t>)</w:t>
+            </w:r>
+          </w:p>
+        </w:tc>
+        <w:tc>
+          <w:tcPr>
+            <w:tcW w:w="5239" w:type="dxa"/>
+          </w:tcPr>
+          <w:p>
+            <w:pPr>
+              <w:cnfStyle w:val="000000100000" w:firstRow="0" w:lastRow="0" w:firstColumn="0" w:lastColumn="0" w:oddVBand="0" w:evenVBand="0" w:oddHBand="1" w:evenHBand="0" w:firstRowFirstColumn="0" w:firstRowLastColumn="0" w:lastRowFirstColumn="0" w:lastRowLastColumn="0"/>
+            </w:pPr>
+            <w:r>
+              <w:t>Un ensemble de fonctions proposées par un logiciel offrant des services à un autre logiciel</w:t>
+            </w:r>
+          </w:p>
+        </w:tc>
+      </w:tr>
+      <w:tr>
+        <w:tc>
+          <w:tcPr>
+            <w:cnfStyle w:val="001000000000" w:firstRow="0" w:lastRow="0" w:firstColumn="1" w:lastColumn="0" w:oddVBand="0" w:evenVBand="0" w:oddHBand="0" w:evenHBand="0" w:firstRowFirstColumn="0" w:firstRowLastColumn="0" w:lastRowFirstColumn="0" w:lastRowLastColumn="0"/>
+            <w:tcW w:w="3823" w:type="dxa"/>
+          </w:tcPr>
+          <w:p>
+            <w:r>
+              <w:t>CU</w:t>
+            </w:r>
+          </w:p>
+        </w:tc>
+        <w:tc>
+          <w:tcPr>
+            <w:tcW w:w="5239" w:type="dxa"/>
+          </w:tcPr>
+          <w:p>
+            <w:pPr>
+              <w:cnfStyle w:val="000000000000" w:firstRow="0" w:lastRow="0" w:firstColumn="0" w:lastColumn="0" w:oddVBand="0" w:evenVBand="0" w:oddHBand="0" w:evenHBand="0" w:firstRowFirstColumn="0" w:firstRowLastColumn="0" w:lastRowFirstColumn="0" w:lastRowLastColumn="0"/>
+            </w:pPr>
+            <w:r>
+              <w:t>Cas d’utilisation</w:t>
+            </w:r>
+          </w:p>
+        </w:tc>
+      </w:tr>
+      <w:tr>
+        <w:trPr>
+          <w:cnfStyle w:val="000000100000" w:firstRow="0" w:lastRow="0" w:firstColumn="0" w:lastColumn="0" w:oddVBand="0" w:evenVBand="0" w:oddHBand="1" w:evenHBand="0" w:firstRowFirstColumn="0" w:firstRowLastColumn="0" w:lastRowFirstColumn="0" w:lastRowLastColumn="0"/>
+        </w:trPr>
+        <w:tc>
+          <w:tcPr>
+            <w:cnfStyle w:val="001000000000" w:firstRow="0" w:lastRow="0" w:firstColumn="1" w:lastColumn="0" w:oddVBand="0" w:evenVBand="0" w:oddHBand="0" w:evenHBand="0" w:firstRowFirstColumn="0" w:firstRowLastColumn="0" w:lastRowFirstColumn="0" w:lastRowLastColumn="0"/>
+            <w:tcW w:w="3823" w:type="dxa"/>
+          </w:tcPr>
+          <w:p>
+            <w:r>
+              <w:t>HTTP (HyperText Transfert Protocol)</w:t>
+            </w:r>
+          </w:p>
+        </w:tc>
+        <w:tc>
+          <w:tcPr>
+            <w:tcW w:w="5239" w:type="dxa"/>
+          </w:tcPr>
+          <w:p>
+            <w:pPr>
+              <w:cnfStyle w:val="000000100000" w:firstRow="0" w:lastRow="0" w:firstColumn="0" w:lastColumn="0" w:oddVBand="0" w:evenVBand="0" w:oddHBand="1" w:evenHBand="0" w:firstRowFirstColumn="0" w:firstRowLastColumn="0" w:lastRowFirstColumn="0" w:lastRowLastColumn="0"/>
+            </w:pPr>
+            <w:r>
+              <w:t xml:space="preserve">Protocole de communication client-serveur développé pour le Web. </w:t>
+            </w:r>
+          </w:p>
+        </w:tc>
+      </w:tr>
+      <w:tr>
+        <w:tc>
+          <w:tcPr>
+            <w:cnfStyle w:val="001000000000" w:firstRow="0" w:lastRow="0" w:firstColumn="1" w:lastColumn="0" w:oddVBand="0" w:evenVBand="0" w:oddHBand="0" w:evenHBand="0" w:firstRowFirstColumn="0" w:firstRowLastColumn="0" w:lastRowFirstColumn="0" w:lastRowLastColumn="0"/>
+            <w:tcW w:w="3823" w:type="dxa"/>
+          </w:tcPr>
+          <w:p>
+            <w:r>
+              <w:t>IEEE (Institute of Electrical</w:t>
+            </w:r>
+          </w:p>
+          <w:p>
+            <w:r>
+              <w:t>and Electronics Engineers)</w:t>
+            </w:r>
+          </w:p>
+        </w:tc>
+        <w:tc>
+          <w:tcPr>
+            <w:tcW w:w="5239" w:type="dxa"/>
+          </w:tcPr>
+          <w:p>
+            <w:pPr>
+              <w:cnfStyle w:val="000000000000" w:firstRow="0" w:lastRow="0" w:firstColumn="0" w:lastColumn="0" w:oddVBand="0" w:evenVBand="0" w:oddHBand="0" w:evenHBand="0" w:firstRowFirstColumn="0" w:firstRowLastColumn="0" w:lastRowFirstColumn="0" w:lastRowLastColumn="0"/>
+            </w:pPr>
+            <w:r>
+              <w:t>Association professionnelle internationale d</w:t>
+            </w:r>
+            <w:r>
+              <w:t>é</w:t>
+            </w:r>
+            <w:r>
+              <w:t>finissant entre autres</w:t>
+            </w:r>
+            <w:r>
+              <w:t xml:space="preserve"> </w:t>
+            </w:r>
+            <w:r>
+              <w:t>des normes d</w:t>
+            </w:r>
+            <w:r>
+              <w:t>ans le domaine informatique et é</w:t>
+            </w:r>
+            <w:r>
+              <w:t>lectronique.</w:t>
+            </w:r>
+          </w:p>
+        </w:tc>
+      </w:tr>
+      <w:tr>
+        <w:trPr>
+          <w:cnfStyle w:val="000000100000" w:firstRow="0" w:lastRow="0" w:firstColumn="0" w:lastColumn="0" w:oddVBand="0" w:evenVBand="0" w:oddHBand="1" w:evenHBand="0" w:firstRowFirstColumn="0" w:firstRowLastColumn="0" w:lastRowFirstColumn="0" w:lastRowLastColumn="0"/>
+        </w:trPr>
+        <w:tc>
+          <w:tcPr>
+            <w:cnfStyle w:val="001000000000" w:firstRow="0" w:lastRow="0" w:firstColumn="1" w:lastColumn="0" w:oddVBand="0" w:evenVBand="0" w:oddHBand="0" w:evenHBand="0" w:firstRowFirstColumn="0" w:firstRowLastColumn="0" w:lastRowFirstColumn="0" w:lastRowLastColumn="0"/>
+            <w:tcW w:w="3823" w:type="dxa"/>
+          </w:tcPr>
+          <w:p>
+            <w:r>
+              <w:t>OMG (Object Management</w:t>
+            </w:r>
+          </w:p>
+          <w:p>
+            <w:r>
+              <w:t>Group)</w:t>
+            </w:r>
+          </w:p>
+        </w:tc>
+        <w:tc>
+          <w:tcPr>
+            <w:tcW w:w="5239" w:type="dxa"/>
+          </w:tcPr>
+          <w:p>
+            <w:pPr>
+              <w:cnfStyle w:val="000000100000" w:firstRow="0" w:lastRow="0" w:firstColumn="0" w:lastColumn="0" w:oddVBand="0" w:evenVBand="0" w:oddHBand="1" w:evenHBand="0" w:firstRowFirstColumn="0" w:firstRowLastColumn="0" w:lastRowFirstColumn="0" w:lastRowLastColumn="0"/>
+            </w:pPr>
+            <w:r>
+              <w:t>Association professionnelle internationale d</w:t>
+            </w:r>
+            <w:r>
+              <w:t>é</w:t>
+            </w:r>
+            <w:r>
+              <w:t>finissant entre autres</w:t>
+            </w:r>
+            <w:r>
+              <w:t xml:space="preserve"> </w:t>
+            </w:r>
+            <w:r>
+              <w:t>des normes dans le domaine informatique.</w:t>
+            </w:r>
+          </w:p>
+        </w:tc>
+      </w:tr>
+      <w:tr>
+        <w:tc>
+          <w:tcPr>
+            <w:cnfStyle w:val="001000000000" w:firstRow="0" w:lastRow="0" w:firstColumn="1" w:lastColumn="0" w:oddVBand="0" w:evenVBand="0" w:oddHBand="0" w:evenHBand="0" w:firstRowFirstColumn="0" w:firstRowLastColumn="0" w:lastRowFirstColumn="0" w:lastRowLastColumn="0"/>
+            <w:tcW w:w="3823" w:type="dxa"/>
+          </w:tcPr>
+          <w:p>
+            <w:r>
+              <w:t>REST API (REpresentational State Transfer Application Program Interface)</w:t>
+            </w:r>
+          </w:p>
+        </w:tc>
+        <w:tc>
+          <w:tcPr>
+            <w:tcW w:w="5239" w:type="dxa"/>
+          </w:tcPr>
+          <w:p>
+            <w:pPr>
+              <w:cnfStyle w:val="000000000000" w:firstRow="0" w:lastRow="0" w:firstColumn="0" w:lastColumn="0" w:oddVBand="0" w:evenVBand="0" w:oddHBand="0" w:evenHBand="0" w:firstRowFirstColumn="0" w:firstRowLastColumn="0" w:lastRowFirstColumn="0" w:lastRowLastColumn="0"/>
+            </w:pPr>
+            <w:r>
+              <w:t>Une API permettant d’utiliser l’architecture Web pour faire des requêtes HTTP.</w:t>
+            </w:r>
+          </w:p>
+        </w:tc>
+      </w:tr>
+      <w:tr>
+        <w:trPr>
+          <w:cnfStyle w:val="000000100000" w:firstRow="0" w:lastRow="0" w:firstColumn="0" w:lastColumn="0" w:oddVBand="0" w:evenVBand="0" w:oddHBand="1" w:evenHBand="0" w:firstRowFirstColumn="0" w:firstRowLastColumn="0" w:lastRowFirstColumn="0" w:lastRowLastColumn="0"/>
+        </w:trPr>
+        <w:tc>
+          <w:tcPr>
+            <w:cnfStyle w:val="001000000000" w:firstRow="0" w:lastRow="0" w:firstColumn="1" w:lastColumn="0" w:oddVBand="0" w:evenVBand="0" w:oddHBand="0" w:evenHBand="0" w:firstRowFirstColumn="0" w:firstRowLastColumn="0" w:lastRowFirstColumn="0" w:lastRowLastColumn="0"/>
+            <w:tcW w:w="3823" w:type="dxa"/>
+          </w:tcPr>
+          <w:p>
+            <w:r>
+              <w:t>SaE (Système à l’Etude)</w:t>
+            </w:r>
+          </w:p>
+        </w:tc>
+        <w:tc>
+          <w:tcPr>
+            <w:tcW w:w="5239" w:type="dxa"/>
+          </w:tcPr>
+          <w:p>
+            <w:pPr>
+              <w:cnfStyle w:val="000000100000" w:firstRow="0" w:lastRow="0" w:firstColumn="0" w:lastColumn="0" w:oddVBand="0" w:evenVBand="0" w:oddHBand="1" w:evenHBand="0" w:firstRowFirstColumn="0" w:firstRowLastColumn="0" w:lastRowFirstColumn="0" w:lastRowLastColumn="0"/>
+            </w:pPr>
+            <w:r>
+              <w:t xml:space="preserve">Il regroupe tous les composants décrits dans le paragraphe </w:t>
+            </w:r>
+            <w:hyperlink w:anchor="_Portée" w:history="1">
+              <w:r>
+                <w:rPr>
+                  <w:rStyle w:val="Lienhypertexte"/>
+                </w:rPr>
+                <w:t>Portée</w:t>
+              </w:r>
+            </w:hyperlink>
+            <w:r>
+              <w:t>.</w:t>
+            </w:r>
+          </w:p>
+        </w:tc>
+      </w:tr>
+      <w:tr>
+        <w:tc>
+          <w:tcPr>
+            <w:cnfStyle w:val="001000000000" w:firstRow="0" w:lastRow="0" w:firstColumn="1" w:lastColumn="0" w:oddVBand="0" w:evenVBand="0" w:oddHBand="0" w:evenHBand="0" w:firstRowFirstColumn="0" w:firstRowLastColumn="0" w:lastRowFirstColumn="0" w:lastRowLastColumn="0"/>
+            <w:tcW w:w="3823" w:type="dxa"/>
+          </w:tcPr>
+          <w:p>
+            <w:r>
+              <w:rPr>
+                <w:highlight w:val="yellow"/>
+              </w:rPr>
+              <w:t>A COMPLETER</w:t>
+            </w:r>
+          </w:p>
+        </w:tc>
+        <w:tc>
+          <w:tcPr>
+            <w:tcW w:w="5239" w:type="dxa"/>
+          </w:tcPr>
+          <w:p>
+            <w:pPr>
+              <w:cnfStyle w:val="000000000000" w:firstRow="0" w:lastRow="0" w:firstColumn="0" w:lastColumn="0" w:oddVBand="0" w:evenVBand="0" w:oddHBand="0" w:evenHBand="0" w:firstRowFirstColumn="0" w:firstRowLastColumn="0" w:lastRowFirstColumn="0" w:lastRowLastColumn="0"/>
+            </w:pPr>
+          </w:p>
+        </w:tc>
+      </w:tr>
+    </w:tbl>
+    <w:p/>
+    <w:p>
+      <w:pPr>
+        <w:pStyle w:val="Titre2"/>
+      </w:pPr>
+      <w:bookmarkStart w:id="7" w:name="_Toc434866802"/>
+      <w:r>
+        <w:t>Références</w:t>
       </w:r>
       <w:bookmarkEnd w:id="7"/>
     </w:p>
+    <w:p/>
     <w:p>
+      <w:r>
+        <w:t>Voici un tableau récapitulatif des différents documents utilisés pour l’élaboration de ce dossier de spécification :</w:t>
+      </w:r>
+    </w:p>
+    <w:p/>
+    <w:tbl>
+      <w:tblPr>
+        <w:tblStyle w:val="TableauGrille4-Accentuation3"/>
+        <w:tblW w:w="0" w:type="auto"/>
+        <w:tblLook w:val="04A0" w:firstRow="1" w:lastRow="0" w:firstColumn="1" w:lastColumn="0" w:noHBand="0" w:noVBand="1"/>
+      </w:tblPr>
+      <w:tblGrid>
+        <w:gridCol w:w="3823"/>
+        <w:gridCol w:w="5239"/>
+      </w:tblGrid>
+      <w:tr>
+        <w:trPr>
+          <w:cnfStyle w:val="100000000000" w:firstRow="1" w:lastRow="0" w:firstColumn="0" w:lastColumn="0" w:oddVBand="0" w:evenVBand="0" w:oddHBand="0" w:evenHBand="0" w:firstRowFirstColumn="0" w:firstRowLastColumn="0" w:lastRowFirstColumn="0" w:lastRowLastColumn="0"/>
+        </w:trPr>
+        <w:tc>
+          <w:tcPr>
+            <w:cnfStyle w:val="001000000000" w:firstRow="0" w:lastRow="0" w:firstColumn="1" w:lastColumn="0" w:oddVBand="0" w:evenVBand="0" w:oddHBand="0" w:evenHBand="0" w:firstRowFirstColumn="0" w:firstRowLastColumn="0" w:lastRowFirstColumn="0" w:lastRowLastColumn="0"/>
+            <w:tcW w:w="3823" w:type="dxa"/>
+          </w:tcPr>
+          <w:p>
+            <w:r>
+              <w:t>Tag de la référence</w:t>
+            </w:r>
+          </w:p>
+        </w:tc>
+        <w:tc>
+          <w:tcPr>
+            <w:tcW w:w="5239" w:type="dxa"/>
+          </w:tcPr>
+          <w:p>
+            <w:pPr>
+              <w:cnfStyle w:val="100000000000" w:firstRow="1" w:lastRow="0" w:firstColumn="0" w:lastColumn="0" w:oddVBand="0" w:evenVBand="0" w:oddHBand="0" w:evenHBand="0" w:firstRowFirstColumn="0" w:firstRowLastColumn="0" w:lastRowFirstColumn="0" w:lastRowLastColumn="0"/>
+            </w:pPr>
+            <w:r>
+              <w:t>Référence complète</w:t>
+            </w:r>
+          </w:p>
+        </w:tc>
+      </w:tr>
+      <w:tr>
+        <w:trPr>
+          <w:cnfStyle w:val="000000100000" w:firstRow="0" w:lastRow="0" w:firstColumn="0" w:lastColumn="0" w:oddVBand="0" w:evenVBand="0" w:oddHBand="1" w:evenHBand="0" w:firstRowFirstColumn="0" w:firstRowLastColumn="0" w:lastRowFirstColumn="0" w:lastRowLastColumn="0"/>
+        </w:trPr>
+        <w:tc>
+          <w:tcPr>
+            <w:cnfStyle w:val="001000000000" w:firstRow="0" w:lastRow="0" w:firstColumn="1" w:lastColumn="0" w:oddVBand="0" w:evenVBand="0" w:oddHBand="0" w:evenHBand="0" w:firstRowFirstColumn="0" w:firstRowLastColumn="0" w:lastRowFirstColumn="0" w:lastRowLastColumn="0"/>
+            <w:tcW w:w="3823" w:type="dxa"/>
+          </w:tcPr>
+          <w:p>
+            <w:r>
+              <w:t>[IEEE-830_1998]</w:t>
+            </w:r>
+          </w:p>
+        </w:tc>
+        <w:tc>
+          <w:tcPr>
+            <w:tcW w:w="5239" w:type="dxa"/>
+          </w:tcPr>
+          <w:p>
+            <w:pPr>
+              <w:cnfStyle w:val="000000100000" w:firstRow="0" w:lastRow="0" w:firstColumn="0" w:lastColumn="0" w:oddVBand="0" w:evenVBand="0" w:oddHBand="1" w:evenHBand="0" w:firstRowFirstColumn="0" w:firstRowLastColumn="0" w:lastRowFirstColumn="0" w:lastRowLastColumn="0"/>
+              <w:rPr>
+                <w:rFonts w:ascii="ArialMT" w:hAnsi="ArialMT" w:cs="ArialMT"/>
+                <w:color w:val="000000"/>
+                <w:sz w:val="20"/>
+                <w:szCs w:val="20"/>
+              </w:rPr>
+            </w:pPr>
+            <w:r>
+              <w:rPr>
+                <w:rFonts w:ascii="ArialMT" w:hAnsi="ArialMT" w:cs="ArialMT"/>
+                <w:color w:val="000000"/>
+                <w:sz w:val="20"/>
+                <w:szCs w:val="20"/>
+              </w:rPr>
+              <w:t>IEEE, std 830-1998 « Recommended Practice for Software</w:t>
+            </w:r>
+            <w:r>
+              <w:rPr>
+                <w:rFonts w:ascii="ArialMT" w:hAnsi="ArialMT" w:cs="ArialMT"/>
+                <w:color w:val="000000"/>
+                <w:sz w:val="20"/>
+                <w:szCs w:val="20"/>
+              </w:rPr>
+              <w:t xml:space="preserve"> </w:t>
+            </w:r>
+            <w:r>
+              <w:rPr>
+                <w:rFonts w:ascii="ArialMT" w:hAnsi="ArialMT" w:cs="ArialMT"/>
+                <w:color w:val="000000"/>
+                <w:sz w:val="20"/>
+                <w:szCs w:val="20"/>
+              </w:rPr>
+              <w:t>Requirements Specifications »,</w:t>
+            </w:r>
+          </w:p>
+          <w:p>
+            <w:pPr>
+              <w:cnfStyle w:val="000000100000" w:firstRow="0" w:lastRow="0" w:firstColumn="0" w:lastColumn="0" w:oddVBand="0" w:evenVBand="0" w:oddHBand="1" w:evenHBand="0" w:firstRowFirstColumn="0" w:firstRowLastColumn="0" w:lastRowFirstColumn="0" w:lastRowLastColumn="0"/>
+            </w:pPr>
+            <w:r>
+              <w:rPr>
+                <w:rFonts w:ascii="ArialMT" w:hAnsi="ArialMT" w:cs="ArialMT"/>
+                <w:color w:val="0000FF"/>
+                <w:sz w:val="20"/>
+                <w:szCs w:val="20"/>
+              </w:rPr>
+              <w:t>http://standards.ieee.org/findstds/standard/830-1998.html</w:t>
+            </w:r>
+            <w:r>
+              <w:rPr>
+                <w:rFonts w:ascii="ArialMT" w:hAnsi="ArialMT" w:cs="ArialMT"/>
+                <w:color w:val="000000"/>
+                <w:sz w:val="20"/>
+                <w:szCs w:val="20"/>
+              </w:rPr>
+              <w:t>, 1998.</w:t>
+            </w:r>
+          </w:p>
+        </w:tc>
+      </w:tr>
+      <w:tr>
+        <w:tc>
+          <w:tcPr>
+            <w:cnfStyle w:val="001000000000" w:firstRow="0" w:lastRow="0" w:firstColumn="1" w:lastColumn="0" w:oddVBand="0" w:evenVBand="0" w:oddHBand="0" w:evenHBand="0" w:firstRowFirstColumn="0" w:firstRowLastColumn="0" w:lastRowFirstColumn="0" w:lastRowLastColumn="0"/>
+            <w:tcW w:w="3823" w:type="dxa"/>
+          </w:tcPr>
+          <w:p>
+            <w:r>
+              <w:t xml:space="preserve">[UML_2.4_2011] </w:t>
+            </w:r>
+          </w:p>
+        </w:tc>
+        <w:tc>
+          <w:tcPr>
+            <w:tcW w:w="5239" w:type="dxa"/>
+          </w:tcPr>
+          <w:p>
+            <w:pPr>
+              <w:cnfStyle w:val="000000000000" w:firstRow="0" w:lastRow="0" w:firstColumn="0" w:lastColumn="0" w:oddVBand="0" w:evenVBand="0" w:oddHBand="0" w:evenHBand="0" w:firstRowFirstColumn="0" w:firstRowLastColumn="0" w:lastRowFirstColumn="0" w:lastRowLastColumn="0"/>
+              <w:rPr>
+                <w:rFonts w:ascii="ArialMT" w:hAnsi="ArialMT" w:cs="ArialMT"/>
+                <w:color w:val="000000"/>
+                <w:sz w:val="20"/>
+                <w:szCs w:val="20"/>
+              </w:rPr>
+            </w:pPr>
+            <w:r>
+              <w:rPr>
+                <w:rFonts w:ascii="ArialMT" w:hAnsi="ArialMT" w:cs="ArialMT"/>
+                <w:color w:val="000000"/>
+                <w:sz w:val="20"/>
+                <w:szCs w:val="20"/>
+              </w:rPr>
+              <w:t>OMG, “Unified Modeling Language”, version 2.4.1,</w:t>
+            </w:r>
+          </w:p>
+          <w:p>
+            <w:pPr>
+              <w:cnfStyle w:val="000000000000" w:firstRow="0" w:lastRow="0" w:firstColumn="0" w:lastColumn="0" w:oddVBand="0" w:evenVBand="0" w:oddHBand="0" w:evenHBand="0" w:firstRowFirstColumn="0" w:firstRowLastColumn="0" w:lastRowFirstColumn="0" w:lastRowLastColumn="0"/>
+            </w:pPr>
+            <w:r>
+              <w:rPr>
+                <w:rFonts w:ascii="ArialMT" w:hAnsi="ArialMT" w:cs="ArialMT"/>
+                <w:color w:val="0000FF"/>
+                <w:sz w:val="20"/>
+                <w:szCs w:val="20"/>
+              </w:rPr>
+              <w:t>http://www.omg.org/spec/UML/</w:t>
+            </w:r>
+            <w:r>
+              <w:rPr>
+                <w:rFonts w:ascii="ArialMT" w:hAnsi="ArialMT" w:cs="ArialMT"/>
+                <w:color w:val="000000"/>
+                <w:sz w:val="20"/>
+                <w:szCs w:val="20"/>
+              </w:rPr>
+              <w:t>, 2011.</w:t>
+            </w:r>
+          </w:p>
+        </w:tc>
+      </w:tr>
+      <w:tr>
+        <w:trPr>
+          <w:cnfStyle w:val="000000100000" w:firstRow="0" w:lastRow="0" w:firstColumn="0" w:lastColumn="0" w:oddVBand="0" w:evenVBand="0" w:oddHBand="1" w:evenHBand="0" w:firstRowFirstColumn="0" w:firstRowLastColumn="0" w:lastRowFirstColumn="0" w:lastRowLastColumn="0"/>
+        </w:trPr>
+        <w:tc>
+          <w:tcPr>
+            <w:cnfStyle w:val="001000000000" w:firstRow="0" w:lastRow="0" w:firstColumn="1" w:lastColumn="0" w:oddVBand="0" w:evenVBand="0" w:oddHBand="0" w:evenHBand="0" w:firstRowFirstColumn="0" w:firstRowLastColumn="0" w:lastRowFirstColumn="0" w:lastRowLastColumn="0"/>
+            <w:tcW w:w="3823" w:type="dxa"/>
+          </w:tcPr>
+          <w:p>
+            <w:r>
+              <w:rPr>
+                <w:highlight w:val="yellow"/>
+              </w:rPr>
+              <w:t>A COMPLETER</w:t>
+            </w:r>
+          </w:p>
+        </w:tc>
+        <w:tc>
+          <w:tcPr>
+            <w:tcW w:w="5239" w:type="dxa"/>
+          </w:tcPr>
+          <w:p>
+            <w:pPr>
+              <w:cnfStyle w:val="000000100000" w:firstRow="0" w:lastRow="0" w:firstColumn="0" w:lastColumn="0" w:oddVBand="0" w:evenVBand="0" w:oddHBand="1" w:evenHBand="0" w:firstRowFirstColumn="0" w:firstRowLastColumn="0" w:lastRowFirstColumn="0" w:lastRowLastColumn="0"/>
+            </w:pPr>
+          </w:p>
+        </w:tc>
+      </w:tr>
+    </w:tbl>
+    <w:p/>
+    <w:p>
       <w:pPr>
         <w:pStyle w:val="Titre2"/>
       </w:pPr>
-      <w:bookmarkStart w:id="8" w:name="_Toc434866806"/>
-      <w:r>
-        <w:t>Caractéristiques des acteurs</w:t>
+      <w:bookmarkStart w:id="8" w:name="_Toc434866803"/>
+      <w:r>
+        <w:t>Vue d’ensemble</w:t>
       </w:r>
       <w:bookmarkEnd w:id="8"/>
     </w:p>
     <w:p>
-      <w:pPr>
-        <w:pStyle w:val="Titre3"/>
-      </w:pPr>
-      <w:bookmarkStart w:id="9" w:name="_Toc434866807"/>
-      <w:r>
-        <w:t>Acteur direct</w:t>
-      </w:r>
-      <w:bookmarkEnd w:id="9"/>
+      <w:r>
+        <w:t>Ce document de spécification est structuré en 3 parties :</w:t>
+      </w:r>
     </w:p>
     <w:p>
       <w:pPr>
-        <w:pStyle w:val="Titre3"/>
-      </w:pPr>
-      <w:bookmarkStart w:id="10" w:name="_Toc434866808"/>
-      <w:r>
-        <w:t>Acteur indirect</w:t>
-      </w:r>
-      <w:bookmarkEnd w:id="10"/>
+        <w:pStyle w:val="Paragraphedeliste"/>
+        <w:numPr>
+          <w:ilvl w:val="0"/>
+          <w:numId w:val="4"/>
+        </w:numPr>
+      </w:pPr>
+      <w:r>
+        <w:t>La partie I  présente les objectifs et la portée de ce document.</w:t>
+      </w:r>
     </w:p>
     <w:p>
       <w:pPr>
-        <w:pStyle w:val="Titre2"/>
-      </w:pPr>
-      <w:bookmarkStart w:id="11" w:name="_Toc434866809"/>
-      <w:r>
-        <w:t>Environnement</w:t>
-      </w:r>
-      <w:bookmarkEnd w:id="11"/>
+        <w:pStyle w:val="Paragraphedeliste"/>
+        <w:numPr>
+          <w:ilvl w:val="0"/>
+          <w:numId w:val="4"/>
+        </w:numPr>
+      </w:pPr>
+      <w:r>
+        <w:t xml:space="preserve">La partie II, intitulée « description générale », a pour objectifs de présenter l’environnement et le contexte du projet </w:t>
+      </w:r>
+      <w:r>
+        <w:t>Project_Name</w:t>
+      </w:r>
+      <w:r>
+        <w:t>, ainsi que les fonctionnalités princ</w:t>
+      </w:r>
+      <w:r>
+        <w:t>ipales attendues pour le SaE</w:t>
+      </w:r>
+      <w:r>
+        <w:t>.</w:t>
+      </w:r>
     </w:p>
     <w:p>
       <w:pPr>
-        <w:pStyle w:val="Titre3"/>
-      </w:pPr>
-      <w:bookmarkStart w:id="12" w:name="_Toc434866810"/>
-      <w:r>
-        <w:t>Architecture matérielle et logicielle</w:t>
+        <w:pStyle w:val="Paragraphedeliste"/>
+        <w:numPr>
+          <w:ilvl w:val="0"/>
+          <w:numId w:val="4"/>
+        </w:numPr>
+      </w:pPr>
+      <w:r>
+        <w:t xml:space="preserve">La partie III présente les IHM attendues, les fonctionnalités détaillées du </w:t>
+      </w:r>
+      <w:r>
+        <w:t>Project_Name</w:t>
+      </w:r>
+      <w:r>
+        <w:t xml:space="preserve"> ainsi que le dictionnaire du domaine.</w:t>
+      </w:r>
+    </w:p>
+    <w:p/>
+    <w:p>
+      <w:pPr>
+        <w:pStyle w:val="Titre2"/>
+      </w:pPr>
+      <w:bookmarkStart w:id="9" w:name="_Toc434866804"/>
+      <w:commentRangeStart w:id="10"/>
+      <w:r>
+        <w:t>Copyright</w:t>
+      </w:r>
+      <w:bookmarkEnd w:id="9"/>
+      <w:commentRangeEnd w:id="10"/>
+      <w:r>
+        <w:rPr>
+          <w:rStyle w:val="Marquedecommentaire"/>
+          <w:rFonts w:asciiTheme="minorHAnsi" w:eastAsiaTheme="minorHAnsi" w:hAnsiTheme="minorHAnsi" w:cstheme="minorBidi"/>
+          <w:color w:val="auto"/>
+        </w:rPr>
+        <w:commentReference w:id="10"/>
+      </w:r>
+    </w:p>
+    <w:p/>
+    <w:p>
+      <w:pPr>
+        <w:ind w:firstLine="432"/>
+      </w:pPr>
+      <w:r>
+        <w:t xml:space="preserve">Le présent document est la propriété de l'équipe </w:t>
+      </w:r>
+      <w:r>
+        <w:t>Team_Name</w:t>
+      </w:r>
+      <w:r>
+        <w:t xml:space="preserve">. Il est diffusé pour les seuls besoins du projet concerné. Il ne doit pas être reproduit, entièrement ou partiellement, ou employé pour tout autre but sans autorisation écrite préalable de d'un membre de l'équipe </w:t>
+      </w:r>
+      <w:r>
+        <w:t>Team_Name</w:t>
+      </w:r>
+      <w:r>
+        <w:t xml:space="preserve">, et à la condition que cette notification soit incluse dans une telle reproduction. Aucune information quant au contenu ou aux thèmes de ce document ne peut être communiquée de quelque façon à un tiers sans autorisation écrite d'un membre de l'équipe </w:t>
+      </w:r>
+      <w:r>
+        <w:t>Team_Name</w:t>
+      </w:r>
+      <w:r>
+        <w:t>.</w:t>
+      </w:r>
+    </w:p>
+    <w:p/>
+    <w:p>
+      <w:pPr>
+        <w:pStyle w:val="Titre1"/>
+      </w:pPr>
+      <w:bookmarkStart w:id="12" w:name="_Toc434866805"/>
+      <w:r>
+        <w:lastRenderedPageBreak/>
+        <w:t>Description Générale</w:t>
       </w:r>
       <w:bookmarkEnd w:id="12"/>
     </w:p>
     <w:p>
       <w:pPr>
-        <w:pStyle w:val="Titre3"/>
-      </w:pPr>
-      <w:bookmarkStart w:id="13" w:name="_Toc434866811"/>
-      <w:r>
-        <w:t>Interfaces du système</w:t>
+        <w:pStyle w:val="Titre2"/>
+      </w:pPr>
+      <w:bookmarkStart w:id="13" w:name="_Toc434866806"/>
+      <w:r>
+        <w:t>Caractéristiques des acteurs</w:t>
       </w:r>
       <w:bookmarkEnd w:id="13"/>
     </w:p>
     <w:p>
       <w:pPr>
-        <w:pStyle w:val="Titre4"/>
-      </w:pPr>
-      <w:r>
-        <w:t>Interfaces logiques</w:t>
-      </w:r>
-    </w:p>
-    <w:p>
-      <w:pPr>
-        <w:pStyle w:val="Titre4"/>
-      </w:pPr>
-      <w:r>
-        <w:t>Interfaces avec les acteurs</w:t>
-      </w:r>
-    </w:p>
-    <w:p>
-      <w:pPr>
-        <w:pStyle w:val="Titre4"/>
-      </w:pPr>
-      <w:r>
-        <w:t>Interfaces physiques</w:t>
-      </w:r>
-    </w:p>
-    <w:p>
-      <w:pPr>
-        <w:pStyle w:val="Titre4"/>
-      </w:pPr>
-      <w:r>
-        <w:t>Interfaces avec les logiciels</w:t>
-      </w:r>
-    </w:p>
-    <w:p>
-      <w:pPr>
-        <w:pStyle w:val="Titre4"/>
-      </w:pPr>
-      <w:r>
-        <w:t>Interfaces de communication</w:t>
-      </w:r>
-    </w:p>
-    <w:p>
-      <w:pPr>
-        <w:pStyle w:val="Titre2"/>
-      </w:pPr>
-      <w:bookmarkStart w:id="14" w:name="_Toc434866812"/>
-      <w:r>
-        <w:t>Fonctions principales développées</w:t>
+        <w:pStyle w:val="Titre3"/>
+      </w:pPr>
+      <w:bookmarkStart w:id="14" w:name="_Toc434866807"/>
+      <w:r>
+        <w:t>Acteur direct</w:t>
       </w:r>
       <w:bookmarkEnd w:id="14"/>
     </w:p>
@@ -3712,24 +4386,19 @@
       <w:pPr>
         <w:pStyle w:val="Titre3"/>
       </w:pPr>
-      <w:bookmarkStart w:id="15" w:name="_Toc434866813"/>
-      <w:r>
-        <w:t xml:space="preserve">Cas d’usage considéré pour </w:t>
-      </w:r>
-      <w:proofErr w:type="spellStart"/>
-      <w:r>
-        <w:t>App_Name</w:t>
+      <w:bookmarkStart w:id="15" w:name="_Toc434866808"/>
+      <w:r>
+        <w:t>Acteur indirect</w:t>
       </w:r>
       <w:bookmarkEnd w:id="15"/>
-      <w:proofErr w:type="spellEnd"/>
     </w:p>
     <w:p>
       <w:pPr>
-        <w:pStyle w:val="Titre3"/>
-      </w:pPr>
-      <w:bookmarkStart w:id="16" w:name="_Toc434866814"/>
-      <w:r>
-        <w:t>Résumé des cas d’utilisation stratégiques</w:t>
+        <w:pStyle w:val="Titre2"/>
+      </w:pPr>
+      <w:bookmarkStart w:id="16" w:name="_Toc434866809"/>
+      <w:r>
+        <w:t>Environnement</w:t>
       </w:r>
       <w:bookmarkEnd w:id="16"/>
     </w:p>
@@ -3737,9 +4406,9 @@
       <w:pPr>
         <w:pStyle w:val="Titre3"/>
       </w:pPr>
-      <w:bookmarkStart w:id="17" w:name="_Toc434866815"/>
-      <w:r>
-        <w:t>CU 01</w:t>
+      <w:bookmarkStart w:id="17" w:name="_Toc434866810"/>
+      <w:r>
+        <w:t>Architecture matérielle et logicielle</w:t>
       </w:r>
       <w:bookmarkEnd w:id="17"/>
     </w:p>
@@ -3747,19 +4416,59 @@
       <w:pPr>
         <w:pStyle w:val="Titre3"/>
       </w:pPr>
-      <w:bookmarkStart w:id="18" w:name="_Toc434866816"/>
-      <w:r>
-        <w:t>CU 02</w:t>
+      <w:bookmarkStart w:id="18" w:name="_Toc434866811"/>
+      <w:r>
+        <w:t>Interfaces du système</w:t>
       </w:r>
       <w:bookmarkEnd w:id="18"/>
     </w:p>
     <w:p>
       <w:pPr>
+        <w:pStyle w:val="Titre4"/>
+      </w:pPr>
+      <w:r>
+        <w:t>Interfaces logiques</w:t>
+      </w:r>
+    </w:p>
+    <w:p>
+      <w:pPr>
+        <w:pStyle w:val="Titre4"/>
+      </w:pPr>
+      <w:r>
+        <w:t>Interfaces avec les acteurs</w:t>
+      </w:r>
+    </w:p>
+    <w:p>
+      <w:pPr>
+        <w:pStyle w:val="Titre4"/>
+      </w:pPr>
+      <w:r>
+        <w:t>Interfaces physiques</w:t>
+      </w:r>
+    </w:p>
+    <w:p>
+      <w:pPr>
+        <w:pStyle w:val="Titre4"/>
+      </w:pPr>
+      <w:r>
+        <w:t>Interfaces avec les logiciels</w:t>
+      </w:r>
+    </w:p>
+    <w:p>
+      <w:pPr>
+        <w:pStyle w:val="Titre4"/>
+      </w:pPr>
+      <w:r>
+        <w:t>Interfaces de communication</w:t>
+      </w:r>
+    </w:p>
+    <w:p>
+      <w:pPr>
         <w:pStyle w:val="Titre2"/>
       </w:pPr>
-      <w:bookmarkStart w:id="19" w:name="_Toc434866817"/>
-      <w:r>
-        <w:t>Contraintes</w:t>
+      <w:bookmarkStart w:id="19" w:name="_Toc434866812"/>
+      <w:r>
+        <w:t>Fonctions principales développées</w:t>
       </w:r>
       <w:bookmarkEnd w:id="19"/>
     </w:p>
@@ -3767,9 +4476,9 @@
       <w:pPr>
         <w:pStyle w:val="Titre3"/>
       </w:pPr>
-      <w:bookmarkStart w:id="20" w:name="_Toc434866818"/>
-      <w:r>
-        <w:t>Politiques réglementaires</w:t>
+      <w:bookmarkStart w:id="20" w:name="_Toc434866813"/>
+      <w:r>
+        <w:t>Cas d’usage considéré pour App_Name</w:t>
       </w:r>
       <w:bookmarkEnd w:id="20"/>
     </w:p>
@@ -3777,9 +4486,9 @@
       <w:pPr>
         <w:pStyle w:val="Titre3"/>
       </w:pPr>
-      <w:bookmarkStart w:id="21" w:name="_Toc434866819"/>
-      <w:r>
-        <w:t>Contraintes matérielles</w:t>
+      <w:bookmarkStart w:id="21" w:name="_Toc434866814"/>
+      <w:r>
+        <w:t>Résumé des cas d’utilisation stratégiques</w:t>
       </w:r>
       <w:bookmarkEnd w:id="21"/>
     </w:p>
@@ -3787,9 +4496,9 @@
       <w:pPr>
         <w:pStyle w:val="Titre3"/>
       </w:pPr>
-      <w:bookmarkStart w:id="22" w:name="_Toc434866820"/>
-      <w:r>
-        <w:t>Exigences de fiabilité</w:t>
+      <w:bookmarkStart w:id="22" w:name="_Toc434866815"/>
+      <w:r>
+        <w:t>CU 01</w:t>
       </w:r>
       <w:bookmarkEnd w:id="22"/>
     </w:p>
@@ -3797,41 +4506,91 @@
       <w:pPr>
         <w:pStyle w:val="Titre3"/>
       </w:pPr>
-      <w:bookmarkStart w:id="23" w:name="_Toc434866821"/>
-      <w:r>
-        <w:t>Exigences de maintenabilité</w:t>
+      <w:bookmarkStart w:id="23" w:name="_Toc434866816"/>
+      <w:r>
+        <w:t>CU 02</w:t>
       </w:r>
       <w:bookmarkEnd w:id="23"/>
     </w:p>
     <w:p>
       <w:pPr>
-        <w:pStyle w:val="Titre3"/>
-      </w:pPr>
-      <w:bookmarkStart w:id="24" w:name="_Toc434866822"/>
-      <w:r>
-        <w:t>Exigences de disponibilité</w:t>
+        <w:pStyle w:val="Titre2"/>
+      </w:pPr>
+      <w:bookmarkStart w:id="24" w:name="_Toc434866817"/>
+      <w:r>
+        <w:t>Contraintes</w:t>
       </w:r>
       <w:bookmarkEnd w:id="24"/>
     </w:p>
     <w:p>
       <w:pPr>
-        <w:pStyle w:val="Titre2"/>
-      </w:pPr>
-      <w:bookmarkStart w:id="25" w:name="_Toc434866823"/>
-      <w:r>
-        <w:t>Hypothèses et Dépendances</w:t>
+        <w:pStyle w:val="Titre3"/>
+      </w:pPr>
+      <w:bookmarkStart w:id="25" w:name="_Toc434866818"/>
+      <w:r>
+        <w:t>Politiques réglementaires</w:t>
       </w:r>
       <w:bookmarkEnd w:id="25"/>
     </w:p>
     <w:p>
       <w:pPr>
+        <w:pStyle w:val="Titre3"/>
+      </w:pPr>
+      <w:bookmarkStart w:id="26" w:name="_Toc434866819"/>
+      <w:r>
+        <w:t>Contraintes matérielles</w:t>
+      </w:r>
+      <w:bookmarkEnd w:id="26"/>
+    </w:p>
+    <w:p>
+      <w:pPr>
+        <w:pStyle w:val="Titre3"/>
+      </w:pPr>
+      <w:bookmarkStart w:id="27" w:name="_Toc434866820"/>
+      <w:r>
+        <w:t>Exigences de fiabilité</w:t>
+      </w:r>
+      <w:bookmarkEnd w:id="27"/>
+    </w:p>
+    <w:p>
+      <w:pPr>
+        <w:pStyle w:val="Titre3"/>
+      </w:pPr>
+      <w:bookmarkStart w:id="28" w:name="_Toc434866821"/>
+      <w:r>
+        <w:t>Exigences de maintenabilité</w:t>
+      </w:r>
+      <w:bookmarkEnd w:id="28"/>
+    </w:p>
+    <w:p>
+      <w:pPr>
+        <w:pStyle w:val="Titre3"/>
+      </w:pPr>
+      <w:bookmarkStart w:id="29" w:name="_Toc434866822"/>
+      <w:r>
+        <w:t>Exigences de disponibilité</w:t>
+      </w:r>
+      <w:bookmarkEnd w:id="29"/>
+    </w:p>
+    <w:p>
+      <w:pPr>
         <w:pStyle w:val="Titre2"/>
       </w:pPr>
-      <w:bookmarkStart w:id="26" w:name="_Toc434866824"/>
+      <w:bookmarkStart w:id="30" w:name="_Toc434866823"/>
+      <w:r>
+        <w:t>Hypothèses et Dépendances</w:t>
+      </w:r>
+      <w:bookmarkEnd w:id="30"/>
+    </w:p>
+    <w:p>
+      <w:pPr>
+        <w:pStyle w:val="Titre2"/>
+      </w:pPr>
+      <w:bookmarkStart w:id="31" w:name="_Toc434866824"/>
       <w:r>
         <w:t>Répartition des exigences</w:t>
       </w:r>
-      <w:bookmarkEnd w:id="26"/>
+      <w:bookmarkEnd w:id="31"/>
     </w:p>
     <w:p>
       <w:pPr>
@@ -3846,114 +4605,97 @@
       <w:r>
         <w:br w:type="page"/>
       </w:r>
-      <w:bookmarkStart w:id="27" w:name="_GoBack"/>
-      <w:bookmarkEnd w:id="27"/>
     </w:p>
     <w:p>
       <w:pPr>
-        <w:spacing w:after="160" w:line="259" w:lineRule="auto"/>
-        <w:rPr>
-          <w:rFonts w:asciiTheme="majorHAnsi" w:eastAsiaTheme="majorEastAsia" w:hAnsiTheme="majorHAnsi" w:cstheme="majorBidi"/>
-          <w:color w:val="2E74B5" w:themeColor="accent1" w:themeShade="BF"/>
-          <w:sz w:val="26"/>
-          <w:szCs w:val="26"/>
-        </w:rPr>
-      </w:pPr>
-      <w:r>
-        <w:lastRenderedPageBreak/>
-        <w:br w:type="page"/>
-      </w:r>
-    </w:p>
-    <w:p>
-      <w:pPr>
         <w:pStyle w:val="Titre1"/>
       </w:pPr>
-      <w:bookmarkStart w:id="28" w:name="_Toc434866825"/>
+      <w:bookmarkStart w:id="32" w:name="_Toc434866825"/>
       <w:r>
         <w:lastRenderedPageBreak/>
         <w:t>Exigences spécifiques</w:t>
-      </w:r>
-      <w:bookmarkEnd w:id="28"/>
-    </w:p>
-    <w:p>
-      <w:pPr>
-        <w:pStyle w:val="Titre2"/>
-      </w:pPr>
-      <w:bookmarkStart w:id="29" w:name="_Toc434866826"/>
-      <w:r>
-        <w:t>Interface Homme Machine</w:t>
-      </w:r>
-      <w:bookmarkEnd w:id="29"/>
-    </w:p>
-    <w:p>
-      <w:pPr>
-        <w:pStyle w:val="Titre3"/>
-      </w:pPr>
-      <w:bookmarkStart w:id="30" w:name="_Toc434866827"/>
-      <w:r>
-        <w:t>Généralités</w:t>
-      </w:r>
-      <w:bookmarkEnd w:id="30"/>
-    </w:p>
-    <w:p>
-      <w:pPr>
-        <w:pStyle w:val="Titre3"/>
-      </w:pPr>
-      <w:bookmarkStart w:id="31" w:name="_Toc434866828"/>
-      <w:r>
-        <w:t>Actions utilisateur</w:t>
-      </w:r>
-      <w:bookmarkEnd w:id="31"/>
-    </w:p>
-    <w:p>
-      <w:pPr>
-        <w:pStyle w:val="Titre3"/>
-      </w:pPr>
-      <w:bookmarkStart w:id="32" w:name="_Toc434866829"/>
-      <w:r>
-        <w:t>Ecrans</w:t>
       </w:r>
       <w:bookmarkEnd w:id="32"/>
     </w:p>
     <w:p>
       <w:pPr>
-        <w:pStyle w:val="Titre4"/>
-      </w:pPr>
-      <w:r>
-        <w:t>Vue générale</w:t>
-      </w:r>
+        <w:pStyle w:val="Titre2"/>
+      </w:pPr>
+      <w:bookmarkStart w:id="33" w:name="_Toc434866826"/>
+      <w:r>
+        <w:t>Interface Homme Machine</w:t>
+      </w:r>
+      <w:bookmarkEnd w:id="33"/>
     </w:p>
     <w:p>
       <w:pPr>
-        <w:pStyle w:val="Titre4"/>
-      </w:pPr>
-      <w:r>
-        <w:t>Ecran_1</w:t>
-      </w:r>
+        <w:pStyle w:val="Titre3"/>
+      </w:pPr>
+      <w:bookmarkStart w:id="34" w:name="_Toc434866827"/>
+      <w:r>
+        <w:t>Généralités</w:t>
+      </w:r>
+      <w:bookmarkEnd w:id="34"/>
     </w:p>
     <w:p>
       <w:pPr>
-        <w:pStyle w:val="Titre4"/>
-      </w:pPr>
-      <w:r>
-        <w:t>Ecran_2</w:t>
-      </w:r>
+        <w:pStyle w:val="Titre3"/>
+      </w:pPr>
+      <w:bookmarkStart w:id="35" w:name="_Toc434866828"/>
+      <w:r>
+        <w:t>Actions utilisateur</w:t>
+      </w:r>
+      <w:bookmarkEnd w:id="35"/>
     </w:p>
     <w:p>
       <w:pPr>
+        <w:pStyle w:val="Titre3"/>
+      </w:pPr>
+      <w:bookmarkStart w:id="36" w:name="_Toc434866829"/>
+      <w:r>
+        <w:t>Ecrans</w:t>
+      </w:r>
+      <w:bookmarkEnd w:id="36"/>
+    </w:p>
+    <w:p>
+      <w:pPr>
+        <w:pStyle w:val="Titre4"/>
+      </w:pPr>
+      <w:r>
+        <w:t>Vue générale</w:t>
+      </w:r>
+    </w:p>
+    <w:p>
+      <w:pPr>
+        <w:pStyle w:val="Titre4"/>
+      </w:pPr>
+      <w:r>
+        <w:t>Ecran_1</w:t>
+      </w:r>
+    </w:p>
+    <w:p>
+      <w:pPr>
+        <w:pStyle w:val="Titre4"/>
+      </w:pPr>
+      <w:r>
+        <w:t>Ecran_2</w:t>
+      </w:r>
+    </w:p>
+    <w:p>
+      <w:pPr>
         <w:pStyle w:val="Titre2"/>
       </w:pPr>
-      <w:bookmarkStart w:id="33" w:name="_Toc434866830"/>
+      <w:bookmarkStart w:id="37" w:name="_Toc434866830"/>
       <w:r>
         <w:t>Dictionnaire du domaine</w:t>
       </w:r>
-      <w:bookmarkEnd w:id="33"/>
+      <w:bookmarkEnd w:id="37"/>
     </w:p>
     <w:p/>
     <w:p/>
     <w:sectPr>
-      <w:headerReference w:type="default" r:id="rId9"/>
-      <w:footerReference w:type="default" r:id="rId10"/>
+      <w:headerReference w:type="default" r:id="rId11"/>
+      <w:footerReference w:type="default" r:id="rId12"/>
       <w:pgSz w:w="11906" w:h="16838"/>
       <w:pgMar w:top="1417" w:right="1417" w:bottom="1417" w:left="1417" w:header="708" w:footer="708" w:gutter="0"/>
       <w:pgNumType w:start="0"/>
@@ -3963,6 +4705,72 @@
     </w:sectPr>
   </w:body>
 </w:document>
+</file>
+
+<file path=word/comments.xml><?xml version="1.0" encoding="utf-8"?>
+<w:comments xmlns:wpc="http://schemas.microsoft.com/office/word/2010/wordprocessingCanvas" xmlns:mc="http://schemas.openxmlformats.org/markup-compatibility/2006" xmlns:o="urn:schemas-microsoft-com:office:office" xmlns:r="http://schemas.openxmlformats.org/officeDocument/2006/relationships" xmlns:m="http://schemas.openxmlformats.org/officeDocument/2006/math" xmlns:v="urn:schemas-microsoft-com:vml" xmlns:wp14="http://schemas.microsoft.com/office/word/2010/wordprocessingDrawing" xmlns:wp="http://schemas.openxmlformats.org/drawingml/2006/wordprocessingDrawing" xmlns:w10="urn:schemas-microsoft-com:office:word" xmlns:w="http://schemas.openxmlformats.org/wordprocessingml/2006/main" xmlns:w14="http://schemas.microsoft.com/office/word/2010/wordml" xmlns:w15="http://schemas.microsoft.com/office/word/2012/wordml" xmlns:wpg="http://schemas.microsoft.com/office/word/2010/wordprocessingGroup" xmlns:wpi="http://schemas.microsoft.com/office/word/2010/wordprocessingInk" xmlns:wne="http://schemas.microsoft.com/office/word/2006/wordml" xmlns:wps="http://schemas.microsoft.com/office/word/2010/wordprocessingShape" mc:Ignorable="w14 w15 wp14">
+  <w:comment w:id="0" w:author="Pierre TOUZÉ" w:date="2015-11-11T16:53:00Z" w:initials="PT">
+    <w:p>
+      <w:pPr>
+        <w:pStyle w:val="Commentaire"/>
+      </w:pPr>
+      <w:r>
+        <w:rPr>
+          <w:rStyle w:val="Marquedecommentaire"/>
+        </w:rPr>
+        <w:annotationRef/>
+      </w:r>
+      <w:r>
+        <w:t xml:space="preserve">Remplacer les App_Name, Project_Name, </w:t>
+      </w:r>
+      <w:r>
+        <w:t>Team_Name</w:t>
+      </w:r>
+    </w:p>
+  </w:comment>
+  <w:comment w:id="3" w:author="Pierre TOUZÉ" w:date="2015-11-11T15:38:00Z" w:initials="PT">
+    <w:p>
+      <w:pPr>
+        <w:pStyle w:val="Commentaire"/>
+      </w:pPr>
+      <w:r>
+        <w:rPr>
+          <w:rStyle w:val="Marquedecommentaire"/>
+        </w:rPr>
+        <w:annotationRef/>
+      </w:r>
+      <w:r>
+        <w:t>On fait un cahier des charges ??? Sinon faut mettre les besoins ici…</w:t>
+      </w:r>
+    </w:p>
+  </w:comment>
+  <w:comment w:id="10" w:author="Pierre TOUZÉ" w:date="2015-11-11T16:57:00Z" w:initials="PT">
+    <w:p>
+      <w:pPr>
+        <w:pStyle w:val="Commentaire"/>
+      </w:pPr>
+      <w:r>
+        <w:rPr>
+          <w:rStyle w:val="Marquedecommentaire"/>
+        </w:rPr>
+        <w:annotationRef/>
+      </w:r>
+      <w:r>
+        <w:t>Est-ce ça a réellement lieu d’être ???</w:t>
+      </w:r>
+      <w:bookmarkStart w:id="11" w:name="_GoBack"/>
+      <w:bookmarkEnd w:id="11"/>
+    </w:p>
+  </w:comment>
+</w:comments>
+</file>
+
+<file path=word/commentsExtended.xml><?xml version="1.0" encoding="utf-8"?>
+<w15:commentsEx xmlns:wpc="http://schemas.microsoft.com/office/word/2010/wordprocessingCanvas" xmlns:mc="http://schemas.openxmlformats.org/markup-compatibility/2006" xmlns:o="urn:schemas-microsoft-com:office:office" xmlns:r="http://schemas.openxmlformats.org/officeDocument/2006/relationships" xmlns:m="http://schemas.openxmlformats.org/officeDocument/2006/math" xmlns:v="urn:schemas-microsoft-com:vml" xmlns:wp14="http://schemas.microsoft.com/office/word/2010/wordprocessingDrawing" xmlns:wp="http://schemas.openxmlformats.org/drawingml/2006/wordprocessingDrawing" xmlns:w10="urn:schemas-microsoft-com:office:word" xmlns:w="http://schemas.openxmlformats.org/wordprocessingml/2006/main" xmlns:w14="http://schemas.microsoft.com/office/word/2010/wordml" xmlns:w15="http://schemas.microsoft.com/office/word/2012/wordml" xmlns:wpg="http://schemas.microsoft.com/office/word/2010/wordprocessingGroup" xmlns:wpi="http://schemas.microsoft.com/office/word/2010/wordprocessingInk" xmlns:wne="http://schemas.microsoft.com/office/word/2006/wordml" xmlns:wps="http://schemas.microsoft.com/office/word/2010/wordprocessingShape" mc:Ignorable="w14 w15 wp14">
+  <w15:commentEx w15:paraId="6D53A42E" w15:done="0"/>
+  <w15:commentEx w15:paraId="483C5704" w15:done="0"/>
+  <w15:commentEx w15:paraId="3BF58CB6" w15:done="0"/>
+</w15:commentsEx>
 </file>
 
 <file path=word/endnotes.xml><?xml version="1.0" encoding="utf-8"?>
@@ -3994,6 +4802,7 @@
         <w:docPartUnique/>
       </w:docPartObj>
     </w:sdtPr>
+    <w:sdtEndPr/>
     <w:sdtContent>
       <w:sdt>
         <w:sdtPr>
@@ -4003,6 +4812,7 @@
             <w:docPartUnique/>
           </w:docPartObj>
         </w:sdtPr>
+        <w:sdtEndPr/>
         <w:sdtContent>
           <w:p>
             <w:pPr>
@@ -4043,7 +4853,7 @@
                 <w:bCs/>
                 <w:noProof/>
               </w:rPr>
-              <w:t>5</w:t>
+              <w:t>6</w:t>
             </w:r>
             <w:r>
               <w:rPr>
@@ -4088,7 +4898,7 @@
                 <w:bCs/>
                 <w:noProof/>
               </w:rPr>
-              <w:t>5</w:t>
+              <w:t>6</w:t>
             </w:r>
             <w:r>
               <w:rPr>
@@ -4113,12 +4923,8 @@
     </w:r>
     <w:r>
       <w:tab/>
-    </w:r>
-    <w:proofErr w:type="spellStart"/>
-    <w:r>
       <w:t>SartrouInc</w:t>
     </w:r>
-    <w:proofErr w:type="spellEnd"/>
   </w:p>
 </w:ftr>
 </file>
@@ -4154,11 +4960,9 @@
     <w:r>
       <w:ptab w:relativeTo="margin" w:alignment="center" w:leader="none"/>
     </w:r>
-    <w:proofErr w:type="spellStart"/>
     <w:r>
       <w:t>App_Name</w:t>
     </w:r>
-    <w:proofErr w:type="spellEnd"/>
     <w:r>
       <w:ptab w:relativeTo="margin" w:alignment="right" w:leader="none"/>
     </w:r>
@@ -4175,7 +4979,7 @@
       <w:rPr>
         <w:noProof/>
       </w:rPr>
-      <w:t>09/11/2015</w:t>
+      <w:t>11/11/2015</w:t>
     </w:r>
     <w:r>
       <w:fldChar w:fldCharType="end"/>
@@ -4187,6 +4991,448 @@
 <file path=word/numbering.xml><?xml version="1.0" encoding="utf-8"?>
 <w:numbering xmlns:wpc="http://schemas.microsoft.com/office/word/2010/wordprocessingCanvas" xmlns:mc="http://schemas.openxmlformats.org/markup-compatibility/2006" xmlns:o="urn:schemas-microsoft-com:office:office" xmlns:r="http://schemas.openxmlformats.org/officeDocument/2006/relationships" xmlns:m="http://schemas.openxmlformats.org/officeDocument/2006/math" xmlns:v="urn:schemas-microsoft-com:vml" xmlns:wp14="http://schemas.microsoft.com/office/word/2010/wordprocessingDrawing" xmlns:wp="http://schemas.openxmlformats.org/drawingml/2006/wordprocessingDrawing" xmlns:w10="urn:schemas-microsoft-com:office:word" xmlns:w="http://schemas.openxmlformats.org/wordprocessingml/2006/main" xmlns:w14="http://schemas.microsoft.com/office/word/2010/wordml" xmlns:w15="http://schemas.microsoft.com/office/word/2012/wordml" xmlns:wpg="http://schemas.microsoft.com/office/word/2010/wordprocessingGroup" xmlns:wpi="http://schemas.microsoft.com/office/word/2010/wordprocessingInk" xmlns:wne="http://schemas.microsoft.com/office/word/2006/wordml" xmlns:wps="http://schemas.microsoft.com/office/word/2010/wordprocessingShape" mc:Ignorable="w14 w15 wp14">
   <w:abstractNum w:abstractNumId="0" w15:restartNumberingAfterBreak="0">
+    <w:nsid w:val="07EA507C"/>
+    <w:multiLevelType w:val="hybridMultilevel"/>
+    <w:tmpl w:val="C6D0B124"/>
+    <w:lvl w:ilvl="0" w:tplc="040C0001">
+      <w:start w:val="1"/>
+      <w:numFmt w:val="bullet"/>
+      <w:lvlText w:val=""/>
+      <w:lvlJc w:val="left"/>
+      <w:pPr>
+        <w:ind w:left="720" w:hanging="360"/>
+      </w:pPr>
+      <w:rPr>
+        <w:rFonts w:ascii="Symbol" w:hAnsi="Symbol" w:hint="default"/>
+      </w:rPr>
+    </w:lvl>
+    <w:lvl w:ilvl="1" w:tplc="040C0003" w:tentative="1">
+      <w:start w:val="1"/>
+      <w:numFmt w:val="bullet"/>
+      <w:lvlText w:val="o"/>
+      <w:lvlJc w:val="left"/>
+      <w:pPr>
+        <w:ind w:left="1440" w:hanging="360"/>
+      </w:pPr>
+      <w:rPr>
+        <w:rFonts w:ascii="Courier New" w:hAnsi="Courier New" w:cs="Courier New" w:hint="default"/>
+      </w:rPr>
+    </w:lvl>
+    <w:lvl w:ilvl="2" w:tplc="040C0005" w:tentative="1">
+      <w:start w:val="1"/>
+      <w:numFmt w:val="bullet"/>
+      <w:lvlText w:val=""/>
+      <w:lvlJc w:val="left"/>
+      <w:pPr>
+        <w:ind w:left="2160" w:hanging="360"/>
+      </w:pPr>
+      <w:rPr>
+        <w:rFonts w:ascii="Wingdings" w:hAnsi="Wingdings" w:hint="default"/>
+      </w:rPr>
+    </w:lvl>
+    <w:lvl w:ilvl="3" w:tplc="040C0001" w:tentative="1">
+      <w:start w:val="1"/>
+      <w:numFmt w:val="bullet"/>
+      <w:lvlText w:val=""/>
+      <w:lvlJc w:val="left"/>
+      <w:pPr>
+        <w:ind w:left="2880" w:hanging="360"/>
+      </w:pPr>
+      <w:rPr>
+        <w:rFonts w:ascii="Symbol" w:hAnsi="Symbol" w:hint="default"/>
+      </w:rPr>
+    </w:lvl>
+    <w:lvl w:ilvl="4" w:tplc="040C0003" w:tentative="1">
+      <w:start w:val="1"/>
+      <w:numFmt w:val="bullet"/>
+      <w:lvlText w:val="o"/>
+      <w:lvlJc w:val="left"/>
+      <w:pPr>
+        <w:ind w:left="3600" w:hanging="360"/>
+      </w:pPr>
+      <w:rPr>
+        <w:rFonts w:ascii="Courier New" w:hAnsi="Courier New" w:cs="Courier New" w:hint="default"/>
+      </w:rPr>
+    </w:lvl>
+    <w:lvl w:ilvl="5" w:tplc="040C0005" w:tentative="1">
+      <w:start w:val="1"/>
+      <w:numFmt w:val="bullet"/>
+      <w:lvlText w:val=""/>
+      <w:lvlJc w:val="left"/>
+      <w:pPr>
+        <w:ind w:left="4320" w:hanging="360"/>
+      </w:pPr>
+      <w:rPr>
+        <w:rFonts w:ascii="Wingdings" w:hAnsi="Wingdings" w:hint="default"/>
+      </w:rPr>
+    </w:lvl>
+    <w:lvl w:ilvl="6" w:tplc="040C0001" w:tentative="1">
+      <w:start w:val="1"/>
+      <w:numFmt w:val="bullet"/>
+      <w:lvlText w:val=""/>
+      <w:lvlJc w:val="left"/>
+      <w:pPr>
+        <w:ind w:left="5040" w:hanging="360"/>
+      </w:pPr>
+      <w:rPr>
+        <w:rFonts w:ascii="Symbol" w:hAnsi="Symbol" w:hint="default"/>
+      </w:rPr>
+    </w:lvl>
+    <w:lvl w:ilvl="7" w:tplc="040C0003" w:tentative="1">
+      <w:start w:val="1"/>
+      <w:numFmt w:val="bullet"/>
+      <w:lvlText w:val="o"/>
+      <w:lvlJc w:val="left"/>
+      <w:pPr>
+        <w:ind w:left="5760" w:hanging="360"/>
+      </w:pPr>
+      <w:rPr>
+        <w:rFonts w:ascii="Courier New" w:hAnsi="Courier New" w:cs="Courier New" w:hint="default"/>
+      </w:rPr>
+    </w:lvl>
+    <w:lvl w:ilvl="8" w:tplc="040C0005" w:tentative="1">
+      <w:start w:val="1"/>
+      <w:numFmt w:val="bullet"/>
+      <w:lvlText w:val=""/>
+      <w:lvlJc w:val="left"/>
+      <w:pPr>
+        <w:ind w:left="6480" w:hanging="360"/>
+      </w:pPr>
+      <w:rPr>
+        <w:rFonts w:ascii="Wingdings" w:hAnsi="Wingdings" w:hint="default"/>
+      </w:rPr>
+    </w:lvl>
+  </w:abstractNum>
+  <w:abstractNum w:abstractNumId="1" w15:restartNumberingAfterBreak="0">
+    <w:nsid w:val="2AFE1786"/>
+    <w:multiLevelType w:val="hybridMultilevel"/>
+    <w:tmpl w:val="16DC661C"/>
+    <w:lvl w:ilvl="0" w:tplc="9E0EEC34">
+      <w:numFmt w:val="bullet"/>
+      <w:lvlText w:val="-"/>
+      <w:lvlJc w:val="left"/>
+      <w:pPr>
+        <w:ind w:left="720" w:hanging="360"/>
+      </w:pPr>
+      <w:rPr>
+        <w:rFonts w:ascii="Calibri" w:eastAsiaTheme="minorHAnsi" w:hAnsi="Calibri" w:cstheme="minorBidi" w:hint="default"/>
+      </w:rPr>
+    </w:lvl>
+    <w:lvl w:ilvl="1" w:tplc="040C0003" w:tentative="1">
+      <w:start w:val="1"/>
+      <w:numFmt w:val="bullet"/>
+      <w:lvlText w:val="o"/>
+      <w:lvlJc w:val="left"/>
+      <w:pPr>
+        <w:ind w:left="1440" w:hanging="360"/>
+      </w:pPr>
+      <w:rPr>
+        <w:rFonts w:ascii="Courier New" w:hAnsi="Courier New" w:cs="Courier New" w:hint="default"/>
+      </w:rPr>
+    </w:lvl>
+    <w:lvl w:ilvl="2" w:tplc="040C0005" w:tentative="1">
+      <w:start w:val="1"/>
+      <w:numFmt w:val="bullet"/>
+      <w:lvlText w:val=""/>
+      <w:lvlJc w:val="left"/>
+      <w:pPr>
+        <w:ind w:left="2160" w:hanging="360"/>
+      </w:pPr>
+      <w:rPr>
+        <w:rFonts w:ascii="Wingdings" w:hAnsi="Wingdings" w:hint="default"/>
+      </w:rPr>
+    </w:lvl>
+    <w:lvl w:ilvl="3" w:tplc="040C0001" w:tentative="1">
+      <w:start w:val="1"/>
+      <w:numFmt w:val="bullet"/>
+      <w:lvlText w:val=""/>
+      <w:lvlJc w:val="left"/>
+      <w:pPr>
+        <w:ind w:left="2880" w:hanging="360"/>
+      </w:pPr>
+      <w:rPr>
+        <w:rFonts w:ascii="Symbol" w:hAnsi="Symbol" w:hint="default"/>
+      </w:rPr>
+    </w:lvl>
+    <w:lvl w:ilvl="4" w:tplc="040C0003" w:tentative="1">
+      <w:start w:val="1"/>
+      <w:numFmt w:val="bullet"/>
+      <w:lvlText w:val="o"/>
+      <w:lvlJc w:val="left"/>
+      <w:pPr>
+        <w:ind w:left="3600" w:hanging="360"/>
+      </w:pPr>
+      <w:rPr>
+        <w:rFonts w:ascii="Courier New" w:hAnsi="Courier New" w:cs="Courier New" w:hint="default"/>
+      </w:rPr>
+    </w:lvl>
+    <w:lvl w:ilvl="5" w:tplc="040C0005" w:tentative="1">
+      <w:start w:val="1"/>
+      <w:numFmt w:val="bullet"/>
+      <w:lvlText w:val=""/>
+      <w:lvlJc w:val="left"/>
+      <w:pPr>
+        <w:ind w:left="4320" w:hanging="360"/>
+      </w:pPr>
+      <w:rPr>
+        <w:rFonts w:ascii="Wingdings" w:hAnsi="Wingdings" w:hint="default"/>
+      </w:rPr>
+    </w:lvl>
+    <w:lvl w:ilvl="6" w:tplc="040C0001" w:tentative="1">
+      <w:start w:val="1"/>
+      <w:numFmt w:val="bullet"/>
+      <w:lvlText w:val=""/>
+      <w:lvlJc w:val="left"/>
+      <w:pPr>
+        <w:ind w:left="5040" w:hanging="360"/>
+      </w:pPr>
+      <w:rPr>
+        <w:rFonts w:ascii="Symbol" w:hAnsi="Symbol" w:hint="default"/>
+      </w:rPr>
+    </w:lvl>
+    <w:lvl w:ilvl="7" w:tplc="040C0003" w:tentative="1">
+      <w:start w:val="1"/>
+      <w:numFmt w:val="bullet"/>
+      <w:lvlText w:val="o"/>
+      <w:lvlJc w:val="left"/>
+      <w:pPr>
+        <w:ind w:left="5760" w:hanging="360"/>
+      </w:pPr>
+      <w:rPr>
+        <w:rFonts w:ascii="Courier New" w:hAnsi="Courier New" w:cs="Courier New" w:hint="default"/>
+      </w:rPr>
+    </w:lvl>
+    <w:lvl w:ilvl="8" w:tplc="040C0005" w:tentative="1">
+      <w:start w:val="1"/>
+      <w:numFmt w:val="bullet"/>
+      <w:lvlText w:val=""/>
+      <w:lvlJc w:val="left"/>
+      <w:pPr>
+        <w:ind w:left="6480" w:hanging="360"/>
+      </w:pPr>
+      <w:rPr>
+        <w:rFonts w:ascii="Wingdings" w:hAnsi="Wingdings" w:hint="default"/>
+      </w:rPr>
+    </w:lvl>
+  </w:abstractNum>
+  <w:abstractNum w:abstractNumId="2" w15:restartNumberingAfterBreak="0">
+    <w:nsid w:val="4D8F37FA"/>
+    <w:multiLevelType w:val="multilevel"/>
+    <w:tmpl w:val="487E839A"/>
+    <w:lvl w:ilvl="0">
+      <w:numFmt w:val="bullet"/>
+      <w:lvlText w:val="•"/>
+      <w:lvlJc w:val="left"/>
+      <w:pPr>
+        <w:ind w:left="720" w:hanging="360"/>
+      </w:pPr>
+      <w:rPr>
+        <w:rFonts w:ascii="OpenSymbol" w:eastAsia="OpenSymbol" w:hAnsi="OpenSymbol" w:cs="OpenSymbol"/>
+      </w:rPr>
+    </w:lvl>
+    <w:lvl w:ilvl="1">
+      <w:numFmt w:val="bullet"/>
+      <w:lvlText w:val="◦"/>
+      <w:lvlJc w:val="left"/>
+      <w:pPr>
+        <w:ind w:left="1080" w:hanging="360"/>
+      </w:pPr>
+      <w:rPr>
+        <w:rFonts w:ascii="OpenSymbol" w:eastAsia="OpenSymbol" w:hAnsi="OpenSymbol" w:cs="OpenSymbol"/>
+      </w:rPr>
+    </w:lvl>
+    <w:lvl w:ilvl="2">
+      <w:numFmt w:val="bullet"/>
+      <w:lvlText w:val="▪"/>
+      <w:lvlJc w:val="left"/>
+      <w:pPr>
+        <w:ind w:left="1440" w:hanging="360"/>
+      </w:pPr>
+      <w:rPr>
+        <w:rFonts w:ascii="OpenSymbol" w:eastAsia="OpenSymbol" w:hAnsi="OpenSymbol" w:cs="OpenSymbol"/>
+      </w:rPr>
+    </w:lvl>
+    <w:lvl w:ilvl="3">
+      <w:numFmt w:val="bullet"/>
+      <w:lvlText w:val="•"/>
+      <w:lvlJc w:val="left"/>
+      <w:pPr>
+        <w:ind w:left="1800" w:hanging="360"/>
+      </w:pPr>
+      <w:rPr>
+        <w:rFonts w:ascii="OpenSymbol" w:eastAsia="OpenSymbol" w:hAnsi="OpenSymbol" w:cs="OpenSymbol"/>
+      </w:rPr>
+    </w:lvl>
+    <w:lvl w:ilvl="4">
+      <w:numFmt w:val="bullet"/>
+      <w:lvlText w:val="◦"/>
+      <w:lvlJc w:val="left"/>
+      <w:pPr>
+        <w:ind w:left="2160" w:hanging="360"/>
+      </w:pPr>
+      <w:rPr>
+        <w:rFonts w:ascii="OpenSymbol" w:eastAsia="OpenSymbol" w:hAnsi="OpenSymbol" w:cs="OpenSymbol"/>
+      </w:rPr>
+    </w:lvl>
+    <w:lvl w:ilvl="5">
+      <w:numFmt w:val="bullet"/>
+      <w:lvlText w:val="▪"/>
+      <w:lvlJc w:val="left"/>
+      <w:pPr>
+        <w:ind w:left="2520" w:hanging="360"/>
+      </w:pPr>
+      <w:rPr>
+        <w:rFonts w:ascii="OpenSymbol" w:eastAsia="OpenSymbol" w:hAnsi="OpenSymbol" w:cs="OpenSymbol"/>
+      </w:rPr>
+    </w:lvl>
+    <w:lvl w:ilvl="6">
+      <w:numFmt w:val="bullet"/>
+      <w:lvlText w:val="•"/>
+      <w:lvlJc w:val="left"/>
+      <w:pPr>
+        <w:ind w:left="2880" w:hanging="360"/>
+      </w:pPr>
+      <w:rPr>
+        <w:rFonts w:ascii="OpenSymbol" w:eastAsia="OpenSymbol" w:hAnsi="OpenSymbol" w:cs="OpenSymbol"/>
+      </w:rPr>
+    </w:lvl>
+    <w:lvl w:ilvl="7">
+      <w:numFmt w:val="bullet"/>
+      <w:lvlText w:val="◦"/>
+      <w:lvlJc w:val="left"/>
+      <w:pPr>
+        <w:ind w:left="3240" w:hanging="360"/>
+      </w:pPr>
+      <w:rPr>
+        <w:rFonts w:ascii="OpenSymbol" w:eastAsia="OpenSymbol" w:hAnsi="OpenSymbol" w:cs="OpenSymbol"/>
+      </w:rPr>
+    </w:lvl>
+    <w:lvl w:ilvl="8">
+      <w:numFmt w:val="bullet"/>
+      <w:lvlText w:val="▪"/>
+      <w:lvlJc w:val="left"/>
+      <w:pPr>
+        <w:ind w:left="3600" w:hanging="360"/>
+      </w:pPr>
+      <w:rPr>
+        <w:rFonts w:ascii="OpenSymbol" w:eastAsia="OpenSymbol" w:hAnsi="OpenSymbol" w:cs="OpenSymbol"/>
+      </w:rPr>
+    </w:lvl>
+  </w:abstractNum>
+  <w:abstractNum w:abstractNumId="3" w15:restartNumberingAfterBreak="0">
+    <w:nsid w:val="4F4D146D"/>
+    <w:multiLevelType w:val="hybridMultilevel"/>
+    <w:tmpl w:val="AFE2F0CC"/>
+    <w:lvl w:ilvl="0" w:tplc="040C0001">
+      <w:start w:val="1"/>
+      <w:numFmt w:val="bullet"/>
+      <w:lvlText w:val=""/>
+      <w:lvlJc w:val="left"/>
+      <w:pPr>
+        <w:ind w:left="720" w:hanging="360"/>
+      </w:pPr>
+      <w:rPr>
+        <w:rFonts w:ascii="Symbol" w:hAnsi="Symbol" w:hint="default"/>
+      </w:rPr>
+    </w:lvl>
+    <w:lvl w:ilvl="1" w:tplc="040C0003" w:tentative="1">
+      <w:start w:val="1"/>
+      <w:numFmt w:val="bullet"/>
+      <w:lvlText w:val="o"/>
+      <w:lvlJc w:val="left"/>
+      <w:pPr>
+        <w:ind w:left="1440" w:hanging="360"/>
+      </w:pPr>
+      <w:rPr>
+        <w:rFonts w:ascii="Courier New" w:hAnsi="Courier New" w:cs="Courier New" w:hint="default"/>
+      </w:rPr>
+    </w:lvl>
+    <w:lvl w:ilvl="2" w:tplc="040C0005" w:tentative="1">
+      <w:start w:val="1"/>
+      <w:numFmt w:val="bullet"/>
+      <w:lvlText w:val=""/>
+      <w:lvlJc w:val="left"/>
+      <w:pPr>
+        <w:ind w:left="2160" w:hanging="360"/>
+      </w:pPr>
+      <w:rPr>
+        <w:rFonts w:ascii="Wingdings" w:hAnsi="Wingdings" w:hint="default"/>
+      </w:rPr>
+    </w:lvl>
+    <w:lvl w:ilvl="3" w:tplc="040C0001" w:tentative="1">
+      <w:start w:val="1"/>
+      <w:numFmt w:val="bullet"/>
+      <w:lvlText w:val=""/>
+      <w:lvlJc w:val="left"/>
+      <w:pPr>
+        <w:ind w:left="2880" w:hanging="360"/>
+      </w:pPr>
+      <w:rPr>
+        <w:rFonts w:ascii="Symbol" w:hAnsi="Symbol" w:hint="default"/>
+      </w:rPr>
+    </w:lvl>
+    <w:lvl w:ilvl="4" w:tplc="040C0003" w:tentative="1">
+      <w:start w:val="1"/>
+      <w:numFmt w:val="bullet"/>
+      <w:lvlText w:val="o"/>
+      <w:lvlJc w:val="left"/>
+      <w:pPr>
+        <w:ind w:left="3600" w:hanging="360"/>
+      </w:pPr>
+      <w:rPr>
+        <w:rFonts w:ascii="Courier New" w:hAnsi="Courier New" w:cs="Courier New" w:hint="default"/>
+      </w:rPr>
+    </w:lvl>
+    <w:lvl w:ilvl="5" w:tplc="040C0005" w:tentative="1">
+      <w:start w:val="1"/>
+      <w:numFmt w:val="bullet"/>
+      <w:lvlText w:val=""/>
+      <w:lvlJc w:val="left"/>
+      <w:pPr>
+        <w:ind w:left="4320" w:hanging="360"/>
+      </w:pPr>
+      <w:rPr>
+        <w:rFonts w:ascii="Wingdings" w:hAnsi="Wingdings" w:hint="default"/>
+      </w:rPr>
+    </w:lvl>
+    <w:lvl w:ilvl="6" w:tplc="040C0001" w:tentative="1">
+      <w:start w:val="1"/>
+      <w:numFmt w:val="bullet"/>
+      <w:lvlText w:val=""/>
+      <w:lvlJc w:val="left"/>
+      <w:pPr>
+        <w:ind w:left="5040" w:hanging="360"/>
+      </w:pPr>
+      <w:rPr>
+        <w:rFonts w:ascii="Symbol" w:hAnsi="Symbol" w:hint="default"/>
+      </w:rPr>
+    </w:lvl>
+    <w:lvl w:ilvl="7" w:tplc="040C0003" w:tentative="1">
+      <w:start w:val="1"/>
+      <w:numFmt w:val="bullet"/>
+      <w:lvlText w:val="o"/>
+      <w:lvlJc w:val="left"/>
+      <w:pPr>
+        <w:ind w:left="5760" w:hanging="360"/>
+      </w:pPr>
+      <w:rPr>
+        <w:rFonts w:ascii="Courier New" w:hAnsi="Courier New" w:cs="Courier New" w:hint="default"/>
+      </w:rPr>
+    </w:lvl>
+    <w:lvl w:ilvl="8" w:tplc="040C0005" w:tentative="1">
+      <w:start w:val="1"/>
+      <w:numFmt w:val="bullet"/>
+      <w:lvlText w:val=""/>
+      <w:lvlJc w:val="left"/>
+      <w:pPr>
+        <w:ind w:left="6480" w:hanging="360"/>
+      </w:pPr>
+      <w:rPr>
+        <w:rFonts w:ascii="Wingdings" w:hAnsi="Wingdings" w:hint="default"/>
+      </w:rPr>
+    </w:lvl>
+  </w:abstractNum>
+  <w:abstractNum w:abstractNumId="4" w15:restartNumberingAfterBreak="0">
     <w:nsid w:val="58CF4221"/>
     <w:multiLevelType w:val="multilevel"/>
     <w:tmpl w:val="040C0025"/>
@@ -4282,9 +5528,38 @@
     </w:lvl>
   </w:abstractNum>
   <w:num w:numId="1">
+    <w:abstractNumId w:val="4"/>
+  </w:num>
+  <w:num w:numId="2">
+    <w:abstractNumId w:val="1"/>
+  </w:num>
+  <w:num w:numId="3">
+    <w:abstractNumId w:val="2"/>
+    <w:lvlOverride w:ilvl="0"/>
+    <w:lvlOverride w:ilvl="1"/>
+    <w:lvlOverride w:ilvl="2"/>
+    <w:lvlOverride w:ilvl="3"/>
+    <w:lvlOverride w:ilvl="4"/>
+    <w:lvlOverride w:ilvl="5"/>
+    <w:lvlOverride w:ilvl="6"/>
+    <w:lvlOverride w:ilvl="7"/>
+    <w:lvlOverride w:ilvl="8"/>
+  </w:num>
+  <w:num w:numId="4">
     <w:abstractNumId w:val="0"/>
   </w:num>
+  <w:num w:numId="5">
+    <w:abstractNumId w:val="3"/>
+  </w:num>
 </w:numbering>
+</file>
+
+<file path=word/people.xml><?xml version="1.0" encoding="utf-8"?>
+<w15:people xmlns:wpc="http://schemas.microsoft.com/office/word/2010/wordprocessingCanvas" xmlns:mc="http://schemas.openxmlformats.org/markup-compatibility/2006" xmlns:o="urn:schemas-microsoft-com:office:office" xmlns:r="http://schemas.openxmlformats.org/officeDocument/2006/relationships" xmlns:m="http://schemas.openxmlformats.org/officeDocument/2006/math" xmlns:v="urn:schemas-microsoft-com:vml" xmlns:wp14="http://schemas.microsoft.com/office/word/2010/wordprocessingDrawing" xmlns:wp="http://schemas.openxmlformats.org/drawingml/2006/wordprocessingDrawing" xmlns:w10="urn:schemas-microsoft-com:office:word" xmlns:w="http://schemas.openxmlformats.org/wordprocessingml/2006/main" xmlns:w14="http://schemas.microsoft.com/office/word/2010/wordml" xmlns:w15="http://schemas.microsoft.com/office/word/2012/wordml" xmlns:wpg="http://schemas.microsoft.com/office/word/2010/wordprocessingGroup" xmlns:wpi="http://schemas.microsoft.com/office/word/2010/wordprocessingInk" xmlns:wne="http://schemas.microsoft.com/office/word/2006/wordml" xmlns:wps="http://schemas.microsoft.com/office/word/2010/wordprocessingShape" mc:Ignorable="w14 w15 wp14">
+  <w15:person w15:author="Pierre TOUZÉ">
+    <w15:presenceInfo w15:providerId="Windows Live" w15:userId="baf5fa3c38b676d7"/>
+  </w15:person>
+</w15:people>
 </file>
 
 <file path=word/styles.xml><?xml version="1.0" encoding="utf-8"?>
@@ -4681,9 +5956,10 @@
     <w:name w:val="Normal"/>
     <w:aliases w:val="Propre"/>
     <w:qFormat/>
-    <w:rsid w:val="004F5D5A"/>
+    <w:rsid w:val="00C44E56"/>
     <w:pPr>
       <w:spacing w:after="0" w:line="240" w:lineRule="auto"/>
+      <w:jc w:val="both"/>
     </w:pPr>
   </w:style>
   <w:style w:type="paragraph" w:styleId="Titre1">
@@ -5024,7 +6300,6 @@
       <w:suppressLineNumbers/>
       <w:suppressAutoHyphens/>
       <w:autoSpaceDN w:val="0"/>
-      <w:jc w:val="both"/>
       <w:textAlignment w:val="baseline"/>
     </w:pPr>
     <w:rPr>
@@ -5056,7 +6331,6 @@
       <w:suppressAutoHyphens/>
       <w:autoSpaceDN w:val="0"/>
       <w:spacing w:after="120"/>
-      <w:jc w:val="both"/>
       <w:textAlignment w:val="baseline"/>
     </w:pPr>
     <w:rPr>
@@ -5251,6 +6525,204 @@
       <w:u w:val="single"/>
     </w:rPr>
   </w:style>
+  <w:style w:type="character" w:styleId="Marquedecommentaire">
+    <w:name w:val="annotation reference"/>
+    <w:basedOn w:val="Policepardfaut"/>
+    <w:uiPriority w:val="99"/>
+    <w:semiHidden/>
+    <w:unhideWhenUsed/>
+    <w:rsid w:val="00FD72FB"/>
+    <w:rPr>
+      <w:sz w:val="16"/>
+      <w:szCs w:val="16"/>
+    </w:rPr>
+  </w:style>
+  <w:style w:type="paragraph" w:styleId="Commentaire">
+    <w:name w:val="annotation text"/>
+    <w:basedOn w:val="Normal"/>
+    <w:link w:val="CommentaireCar"/>
+    <w:uiPriority w:val="99"/>
+    <w:semiHidden/>
+    <w:unhideWhenUsed/>
+    <w:rsid w:val="00FD72FB"/>
+    <w:rPr>
+      <w:sz w:val="20"/>
+      <w:szCs w:val="20"/>
+    </w:rPr>
+  </w:style>
+  <w:style w:type="character" w:customStyle="1" w:styleId="CommentaireCar">
+    <w:name w:val="Commentaire Car"/>
+    <w:basedOn w:val="Policepardfaut"/>
+    <w:link w:val="Commentaire"/>
+    <w:uiPriority w:val="99"/>
+    <w:semiHidden/>
+    <w:rsid w:val="00FD72FB"/>
+    <w:rPr>
+      <w:sz w:val="20"/>
+      <w:szCs w:val="20"/>
+    </w:rPr>
+  </w:style>
+  <w:style w:type="paragraph" w:styleId="Objetducommentaire">
+    <w:name w:val="annotation subject"/>
+    <w:basedOn w:val="Commentaire"/>
+    <w:next w:val="Commentaire"/>
+    <w:link w:val="ObjetducommentaireCar"/>
+    <w:uiPriority w:val="99"/>
+    <w:semiHidden/>
+    <w:unhideWhenUsed/>
+    <w:rsid w:val="00FD72FB"/>
+    <w:rPr>
+      <w:b/>
+      <w:bCs/>
+    </w:rPr>
+  </w:style>
+  <w:style w:type="character" w:customStyle="1" w:styleId="ObjetducommentaireCar">
+    <w:name w:val="Objet du commentaire Car"/>
+    <w:basedOn w:val="CommentaireCar"/>
+    <w:link w:val="Objetducommentaire"/>
+    <w:uiPriority w:val="99"/>
+    <w:semiHidden/>
+    <w:rsid w:val="00FD72FB"/>
+    <w:rPr>
+      <w:b/>
+      <w:bCs/>
+      <w:sz w:val="20"/>
+      <w:szCs w:val="20"/>
+    </w:rPr>
+  </w:style>
+  <w:style w:type="paragraph" w:styleId="Textedebulles">
+    <w:name w:val="Balloon Text"/>
+    <w:basedOn w:val="Normal"/>
+    <w:link w:val="TextedebullesCar"/>
+    <w:uiPriority w:val="99"/>
+    <w:semiHidden/>
+    <w:unhideWhenUsed/>
+    <w:rsid w:val="00FD72FB"/>
+    <w:rPr>
+      <w:rFonts w:ascii="Segoe UI" w:hAnsi="Segoe UI" w:cs="Segoe UI"/>
+      <w:sz w:val="18"/>
+      <w:szCs w:val="18"/>
+    </w:rPr>
+  </w:style>
+  <w:style w:type="character" w:customStyle="1" w:styleId="TextedebullesCar">
+    <w:name w:val="Texte de bulles Car"/>
+    <w:basedOn w:val="Policepardfaut"/>
+    <w:link w:val="Textedebulles"/>
+    <w:uiPriority w:val="99"/>
+    <w:semiHidden/>
+    <w:rsid w:val="00FD72FB"/>
+    <w:rPr>
+      <w:rFonts w:ascii="Segoe UI" w:hAnsi="Segoe UI" w:cs="Segoe UI"/>
+      <w:sz w:val="18"/>
+      <w:szCs w:val="18"/>
+    </w:rPr>
+  </w:style>
+  <w:style w:type="paragraph" w:styleId="Paragraphedeliste">
+    <w:name w:val="List Paragraph"/>
+    <w:basedOn w:val="Normal"/>
+    <w:uiPriority w:val="34"/>
+    <w:qFormat/>
+    <w:rsid w:val="00FD72FB"/>
+    <w:pPr>
+      <w:ind w:left="720"/>
+      <w:contextualSpacing/>
+    </w:pPr>
+  </w:style>
+  <w:style w:type="table" w:styleId="Grilledutableau">
+    <w:name w:val="Table Grid"/>
+    <w:basedOn w:val="TableauNormal"/>
+    <w:uiPriority w:val="39"/>
+    <w:rsid w:val="00C03DE9"/>
+    <w:pPr>
+      <w:spacing w:after="0" w:line="240" w:lineRule="auto"/>
+    </w:pPr>
+    <w:tblPr>
+      <w:tblBorders>
+        <w:top w:val="single" w:sz="4" w:space="0" w:color="auto"/>
+        <w:left w:val="single" w:sz="4" w:space="0" w:color="auto"/>
+        <w:bottom w:val="single" w:sz="4" w:space="0" w:color="auto"/>
+        <w:right w:val="single" w:sz="4" w:space="0" w:color="auto"/>
+        <w:insideH w:val="single" w:sz="4" w:space="0" w:color="auto"/>
+        <w:insideV w:val="single" w:sz="4" w:space="0" w:color="auto"/>
+      </w:tblBorders>
+    </w:tblPr>
+  </w:style>
+  <w:style w:type="table" w:styleId="TableauGrille4-Accentuation3">
+    <w:name w:val="Grid Table 4 Accent 3"/>
+    <w:basedOn w:val="TableauNormal"/>
+    <w:uiPriority w:val="49"/>
+    <w:rsid w:val="00350CB2"/>
+    <w:pPr>
+      <w:spacing w:after="0" w:line="240" w:lineRule="auto"/>
+    </w:pPr>
+    <w:tblPr>
+      <w:tblStyleRowBandSize w:val="1"/>
+      <w:tblStyleColBandSize w:val="1"/>
+      <w:tblBorders>
+        <w:top w:val="single" w:sz="4" w:space="0" w:color="C9C9C9" w:themeColor="accent3" w:themeTint="99"/>
+        <w:left w:val="single" w:sz="4" w:space="0" w:color="C9C9C9" w:themeColor="accent3" w:themeTint="99"/>
+        <w:bottom w:val="single" w:sz="4" w:space="0" w:color="C9C9C9" w:themeColor="accent3" w:themeTint="99"/>
+        <w:right w:val="single" w:sz="4" w:space="0" w:color="C9C9C9" w:themeColor="accent3" w:themeTint="99"/>
+        <w:insideH w:val="single" w:sz="4" w:space="0" w:color="C9C9C9" w:themeColor="accent3" w:themeTint="99"/>
+        <w:insideV w:val="single" w:sz="4" w:space="0" w:color="C9C9C9" w:themeColor="accent3" w:themeTint="99"/>
+      </w:tblBorders>
+    </w:tblPr>
+    <w:tblStylePr w:type="firstRow">
+      <w:rPr>
+        <w:b/>
+        <w:bCs/>
+        <w:color w:val="FFFFFF" w:themeColor="background1"/>
+      </w:rPr>
+      <w:tblPr/>
+      <w:tcPr>
+        <w:tcBorders>
+          <w:top w:val="single" w:sz="4" w:space="0" w:color="A5A5A5" w:themeColor="accent3"/>
+          <w:left w:val="single" w:sz="4" w:space="0" w:color="A5A5A5" w:themeColor="accent3"/>
+          <w:bottom w:val="single" w:sz="4" w:space="0" w:color="A5A5A5" w:themeColor="accent3"/>
+          <w:right w:val="single" w:sz="4" w:space="0" w:color="A5A5A5" w:themeColor="accent3"/>
+          <w:insideH w:val="nil"/>
+          <w:insideV w:val="nil"/>
+        </w:tcBorders>
+        <w:shd w:val="clear" w:color="auto" w:fill="A5A5A5" w:themeFill="accent3"/>
+      </w:tcPr>
+    </w:tblStylePr>
+    <w:tblStylePr w:type="lastRow">
+      <w:rPr>
+        <w:b/>
+        <w:bCs/>
+      </w:rPr>
+      <w:tblPr/>
+      <w:tcPr>
+        <w:tcBorders>
+          <w:top w:val="double" w:sz="4" w:space="0" w:color="A5A5A5" w:themeColor="accent3"/>
+        </w:tcBorders>
+      </w:tcPr>
+    </w:tblStylePr>
+    <w:tblStylePr w:type="firstCol">
+      <w:rPr>
+        <w:b/>
+        <w:bCs/>
+      </w:rPr>
+    </w:tblStylePr>
+    <w:tblStylePr w:type="lastCol">
+      <w:rPr>
+        <w:b/>
+        <w:bCs/>
+      </w:rPr>
+    </w:tblStylePr>
+    <w:tblStylePr w:type="band1Vert">
+      <w:tblPr/>
+      <w:tcPr>
+        <w:shd w:val="clear" w:color="auto" w:fill="EDEDED" w:themeFill="accent3" w:themeFillTint="33"/>
+      </w:tcPr>
+    </w:tblStylePr>
+    <w:tblStylePr w:type="band1Horz">
+      <w:tblPr/>
+      <w:tcPr>
+        <w:shd w:val="clear" w:color="auto" w:fill="EDEDED" w:themeFill="accent3" w:themeFillTint="33"/>
+      </w:tcPr>
+    </w:tblStylePr>
+  </w:style>
 </w:styles>
 </file>
 
@@ -5419,6 +6891,13 @@
 
 <file path=word/glossary/fontTable.xml><?xml version="1.0" encoding="utf-8"?>
 <w:fonts xmlns:mc="http://schemas.openxmlformats.org/markup-compatibility/2006" xmlns:r="http://schemas.openxmlformats.org/officeDocument/2006/relationships" xmlns:w="http://schemas.openxmlformats.org/wordprocessingml/2006/main" xmlns:w14="http://schemas.microsoft.com/office/word/2010/wordml" xmlns:w15="http://schemas.microsoft.com/office/word/2012/wordml" mc:Ignorable="w14 w15">
+  <w:font w:name="Symbol">
+    <w:panose1 w:val="05050102010706020507"/>
+    <w:charset w:val="02"/>
+    <w:family w:val="roman"/>
+    <w:pitch w:val="variable"/>
+    <w:sig w:usb0="00000000" w:usb1="10000000" w:usb2="00000000" w:usb3="00000000" w:csb0="80000000" w:csb1="00000000"/>
+  </w:font>
   <w:font w:name="Times New Roman">
     <w:panose1 w:val="02020603050405020304"/>
     <w:charset w:val="00"/>
@@ -5426,12 +6905,31 @@
     <w:pitch w:val="variable"/>
     <w:sig w:usb0="E0002EFF" w:usb1="C0007843" w:usb2="00000009" w:usb3="00000000" w:csb0="000001FF" w:csb1="00000000"/>
   </w:font>
+  <w:font w:name="Courier New">
+    <w:panose1 w:val="02070309020205020404"/>
+    <w:charset w:val="00"/>
+    <w:family w:val="modern"/>
+    <w:pitch w:val="fixed"/>
+    <w:sig w:usb0="E0002EFF" w:usb1="C0007843" w:usb2="00000009" w:usb3="00000000" w:csb0="000001FF" w:csb1="00000000"/>
+  </w:font>
+  <w:font w:name="Wingdings">
+    <w:panose1 w:val="05000000000000000000"/>
+    <w:charset w:val="02"/>
+    <w:family w:val="auto"/>
+    <w:pitch w:val="variable"/>
+    <w:sig w:usb0="00000000" w:usb1="10000000" w:usb2="00000000" w:usb3="00000000" w:csb0="80000000" w:csb1="00000000"/>
+  </w:font>
   <w:font w:name="Calibri">
     <w:panose1 w:val="020F0502020204030204"/>
     <w:charset w:val="00"/>
     <w:family w:val="swiss"/>
     <w:pitch w:val="variable"/>
     <w:sig w:usb0="E00002FF" w:usb1="4000ACFF" w:usb2="00000001" w:usb3="00000000" w:csb0="0000019F" w:csb1="00000000"/>
+  </w:font>
+  <w:font w:name="OpenSymbol">
+    <w:charset w:val="02"/>
+    <w:family w:val="auto"/>
+    <w:pitch w:val="default"/>
   </w:font>
   <w:font w:name="Calibri Light">
     <w:panose1 w:val="020F0302020204030204"/>
@@ -5452,6 +6950,21 @@
     <w:pitch w:val="variable"/>
     <w:sig w:usb0="E1002EFF" w:usb1="C000605B" w:usb2="00000029" w:usb3="00000000" w:csb0="000101FF" w:csb1="00000000"/>
   </w:font>
+  <w:font w:name="Segoe UI">
+    <w:panose1 w:val="020B0502040204020203"/>
+    <w:charset w:val="00"/>
+    <w:family w:val="swiss"/>
+    <w:pitch w:val="variable"/>
+    <w:sig w:usb0="E4002EFF" w:usb1="C000E47F" w:usb2="00000009" w:usb3="00000000" w:csb0="000001FF" w:csb1="00000000"/>
+  </w:font>
+  <w:font w:name="ArialMT">
+    <w:panose1 w:val="00000000000000000000"/>
+    <w:charset w:val="00"/>
+    <w:family w:val="auto"/>
+    <w:notTrueType/>
+    <w:pitch w:val="default"/>
+    <w:sig w:usb0="00000003" w:usb1="00000000" w:usb2="00000000" w:usb3="00000000" w:csb0="00000001" w:csb1="00000000"/>
+  </w:font>
 </w:fonts>
 </file>
 
@@ -5471,7 +6984,10 @@
   </w:compat>
   <w:rsids>
     <w:rsidRoot w:val="0052482F"/>
+    <w:rsid w:val="004B67E4"/>
     <w:rsid w:val="0052482F"/>
+    <w:rsid w:val="007714D7"/>
+    <w:rsid w:val="00E15ABB"/>
     <w:rsid w:val="00EE5B3A"/>
   </w:rsids>
   <m:mathPr>
@@ -6243,7 +7759,7 @@
 </file>
 
 <file path=customXml/itemProps2.xml><?xml version="1.0" encoding="utf-8"?>
-<ds:datastoreItem xmlns:ds="http://schemas.openxmlformats.org/officeDocument/2006/customXml" ds:itemID="{78CAB734-2210-48C9-8903-A88E5BB4FFA9}">
+<ds:datastoreItem xmlns:ds="http://schemas.openxmlformats.org/officeDocument/2006/customXml" ds:itemID="{2B95C6A0-19C0-4F33-8D44-A924B4834652}">
   <ds:schemaRefs>
     <ds:schemaRef ds:uri="http://schemas.openxmlformats.org/officeDocument/2006/bibliography"/>
   </ds:schemaRefs>

</xml_diff>

<commit_message>
Dossier de spécification v0.4: - retouches suite à la relecture de K. REMOUE en v0.3
</commit_message>
<xml_diff>
--- a/specifications/dossier_de_specification.docx
+++ b/specifications/dossier_de_specification.docx
@@ -10,7 +10,6 @@
           <w:docPartUnique/>
         </w:docPartObj>
       </w:sdtPr>
-      <w:sdtEndPr/>
       <w:sdtContent>
         <w:p/>
         <w:tbl>
@@ -45,7 +44,6 @@
                 <w:dataBinding w:prefixMappings="xmlns:ns0='http://schemas.openxmlformats.org/officeDocument/2006/extended-properties'" w:xpath="/ns0:Properties[1]/ns0:Company[1]" w:storeItemID="{6668398D-A668-4E3E-A5EB-62B293D839F1}"/>
                 <w:text/>
               </w:sdtPr>
-              <w:sdtEndPr/>
               <w:sdtContent>
                 <w:tc>
                   <w:tcPr>
@@ -99,7 +97,6 @@
                   <w:dataBinding w:prefixMappings="xmlns:ns0='http://schemas.openxmlformats.org/package/2006/metadata/core-properties' xmlns:ns1='http://purl.org/dc/elements/1.1/'" w:xpath="/ns0:coreProperties[1]/ns1:title[1]" w:storeItemID="{6C3C8BC8-F283-45AE-878A-BAB7291924A1}"/>
                   <w:text/>
                 </w:sdtPr>
-                <w:sdtEndPr/>
                 <w:sdtContent>
                   <w:p>
                     <w:pPr>
@@ -142,7 +139,6 @@
                 <w:dataBinding w:prefixMappings="xmlns:ns0='http://schemas.openxmlformats.org/package/2006/metadata/core-properties' xmlns:ns1='http://purl.org/dc/elements/1.1/'" w:xpath="/ns0:coreProperties[1]/ns1:subject[1]" w:storeItemID="{6C3C8BC8-F283-45AE-878A-BAB7291924A1}"/>
                 <w:text/>
               </w:sdtPr>
-              <w:sdtEndPr/>
               <w:sdtContent>
                 <w:tc>
                   <w:tcPr>
@@ -196,43 +192,6 @@
                   <w:right w:w="115" w:type="dxa"/>
                 </w:tcMar>
               </w:tcPr>
-              <w:sdt>
-                <w:sdtPr>
-                  <w:rPr>
-                    <w:color w:val="5B9BD5" w:themeColor="accent1"/>
-                    <w:sz w:val="28"/>
-                    <w:szCs w:val="28"/>
-                  </w:rPr>
-                  <w:alias w:val="Auteur"/>
-                  <w:id w:val="13406928"/>
-                  <w:placeholder>
-                    <w:docPart w:val="8D8246AA430F4B5E8F67933943E587A3"/>
-                  </w:placeholder>
-                  <w:dataBinding w:prefixMappings="xmlns:ns0='http://schemas.openxmlformats.org/package/2006/metadata/core-properties' xmlns:ns1='http://purl.org/dc/elements/1.1/'" w:xpath="/ns0:coreProperties[1]/ns1:creator[1]" w:storeItemID="{6C3C8BC8-F283-45AE-878A-BAB7291924A1}"/>
-                  <w:text/>
-                </w:sdtPr>
-                <w:sdtEndPr/>
-                <w:sdtContent>
-                  <w:p>
-                    <w:pPr>
-                      <w:pStyle w:val="Sansinterligne"/>
-                      <w:rPr>
-                        <w:color w:val="5B9BD5" w:themeColor="accent1"/>
-                        <w:sz w:val="28"/>
-                        <w:szCs w:val="28"/>
-                      </w:rPr>
-                    </w:pPr>
-                    <w:r>
-                      <w:rPr>
-                        <w:color w:val="5B9BD5" w:themeColor="accent1"/>
-                        <w:sz w:val="28"/>
-                        <w:szCs w:val="28"/>
-                      </w:rPr>
-                      <w:t>kevin</w:t>
-                    </w:r>
-                  </w:p>
-                </w:sdtContent>
-              </w:sdt>
               <w:p>
                 <w:pPr>
                   <w:pStyle w:val="Sansinterligne"/>
@@ -249,6 +208,24 @@
                     <w:szCs w:val="28"/>
                   </w:rPr>
                   <w:t>Kévin REMOUÉ</w:t>
+                </w:r>
+              </w:p>
+              <w:p>
+                <w:pPr>
+                  <w:pStyle w:val="Sansinterligne"/>
+                  <w:rPr>
+                    <w:color w:val="5B9BD5" w:themeColor="accent1"/>
+                    <w:sz w:val="28"/>
+                    <w:szCs w:val="28"/>
+                  </w:rPr>
+                </w:pPr>
+                <w:r>
+                  <w:rPr>
+                    <w:color w:val="5B9BD5" w:themeColor="accent1"/>
+                    <w:sz w:val="28"/>
+                    <w:szCs w:val="28"/>
+                  </w:rPr>
+                  <w:t>Pierre TOUZÉ</w:t>
                 </w:r>
               </w:p>
               <w:sdt>
@@ -272,7 +249,6 @@
                     <w:calendar w:val="gregorian"/>
                   </w:date>
                 </w:sdtPr>
-                <w:sdtEndPr/>
                 <w:sdtContent>
                   <w:p>
                     <w:pPr>
@@ -858,6 +834,124 @@
                 <w:szCs w:val="22"/>
               </w:rPr>
               <w:t>0.3</w:t>
+            </w:r>
+          </w:p>
+        </w:tc>
+      </w:tr>
+      <w:tr>
+        <w:tc>
+          <w:tcPr>
+            <w:tcW w:w="1291" w:type="dxa"/>
+            <w:tcMar>
+              <w:top w:w="55" w:type="dxa"/>
+              <w:left w:w="55" w:type="dxa"/>
+              <w:bottom w:w="55" w:type="dxa"/>
+              <w:right w:w="55" w:type="dxa"/>
+            </w:tcMar>
+          </w:tcPr>
+          <w:p>
+            <w:pPr>
+              <w:pStyle w:val="TableContents"/>
+              <w:rPr>
+                <w:rFonts w:asciiTheme="minorHAnsi" w:hAnsiTheme="minorHAnsi"/>
+                <w:sz w:val="22"/>
+                <w:szCs w:val="22"/>
+              </w:rPr>
+            </w:pPr>
+            <w:r>
+              <w:rPr>
+                <w:rFonts w:asciiTheme="minorHAnsi" w:hAnsiTheme="minorHAnsi"/>
+                <w:sz w:val="22"/>
+                <w:szCs w:val="22"/>
+              </w:rPr>
+              <w:t>14/11/2015</w:t>
+            </w:r>
+          </w:p>
+        </w:tc>
+        <w:tc>
+          <w:tcPr>
+            <w:tcW w:w="4665" w:type="dxa"/>
+            <w:tcMar>
+              <w:top w:w="55" w:type="dxa"/>
+              <w:left w:w="55" w:type="dxa"/>
+              <w:bottom w:w="55" w:type="dxa"/>
+              <w:right w:w="55" w:type="dxa"/>
+            </w:tcMar>
+          </w:tcPr>
+          <w:p>
+            <w:pPr>
+              <w:pStyle w:val="TableContents"/>
+              <w:rPr>
+                <w:rFonts w:asciiTheme="minorHAnsi" w:hAnsiTheme="minorHAnsi"/>
+                <w:sz w:val="22"/>
+                <w:szCs w:val="22"/>
+              </w:rPr>
+            </w:pPr>
+            <w:r>
+              <w:rPr>
+                <w:rFonts w:asciiTheme="minorHAnsi" w:hAnsiTheme="minorHAnsi"/>
+                <w:sz w:val="22"/>
+                <w:szCs w:val="22"/>
+              </w:rPr>
+              <w:t>Retouches suite aux commentaires de la 0.3</w:t>
+            </w:r>
+          </w:p>
+        </w:tc>
+        <w:tc>
+          <w:tcPr>
+            <w:tcW w:w="1545" w:type="dxa"/>
+            <w:tcMar>
+              <w:top w:w="55" w:type="dxa"/>
+              <w:left w:w="55" w:type="dxa"/>
+              <w:bottom w:w="55" w:type="dxa"/>
+              <w:right w:w="55" w:type="dxa"/>
+            </w:tcMar>
+          </w:tcPr>
+          <w:p>
+            <w:pPr>
+              <w:pStyle w:val="TableContents"/>
+              <w:rPr>
+                <w:rFonts w:asciiTheme="minorHAnsi" w:hAnsiTheme="minorHAnsi"/>
+                <w:sz w:val="22"/>
+                <w:szCs w:val="22"/>
+              </w:rPr>
+            </w:pPr>
+            <w:r>
+              <w:rPr>
+                <w:rFonts w:asciiTheme="minorHAnsi" w:hAnsiTheme="minorHAnsi"/>
+                <w:sz w:val="22"/>
+                <w:szCs w:val="22"/>
+              </w:rPr>
+              <w:t>P. TOUZE</w:t>
+            </w:r>
+          </w:p>
+        </w:tc>
+        <w:tc>
+          <w:tcPr>
+            <w:tcW w:w="1095" w:type="dxa"/>
+            <w:tcMar>
+              <w:top w:w="55" w:type="dxa"/>
+              <w:left w:w="55" w:type="dxa"/>
+              <w:bottom w:w="55" w:type="dxa"/>
+              <w:right w:w="55" w:type="dxa"/>
+            </w:tcMar>
+          </w:tcPr>
+          <w:p>
+            <w:pPr>
+              <w:pStyle w:val="TableContents"/>
+              <w:rPr>
+                <w:rFonts w:asciiTheme="minorHAnsi" w:hAnsiTheme="minorHAnsi"/>
+                <w:sz w:val="22"/>
+                <w:szCs w:val="22"/>
+              </w:rPr>
+            </w:pPr>
+            <w:r>
+              <w:rPr>
+                <w:rFonts w:asciiTheme="minorHAnsi" w:hAnsiTheme="minorHAnsi"/>
+                <w:sz w:val="22"/>
+                <w:szCs w:val="22"/>
+              </w:rPr>
+              <w:t>0.4</w:t>
             </w:r>
           </w:p>
         </w:tc>
@@ -913,7 +1007,9 @@
               <w:tab w:val="right" w:leader="dot" w:pos="9062"/>
             </w:tabs>
             <w:rPr>
+              <w:rFonts w:eastAsiaTheme="minorEastAsia"/>
               <w:noProof/>
+              <w:lang w:eastAsia="fr-FR"/>
             </w:rPr>
           </w:pPr>
           <w:r>
@@ -925,7 +1021,7 @@
           <w:r>
             <w:fldChar w:fldCharType="separate"/>
           </w:r>
-          <w:hyperlink w:anchor="_Toc434866798" w:history="1">
+          <w:hyperlink w:anchor="_Toc435282462" w:history="1">
             <w:r>
               <w:rPr>
                 <w:rStyle w:val="Lienhypertexte"/>
@@ -935,7 +1031,9 @@
             </w:r>
             <w:r>
               <w:rPr>
-                <w:noProof/>
+                <w:rFonts w:eastAsiaTheme="minorEastAsia"/>
+                <w:noProof/>
+                <w:lang w:eastAsia="fr-FR"/>
               </w:rPr>
               <w:tab/>
             </w:r>
@@ -965,7 +1063,7 @@
                 <w:noProof/>
                 <w:webHidden/>
               </w:rPr>
-              <w:instrText xml:space="preserve"> PAGEREF _Toc434866798 \h </w:instrText>
+              <w:instrText xml:space="preserve"> PAGEREF _Toc435282462 \h </w:instrText>
             </w:r>
             <w:r>
               <w:rPr>
@@ -1004,10 +1102,12 @@
               <w:tab w:val="right" w:leader="dot" w:pos="9062"/>
             </w:tabs>
             <w:rPr>
+              <w:rFonts w:eastAsiaTheme="minorEastAsia"/>
               <w:noProof/>
+              <w:lang w:eastAsia="fr-FR"/>
             </w:rPr>
           </w:pPr>
-          <w:hyperlink w:anchor="_Toc434866799" w:history="1">
+          <w:hyperlink w:anchor="_Toc435282463" w:history="1">
             <w:r>
               <w:rPr>
                 <w:rStyle w:val="Lienhypertexte"/>
@@ -1017,7 +1117,9 @@
             </w:r>
             <w:r>
               <w:rPr>
-                <w:noProof/>
+                <w:rFonts w:eastAsiaTheme="minorEastAsia"/>
+                <w:noProof/>
+                <w:lang w:eastAsia="fr-FR"/>
               </w:rPr>
               <w:tab/>
             </w:r>
@@ -1047,7 +1149,7 @@
                 <w:noProof/>
                 <w:webHidden/>
               </w:rPr>
-              <w:instrText xml:space="preserve"> PAGEREF _Toc434866799 \h </w:instrText>
+              <w:instrText xml:space="preserve"> PAGEREF _Toc435282463 \h </w:instrText>
             </w:r>
             <w:r>
               <w:rPr>
@@ -1086,10 +1188,12 @@
               <w:tab w:val="right" w:leader="dot" w:pos="9062"/>
             </w:tabs>
             <w:rPr>
+              <w:rFonts w:eastAsiaTheme="minorEastAsia"/>
               <w:noProof/>
+              <w:lang w:eastAsia="fr-FR"/>
             </w:rPr>
           </w:pPr>
-          <w:hyperlink w:anchor="_Toc434866800" w:history="1">
+          <w:hyperlink w:anchor="_Toc435282464" w:history="1">
             <w:r>
               <w:rPr>
                 <w:rStyle w:val="Lienhypertexte"/>
@@ -1099,7 +1203,9 @@
             </w:r>
             <w:r>
               <w:rPr>
-                <w:noProof/>
+                <w:rFonts w:eastAsiaTheme="minorEastAsia"/>
+                <w:noProof/>
+                <w:lang w:eastAsia="fr-FR"/>
               </w:rPr>
               <w:tab/>
             </w:r>
@@ -1129,7 +1235,7 @@
                 <w:noProof/>
                 <w:webHidden/>
               </w:rPr>
-              <w:instrText xml:space="preserve"> PAGEREF _Toc434866800 \h </w:instrText>
+              <w:instrText xml:space="preserve"> PAGEREF _Toc435282464 \h </w:instrText>
             </w:r>
             <w:r>
               <w:rPr>
@@ -1168,10 +1274,12 @@
               <w:tab w:val="right" w:leader="dot" w:pos="9062"/>
             </w:tabs>
             <w:rPr>
+              <w:rFonts w:eastAsiaTheme="minorEastAsia"/>
               <w:noProof/>
+              <w:lang w:eastAsia="fr-FR"/>
             </w:rPr>
           </w:pPr>
-          <w:hyperlink w:anchor="_Toc434866801" w:history="1">
+          <w:hyperlink w:anchor="_Toc435282465" w:history="1">
             <w:r>
               <w:rPr>
                 <w:rStyle w:val="Lienhypertexte"/>
@@ -1181,7 +1289,9 @@
             </w:r>
             <w:r>
               <w:rPr>
-                <w:noProof/>
+                <w:rFonts w:eastAsiaTheme="minorEastAsia"/>
+                <w:noProof/>
+                <w:lang w:eastAsia="fr-FR"/>
               </w:rPr>
               <w:tab/>
             </w:r>
@@ -1211,7 +1321,7 @@
                 <w:noProof/>
                 <w:webHidden/>
               </w:rPr>
-              <w:instrText xml:space="preserve"> PAGEREF _Toc434866801 \h </w:instrText>
+              <w:instrText xml:space="preserve"> PAGEREF _Toc435282465 \h </w:instrText>
             </w:r>
             <w:r>
               <w:rPr>
@@ -1250,10 +1360,12 @@
               <w:tab w:val="right" w:leader="dot" w:pos="9062"/>
             </w:tabs>
             <w:rPr>
+              <w:rFonts w:eastAsiaTheme="minorEastAsia"/>
               <w:noProof/>
+              <w:lang w:eastAsia="fr-FR"/>
             </w:rPr>
           </w:pPr>
-          <w:hyperlink w:anchor="_Toc434866802" w:history="1">
+          <w:hyperlink w:anchor="_Toc435282466" w:history="1">
             <w:r>
               <w:rPr>
                 <w:rStyle w:val="Lienhypertexte"/>
@@ -1263,7 +1375,9 @@
             </w:r>
             <w:r>
               <w:rPr>
-                <w:noProof/>
+                <w:rFonts w:eastAsiaTheme="minorEastAsia"/>
+                <w:noProof/>
+                <w:lang w:eastAsia="fr-FR"/>
               </w:rPr>
               <w:tab/>
             </w:r>
@@ -1293,7 +1407,7 @@
                 <w:noProof/>
                 <w:webHidden/>
               </w:rPr>
-              <w:instrText xml:space="preserve"> PAGEREF _Toc434866802 \h </w:instrText>
+              <w:instrText xml:space="preserve"> PAGEREF _Toc435282466 \h </w:instrText>
             </w:r>
             <w:r>
               <w:rPr>
@@ -1313,7 +1427,7 @@
                 <w:noProof/>
                 <w:webHidden/>
               </w:rPr>
-              <w:t>3</w:t>
+              <w:t>4</w:t>
             </w:r>
             <w:r>
               <w:rPr>
@@ -1332,10 +1446,12 @@
               <w:tab w:val="right" w:leader="dot" w:pos="9062"/>
             </w:tabs>
             <w:rPr>
+              <w:rFonts w:eastAsiaTheme="minorEastAsia"/>
               <w:noProof/>
+              <w:lang w:eastAsia="fr-FR"/>
             </w:rPr>
           </w:pPr>
-          <w:hyperlink w:anchor="_Toc434866803" w:history="1">
+          <w:hyperlink w:anchor="_Toc435282467" w:history="1">
             <w:r>
               <w:rPr>
                 <w:rStyle w:val="Lienhypertexte"/>
@@ -1345,7 +1461,9 @@
             </w:r>
             <w:r>
               <w:rPr>
-                <w:noProof/>
+                <w:rFonts w:eastAsiaTheme="minorEastAsia"/>
+                <w:noProof/>
+                <w:lang w:eastAsia="fr-FR"/>
               </w:rPr>
               <w:tab/>
             </w:r>
@@ -1375,7 +1493,7 @@
                 <w:noProof/>
                 <w:webHidden/>
               </w:rPr>
-              <w:instrText xml:space="preserve"> PAGEREF _Toc434866803 \h </w:instrText>
+              <w:instrText xml:space="preserve"> PAGEREF _Toc435282467 \h </w:instrText>
             </w:r>
             <w:r>
               <w:rPr>
@@ -1395,7 +1513,7 @@
                 <w:noProof/>
                 <w:webHidden/>
               </w:rPr>
-              <w:t>3</w:t>
+              <w:t>4</w:t>
             </w:r>
             <w:r>
               <w:rPr>
@@ -1414,10 +1532,12 @@
               <w:tab w:val="right" w:leader="dot" w:pos="9062"/>
             </w:tabs>
             <w:rPr>
+              <w:rFonts w:eastAsiaTheme="minorEastAsia"/>
               <w:noProof/>
+              <w:lang w:eastAsia="fr-FR"/>
             </w:rPr>
           </w:pPr>
-          <w:hyperlink w:anchor="_Toc434866804" w:history="1">
+          <w:hyperlink w:anchor="_Toc435282468" w:history="1">
             <w:r>
               <w:rPr>
                 <w:rStyle w:val="Lienhypertexte"/>
@@ -1427,7 +1547,9 @@
             </w:r>
             <w:r>
               <w:rPr>
-                <w:noProof/>
+                <w:rFonts w:eastAsiaTheme="minorEastAsia"/>
+                <w:noProof/>
+                <w:lang w:eastAsia="fr-FR"/>
               </w:rPr>
               <w:tab/>
             </w:r>
@@ -1457,7 +1579,7 @@
                 <w:noProof/>
                 <w:webHidden/>
               </w:rPr>
-              <w:instrText xml:space="preserve"> PAGEREF _Toc434866804 \h </w:instrText>
+              <w:instrText xml:space="preserve"> PAGEREF _Toc435282468 \h </w:instrText>
             </w:r>
             <w:r>
               <w:rPr>
@@ -1477,7 +1599,7 @@
                 <w:noProof/>
                 <w:webHidden/>
               </w:rPr>
-              <w:t>3</w:t>
+              <w:t>4</w:t>
             </w:r>
             <w:r>
               <w:rPr>
@@ -1496,10 +1618,12 @@
               <w:tab w:val="right" w:leader="dot" w:pos="9062"/>
             </w:tabs>
             <w:rPr>
+              <w:rFonts w:eastAsiaTheme="minorEastAsia"/>
               <w:noProof/>
+              <w:lang w:eastAsia="fr-FR"/>
             </w:rPr>
           </w:pPr>
-          <w:hyperlink w:anchor="_Toc434866805" w:history="1">
+          <w:hyperlink w:anchor="_Toc435282469" w:history="1">
             <w:r>
               <w:rPr>
                 <w:rStyle w:val="Lienhypertexte"/>
@@ -1509,7 +1633,9 @@
             </w:r>
             <w:r>
               <w:rPr>
-                <w:noProof/>
+                <w:rFonts w:eastAsiaTheme="minorEastAsia"/>
+                <w:noProof/>
+                <w:lang w:eastAsia="fr-FR"/>
               </w:rPr>
               <w:tab/>
             </w:r>
@@ -1539,7 +1665,7 @@
                 <w:noProof/>
                 <w:webHidden/>
               </w:rPr>
-              <w:instrText xml:space="preserve"> PAGEREF _Toc434866805 \h </w:instrText>
+              <w:instrText xml:space="preserve"> PAGEREF _Toc435282469 \h </w:instrText>
             </w:r>
             <w:r>
               <w:rPr>
@@ -1559,7 +1685,7 @@
                 <w:noProof/>
                 <w:webHidden/>
               </w:rPr>
-              <w:t>3</w:t>
+              <w:t>4</w:t>
             </w:r>
             <w:r>
               <w:rPr>
@@ -1578,10 +1704,12 @@
               <w:tab w:val="right" w:leader="dot" w:pos="9062"/>
             </w:tabs>
             <w:rPr>
+              <w:rFonts w:eastAsiaTheme="minorEastAsia"/>
               <w:noProof/>
+              <w:lang w:eastAsia="fr-FR"/>
             </w:rPr>
           </w:pPr>
-          <w:hyperlink w:anchor="_Toc434866806" w:history="1">
+          <w:hyperlink w:anchor="_Toc435282470" w:history="1">
             <w:r>
               <w:rPr>
                 <w:rStyle w:val="Lienhypertexte"/>
@@ -1591,7 +1719,9 @@
             </w:r>
             <w:r>
               <w:rPr>
-                <w:noProof/>
+                <w:rFonts w:eastAsiaTheme="minorEastAsia"/>
+                <w:noProof/>
+                <w:lang w:eastAsia="fr-FR"/>
               </w:rPr>
               <w:tab/>
             </w:r>
@@ -1621,7 +1751,7 @@
                 <w:noProof/>
                 <w:webHidden/>
               </w:rPr>
-              <w:instrText xml:space="preserve"> PAGEREF _Toc434866806 \h </w:instrText>
+              <w:instrText xml:space="preserve"> PAGEREF _Toc435282470 \h </w:instrText>
             </w:r>
             <w:r>
               <w:rPr>
@@ -1641,7 +1771,7 @@
                 <w:noProof/>
                 <w:webHidden/>
               </w:rPr>
-              <w:t>3</w:t>
+              <w:t>4</w:t>
             </w:r>
             <w:r>
               <w:rPr>
@@ -1660,10 +1790,12 @@
               <w:tab w:val="right" w:leader="dot" w:pos="9062"/>
             </w:tabs>
             <w:rPr>
+              <w:rFonts w:eastAsiaTheme="minorEastAsia"/>
               <w:noProof/>
+              <w:lang w:eastAsia="fr-FR"/>
             </w:rPr>
           </w:pPr>
-          <w:hyperlink w:anchor="_Toc434866807" w:history="1">
+          <w:hyperlink w:anchor="_Toc435282471" w:history="1">
             <w:r>
               <w:rPr>
                 <w:rStyle w:val="Lienhypertexte"/>
@@ -1673,7 +1805,9 @@
             </w:r>
             <w:r>
               <w:rPr>
-                <w:noProof/>
+                <w:rFonts w:eastAsiaTheme="minorEastAsia"/>
+                <w:noProof/>
+                <w:lang w:eastAsia="fr-FR"/>
               </w:rPr>
               <w:tab/>
             </w:r>
@@ -1703,7 +1837,7 @@
                 <w:noProof/>
                 <w:webHidden/>
               </w:rPr>
-              <w:instrText xml:space="preserve"> PAGEREF _Toc434866807 \h </w:instrText>
+              <w:instrText xml:space="preserve"> PAGEREF _Toc435282471 \h </w:instrText>
             </w:r>
             <w:r>
               <w:rPr>
@@ -1723,7 +1857,7 @@
                 <w:noProof/>
                 <w:webHidden/>
               </w:rPr>
-              <w:t>3</w:t>
+              <w:t>4</w:t>
             </w:r>
             <w:r>
               <w:rPr>
@@ -1742,10 +1876,12 @@
               <w:tab w:val="right" w:leader="dot" w:pos="9062"/>
             </w:tabs>
             <w:rPr>
+              <w:rFonts w:eastAsiaTheme="minorEastAsia"/>
               <w:noProof/>
+              <w:lang w:eastAsia="fr-FR"/>
             </w:rPr>
           </w:pPr>
-          <w:hyperlink w:anchor="_Toc434866808" w:history="1">
+          <w:hyperlink w:anchor="_Toc435282472" w:history="1">
             <w:r>
               <w:rPr>
                 <w:rStyle w:val="Lienhypertexte"/>
@@ -1755,7 +1891,9 @@
             </w:r>
             <w:r>
               <w:rPr>
-                <w:noProof/>
+                <w:rFonts w:eastAsiaTheme="minorEastAsia"/>
+                <w:noProof/>
+                <w:lang w:eastAsia="fr-FR"/>
               </w:rPr>
               <w:tab/>
             </w:r>
@@ -1785,7 +1923,7 @@
                 <w:noProof/>
                 <w:webHidden/>
               </w:rPr>
-              <w:instrText xml:space="preserve"> PAGEREF _Toc434866808 \h </w:instrText>
+              <w:instrText xml:space="preserve"> PAGEREF _Toc435282472 \h </w:instrText>
             </w:r>
             <w:r>
               <w:rPr>
@@ -1805,7 +1943,7 @@
                 <w:noProof/>
                 <w:webHidden/>
               </w:rPr>
-              <w:t>3</w:t>
+              <w:t>4</w:t>
             </w:r>
             <w:r>
               <w:rPr>
@@ -1824,10 +1962,12 @@
               <w:tab w:val="right" w:leader="dot" w:pos="9062"/>
             </w:tabs>
             <w:rPr>
+              <w:rFonts w:eastAsiaTheme="minorEastAsia"/>
               <w:noProof/>
+              <w:lang w:eastAsia="fr-FR"/>
             </w:rPr>
           </w:pPr>
-          <w:hyperlink w:anchor="_Toc434866809" w:history="1">
+          <w:hyperlink w:anchor="_Toc435282473" w:history="1">
             <w:r>
               <w:rPr>
                 <w:rStyle w:val="Lienhypertexte"/>
@@ -1837,7 +1977,9 @@
             </w:r>
             <w:r>
               <w:rPr>
-                <w:noProof/>
+                <w:rFonts w:eastAsiaTheme="minorEastAsia"/>
+                <w:noProof/>
+                <w:lang w:eastAsia="fr-FR"/>
               </w:rPr>
               <w:tab/>
             </w:r>
@@ -1867,7 +2009,7 @@
                 <w:noProof/>
                 <w:webHidden/>
               </w:rPr>
-              <w:instrText xml:space="preserve"> PAGEREF _Toc434866809 \h </w:instrText>
+              <w:instrText xml:space="preserve"> PAGEREF _Toc435282473 \h </w:instrText>
             </w:r>
             <w:r>
               <w:rPr>
@@ -1887,7 +2029,7 @@
                 <w:noProof/>
                 <w:webHidden/>
               </w:rPr>
-              <w:t>3</w:t>
+              <w:t>4</w:t>
             </w:r>
             <w:r>
               <w:rPr>
@@ -1906,10 +2048,12 @@
               <w:tab w:val="right" w:leader="dot" w:pos="9062"/>
             </w:tabs>
             <w:rPr>
+              <w:rFonts w:eastAsiaTheme="minorEastAsia"/>
               <w:noProof/>
+              <w:lang w:eastAsia="fr-FR"/>
             </w:rPr>
           </w:pPr>
-          <w:hyperlink w:anchor="_Toc434866810" w:history="1">
+          <w:hyperlink w:anchor="_Toc435282474" w:history="1">
             <w:r>
               <w:rPr>
                 <w:rStyle w:val="Lienhypertexte"/>
@@ -1919,7 +2063,9 @@
             </w:r>
             <w:r>
               <w:rPr>
-                <w:noProof/>
+                <w:rFonts w:eastAsiaTheme="minorEastAsia"/>
+                <w:noProof/>
+                <w:lang w:eastAsia="fr-FR"/>
               </w:rPr>
               <w:tab/>
             </w:r>
@@ -1949,7 +2095,7 @@
                 <w:noProof/>
                 <w:webHidden/>
               </w:rPr>
-              <w:instrText xml:space="preserve"> PAGEREF _Toc434866810 \h </w:instrText>
+              <w:instrText xml:space="preserve"> PAGEREF _Toc435282474 \h </w:instrText>
             </w:r>
             <w:r>
               <w:rPr>
@@ -1969,7 +2115,7 @@
                 <w:noProof/>
                 <w:webHidden/>
               </w:rPr>
-              <w:t>3</w:t>
+              <w:t>4</w:t>
             </w:r>
             <w:r>
               <w:rPr>
@@ -1988,10 +2134,12 @@
               <w:tab w:val="right" w:leader="dot" w:pos="9062"/>
             </w:tabs>
             <w:rPr>
+              <w:rFonts w:eastAsiaTheme="minorEastAsia"/>
               <w:noProof/>
+              <w:lang w:eastAsia="fr-FR"/>
             </w:rPr>
           </w:pPr>
-          <w:hyperlink w:anchor="_Toc434866811" w:history="1">
+          <w:hyperlink w:anchor="_Toc435282475" w:history="1">
             <w:r>
               <w:rPr>
                 <w:rStyle w:val="Lienhypertexte"/>
@@ -2001,7 +2149,9 @@
             </w:r>
             <w:r>
               <w:rPr>
-                <w:noProof/>
+                <w:rFonts w:eastAsiaTheme="minorEastAsia"/>
+                <w:noProof/>
+                <w:lang w:eastAsia="fr-FR"/>
               </w:rPr>
               <w:tab/>
             </w:r>
@@ -2031,7 +2181,7 @@
                 <w:noProof/>
                 <w:webHidden/>
               </w:rPr>
-              <w:instrText xml:space="preserve"> PAGEREF _Toc434866811 \h </w:instrText>
+              <w:instrText xml:space="preserve"> PAGEREF _Toc435282475 \h </w:instrText>
             </w:r>
             <w:r>
               <w:rPr>
@@ -2051,7 +2201,7 @@
                 <w:noProof/>
                 <w:webHidden/>
               </w:rPr>
-              <w:t>3</w:t>
+              <w:t>5</w:t>
             </w:r>
             <w:r>
               <w:rPr>
@@ -2070,10 +2220,12 @@
               <w:tab w:val="right" w:leader="dot" w:pos="9062"/>
             </w:tabs>
             <w:rPr>
+              <w:rFonts w:eastAsiaTheme="minorEastAsia"/>
               <w:noProof/>
+              <w:lang w:eastAsia="fr-FR"/>
             </w:rPr>
           </w:pPr>
-          <w:hyperlink w:anchor="_Toc434866812" w:history="1">
+          <w:hyperlink w:anchor="_Toc435282476" w:history="1">
             <w:r>
               <w:rPr>
                 <w:rStyle w:val="Lienhypertexte"/>
@@ -2083,7 +2235,9 @@
             </w:r>
             <w:r>
               <w:rPr>
-                <w:noProof/>
+                <w:rFonts w:eastAsiaTheme="minorEastAsia"/>
+                <w:noProof/>
+                <w:lang w:eastAsia="fr-FR"/>
               </w:rPr>
               <w:tab/>
             </w:r>
@@ -2113,7 +2267,7 @@
                 <w:noProof/>
                 <w:webHidden/>
               </w:rPr>
-              <w:instrText xml:space="preserve"> PAGEREF _Toc434866812 \h </w:instrText>
+              <w:instrText xml:space="preserve"> PAGEREF _Toc435282476 \h </w:instrText>
             </w:r>
             <w:r>
               <w:rPr>
@@ -2133,7 +2287,7 @@
                 <w:noProof/>
                 <w:webHidden/>
               </w:rPr>
-              <w:t>3</w:t>
+              <w:t>6</w:t>
             </w:r>
             <w:r>
               <w:rPr>
@@ -2152,10 +2306,12 @@
               <w:tab w:val="right" w:leader="dot" w:pos="9062"/>
             </w:tabs>
             <w:rPr>
+              <w:rFonts w:eastAsiaTheme="minorEastAsia"/>
               <w:noProof/>
+              <w:lang w:eastAsia="fr-FR"/>
             </w:rPr>
           </w:pPr>
-          <w:hyperlink w:anchor="_Toc434866813" w:history="1">
+          <w:hyperlink w:anchor="_Toc435282477" w:history="1">
             <w:r>
               <w:rPr>
                 <w:rStyle w:val="Lienhypertexte"/>
@@ -2165,7 +2321,9 @@
             </w:r>
             <w:r>
               <w:rPr>
-                <w:noProof/>
+                <w:rFonts w:eastAsiaTheme="minorEastAsia"/>
+                <w:noProof/>
+                <w:lang w:eastAsia="fr-FR"/>
               </w:rPr>
               <w:tab/>
             </w:r>
@@ -2195,7 +2353,7 @@
                 <w:noProof/>
                 <w:webHidden/>
               </w:rPr>
-              <w:instrText xml:space="preserve"> PAGEREF _Toc434866813 \h </w:instrText>
+              <w:instrText xml:space="preserve"> PAGEREF _Toc435282477 \h </w:instrText>
             </w:r>
             <w:r>
               <w:rPr>
@@ -2215,7 +2373,7 @@
                 <w:noProof/>
                 <w:webHidden/>
               </w:rPr>
-              <w:t>3</w:t>
+              <w:t>6</w:t>
             </w:r>
             <w:r>
               <w:rPr>
@@ -2234,10 +2392,12 @@
               <w:tab w:val="right" w:leader="dot" w:pos="9062"/>
             </w:tabs>
             <w:rPr>
+              <w:rFonts w:eastAsiaTheme="minorEastAsia"/>
               <w:noProof/>
+              <w:lang w:eastAsia="fr-FR"/>
             </w:rPr>
           </w:pPr>
-          <w:hyperlink w:anchor="_Toc434866814" w:history="1">
+          <w:hyperlink w:anchor="_Toc435282478" w:history="1">
             <w:r>
               <w:rPr>
                 <w:rStyle w:val="Lienhypertexte"/>
@@ -2247,7 +2407,9 @@
             </w:r>
             <w:r>
               <w:rPr>
-                <w:noProof/>
+                <w:rFonts w:eastAsiaTheme="minorEastAsia"/>
+                <w:noProof/>
+                <w:lang w:eastAsia="fr-FR"/>
               </w:rPr>
               <w:tab/>
             </w:r>
@@ -2277,7 +2439,7 @@
                 <w:noProof/>
                 <w:webHidden/>
               </w:rPr>
-              <w:instrText xml:space="preserve"> PAGEREF _Toc434866814 \h </w:instrText>
+              <w:instrText xml:space="preserve"> PAGEREF _Toc435282478 \h </w:instrText>
             </w:r>
             <w:r>
               <w:rPr>
@@ -2297,7 +2459,7 @@
                 <w:noProof/>
                 <w:webHidden/>
               </w:rPr>
-              <w:t>3</w:t>
+              <w:t>6</w:t>
             </w:r>
             <w:r>
               <w:rPr>
@@ -2316,10 +2478,12 @@
               <w:tab w:val="right" w:leader="dot" w:pos="9062"/>
             </w:tabs>
             <w:rPr>
+              <w:rFonts w:eastAsiaTheme="minorEastAsia"/>
               <w:noProof/>
+              <w:lang w:eastAsia="fr-FR"/>
             </w:rPr>
           </w:pPr>
-          <w:hyperlink w:anchor="_Toc434866815" w:history="1">
+          <w:hyperlink w:anchor="_Toc435282479" w:history="1">
             <w:r>
               <w:rPr>
                 <w:rStyle w:val="Lienhypertexte"/>
@@ -2329,7 +2493,9 @@
             </w:r>
             <w:r>
               <w:rPr>
-                <w:noProof/>
+                <w:rFonts w:eastAsiaTheme="minorEastAsia"/>
+                <w:noProof/>
+                <w:lang w:eastAsia="fr-FR"/>
               </w:rPr>
               <w:tab/>
             </w:r>
@@ -2359,7 +2525,7 @@
                 <w:noProof/>
                 <w:webHidden/>
               </w:rPr>
-              <w:instrText xml:space="preserve"> PAGEREF _Toc434866815 \h </w:instrText>
+              <w:instrText xml:space="preserve"> PAGEREF _Toc435282479 \h </w:instrText>
             </w:r>
             <w:r>
               <w:rPr>
@@ -2379,7 +2545,7 @@
                 <w:noProof/>
                 <w:webHidden/>
               </w:rPr>
-              <w:t>3</w:t>
+              <w:t>6</w:t>
             </w:r>
             <w:r>
               <w:rPr>
@@ -2398,10 +2564,12 @@
               <w:tab w:val="right" w:leader="dot" w:pos="9062"/>
             </w:tabs>
             <w:rPr>
+              <w:rFonts w:eastAsiaTheme="minorEastAsia"/>
               <w:noProof/>
+              <w:lang w:eastAsia="fr-FR"/>
             </w:rPr>
           </w:pPr>
-          <w:hyperlink w:anchor="_Toc434866816" w:history="1">
+          <w:hyperlink w:anchor="_Toc435282480" w:history="1">
             <w:r>
               <w:rPr>
                 <w:rStyle w:val="Lienhypertexte"/>
@@ -2411,7 +2579,9 @@
             </w:r>
             <w:r>
               <w:rPr>
-                <w:noProof/>
+                <w:rFonts w:eastAsiaTheme="minorEastAsia"/>
+                <w:noProof/>
+                <w:lang w:eastAsia="fr-FR"/>
               </w:rPr>
               <w:tab/>
             </w:r>
@@ -2441,7 +2611,7 @@
                 <w:noProof/>
                 <w:webHidden/>
               </w:rPr>
-              <w:instrText xml:space="preserve"> PAGEREF _Toc434866816 \h </w:instrText>
+              <w:instrText xml:space="preserve"> PAGEREF _Toc435282480 \h </w:instrText>
             </w:r>
             <w:r>
               <w:rPr>
@@ -2461,7 +2631,7 @@
                 <w:noProof/>
                 <w:webHidden/>
               </w:rPr>
-              <w:t>3</w:t>
+              <w:t>6</w:t>
             </w:r>
             <w:r>
               <w:rPr>
@@ -2480,10 +2650,12 @@
               <w:tab w:val="right" w:leader="dot" w:pos="9062"/>
             </w:tabs>
             <w:rPr>
+              <w:rFonts w:eastAsiaTheme="minorEastAsia"/>
               <w:noProof/>
+              <w:lang w:eastAsia="fr-FR"/>
             </w:rPr>
           </w:pPr>
-          <w:hyperlink w:anchor="_Toc434866817" w:history="1">
+          <w:hyperlink w:anchor="_Toc435282481" w:history="1">
             <w:r>
               <w:rPr>
                 <w:rStyle w:val="Lienhypertexte"/>
@@ -2493,7 +2665,9 @@
             </w:r>
             <w:r>
               <w:rPr>
-                <w:noProof/>
+                <w:rFonts w:eastAsiaTheme="minorEastAsia"/>
+                <w:noProof/>
+                <w:lang w:eastAsia="fr-FR"/>
               </w:rPr>
               <w:tab/>
             </w:r>
@@ -2523,7 +2697,7 @@
                 <w:noProof/>
                 <w:webHidden/>
               </w:rPr>
-              <w:instrText xml:space="preserve"> PAGEREF _Toc434866817 \h </w:instrText>
+              <w:instrText xml:space="preserve"> PAGEREF _Toc435282481 \h </w:instrText>
             </w:r>
             <w:r>
               <w:rPr>
@@ -2543,7 +2717,7 @@
                 <w:noProof/>
                 <w:webHidden/>
               </w:rPr>
-              <w:t>3</w:t>
+              <w:t>6</w:t>
             </w:r>
             <w:r>
               <w:rPr>
@@ -2562,10 +2736,12 @@
               <w:tab w:val="right" w:leader="dot" w:pos="9062"/>
             </w:tabs>
             <w:rPr>
+              <w:rFonts w:eastAsiaTheme="minorEastAsia"/>
               <w:noProof/>
+              <w:lang w:eastAsia="fr-FR"/>
             </w:rPr>
           </w:pPr>
-          <w:hyperlink w:anchor="_Toc434866818" w:history="1">
+          <w:hyperlink w:anchor="_Toc435282482" w:history="1">
             <w:r>
               <w:rPr>
                 <w:rStyle w:val="Lienhypertexte"/>
@@ -2575,7 +2751,9 @@
             </w:r>
             <w:r>
               <w:rPr>
-                <w:noProof/>
+                <w:rFonts w:eastAsiaTheme="minorEastAsia"/>
+                <w:noProof/>
+                <w:lang w:eastAsia="fr-FR"/>
               </w:rPr>
               <w:tab/>
             </w:r>
@@ -2605,7 +2783,7 @@
                 <w:noProof/>
                 <w:webHidden/>
               </w:rPr>
-              <w:instrText xml:space="preserve"> PAGEREF _Toc434866818 \h </w:instrText>
+              <w:instrText xml:space="preserve"> PAGEREF _Toc435282482 \h </w:instrText>
             </w:r>
             <w:r>
               <w:rPr>
@@ -2625,7 +2803,7 @@
                 <w:noProof/>
                 <w:webHidden/>
               </w:rPr>
-              <w:t>3</w:t>
+              <w:t>6</w:t>
             </w:r>
             <w:r>
               <w:rPr>
@@ -2644,10 +2822,12 @@
               <w:tab w:val="right" w:leader="dot" w:pos="9062"/>
             </w:tabs>
             <w:rPr>
+              <w:rFonts w:eastAsiaTheme="minorEastAsia"/>
               <w:noProof/>
+              <w:lang w:eastAsia="fr-FR"/>
             </w:rPr>
           </w:pPr>
-          <w:hyperlink w:anchor="_Toc434866819" w:history="1">
+          <w:hyperlink w:anchor="_Toc435282483" w:history="1">
             <w:r>
               <w:rPr>
                 <w:rStyle w:val="Lienhypertexte"/>
@@ -2657,7 +2837,9 @@
             </w:r>
             <w:r>
               <w:rPr>
-                <w:noProof/>
+                <w:rFonts w:eastAsiaTheme="minorEastAsia"/>
+                <w:noProof/>
+                <w:lang w:eastAsia="fr-FR"/>
               </w:rPr>
               <w:tab/>
             </w:r>
@@ -2687,7 +2869,7 @@
                 <w:noProof/>
                 <w:webHidden/>
               </w:rPr>
-              <w:instrText xml:space="preserve"> PAGEREF _Toc434866819 \h </w:instrText>
+              <w:instrText xml:space="preserve"> PAGEREF _Toc435282483 \h </w:instrText>
             </w:r>
             <w:r>
               <w:rPr>
@@ -2707,7 +2889,7 @@
                 <w:noProof/>
                 <w:webHidden/>
               </w:rPr>
-              <w:t>3</w:t>
+              <w:t>6</w:t>
             </w:r>
             <w:r>
               <w:rPr>
@@ -2726,10 +2908,12 @@
               <w:tab w:val="right" w:leader="dot" w:pos="9062"/>
             </w:tabs>
             <w:rPr>
+              <w:rFonts w:eastAsiaTheme="minorEastAsia"/>
               <w:noProof/>
+              <w:lang w:eastAsia="fr-FR"/>
             </w:rPr>
           </w:pPr>
-          <w:hyperlink w:anchor="_Toc434866820" w:history="1">
+          <w:hyperlink w:anchor="_Toc435282484" w:history="1">
             <w:r>
               <w:rPr>
                 <w:rStyle w:val="Lienhypertexte"/>
@@ -2739,7 +2923,9 @@
             </w:r>
             <w:r>
               <w:rPr>
-                <w:noProof/>
+                <w:rFonts w:eastAsiaTheme="minorEastAsia"/>
+                <w:noProof/>
+                <w:lang w:eastAsia="fr-FR"/>
               </w:rPr>
               <w:tab/>
             </w:r>
@@ -2769,7 +2955,7 @@
                 <w:noProof/>
                 <w:webHidden/>
               </w:rPr>
-              <w:instrText xml:space="preserve"> PAGEREF _Toc434866820 \h </w:instrText>
+              <w:instrText xml:space="preserve"> PAGEREF _Toc435282484 \h </w:instrText>
             </w:r>
             <w:r>
               <w:rPr>
@@ -2789,7 +2975,7 @@
                 <w:noProof/>
                 <w:webHidden/>
               </w:rPr>
-              <w:t>3</w:t>
+              <w:t>6</w:t>
             </w:r>
             <w:r>
               <w:rPr>
@@ -2808,10 +2994,12 @@
               <w:tab w:val="right" w:leader="dot" w:pos="9062"/>
             </w:tabs>
             <w:rPr>
+              <w:rFonts w:eastAsiaTheme="minorEastAsia"/>
               <w:noProof/>
+              <w:lang w:eastAsia="fr-FR"/>
             </w:rPr>
           </w:pPr>
-          <w:hyperlink w:anchor="_Toc434866821" w:history="1">
+          <w:hyperlink w:anchor="_Toc435282485" w:history="1">
             <w:r>
               <w:rPr>
                 <w:rStyle w:val="Lienhypertexte"/>
@@ -2821,7 +3009,9 @@
             </w:r>
             <w:r>
               <w:rPr>
-                <w:noProof/>
+                <w:rFonts w:eastAsiaTheme="minorEastAsia"/>
+                <w:noProof/>
+                <w:lang w:eastAsia="fr-FR"/>
               </w:rPr>
               <w:tab/>
             </w:r>
@@ -2851,7 +3041,7 @@
                 <w:noProof/>
                 <w:webHidden/>
               </w:rPr>
-              <w:instrText xml:space="preserve"> PAGEREF _Toc434866821 \h </w:instrText>
+              <w:instrText xml:space="preserve"> PAGEREF _Toc435282485 \h </w:instrText>
             </w:r>
             <w:r>
               <w:rPr>
@@ -2871,7 +3061,7 @@
                 <w:noProof/>
                 <w:webHidden/>
               </w:rPr>
-              <w:t>3</w:t>
+              <w:t>6</w:t>
             </w:r>
             <w:r>
               <w:rPr>
@@ -2890,10 +3080,12 @@
               <w:tab w:val="right" w:leader="dot" w:pos="9062"/>
             </w:tabs>
             <w:rPr>
+              <w:rFonts w:eastAsiaTheme="minorEastAsia"/>
               <w:noProof/>
+              <w:lang w:eastAsia="fr-FR"/>
             </w:rPr>
           </w:pPr>
-          <w:hyperlink w:anchor="_Toc434866822" w:history="1">
+          <w:hyperlink w:anchor="_Toc435282486" w:history="1">
             <w:r>
               <w:rPr>
                 <w:rStyle w:val="Lienhypertexte"/>
@@ -2903,7 +3095,9 @@
             </w:r>
             <w:r>
               <w:rPr>
-                <w:noProof/>
+                <w:rFonts w:eastAsiaTheme="minorEastAsia"/>
+                <w:noProof/>
+                <w:lang w:eastAsia="fr-FR"/>
               </w:rPr>
               <w:tab/>
             </w:r>
@@ -2933,7 +3127,7 @@
                 <w:noProof/>
                 <w:webHidden/>
               </w:rPr>
-              <w:instrText xml:space="preserve"> PAGEREF _Toc434866822 \h </w:instrText>
+              <w:instrText xml:space="preserve"> PAGEREF _Toc435282486 \h </w:instrText>
             </w:r>
             <w:r>
               <w:rPr>
@@ -2953,7 +3147,7 @@
                 <w:noProof/>
                 <w:webHidden/>
               </w:rPr>
-              <w:t>3</w:t>
+              <w:t>6</w:t>
             </w:r>
             <w:r>
               <w:rPr>
@@ -2972,10 +3166,12 @@
               <w:tab w:val="right" w:leader="dot" w:pos="9062"/>
             </w:tabs>
             <w:rPr>
+              <w:rFonts w:eastAsiaTheme="minorEastAsia"/>
               <w:noProof/>
+              <w:lang w:eastAsia="fr-FR"/>
             </w:rPr>
           </w:pPr>
-          <w:hyperlink w:anchor="_Toc434866823" w:history="1">
+          <w:hyperlink w:anchor="_Toc435282487" w:history="1">
             <w:r>
               <w:rPr>
                 <w:rStyle w:val="Lienhypertexte"/>
@@ -2985,7 +3181,9 @@
             </w:r>
             <w:r>
               <w:rPr>
-                <w:noProof/>
+                <w:rFonts w:eastAsiaTheme="minorEastAsia"/>
+                <w:noProof/>
+                <w:lang w:eastAsia="fr-FR"/>
               </w:rPr>
               <w:tab/>
             </w:r>
@@ -3015,7 +3213,7 @@
                 <w:noProof/>
                 <w:webHidden/>
               </w:rPr>
-              <w:instrText xml:space="preserve"> PAGEREF _Toc434866823 \h </w:instrText>
+              <w:instrText xml:space="preserve"> PAGEREF _Toc435282487 \h </w:instrText>
             </w:r>
             <w:r>
               <w:rPr>
@@ -3035,7 +3233,7 @@
                 <w:noProof/>
                 <w:webHidden/>
               </w:rPr>
-              <w:t>3</w:t>
+              <w:t>6</w:t>
             </w:r>
             <w:r>
               <w:rPr>
@@ -3054,10 +3252,12 @@
               <w:tab w:val="right" w:leader="dot" w:pos="9062"/>
             </w:tabs>
             <w:rPr>
+              <w:rFonts w:eastAsiaTheme="minorEastAsia"/>
               <w:noProof/>
+              <w:lang w:eastAsia="fr-FR"/>
             </w:rPr>
           </w:pPr>
-          <w:hyperlink w:anchor="_Toc434866824" w:history="1">
+          <w:hyperlink w:anchor="_Toc435282488" w:history="1">
             <w:r>
               <w:rPr>
                 <w:rStyle w:val="Lienhypertexte"/>
@@ -3067,7 +3267,9 @@
             </w:r>
             <w:r>
               <w:rPr>
-                <w:noProof/>
+                <w:rFonts w:eastAsiaTheme="minorEastAsia"/>
+                <w:noProof/>
+                <w:lang w:eastAsia="fr-FR"/>
               </w:rPr>
               <w:tab/>
             </w:r>
@@ -3097,7 +3299,7 @@
                 <w:noProof/>
                 <w:webHidden/>
               </w:rPr>
-              <w:instrText xml:space="preserve"> PAGEREF _Toc434866824 \h </w:instrText>
+              <w:instrText xml:space="preserve"> PAGEREF _Toc435282488 \h </w:instrText>
             </w:r>
             <w:r>
               <w:rPr>
@@ -3117,7 +3319,7 @@
                 <w:noProof/>
                 <w:webHidden/>
               </w:rPr>
-              <w:t>3</w:t>
+              <w:t>6</w:t>
             </w:r>
             <w:r>
               <w:rPr>
@@ -3136,10 +3338,12 @@
               <w:tab w:val="right" w:leader="dot" w:pos="9062"/>
             </w:tabs>
             <w:rPr>
+              <w:rFonts w:eastAsiaTheme="minorEastAsia"/>
               <w:noProof/>
+              <w:lang w:eastAsia="fr-FR"/>
             </w:rPr>
           </w:pPr>
-          <w:hyperlink w:anchor="_Toc434866825" w:history="1">
+          <w:hyperlink w:anchor="_Toc435282489" w:history="1">
             <w:r>
               <w:rPr>
                 <w:rStyle w:val="Lienhypertexte"/>
@@ -3149,7 +3353,9 @@
             </w:r>
             <w:r>
               <w:rPr>
-                <w:noProof/>
+                <w:rFonts w:eastAsiaTheme="minorEastAsia"/>
+                <w:noProof/>
+                <w:lang w:eastAsia="fr-FR"/>
               </w:rPr>
               <w:tab/>
             </w:r>
@@ -3179,7 +3385,7 @@
                 <w:noProof/>
                 <w:webHidden/>
               </w:rPr>
-              <w:instrText xml:space="preserve"> PAGEREF _Toc434866825 \h </w:instrText>
+              <w:instrText xml:space="preserve"> PAGEREF _Toc435282489 \h </w:instrText>
             </w:r>
             <w:r>
               <w:rPr>
@@ -3199,7 +3405,7 @@
                 <w:noProof/>
                 <w:webHidden/>
               </w:rPr>
-              <w:t>3</w:t>
+              <w:t>7</w:t>
             </w:r>
             <w:r>
               <w:rPr>
@@ -3218,10 +3424,12 @@
               <w:tab w:val="right" w:leader="dot" w:pos="9062"/>
             </w:tabs>
             <w:rPr>
+              <w:rFonts w:eastAsiaTheme="minorEastAsia"/>
               <w:noProof/>
+              <w:lang w:eastAsia="fr-FR"/>
             </w:rPr>
           </w:pPr>
-          <w:hyperlink w:anchor="_Toc434866826" w:history="1">
+          <w:hyperlink w:anchor="_Toc435282490" w:history="1">
             <w:r>
               <w:rPr>
                 <w:rStyle w:val="Lienhypertexte"/>
@@ -3231,7 +3439,9 @@
             </w:r>
             <w:r>
               <w:rPr>
-                <w:noProof/>
+                <w:rFonts w:eastAsiaTheme="minorEastAsia"/>
+                <w:noProof/>
+                <w:lang w:eastAsia="fr-FR"/>
               </w:rPr>
               <w:tab/>
             </w:r>
@@ -3261,7 +3471,7 @@
                 <w:noProof/>
                 <w:webHidden/>
               </w:rPr>
-              <w:instrText xml:space="preserve"> PAGEREF _Toc434866826 \h </w:instrText>
+              <w:instrText xml:space="preserve"> PAGEREF _Toc435282490 \h </w:instrText>
             </w:r>
             <w:r>
               <w:rPr>
@@ -3281,7 +3491,7 @@
                 <w:noProof/>
                 <w:webHidden/>
               </w:rPr>
-              <w:t>3</w:t>
+              <w:t>7</w:t>
             </w:r>
             <w:r>
               <w:rPr>
@@ -3300,10 +3510,12 @@
               <w:tab w:val="right" w:leader="dot" w:pos="9062"/>
             </w:tabs>
             <w:rPr>
+              <w:rFonts w:eastAsiaTheme="minorEastAsia"/>
               <w:noProof/>
+              <w:lang w:eastAsia="fr-FR"/>
             </w:rPr>
           </w:pPr>
-          <w:hyperlink w:anchor="_Toc434866827" w:history="1">
+          <w:hyperlink w:anchor="_Toc435282491" w:history="1">
             <w:r>
               <w:rPr>
                 <w:rStyle w:val="Lienhypertexte"/>
@@ -3313,7 +3525,9 @@
             </w:r>
             <w:r>
               <w:rPr>
-                <w:noProof/>
+                <w:rFonts w:eastAsiaTheme="minorEastAsia"/>
+                <w:noProof/>
+                <w:lang w:eastAsia="fr-FR"/>
               </w:rPr>
               <w:tab/>
             </w:r>
@@ -3343,7 +3557,7 @@
                 <w:noProof/>
                 <w:webHidden/>
               </w:rPr>
-              <w:instrText xml:space="preserve"> PAGEREF _Toc434866827 \h </w:instrText>
+              <w:instrText xml:space="preserve"> PAGEREF _Toc435282491 \h </w:instrText>
             </w:r>
             <w:r>
               <w:rPr>
@@ -3363,7 +3577,7 @@
                 <w:noProof/>
                 <w:webHidden/>
               </w:rPr>
-              <w:t>3</w:t>
+              <w:t>7</w:t>
             </w:r>
             <w:r>
               <w:rPr>
@@ -3382,10 +3596,12 @@
               <w:tab w:val="right" w:leader="dot" w:pos="9062"/>
             </w:tabs>
             <w:rPr>
+              <w:rFonts w:eastAsiaTheme="minorEastAsia"/>
               <w:noProof/>
+              <w:lang w:eastAsia="fr-FR"/>
             </w:rPr>
           </w:pPr>
-          <w:hyperlink w:anchor="_Toc434866828" w:history="1">
+          <w:hyperlink w:anchor="_Toc435282492" w:history="1">
             <w:r>
               <w:rPr>
                 <w:rStyle w:val="Lienhypertexte"/>
@@ -3395,7 +3611,9 @@
             </w:r>
             <w:r>
               <w:rPr>
-                <w:noProof/>
+                <w:rFonts w:eastAsiaTheme="minorEastAsia"/>
+                <w:noProof/>
+                <w:lang w:eastAsia="fr-FR"/>
               </w:rPr>
               <w:tab/>
             </w:r>
@@ -3425,7 +3643,7 @@
                 <w:noProof/>
                 <w:webHidden/>
               </w:rPr>
-              <w:instrText xml:space="preserve"> PAGEREF _Toc434866828 \h </w:instrText>
+              <w:instrText xml:space="preserve"> PAGEREF _Toc435282492 \h </w:instrText>
             </w:r>
             <w:r>
               <w:rPr>
@@ -3445,7 +3663,7 @@
                 <w:noProof/>
                 <w:webHidden/>
               </w:rPr>
-              <w:t>3</w:t>
+              <w:t>7</w:t>
             </w:r>
             <w:r>
               <w:rPr>
@@ -3464,10 +3682,12 @@
               <w:tab w:val="right" w:leader="dot" w:pos="9062"/>
             </w:tabs>
             <w:rPr>
+              <w:rFonts w:eastAsiaTheme="minorEastAsia"/>
               <w:noProof/>
+              <w:lang w:eastAsia="fr-FR"/>
             </w:rPr>
           </w:pPr>
-          <w:hyperlink w:anchor="_Toc434866829" w:history="1">
+          <w:hyperlink w:anchor="_Toc435282493" w:history="1">
             <w:r>
               <w:rPr>
                 <w:rStyle w:val="Lienhypertexte"/>
@@ -3477,7 +3697,9 @@
             </w:r>
             <w:r>
               <w:rPr>
-                <w:noProof/>
+                <w:rFonts w:eastAsiaTheme="minorEastAsia"/>
+                <w:noProof/>
+                <w:lang w:eastAsia="fr-FR"/>
               </w:rPr>
               <w:tab/>
             </w:r>
@@ -3507,7 +3729,7 @@
                 <w:noProof/>
                 <w:webHidden/>
               </w:rPr>
-              <w:instrText xml:space="preserve"> PAGEREF _Toc434866829 \h </w:instrText>
+              <w:instrText xml:space="preserve"> PAGEREF _Toc435282493 \h </w:instrText>
             </w:r>
             <w:r>
               <w:rPr>
@@ -3527,7 +3749,7 @@
                 <w:noProof/>
                 <w:webHidden/>
               </w:rPr>
-              <w:t>3</w:t>
+              <w:t>7</w:t>
             </w:r>
             <w:r>
               <w:rPr>
@@ -3546,10 +3768,12 @@
               <w:tab w:val="right" w:leader="dot" w:pos="9062"/>
             </w:tabs>
             <w:rPr>
+              <w:rFonts w:eastAsiaTheme="minorEastAsia"/>
               <w:noProof/>
+              <w:lang w:eastAsia="fr-FR"/>
             </w:rPr>
           </w:pPr>
-          <w:hyperlink w:anchor="_Toc434866830" w:history="1">
+          <w:hyperlink w:anchor="_Toc435282494" w:history="1">
             <w:r>
               <w:rPr>
                 <w:rStyle w:val="Lienhypertexte"/>
@@ -3559,7 +3783,9 @@
             </w:r>
             <w:r>
               <w:rPr>
-                <w:noProof/>
+                <w:rFonts w:eastAsiaTheme="minorEastAsia"/>
+                <w:noProof/>
+                <w:lang w:eastAsia="fr-FR"/>
               </w:rPr>
               <w:tab/>
             </w:r>
@@ -3589,7 +3815,7 @@
                 <w:noProof/>
                 <w:webHidden/>
               </w:rPr>
-              <w:instrText xml:space="preserve"> PAGEREF _Toc434866830 \h </w:instrText>
+              <w:instrText xml:space="preserve"> PAGEREF _Toc435282494 \h </w:instrText>
             </w:r>
             <w:r>
               <w:rPr>
@@ -3609,7 +3835,7 @@
                 <w:noProof/>
                 <w:webHidden/>
               </w:rPr>
-              <w:t>4</w:t>
+              <w:t>7</w:t>
             </w:r>
             <w:r>
               <w:rPr>
@@ -3641,7 +3867,7 @@
       <w:pPr>
         <w:pStyle w:val="Titre1"/>
       </w:pPr>
-      <w:bookmarkStart w:id="1" w:name="_Toc434866798"/>
+      <w:bookmarkStart w:id="1" w:name="_Toc435282462"/>
       <w:r>
         <w:lastRenderedPageBreak/>
         <w:t>Introduction</w:t>
@@ -3657,7 +3883,7 @@
       <w:pPr>
         <w:pStyle w:val="Titre2"/>
       </w:pPr>
-      <w:bookmarkStart w:id="2" w:name="_Toc434866799"/>
+      <w:bookmarkStart w:id="2" w:name="_Toc435282463"/>
       <w:r>
         <w:t>Objet</w:t>
       </w:r>
@@ -3669,43 +3895,13 @@
         <w:ind w:firstLine="432"/>
       </w:pPr>
       <w:r>
-        <w:t xml:space="preserve">Ce dossier de spécification a pour objectif de définir les fonctionnalités et exigences attendues pour le développement de </w:t>
-      </w:r>
-      <w:commentRangeStart w:id="3"/>
-      <w:r>
-        <w:t xml:space="preserve">l’application </w:t>
-      </w:r>
-      <w:commentRangeEnd w:id="3"/>
-      <w:r>
-        <w:rPr>
-          <w:rStyle w:val="Marquedecommentaire"/>
-        </w:rPr>
-        <w:commentReference w:id="3"/>
-      </w:r>
-      <w:r>
-        <w:t xml:space="preserve">App_Name. Le client étant ici l’utilisateur final ce dossier se focalise sur l’utilisation du produit et les exigences sont définies suivant les attentes connues d’un utilisateur possédant un </w:t>
-      </w:r>
-      <w:commentRangeStart w:id="4"/>
-      <w:commentRangeStart w:id="5"/>
-      <w:r>
-        <w:t>smartphone</w:t>
-      </w:r>
-      <w:commentRangeEnd w:id="4"/>
-      <w:r>
-        <w:rPr>
-          <w:rStyle w:val="Marquedecommentaire"/>
-        </w:rPr>
-        <w:commentReference w:id="4"/>
-      </w:r>
-      <w:commentRangeEnd w:id="5"/>
-      <w:r>
-        <w:rPr>
-          <w:rStyle w:val="Marquedecommentaire"/>
-        </w:rPr>
-        <w:commentReference w:id="5"/>
-      </w:r>
-      <w:r>
-        <w:t>.</w:t>
+        <w:t>Ce dossier de spécification a pour objectif de définir les fonctionnalités et exigences attendues pour le développement de l’application App_Name</w:t>
+      </w:r>
+      <w:r>
+        <w:t xml:space="preserve"> et des composants nécessaires à son fonctionnement</w:t>
+      </w:r>
+      <w:r>
+        <w:t>. Le client étant ici l’utilisateur final ce dossier se focalise sur l’utilisation du produit et les exigences sont définies suivant les attentes connues d’un utilisateur possédant un smartphone.</w:t>
       </w:r>
     </w:p>
     <w:p>
@@ -3739,13 +3935,13 @@
       <w:pPr>
         <w:pStyle w:val="Titre2"/>
       </w:pPr>
-      <w:bookmarkStart w:id="6" w:name="_Portée"/>
-      <w:bookmarkStart w:id="7" w:name="_Toc434866800"/>
-      <w:bookmarkEnd w:id="6"/>
+      <w:bookmarkStart w:id="3" w:name="_Portée"/>
+      <w:bookmarkStart w:id="4" w:name="_Toc435282464"/>
+      <w:bookmarkEnd w:id="3"/>
       <w:r>
         <w:t>Portée</w:t>
       </w:r>
-      <w:bookmarkEnd w:id="7"/>
+      <w:bookmarkEnd w:id="4"/>
     </w:p>
     <w:p/>
     <w:p>
@@ -3812,11 +4008,11 @@
       <w:pPr>
         <w:pStyle w:val="Titre2"/>
       </w:pPr>
-      <w:bookmarkStart w:id="8" w:name="_Toc434866801"/>
+      <w:bookmarkStart w:id="5" w:name="_Toc435282465"/>
       <w:r>
         <w:t>Définitions, acronymes et abréviations</w:t>
       </w:r>
-      <w:bookmarkEnd w:id="8"/>
+      <w:bookmarkEnd w:id="5"/>
     </w:p>
     <w:p/>
     <w:p>
@@ -4058,12 +4254,7 @@
               <w:cnfStyle w:val="000000000000" w:firstRow="0" w:lastRow="0" w:firstColumn="0" w:lastColumn="0" w:oddVBand="0" w:evenVBand="0" w:oddHBand="0" w:evenHBand="0" w:firstRowFirstColumn="0" w:firstRowLastColumn="0" w:lastRowFirstColumn="0" w:lastRowLastColumn="0"/>
             </w:pPr>
             <w:r>
-              <w:t>Une API permettant d’utiliser l’architecture Web pour faire des requêtes HTTP</w:t>
-            </w:r>
-            <w:bookmarkStart w:id="9" w:name="_GoBack"/>
-            <w:bookmarkEnd w:id="9"/>
-            <w:r>
-              <w:t>.</w:t>
+              <w:t>Une API permettant d’utiliser l’architecture Web pour faire des requêtes HTTP.</w:t>
             </w:r>
           </w:p>
         </w:tc>
@@ -4140,11 +4331,11 @@
       <w:pPr>
         <w:pStyle w:val="Titre2"/>
       </w:pPr>
-      <w:bookmarkStart w:id="10" w:name="_Toc434866802"/>
+      <w:bookmarkStart w:id="6" w:name="_Toc435282466"/>
       <w:r>
         <w:t>Références</w:t>
       </w:r>
-      <w:bookmarkEnd w:id="10"/>
+      <w:bookmarkEnd w:id="6"/>
     </w:p>
     <w:p/>
     <w:p>
@@ -4366,11 +4557,11 @@
       <w:pPr>
         <w:pStyle w:val="Titre2"/>
       </w:pPr>
-      <w:bookmarkStart w:id="11" w:name="_Toc434866803"/>
+      <w:bookmarkStart w:id="7" w:name="_Toc435282467"/>
       <w:r>
         <w:t>Vue d’ensemble</w:t>
       </w:r>
-      <w:bookmarkEnd w:id="11"/>
+      <w:bookmarkEnd w:id="7"/>
     </w:p>
     <w:p>
       <w:r>
@@ -4436,153 +4627,120 @@
       <w:pPr>
         <w:pStyle w:val="Titre2"/>
       </w:pPr>
-      <w:bookmarkStart w:id="12" w:name="_Toc434866804"/>
-      <w:commentRangeStart w:id="13"/>
-      <w:commentRangeStart w:id="14"/>
+      <w:bookmarkStart w:id="8" w:name="_Toc435282468"/>
       <w:r>
         <w:t>Copyright</w:t>
       </w:r>
+      <w:bookmarkEnd w:id="8"/>
+    </w:p>
+    <w:p/>
+    <w:p>
+      <w:r>
+        <w:t>N/A</w:t>
+      </w:r>
+    </w:p>
+    <w:p/>
+    <w:p>
+      <w:pPr>
+        <w:pStyle w:val="Titre1"/>
+      </w:pPr>
+      <w:bookmarkStart w:id="9" w:name="_Toc435282469"/>
+      <w:r>
+        <w:t>Description Générale</w:t>
+      </w:r>
+      <w:bookmarkEnd w:id="9"/>
+    </w:p>
+    <w:p/>
+    <w:p>
+      <w:r>
+        <w:t>Compléter l’origine de l’appli</w:t>
+      </w:r>
+    </w:p>
+    <w:p/>
+    <w:p>
+      <w:pPr>
+        <w:pStyle w:val="Titre2"/>
+      </w:pPr>
+      <w:bookmarkStart w:id="10" w:name="_Toc435282470"/>
+      <w:r>
+        <w:t>Caractéristiques des acteurs</w:t>
+      </w:r>
+      <w:bookmarkEnd w:id="10"/>
+    </w:p>
+    <w:p>
+      <w:pPr>
+        <w:pStyle w:val="Titre3"/>
+      </w:pPr>
+      <w:bookmarkStart w:id="11" w:name="_Toc435282471"/>
+      <w:r>
+        <w:t>Acteur direct</w:t>
+      </w:r>
+      <w:bookmarkEnd w:id="11"/>
+    </w:p>
+    <w:p/>
+    <w:p>
+      <w:r>
+        <w:t>Utilisateur</w:t>
+      </w:r>
+      <w:r>
+        <w:t> :</w:t>
+      </w:r>
+    </w:p>
+    <w:p>
+      <w:r>
+        <w:t>L’utilisateur est la personne qui souhaite découvrir des lieux que ses amis ont apprécié ou partager avec ses amis les lieux qu’il a lui-même apprécié en interagissant avec eux via des groupes. Il devra s’identifier via un compte afin de pouvoir interagir avec ses amis et ne pourra rejoindre que les groupes dont il connait le nom.</w:t>
+      </w:r>
+    </w:p>
+    <w:p>
+      <w:pPr>
+        <w:ind w:left="708"/>
+      </w:pPr>
+    </w:p>
+    <w:p>
+      <w:pPr>
+        <w:pStyle w:val="Titre3"/>
+      </w:pPr>
+      <w:bookmarkStart w:id="12" w:name="_Toc435282472"/>
+      <w:r>
+        <w:t>Acteur indirect</w:t>
+      </w:r>
       <w:bookmarkEnd w:id="12"/>
-      <w:commentRangeEnd w:id="13"/>
-      <w:r>
-        <w:rPr>
-          <w:rStyle w:val="Marquedecommentaire"/>
-          <w:rFonts w:asciiTheme="minorHAnsi" w:eastAsiaTheme="minorHAnsi" w:hAnsiTheme="minorHAnsi" w:cstheme="minorBidi"/>
-          <w:color w:val="auto"/>
-        </w:rPr>
-        <w:commentReference w:id="13"/>
-      </w:r>
-      <w:commentRangeEnd w:id="14"/>
-      <w:r>
-        <w:rPr>
-          <w:rStyle w:val="Marquedecommentaire"/>
-          <w:rFonts w:asciiTheme="minorHAnsi" w:eastAsiaTheme="minorHAnsi" w:hAnsiTheme="minorHAnsi" w:cstheme="minorBidi"/>
-          <w:color w:val="auto"/>
-        </w:rPr>
-        <w:commentReference w:id="14"/>
-      </w:r>
+    </w:p>
+    <w:p>
+      <w:pPr>
+        <w:ind w:firstLine="576"/>
+      </w:pPr>
+      <w:r>
+        <w:t>N.A</w:t>
+      </w:r>
+    </w:p>
+    <w:p>
+      <w:pPr>
+        <w:pStyle w:val="Titre2"/>
+      </w:pPr>
+      <w:bookmarkStart w:id="13" w:name="_Toc435282473"/>
+      <w:r>
+        <w:t>Environnement</w:t>
+      </w:r>
+      <w:bookmarkEnd w:id="13"/>
+    </w:p>
+    <w:p>
+      <w:pPr>
+        <w:pStyle w:val="Titre3"/>
+      </w:pPr>
+      <w:bookmarkStart w:id="14" w:name="_Toc435282474"/>
+      <w:r>
+        <w:t>Architecture matérielle et logicielle</w:t>
+      </w:r>
+      <w:bookmarkEnd w:id="14"/>
     </w:p>
     <w:p/>
     <w:p>
       <w:pPr>
-        <w:ind w:firstLine="432"/>
-      </w:pPr>
-      <w:r>
-        <w:t xml:space="preserve">Le présent document est la propriété de l'équipe Team_Name. Il est diffusé pour les seuls besoins du projet concerné. Il ne doit pas être reproduit, entièrement ou partiellement, ou employé pour tout autre but sans autorisation écrite préalable de d'un membre de l'équipe </w:t>
-      </w:r>
-      <w:r>
-        <w:t>Team_Name</w:t>
-      </w:r>
-      <w:r>
-        <w:t xml:space="preserve">, et à la condition que cette notification soit incluse dans une telle reproduction. Aucune information quant au contenu ou aux thèmes de ce document ne peut être communiquée de quelque façon à un tiers sans autorisation écrite d'un membre de l'équipe </w:t>
-      </w:r>
-      <w:r>
-        <w:t>Team_Name</w:t>
-      </w:r>
-      <w:r>
-        <w:t>.</w:t>
-      </w:r>
-    </w:p>
-    <w:p/>
-    <w:p>
-      <w:pPr>
-        <w:pStyle w:val="Titre1"/>
-      </w:pPr>
-      <w:bookmarkStart w:id="15" w:name="_Toc434866805"/>
-      <w:r>
-        <w:t>Description Générale</w:t>
-      </w:r>
-      <w:bookmarkEnd w:id="15"/>
-    </w:p>
-    <w:p/>
-    <w:p>
-      <w:pPr>
-        <w:pStyle w:val="Titre2"/>
-      </w:pPr>
-      <w:bookmarkStart w:id="16" w:name="_Toc434866806"/>
-      <w:r>
-        <w:t>Caractéristiques des acteurs</w:t>
-      </w:r>
-      <w:bookmarkEnd w:id="16"/>
-    </w:p>
-    <w:p>
-      <w:pPr>
-        <w:pStyle w:val="Titre3"/>
-      </w:pPr>
-      <w:bookmarkStart w:id="17" w:name="_Toc434866807"/>
-      <w:r>
-        <w:t>Acteur direct</w:t>
-      </w:r>
-      <w:bookmarkEnd w:id="17"/>
-    </w:p>
-    <w:p>
-      <w:pPr>
-        <w:ind w:left="708"/>
-      </w:pPr>
-      <w:commentRangeStart w:id="18"/>
-      <w:r>
-        <w:t>Utilisateur</w:t>
-      </w:r>
-      <w:commentRangeEnd w:id="18"/>
-      <w:r>
-        <w:rPr>
-          <w:rStyle w:val="Marquedecommentaire"/>
-        </w:rPr>
-        <w:commentReference w:id="18"/>
-      </w:r>
-    </w:p>
-    <w:p>
-      <w:pPr>
         <w:ind w:firstLine="708"/>
       </w:pPr>
       <w:r>
-        <w:t>Administrateur du groupe</w:t>
-      </w:r>
-    </w:p>
-    <w:p>
-      <w:pPr>
-        <w:pStyle w:val="Titre3"/>
-      </w:pPr>
-      <w:bookmarkStart w:id="19" w:name="_Toc434866808"/>
-      <w:r>
-        <w:t>Acteur indirect</w:t>
-      </w:r>
-      <w:bookmarkEnd w:id="19"/>
-    </w:p>
-    <w:p>
-      <w:pPr>
-        <w:ind w:firstLine="576"/>
-      </w:pPr>
-      <w:r>
-        <w:t>N.A</w:t>
-      </w:r>
-    </w:p>
-    <w:p>
-      <w:pPr>
-        <w:pStyle w:val="Titre2"/>
-      </w:pPr>
-      <w:bookmarkStart w:id="20" w:name="_Toc434866809"/>
-      <w:r>
-        <w:t>Environnement</w:t>
-      </w:r>
-      <w:bookmarkEnd w:id="20"/>
-    </w:p>
-    <w:p>
-      <w:pPr>
-        <w:pStyle w:val="Titre3"/>
-      </w:pPr>
-      <w:bookmarkStart w:id="21" w:name="_Toc434866810"/>
-      <w:r>
-        <w:t>Architecture matérielle et logicielle</w:t>
-      </w:r>
-      <w:bookmarkEnd w:id="21"/>
-    </w:p>
-    <w:p/>
-    <w:p>
-      <w:pPr>
-        <w:ind w:firstLine="708"/>
-      </w:pPr>
-      <w:r>
+        <w:lastRenderedPageBreak/>
         <w:t>Le diagramme ci-dessous représente l’architecture logicielle et matérielle du SaE. Il identifie les entités matérielles et logicielles avec lesquelles le SaE doit interagir et permet ainsi de déterminer les principaux échanges qu’il entretient avec son environnement.</w:t>
       </w:r>
     </w:p>
@@ -4596,7 +4754,6 @@
           <w:noProof/>
           <w:lang w:eastAsia="fr-FR"/>
         </w:rPr>
-        <w:lastRenderedPageBreak/>
         <w:drawing>
           <wp:inline distT="0" distB="0" distL="0" distR="0" wp14:anchorId="59236250" wp14:editId="005E6CF4">
             <wp:extent cx="5724525" cy="3457575"/>
@@ -4709,7 +4866,13 @@
         <w:t>R</w:t>
       </w:r>
       <w:r>
-        <w:t>aspberry Pi connectée à internet et accessible par chaque smartphone</w:t>
+        <w:t xml:space="preserve">aspberry Pi </w:t>
+      </w:r>
+      <w:r>
+        <w:t xml:space="preserve">2 </w:t>
+      </w:r>
+      <w:r>
+        <w:t>connectée à internet et accessible par chaque smartphone</w:t>
       </w:r>
       <w:r>
         <w:t xml:space="preserve"> via des requêtes HTTPS</w:t>
@@ -4734,22 +4897,53 @@
           <w:b/>
         </w:rPr>
       </w:pPr>
-      <w:commentRangeStart w:id="22"/>
       <w:r>
         <w:rPr>
           <w:b/>
         </w:rPr>
-        <w:t>Android VX.X.X :</w:t>
+        <w:t>A</w:t>
+      </w:r>
+      <w:r>
+        <w:rPr>
+          <w:b/>
+        </w:rPr>
+        <w:t>ndroid V4.0</w:t>
+      </w:r>
+      <w:r>
+        <w:rPr>
+          <w:b/>
+        </w:rPr>
+        <w:t>.3</w:t>
+      </w:r>
+      <w:r>
+        <w:rPr>
+          <w:b/>
+        </w:rPr>
+        <w:t> :</w:t>
       </w:r>
       <w:r>
         <w:t xml:space="preserve"> </w:t>
       </w:r>
-      <w:commentRangeEnd w:id="22"/>
-      <w:r>
-        <w:rPr>
-          <w:rStyle w:val="Marquedecommentaire"/>
-        </w:rPr>
-        <w:commentReference w:id="22"/>
+      <w:r>
+        <w:t>Version d’Android</w:t>
+      </w:r>
+      <w:r>
+        <w:t xml:space="preserve"> fonctionnant sur le smartphone. La version doit être 4.0.3 ou ultérieure afin d’assurer la couverture de</w:t>
+      </w:r>
+      <w:r>
+        <w:t xml:space="preserve"> 9</w:t>
+      </w:r>
+      <w:r>
+        <w:t>4</w:t>
+      </w:r>
+      <w:r>
+        <w:t>% du parc de smartphone</w:t>
+      </w:r>
+      <w:r>
+        <w:t>s</w:t>
+      </w:r>
+      <w:r>
+        <w:t>.</w:t>
       </w:r>
     </w:p>
     <w:p>
@@ -4812,6 +5006,11 @@
         <w:t xml:space="preserve"> version du linux présent sur la Raspberry Pi</w:t>
       </w:r>
       <w:r>
+        <w:t xml:space="preserve"> 2</w:t>
+      </w:r>
+      <w:bookmarkStart w:id="15" w:name="_GoBack"/>
+      <w:bookmarkEnd w:id="15"/>
+      <w:r>
         <w:t>.</w:t>
       </w:r>
     </w:p>
@@ -4823,19 +5022,19 @@
           <w:numId w:val="7"/>
         </w:numPr>
       </w:pPr>
-      <w:commentRangeStart w:id="23"/>
+      <w:commentRangeStart w:id="16"/>
       <w:r>
         <w:rPr>
           <w:b/>
         </w:rPr>
         <w:t>MySQL </w:t>
       </w:r>
-      <w:commentRangeEnd w:id="23"/>
+      <w:commentRangeEnd w:id="16"/>
       <w:r>
         <w:rPr>
           <w:rStyle w:val="Marquedecommentaire"/>
         </w:rPr>
-        <w:commentReference w:id="23"/>
+        <w:commentReference w:id="16"/>
       </w:r>
       <w:r>
         <w:rPr>
@@ -4851,100 +5050,167 @@
       <w:pPr>
         <w:pStyle w:val="Titre3"/>
       </w:pPr>
-      <w:bookmarkStart w:id="24" w:name="_Toc434866811"/>
+      <w:bookmarkStart w:id="17" w:name="_Toc435282475"/>
+      <w:r>
+        <w:t>Interfaces du système</w:t>
+      </w:r>
+      <w:bookmarkEnd w:id="17"/>
+    </w:p>
+    <w:p>
+      <w:pPr>
+        <w:pStyle w:val="Titre4"/>
+      </w:pPr>
+      <w:r>
+        <w:t>Interfaces avec les acteurs</w:t>
+      </w:r>
+    </w:p>
+    <w:p>
+      <w:pPr>
+        <w:pStyle w:val="Titre4"/>
+      </w:pPr>
+      <w:r>
+        <w:t>Interfaces physiques</w:t>
+      </w:r>
+    </w:p>
+    <w:p>
+      <w:r>
+        <w:t>N/A</w:t>
+      </w:r>
+    </w:p>
+    <w:p>
+      <w:pPr>
+        <w:pStyle w:val="Titre4"/>
+      </w:pPr>
       <w:r>
         <w:lastRenderedPageBreak/>
-        <w:t>Interfaces du système</w:t>
+        <w:t>Interfaces avec les logiciels</w:t>
+      </w:r>
+    </w:p>
+    <w:p>
+      <w:pPr>
+        <w:pStyle w:val="Titre4"/>
+      </w:pPr>
+      <w:r>
+        <w:t>Interfaces de communication</w:t>
+      </w:r>
+    </w:p>
+    <w:p>
+      <w:pPr>
+        <w:pStyle w:val="Titre2"/>
+      </w:pPr>
+      <w:bookmarkStart w:id="18" w:name="_Toc435282476"/>
+      <w:r>
+        <w:t>Fonctions principales développées</w:t>
+      </w:r>
+      <w:bookmarkEnd w:id="18"/>
+    </w:p>
+    <w:p>
+      <w:pPr>
+        <w:pStyle w:val="Titre3"/>
+      </w:pPr>
+      <w:bookmarkStart w:id="19" w:name="_Toc435282477"/>
+      <w:r>
+        <w:t>Cas d’usage considéré pour App_Name</w:t>
+      </w:r>
+      <w:bookmarkEnd w:id="19"/>
+    </w:p>
+    <w:p>
+      <w:pPr>
+        <w:pStyle w:val="Titre3"/>
+      </w:pPr>
+      <w:bookmarkStart w:id="20" w:name="_Toc435282478"/>
+      <w:r>
+        <w:t>Résumé des cas d’utilisation stratégiques</w:t>
+      </w:r>
+      <w:bookmarkEnd w:id="20"/>
+    </w:p>
+    <w:p>
+      <w:pPr>
+        <w:pStyle w:val="Titre3"/>
+      </w:pPr>
+      <w:bookmarkStart w:id="21" w:name="_Toc435282479"/>
+      <w:r>
+        <w:t>CU 01</w:t>
+      </w:r>
+      <w:bookmarkEnd w:id="21"/>
+    </w:p>
+    <w:p>
+      <w:pPr>
+        <w:pStyle w:val="Titre3"/>
+      </w:pPr>
+      <w:bookmarkStart w:id="22" w:name="_Toc435282480"/>
+      <w:r>
+        <w:t>CU 02</w:t>
+      </w:r>
+      <w:bookmarkEnd w:id="22"/>
+    </w:p>
+    <w:p>
+      <w:pPr>
+        <w:pStyle w:val="Titre2"/>
+      </w:pPr>
+      <w:bookmarkStart w:id="23" w:name="_Toc435282481"/>
+      <w:r>
+        <w:t>Contraintes</w:t>
+      </w:r>
+      <w:bookmarkEnd w:id="23"/>
+    </w:p>
+    <w:p>
+      <w:pPr>
+        <w:pStyle w:val="Titre3"/>
+      </w:pPr>
+      <w:bookmarkStart w:id="24" w:name="_Toc435282482"/>
+      <w:r>
+        <w:t>Politiques réglementaires</w:t>
       </w:r>
       <w:bookmarkEnd w:id="24"/>
     </w:p>
     <w:p>
       <w:pPr>
-        <w:pStyle w:val="Titre4"/>
-      </w:pPr>
-      <w:r>
-        <w:t>Interfaces logiques</w:t>
-      </w:r>
-    </w:p>
-    <w:p>
-      <w:pPr>
-        <w:pStyle w:val="Titre4"/>
-      </w:pPr>
-      <w:r>
-        <w:t>Interfaces avec les acteurs</w:t>
-      </w:r>
-    </w:p>
-    <w:p>
-      <w:pPr>
-        <w:pStyle w:val="Titre4"/>
-      </w:pPr>
-      <w:r>
-        <w:t>Interfaces physiques</w:t>
-      </w:r>
-    </w:p>
-    <w:p>
-      <w:pPr>
-        <w:pStyle w:val="Titre4"/>
-      </w:pPr>
-      <w:r>
-        <w:t>Interfaces avec les logiciels</w:t>
-      </w:r>
-    </w:p>
-    <w:p>
-      <w:pPr>
-        <w:pStyle w:val="Titre4"/>
-      </w:pPr>
-      <w:r>
-        <w:t>Interfaces de communication</w:t>
-      </w:r>
+        <w:pStyle w:val="Titre3"/>
+      </w:pPr>
+      <w:bookmarkStart w:id="25" w:name="_Toc435282483"/>
+      <w:r>
+        <w:t>Contraintes matérielles</w:t>
+      </w:r>
+      <w:bookmarkEnd w:id="25"/>
+    </w:p>
+    <w:p>
+      <w:pPr>
+        <w:pStyle w:val="Titre3"/>
+      </w:pPr>
+      <w:bookmarkStart w:id="26" w:name="_Toc435282484"/>
+      <w:r>
+        <w:t>Exigences de fiabilité</w:t>
+      </w:r>
+      <w:bookmarkEnd w:id="26"/>
+    </w:p>
+    <w:p>
+      <w:pPr>
+        <w:pStyle w:val="Titre3"/>
+      </w:pPr>
+      <w:bookmarkStart w:id="27" w:name="_Toc435282485"/>
+      <w:r>
+        <w:t>Exigences de maintenabilité</w:t>
+      </w:r>
+      <w:bookmarkEnd w:id="27"/>
+    </w:p>
+    <w:p>
+      <w:pPr>
+        <w:pStyle w:val="Titre3"/>
+      </w:pPr>
+      <w:bookmarkStart w:id="28" w:name="_Toc435282486"/>
+      <w:r>
+        <w:t>Exigences de disponibilité</w:t>
+      </w:r>
+      <w:bookmarkEnd w:id="28"/>
     </w:p>
     <w:p>
       <w:pPr>
         <w:pStyle w:val="Titre2"/>
       </w:pPr>
-      <w:bookmarkStart w:id="25" w:name="_Toc434866812"/>
-      <w:r>
-        <w:t>Fonctions principales développées</w:t>
-      </w:r>
-      <w:bookmarkEnd w:id="25"/>
-    </w:p>
-    <w:p>
-      <w:pPr>
-        <w:pStyle w:val="Titre3"/>
-      </w:pPr>
-      <w:bookmarkStart w:id="26" w:name="_Toc434866813"/>
-      <w:r>
-        <w:t>Cas d’usage considéré pour App_Name</w:t>
-      </w:r>
-      <w:bookmarkEnd w:id="26"/>
-    </w:p>
-    <w:p>
-      <w:pPr>
-        <w:pStyle w:val="Titre3"/>
-      </w:pPr>
-      <w:bookmarkStart w:id="27" w:name="_Toc434866814"/>
-      <w:r>
-        <w:t>Résumé des cas d’utilisation stratégiques</w:t>
-      </w:r>
-      <w:bookmarkEnd w:id="27"/>
-    </w:p>
-    <w:p>
-      <w:pPr>
-        <w:pStyle w:val="Titre3"/>
-      </w:pPr>
-      <w:bookmarkStart w:id="28" w:name="_Toc434866815"/>
-      <w:r>
-        <w:t>CU 01</w:t>
-      </w:r>
-      <w:bookmarkEnd w:id="28"/>
-    </w:p>
-    <w:p>
-      <w:pPr>
-        <w:pStyle w:val="Titre3"/>
-      </w:pPr>
-      <w:bookmarkStart w:id="29" w:name="_Toc434866816"/>
-      <w:r>
-        <w:t>CU 02</w:t>
+      <w:bookmarkStart w:id="29" w:name="_Toc435282487"/>
+      <w:r>
+        <w:t>Hypothèses et Dépendances</w:t>
       </w:r>
       <w:bookmarkEnd w:id="29"/>
     </w:p>
@@ -4952,81 +5218,11 @@
       <w:pPr>
         <w:pStyle w:val="Titre2"/>
       </w:pPr>
-      <w:bookmarkStart w:id="30" w:name="_Toc434866817"/>
-      <w:r>
-        <w:t>Contraintes</w:t>
+      <w:bookmarkStart w:id="30" w:name="_Toc435282488"/>
+      <w:r>
+        <w:t>Répartition des exigences</w:t>
       </w:r>
       <w:bookmarkEnd w:id="30"/>
-    </w:p>
-    <w:p>
-      <w:pPr>
-        <w:pStyle w:val="Titre3"/>
-      </w:pPr>
-      <w:bookmarkStart w:id="31" w:name="_Toc434866818"/>
-      <w:r>
-        <w:t>Politiques réglementaires</w:t>
-      </w:r>
-      <w:bookmarkEnd w:id="31"/>
-    </w:p>
-    <w:p>
-      <w:pPr>
-        <w:pStyle w:val="Titre3"/>
-      </w:pPr>
-      <w:bookmarkStart w:id="32" w:name="_Toc434866819"/>
-      <w:r>
-        <w:t>Contraintes matérielles</w:t>
-      </w:r>
-      <w:bookmarkEnd w:id="32"/>
-    </w:p>
-    <w:p>
-      <w:pPr>
-        <w:pStyle w:val="Titre3"/>
-      </w:pPr>
-      <w:bookmarkStart w:id="33" w:name="_Toc434866820"/>
-      <w:r>
-        <w:t>Exigences de fiabilité</w:t>
-      </w:r>
-      <w:bookmarkEnd w:id="33"/>
-    </w:p>
-    <w:p>
-      <w:pPr>
-        <w:pStyle w:val="Titre3"/>
-      </w:pPr>
-      <w:bookmarkStart w:id="34" w:name="_Toc434866821"/>
-      <w:r>
-        <w:t>Exigences de maintenabilité</w:t>
-      </w:r>
-      <w:bookmarkEnd w:id="34"/>
-    </w:p>
-    <w:p>
-      <w:pPr>
-        <w:pStyle w:val="Titre3"/>
-      </w:pPr>
-      <w:bookmarkStart w:id="35" w:name="_Toc434866822"/>
-      <w:r>
-        <w:t>Exigences de disponibilité</w:t>
-      </w:r>
-      <w:bookmarkEnd w:id="35"/>
-    </w:p>
-    <w:p>
-      <w:pPr>
-        <w:pStyle w:val="Titre2"/>
-      </w:pPr>
-      <w:bookmarkStart w:id="36" w:name="_Toc434866823"/>
-      <w:r>
-        <w:t>Hypothèses et Dépendances</w:t>
-      </w:r>
-      <w:bookmarkEnd w:id="36"/>
-    </w:p>
-    <w:p>
-      <w:pPr>
-        <w:pStyle w:val="Titre2"/>
-      </w:pPr>
-      <w:bookmarkStart w:id="37" w:name="_Toc434866824"/>
-      <w:r>
-        <w:t>Répartition des exigences</w:t>
-      </w:r>
-      <w:bookmarkEnd w:id="37"/>
     </w:p>
     <w:p>
       <w:pPr>
@@ -5046,52 +5242,52 @@
       <w:pPr>
         <w:pStyle w:val="Titre1"/>
       </w:pPr>
-      <w:bookmarkStart w:id="38" w:name="_Toc434866825"/>
+      <w:bookmarkStart w:id="31" w:name="_Toc435282489"/>
       <w:r>
         <w:lastRenderedPageBreak/>
         <w:t>Exigences spécifiques</w:t>
       </w:r>
-      <w:bookmarkEnd w:id="38"/>
+      <w:bookmarkEnd w:id="31"/>
     </w:p>
     <w:p>
       <w:pPr>
         <w:pStyle w:val="Titre2"/>
       </w:pPr>
-      <w:bookmarkStart w:id="39" w:name="_Toc434866826"/>
+      <w:bookmarkStart w:id="32" w:name="_Toc435282490"/>
       <w:r>
         <w:t>Interface Homme Machine</w:t>
       </w:r>
-      <w:bookmarkEnd w:id="39"/>
+      <w:bookmarkEnd w:id="32"/>
     </w:p>
     <w:p>
       <w:pPr>
         <w:pStyle w:val="Titre3"/>
       </w:pPr>
-      <w:bookmarkStart w:id="40" w:name="_Toc434866827"/>
+      <w:bookmarkStart w:id="33" w:name="_Toc435282491"/>
       <w:r>
         <w:t>Généralités</w:t>
       </w:r>
-      <w:bookmarkEnd w:id="40"/>
+      <w:bookmarkEnd w:id="33"/>
     </w:p>
     <w:p>
       <w:pPr>
         <w:pStyle w:val="Titre3"/>
       </w:pPr>
-      <w:bookmarkStart w:id="41" w:name="_Toc434866828"/>
+      <w:bookmarkStart w:id="34" w:name="_Toc435282492"/>
       <w:r>
         <w:t>Actions utilisateur</w:t>
       </w:r>
-      <w:bookmarkEnd w:id="41"/>
+      <w:bookmarkEnd w:id="34"/>
     </w:p>
     <w:p>
       <w:pPr>
         <w:pStyle w:val="Titre3"/>
       </w:pPr>
-      <w:bookmarkStart w:id="42" w:name="_Toc434866829"/>
+      <w:bookmarkStart w:id="35" w:name="_Toc435282493"/>
       <w:r>
         <w:t>Ecrans</w:t>
       </w:r>
-      <w:bookmarkEnd w:id="42"/>
+      <w:bookmarkEnd w:id="35"/>
     </w:p>
     <w:p>
       <w:pPr>
@@ -5121,11 +5317,11 @@
       <w:pPr>
         <w:pStyle w:val="Titre2"/>
       </w:pPr>
-      <w:bookmarkStart w:id="43" w:name="_Toc434866830"/>
+      <w:bookmarkStart w:id="36" w:name="_Toc435282494"/>
       <w:r>
         <w:t>Dictionnaire du domaine</w:t>
       </w:r>
-      <w:bookmarkEnd w:id="43"/>
+      <w:bookmarkEnd w:id="36"/>
     </w:p>
     <w:p/>
     <w:p/>
@@ -5167,7 +5363,7 @@
       </w:r>
     </w:p>
   </w:comment>
-  <w:comment w:id="3" w:author="REMOUE Kévin" w:date="2015-11-11T18:13:00Z" w:initials="RK">
+  <w:comment w:id="16" w:author="REMOUE Kévin" w:date="2015-11-11T18:01:00Z" w:initials="RK">
     <w:p>
       <w:pPr>
         <w:pStyle w:val="Commentaire"/>
@@ -5179,134 +5375,7 @@
         <w:annotationRef/>
       </w:r>
       <w:r>
-        <w:t>Pas seulement, il y a aussi la partie serveur</w:t>
-      </w:r>
-    </w:p>
-  </w:comment>
-  <w:comment w:id="4" w:author="Pierre TOUZÉ" w:date="2015-11-11T15:38:00Z" w:initials="PT">
-    <w:p>
-      <w:pPr>
-        <w:pStyle w:val="Commentaire"/>
-      </w:pPr>
-      <w:r>
-        <w:rPr>
-          <w:rStyle w:val="Marquedecommentaire"/>
-        </w:rPr>
-        <w:annotationRef/>
-      </w:r>
-      <w:r>
-        <w:t>On fait un cahier des charges ??? Sinon faut mettre les besoins ici…</w:t>
-      </w:r>
-    </w:p>
-  </w:comment>
-  <w:comment w:id="5" w:author="REMOUE Kévin" w:date="2015-11-11T18:13:00Z" w:initials="RK">
-    <w:p>
-      <w:pPr>
-        <w:pStyle w:val="Commentaire"/>
-      </w:pPr>
-      <w:r>
-        <w:rPr>
-          <w:rStyle w:val="Marquedecommentaire"/>
-        </w:rPr>
-        <w:annotationRef/>
-      </w:r>
-      <w:r>
-        <w:t>Pas de cahier des charges, on met là</w:t>
-      </w:r>
-    </w:p>
-  </w:comment>
-  <w:comment w:id="13" w:author="Pierre TOUZÉ" w:date="2015-11-11T16:57:00Z" w:initials="PT">
-    <w:p>
-      <w:pPr>
-        <w:pStyle w:val="Commentaire"/>
-      </w:pPr>
-      <w:r>
-        <w:rPr>
-          <w:rStyle w:val="Marquedecommentaire"/>
-        </w:rPr>
-        <w:annotationRef/>
-      </w:r>
-      <w:r>
-        <w:t>Est-ce ça a réellement lieu d’être ???</w:t>
-      </w:r>
-    </w:p>
-  </w:comment>
-  <w:comment w:id="14" w:author="REMOUE Kévin" w:date="2015-11-11T18:06:00Z" w:initials="RK">
-    <w:p>
-      <w:pPr>
-        <w:pStyle w:val="Commentaire"/>
-      </w:pPr>
-      <w:r>
-        <w:rPr>
-          <w:rStyle w:val="Marquedecommentaire"/>
-        </w:rPr>
-        <w:annotationRef/>
-      </w:r>
-      <w:r>
-        <w:rPr>
-          <w:rStyle w:val="Marquedecommentaire"/>
-        </w:rPr>
-        <w:t>On le met en N.A</w:t>
-      </w:r>
-    </w:p>
-  </w:comment>
-  <w:comment w:id="18" w:author="REMOUE Kévin" w:date="2015-11-11T18:09:00Z" w:initials="RK">
-    <w:p>
-      <w:pPr>
-        <w:pStyle w:val="Commentaire"/>
-      </w:pPr>
-      <w:r>
-        <w:rPr>
-          <w:rStyle w:val="Marquedecommentaire"/>
-        </w:rPr>
-        <w:annotationRef/>
-      </w:r>
-      <w:r>
-        <w:t>A discuter</w:t>
-      </w:r>
-    </w:p>
-  </w:comment>
-  <w:comment w:id="22" w:author="REMOUE Kévin" w:date="2015-11-11T18:02:00Z" w:initials="RK">
-    <w:p>
-      <w:pPr>
-        <w:pStyle w:val="Commentaire"/>
-      </w:pPr>
-      <w:r>
-        <w:rPr>
-          <w:rStyle w:val="Marquedecommentaire"/>
-        </w:rPr>
-        <w:annotationRef/>
-      </w:r>
-      <w:r>
-        <w:t>A discuter</w:t>
-      </w:r>
-    </w:p>
-  </w:comment>
-  <w:comment w:id="23" w:author="REMOUE Kévin" w:date="2015-11-11T18:01:00Z" w:initials="RK">
-    <w:p>
-      <w:pPr>
-        <w:pStyle w:val="Commentaire"/>
-      </w:pPr>
-      <w:r>
-        <w:rPr>
-          <w:rStyle w:val="Marquedecommentaire"/>
-        </w:rPr>
-        <w:annotationRef/>
-      </w:r>
-      <w:r>
-        <w:t xml:space="preserve">A voir si </w:t>
-      </w:r>
-      <w:r>
-        <w:t>on ne met</w:t>
-      </w:r>
-      <w:r>
-        <w:t xml:space="preserve"> pas « BDD » plutôt car </w:t>
-      </w:r>
-      <w:r>
-        <w:t>on n’est</w:t>
-      </w:r>
-      <w:r>
-        <w:t xml:space="preserve"> pas sûr d’utiliser MySQL (peut-être du MongoDB)</w:t>
+        <w:t>A voir si on ne met pas « BDD » plutôt car on n’est pas sûr d’utiliser MySQL (peut-être du MongoDB)</w:t>
       </w:r>
     </w:p>
   </w:comment>
@@ -5316,13 +5385,6 @@
 <file path=word/commentsExtended.xml><?xml version="1.0" encoding="utf-8"?>
 <w15:commentsEx xmlns:wpc="http://schemas.microsoft.com/office/word/2010/wordprocessingCanvas" xmlns:mc="http://schemas.openxmlformats.org/markup-compatibility/2006" xmlns:o="urn:schemas-microsoft-com:office:office" xmlns:r="http://schemas.openxmlformats.org/officeDocument/2006/relationships" xmlns:m="http://schemas.openxmlformats.org/officeDocument/2006/math" xmlns:v="urn:schemas-microsoft-com:vml" xmlns:wp14="http://schemas.microsoft.com/office/word/2010/wordprocessingDrawing" xmlns:wp="http://schemas.openxmlformats.org/drawingml/2006/wordprocessingDrawing" xmlns:w10="urn:schemas-microsoft-com:office:word" xmlns:w="http://schemas.openxmlformats.org/wordprocessingml/2006/main" xmlns:w14="http://schemas.microsoft.com/office/word/2010/wordml" xmlns:w15="http://schemas.microsoft.com/office/word/2012/wordml" xmlns:wpg="http://schemas.microsoft.com/office/word/2010/wordprocessingGroup" xmlns:wpi="http://schemas.microsoft.com/office/word/2010/wordprocessingInk" xmlns:wne="http://schemas.microsoft.com/office/word/2006/wordml" xmlns:wps="http://schemas.microsoft.com/office/word/2010/wordprocessingShape" mc:Ignorable="w14 w15 wp14">
   <w15:commentEx w15:paraId="6D53A42E" w15:done="0"/>
-  <w15:commentEx w15:paraId="67DF6C46" w15:done="0"/>
-  <w15:commentEx w15:paraId="20EE009E" w15:done="0"/>
-  <w15:commentEx w15:paraId="6EF63DDF" w15:paraIdParent="20EE009E" w15:done="0"/>
-  <w15:commentEx w15:paraId="3BF58CB6" w15:done="0"/>
-  <w15:commentEx w15:paraId="4D839B04" w15:paraIdParent="3BF58CB6" w15:done="0"/>
-  <w15:commentEx w15:paraId="05C12AD9" w15:done="0"/>
-  <w15:commentEx w15:paraId="02989286" w15:done="0"/>
   <w15:commentEx w15:paraId="3BFB61D5" w15:done="0"/>
 </w15:commentsEx>
 </file>
@@ -5356,7 +5418,6 @@
         <w:docPartUnique/>
       </w:docPartObj>
     </w:sdtPr>
-    <w:sdtEndPr/>
     <w:sdtContent>
       <w:sdt>
         <w:sdtPr>
@@ -5366,7 +5427,6 @@
             <w:docPartUnique/>
           </w:docPartObj>
         </w:sdtPr>
-        <w:sdtEndPr/>
         <w:sdtContent>
           <w:p>
             <w:pPr>
@@ -5533,7 +5593,7 @@
       <w:rPr>
         <w:noProof/>
       </w:rPr>
-      <w:t>11/11/2015</w:t>
+      <w:t>14/11/2015</w:t>
     </w:r>
     <w:r>
       <w:fldChar w:fldCharType="end"/>
@@ -5544,7 +5604,7 @@
 
 <file path=word/numbering.xml><?xml version="1.0" encoding="utf-8"?>
 <w:numbering xmlns:wpc="http://schemas.microsoft.com/office/word/2010/wordprocessingCanvas" xmlns:mc="http://schemas.openxmlformats.org/markup-compatibility/2006" xmlns:o="urn:schemas-microsoft-com:office:office" xmlns:r="http://schemas.openxmlformats.org/officeDocument/2006/relationships" xmlns:m="http://schemas.openxmlformats.org/officeDocument/2006/math" xmlns:v="urn:schemas-microsoft-com:vml" xmlns:wp14="http://schemas.microsoft.com/office/word/2010/wordprocessingDrawing" xmlns:wp="http://schemas.openxmlformats.org/drawingml/2006/wordprocessingDrawing" xmlns:w10="urn:schemas-microsoft-com:office:word" xmlns:w="http://schemas.openxmlformats.org/wordprocessingml/2006/main" xmlns:w14="http://schemas.microsoft.com/office/word/2010/wordml" xmlns:w15="http://schemas.microsoft.com/office/word/2012/wordml" xmlns:wpg="http://schemas.microsoft.com/office/word/2010/wordprocessingGroup" xmlns:wpi="http://schemas.microsoft.com/office/word/2010/wordprocessingInk" xmlns:wne="http://schemas.microsoft.com/office/word/2006/wordml" xmlns:wps="http://schemas.microsoft.com/office/word/2010/wordprocessingShape" mc:Ignorable="w14 w15 wp14">
-  <w:abstractNum w:abstractNumId="0">
+  <w:abstractNum w:abstractNumId="0" w15:restartNumberingAfterBreak="0">
     <w:nsid w:val="07EA507C"/>
     <w:multiLevelType w:val="hybridMultilevel"/>
     <w:tmpl w:val="C6D0B124"/>
@@ -5657,7 +5717,7 @@
       </w:rPr>
     </w:lvl>
   </w:abstractNum>
-  <w:abstractNum w:abstractNumId="1">
+  <w:abstractNum w:abstractNumId="1" w15:restartNumberingAfterBreak="0">
     <w:nsid w:val="2AFE1786"/>
     <w:multiLevelType w:val="hybridMultilevel"/>
     <w:tmpl w:val="16DC661C"/>
@@ -5769,7 +5829,7 @@
       </w:rPr>
     </w:lvl>
   </w:abstractNum>
-  <w:abstractNum w:abstractNumId="2">
+  <w:abstractNum w:abstractNumId="2" w15:restartNumberingAfterBreak="0">
     <w:nsid w:val="33352927"/>
     <w:multiLevelType w:val="hybridMultilevel"/>
     <w:tmpl w:val="F7401A58"/>
@@ -5882,7 +5942,7 @@
       </w:rPr>
     </w:lvl>
   </w:abstractNum>
-  <w:abstractNum w:abstractNumId="3">
+  <w:abstractNum w:abstractNumId="3" w15:restartNumberingAfterBreak="0">
     <w:nsid w:val="4D8F37FA"/>
     <w:multiLevelType w:val="multilevel"/>
     <w:tmpl w:val="487E839A"/>
@@ -5986,7 +6046,7 @@
       </w:rPr>
     </w:lvl>
   </w:abstractNum>
-  <w:abstractNum w:abstractNumId="4">
+  <w:abstractNum w:abstractNumId="4" w15:restartNumberingAfterBreak="0">
     <w:nsid w:val="4F4D146D"/>
     <w:multiLevelType w:val="hybridMultilevel"/>
     <w:tmpl w:val="AFE2F0CC"/>
@@ -6099,7 +6159,7 @@
       </w:rPr>
     </w:lvl>
   </w:abstractNum>
-  <w:abstractNum w:abstractNumId="5">
+  <w:abstractNum w:abstractNumId="5" w15:restartNumberingAfterBreak="0">
     <w:nsid w:val="57C31138"/>
     <w:multiLevelType w:val="hybridMultilevel"/>
     <w:tmpl w:val="9934FEDA"/>
@@ -6212,7 +6272,7 @@
       </w:rPr>
     </w:lvl>
   </w:abstractNum>
-  <w:abstractNum w:abstractNumId="6">
+  <w:abstractNum w:abstractNumId="6" w15:restartNumberingAfterBreak="0">
     <w:nsid w:val="58CF4221"/>
     <w:multiLevelType w:val="multilevel"/>
     <w:tmpl w:val="040C0025"/>
@@ -7417,7 +7477,6 @@
       <w:spacing w:after="0" w:line="240" w:lineRule="auto"/>
     </w:pPr>
     <w:tblPr>
-      <w:tblInd w:w="0" w:type="dxa"/>
       <w:tblBorders>
         <w:top w:val="single" w:sz="4" w:space="0" w:color="auto"/>
         <w:left w:val="single" w:sz="4" w:space="0" w:color="auto"/>
@@ -7426,12 +7485,6 @@
         <w:insideH w:val="single" w:sz="4" w:space="0" w:color="auto"/>
         <w:insideV w:val="single" w:sz="4" w:space="0" w:color="auto"/>
       </w:tblBorders>
-      <w:tblCellMar>
-        <w:top w:w="0" w:type="dxa"/>
-        <w:left w:w="108" w:type="dxa"/>
-        <w:bottom w:w="0" w:type="dxa"/>
-        <w:right w:w="108" w:type="dxa"/>
-      </w:tblCellMar>
     </w:tblPr>
   </w:style>
   <w:style w:type="table" w:styleId="TableauGrille4-Accentuation3">
@@ -7445,7 +7498,6 @@
     <w:tblPr>
       <w:tblStyleRowBandSize w:val="1"/>
       <w:tblStyleColBandSize w:val="1"/>
-      <w:tblInd w:w="0" w:type="dxa"/>
       <w:tblBorders>
         <w:top w:val="single" w:sz="4" w:space="0" w:color="C9C9C9" w:themeColor="accent3" w:themeTint="99"/>
         <w:left w:val="single" w:sz="4" w:space="0" w:color="C9C9C9" w:themeColor="accent3" w:themeTint="99"/>
@@ -7454,12 +7506,6 @@
         <w:insideH w:val="single" w:sz="4" w:space="0" w:color="C9C9C9" w:themeColor="accent3" w:themeTint="99"/>
         <w:insideV w:val="single" w:sz="4" w:space="0" w:color="C9C9C9" w:themeColor="accent3" w:themeTint="99"/>
       </w:tblBorders>
-      <w:tblCellMar>
-        <w:top w:w="0" w:type="dxa"/>
-        <w:left w:w="108" w:type="dxa"/>
-        <w:bottom w:w="0" w:type="dxa"/>
-        <w:right w:w="108" w:type="dxa"/>
-      </w:tblCellMar>
     </w:tblPr>
     <w:tblStylePr w:type="firstRow">
       <w:rPr>
@@ -7639,37 +7685,6 @@
     </w:docPart>
     <w:docPart>
       <w:docPartPr>
-        <w:name w:val="8D8246AA430F4B5E8F67933943E587A3"/>
-        <w:category>
-          <w:name w:val="Général"/>
-          <w:gallery w:val="placeholder"/>
-        </w:category>
-        <w:types>
-          <w:type w:val="bbPlcHdr"/>
-        </w:types>
-        <w:behaviors>
-          <w:behavior w:val="content"/>
-        </w:behaviors>
-        <w:guid w:val="{7C6F80DB-2386-4093-8C5C-65440549D463}"/>
-      </w:docPartPr>
-      <w:docPartBody>
-        <w:p>
-          <w:pPr>
-            <w:pStyle w:val="8D8246AA430F4B5E8F67933943E587A3"/>
-          </w:pPr>
-          <w:r>
-            <w:rPr>
-              <w:color w:val="5B9BD5" w:themeColor="accent1"/>
-              <w:sz w:val="28"/>
-              <w:szCs w:val="28"/>
-            </w:rPr>
-            <w:t>[Nom de l’auteur]</w:t>
-          </w:r>
-        </w:p>
-      </w:docPartBody>
-    </w:docPart>
-    <w:docPart>
-      <w:docPartPr>
         <w:name w:val="E4CE9E6237CD4837A1F5C345207B2D14"/>
         <w:category>
           <w:name w:val="Général"/>
@@ -7717,14 +7732,14 @@
     <w:charset w:val="00"/>
     <w:family w:val="roman"/>
     <w:pitch w:val="variable"/>
-    <w:sig w:usb0="E0002AFF" w:usb1="C0007841" w:usb2="00000009" w:usb3="00000000" w:csb0="000001FF" w:csb1="00000000"/>
+    <w:sig w:usb0="E0002EFF" w:usb1="C0007843" w:usb2="00000009" w:usb3="00000000" w:csb0="000001FF" w:csb1="00000000"/>
   </w:font>
   <w:font w:name="Courier New">
     <w:panose1 w:val="02070309020205020404"/>
     <w:charset w:val="00"/>
     <w:family w:val="modern"/>
     <w:pitch w:val="fixed"/>
-    <w:sig w:usb0="E0002AFF" w:usb1="C0007843" w:usb2="00000009" w:usb3="00000000" w:csb0="000001FF" w:csb1="00000000"/>
+    <w:sig w:usb0="E0002EFF" w:usb1="C0007843" w:usb2="00000009" w:usb3="00000000" w:csb0="000001FF" w:csb1="00000000"/>
   </w:font>
   <w:font w:name="Wingdings">
     <w:panose1 w:val="05000000000000000000"/>
@@ -7741,7 +7756,6 @@
     <w:sig w:usb0="E00002FF" w:usb1="4000ACFF" w:usb2="00000001" w:usb3="00000000" w:csb0="0000019F" w:csb1="00000000"/>
   </w:font>
   <w:font w:name="OpenSymbol">
-    <w:panose1 w:val="05010000000000000000"/>
     <w:charset w:val="00"/>
     <w:family w:val="auto"/>
     <w:pitch w:val="variable"/>
@@ -7771,7 +7785,7 @@
     <w:charset w:val="00"/>
     <w:family w:val="swiss"/>
     <w:pitch w:val="variable"/>
-    <w:sig w:usb0="E10022FF" w:usb1="C000E47F" w:usb2="00000029" w:usb3="00000000" w:csb0="000001DF" w:csb1="00000000"/>
+    <w:sig w:usb0="E4002EFF" w:usb1="C000E47F" w:usb2="00000009" w:usb3="00000000" w:csb0="000001FF" w:csb1="00000000"/>
   </w:font>
   <w:font w:name="ArialMT">
     <w:panose1 w:val="00000000000000000000"/>
@@ -7800,6 +7814,7 @@
   </w:compat>
   <w:rsids>
     <w:rsidRoot w:val="0052482F"/>
+    <w:rsid w:val="003D73A4"/>
     <w:rsid w:val="004B67E4"/>
     <w:rsid w:val="0052482F"/>
     <w:rsid w:val="007714D7"/>
@@ -8576,7 +8591,7 @@
 </file>
 
 <file path=customXml/itemProps2.xml><?xml version="1.0" encoding="utf-8"?>
-<ds:datastoreItem xmlns:ds="http://schemas.openxmlformats.org/officeDocument/2006/customXml" ds:itemID="{6E15F161-66DA-4668-A69E-8CA5B050B4C3}">
+<ds:datastoreItem xmlns:ds="http://schemas.openxmlformats.org/officeDocument/2006/customXml" ds:itemID="{1FF31D46-4EB8-4DE3-9625-E5C5EF2510C5}">
   <ds:schemaRefs>
     <ds:schemaRef ds:uri="http://schemas.openxmlformats.org/officeDocument/2006/bibliography"/>
   </ds:schemaRefs>

</xml_diff>

<commit_message>
Ajout d'une ébauche des interfaces logiques dans le dossier de spécification. Passage dossier_de_specification en v0.5
</commit_message>
<xml_diff>
--- a/specifications/dossier_de_specification.docx
+++ b/specifications/dossier_de_specification.docx
@@ -10,6 +10,7 @@
           <w:docPartUnique/>
         </w:docPartObj>
       </w:sdtPr>
+      <w:sdtEndPr/>
       <w:sdtContent>
         <w:p/>
         <w:tbl>
@@ -44,6 +45,7 @@
                 <w:dataBinding w:prefixMappings="xmlns:ns0='http://schemas.openxmlformats.org/officeDocument/2006/extended-properties'" w:xpath="/ns0:Properties[1]/ns0:Company[1]" w:storeItemID="{6668398D-A668-4E3E-A5EB-62B293D839F1}"/>
                 <w:text/>
               </w:sdtPr>
+              <w:sdtEndPr/>
               <w:sdtContent>
                 <w:tc>
                   <w:tcPr>
@@ -97,6 +99,7 @@
                   <w:dataBinding w:prefixMappings="xmlns:ns0='http://schemas.openxmlformats.org/package/2006/metadata/core-properties' xmlns:ns1='http://purl.org/dc/elements/1.1/'" w:xpath="/ns0:coreProperties[1]/ns1:title[1]" w:storeItemID="{6C3C8BC8-F283-45AE-878A-BAB7291924A1}"/>
                   <w:text/>
                 </w:sdtPr>
+                <w:sdtEndPr/>
                 <w:sdtContent>
                   <w:p>
                     <w:pPr>
@@ -139,6 +142,7 @@
                 <w:dataBinding w:prefixMappings="xmlns:ns0='http://schemas.openxmlformats.org/package/2006/metadata/core-properties' xmlns:ns1='http://purl.org/dc/elements/1.1/'" w:xpath="/ns0:coreProperties[1]/ns1:subject[1]" w:storeItemID="{6C3C8BC8-F283-45AE-878A-BAB7291924A1}"/>
                 <w:text/>
               </w:sdtPr>
+              <w:sdtEndPr/>
               <w:sdtContent>
                 <w:tc>
                   <w:tcPr>
@@ -249,6 +253,7 @@
                     <w:calendar w:val="gregorian"/>
                   </w:date>
                 </w:sdtPr>
+                <w:sdtEndPr/>
                 <w:sdtContent>
                   <w:p>
                     <w:pPr>
@@ -952,6 +957,142 @@
                 <w:szCs w:val="22"/>
               </w:rPr>
               <w:t>0.4</w:t>
+            </w:r>
+          </w:p>
+        </w:tc>
+      </w:tr>
+      <w:tr>
+        <w:tc>
+          <w:tcPr>
+            <w:tcW w:w="1291" w:type="dxa"/>
+            <w:tcMar>
+              <w:top w:w="55" w:type="dxa"/>
+              <w:left w:w="55" w:type="dxa"/>
+              <w:bottom w:w="55" w:type="dxa"/>
+              <w:right w:w="55" w:type="dxa"/>
+            </w:tcMar>
+          </w:tcPr>
+          <w:p>
+            <w:pPr>
+              <w:pStyle w:val="TableContents"/>
+              <w:rPr>
+                <w:rFonts w:asciiTheme="minorHAnsi" w:hAnsiTheme="minorHAnsi"/>
+                <w:sz w:val="22"/>
+                <w:szCs w:val="22"/>
+              </w:rPr>
+            </w:pPr>
+            <w:r>
+              <w:rPr>
+                <w:rFonts w:asciiTheme="minorHAnsi" w:hAnsiTheme="minorHAnsi"/>
+                <w:sz w:val="22"/>
+                <w:szCs w:val="22"/>
+              </w:rPr>
+              <w:t>16/11/2015</w:t>
+            </w:r>
+          </w:p>
+        </w:tc>
+        <w:tc>
+          <w:tcPr>
+            <w:tcW w:w="4665" w:type="dxa"/>
+            <w:tcMar>
+              <w:top w:w="55" w:type="dxa"/>
+              <w:left w:w="55" w:type="dxa"/>
+              <w:bottom w:w="55" w:type="dxa"/>
+              <w:right w:w="55" w:type="dxa"/>
+            </w:tcMar>
+          </w:tcPr>
+          <w:p>
+            <w:pPr>
+              <w:pStyle w:val="TableContents"/>
+              <w:rPr>
+                <w:rFonts w:asciiTheme="minorHAnsi" w:hAnsiTheme="minorHAnsi"/>
+                <w:sz w:val="22"/>
+                <w:szCs w:val="22"/>
+              </w:rPr>
+            </w:pPr>
+            <w:r>
+              <w:rPr>
+                <w:rFonts w:asciiTheme="minorHAnsi" w:hAnsiTheme="minorHAnsi"/>
+                <w:sz w:val="22"/>
+                <w:szCs w:val="22"/>
+              </w:rPr>
+              <w:t>Ajout d’une ébauche</w:t>
+            </w:r>
+            <w:bookmarkStart w:id="1" w:name="_GoBack"/>
+            <w:bookmarkEnd w:id="1"/>
+            <w:r>
+              <w:rPr>
+                <w:rFonts w:asciiTheme="minorHAnsi" w:hAnsiTheme="minorHAnsi"/>
+                <w:sz w:val="22"/>
+                <w:szCs w:val="22"/>
+              </w:rPr>
+              <w:t xml:space="preserve"> des interfaces</w:t>
+            </w:r>
+            <w:r>
+              <w:rPr>
+                <w:rFonts w:asciiTheme="minorHAnsi" w:hAnsiTheme="minorHAnsi"/>
+                <w:sz w:val="22"/>
+                <w:szCs w:val="22"/>
+              </w:rPr>
+              <w:t xml:space="preserve"> logiques</w:t>
+            </w:r>
+          </w:p>
+        </w:tc>
+        <w:tc>
+          <w:tcPr>
+            <w:tcW w:w="1545" w:type="dxa"/>
+            <w:tcMar>
+              <w:top w:w="55" w:type="dxa"/>
+              <w:left w:w="55" w:type="dxa"/>
+              <w:bottom w:w="55" w:type="dxa"/>
+              <w:right w:w="55" w:type="dxa"/>
+            </w:tcMar>
+          </w:tcPr>
+          <w:p>
+            <w:pPr>
+              <w:pStyle w:val="TableContents"/>
+              <w:rPr>
+                <w:rFonts w:asciiTheme="minorHAnsi" w:hAnsiTheme="minorHAnsi"/>
+                <w:sz w:val="22"/>
+                <w:szCs w:val="22"/>
+              </w:rPr>
+            </w:pPr>
+            <w:r>
+              <w:rPr>
+                <w:rFonts w:asciiTheme="minorHAnsi" w:hAnsiTheme="minorHAnsi"/>
+                <w:sz w:val="22"/>
+                <w:szCs w:val="22"/>
+              </w:rPr>
+              <w:t>P. TOUZE</w:t>
+            </w:r>
+          </w:p>
+        </w:tc>
+        <w:tc>
+          <w:tcPr>
+            <w:tcW w:w="1095" w:type="dxa"/>
+            <w:tcMar>
+              <w:top w:w="55" w:type="dxa"/>
+              <w:left w:w="55" w:type="dxa"/>
+              <w:bottom w:w="55" w:type="dxa"/>
+              <w:right w:w="55" w:type="dxa"/>
+            </w:tcMar>
+          </w:tcPr>
+          <w:p>
+            <w:pPr>
+              <w:pStyle w:val="TableContents"/>
+              <w:rPr>
+                <w:rFonts w:asciiTheme="minorHAnsi" w:hAnsiTheme="minorHAnsi"/>
+                <w:sz w:val="22"/>
+                <w:szCs w:val="22"/>
+              </w:rPr>
+            </w:pPr>
+            <w:r>
+              <w:rPr>
+                <w:rFonts w:asciiTheme="minorHAnsi" w:hAnsiTheme="minorHAnsi"/>
+                <w:sz w:val="22"/>
+                <w:szCs w:val="22"/>
+              </w:rPr>
+              <w:t>0.5</w:t>
             </w:r>
           </w:p>
         </w:tc>
@@ -1021,7 +1162,7 @@
           <w:r>
             <w:fldChar w:fldCharType="separate"/>
           </w:r>
-          <w:hyperlink w:anchor="_Toc435282462" w:history="1">
+          <w:hyperlink w:anchor="_Toc435476459" w:history="1">
             <w:r>
               <w:rPr>
                 <w:rStyle w:val="Lienhypertexte"/>
@@ -1063,7 +1204,7 @@
                 <w:noProof/>
                 <w:webHidden/>
               </w:rPr>
-              <w:instrText xml:space="preserve"> PAGEREF _Toc435282462 \h </w:instrText>
+              <w:instrText xml:space="preserve"> PAGEREF _Toc435476459 \h </w:instrText>
             </w:r>
             <w:r>
               <w:rPr>
@@ -1107,7 +1248,7 @@
               <w:lang w:eastAsia="fr-FR"/>
             </w:rPr>
           </w:pPr>
-          <w:hyperlink w:anchor="_Toc435282463" w:history="1">
+          <w:hyperlink w:anchor="_Toc435476460" w:history="1">
             <w:r>
               <w:rPr>
                 <w:rStyle w:val="Lienhypertexte"/>
@@ -1149,7 +1290,7 @@
                 <w:noProof/>
                 <w:webHidden/>
               </w:rPr>
-              <w:instrText xml:space="preserve"> PAGEREF _Toc435282463 \h </w:instrText>
+              <w:instrText xml:space="preserve"> PAGEREF _Toc435476460 \h </w:instrText>
             </w:r>
             <w:r>
               <w:rPr>
@@ -1193,7 +1334,7 @@
               <w:lang w:eastAsia="fr-FR"/>
             </w:rPr>
           </w:pPr>
-          <w:hyperlink w:anchor="_Toc435282464" w:history="1">
+          <w:hyperlink w:anchor="_Toc435476461" w:history="1">
             <w:r>
               <w:rPr>
                 <w:rStyle w:val="Lienhypertexte"/>
@@ -1235,7 +1376,7 @@
                 <w:noProof/>
                 <w:webHidden/>
               </w:rPr>
-              <w:instrText xml:space="preserve"> PAGEREF _Toc435282464 \h </w:instrText>
+              <w:instrText xml:space="preserve"> PAGEREF _Toc435476461 \h </w:instrText>
             </w:r>
             <w:r>
               <w:rPr>
@@ -1279,7 +1420,7 @@
               <w:lang w:eastAsia="fr-FR"/>
             </w:rPr>
           </w:pPr>
-          <w:hyperlink w:anchor="_Toc435282465" w:history="1">
+          <w:hyperlink w:anchor="_Toc435476462" w:history="1">
             <w:r>
               <w:rPr>
                 <w:rStyle w:val="Lienhypertexte"/>
@@ -1321,7 +1462,7 @@
                 <w:noProof/>
                 <w:webHidden/>
               </w:rPr>
-              <w:instrText xml:space="preserve"> PAGEREF _Toc435282465 \h </w:instrText>
+              <w:instrText xml:space="preserve"> PAGEREF _Toc435476462 \h </w:instrText>
             </w:r>
             <w:r>
               <w:rPr>
@@ -1365,7 +1506,7 @@
               <w:lang w:eastAsia="fr-FR"/>
             </w:rPr>
           </w:pPr>
-          <w:hyperlink w:anchor="_Toc435282466" w:history="1">
+          <w:hyperlink w:anchor="_Toc435476463" w:history="1">
             <w:r>
               <w:rPr>
                 <w:rStyle w:val="Lienhypertexte"/>
@@ -1407,7 +1548,7 @@
                 <w:noProof/>
                 <w:webHidden/>
               </w:rPr>
-              <w:instrText xml:space="preserve"> PAGEREF _Toc435282466 \h </w:instrText>
+              <w:instrText xml:space="preserve"> PAGEREF _Toc435476463 \h </w:instrText>
             </w:r>
             <w:r>
               <w:rPr>
@@ -1451,7 +1592,7 @@
               <w:lang w:eastAsia="fr-FR"/>
             </w:rPr>
           </w:pPr>
-          <w:hyperlink w:anchor="_Toc435282467" w:history="1">
+          <w:hyperlink w:anchor="_Toc435476464" w:history="1">
             <w:r>
               <w:rPr>
                 <w:rStyle w:val="Lienhypertexte"/>
@@ -1493,7 +1634,7 @@
                 <w:noProof/>
                 <w:webHidden/>
               </w:rPr>
-              <w:instrText xml:space="preserve"> PAGEREF _Toc435282467 \h </w:instrText>
+              <w:instrText xml:space="preserve"> PAGEREF _Toc435476464 \h </w:instrText>
             </w:r>
             <w:r>
               <w:rPr>
@@ -1537,7 +1678,7 @@
               <w:lang w:eastAsia="fr-FR"/>
             </w:rPr>
           </w:pPr>
-          <w:hyperlink w:anchor="_Toc435282468" w:history="1">
+          <w:hyperlink w:anchor="_Toc435476465" w:history="1">
             <w:r>
               <w:rPr>
                 <w:rStyle w:val="Lienhypertexte"/>
@@ -1579,7 +1720,7 @@
                 <w:noProof/>
                 <w:webHidden/>
               </w:rPr>
-              <w:instrText xml:space="preserve"> PAGEREF _Toc435282468 \h </w:instrText>
+              <w:instrText xml:space="preserve"> PAGEREF _Toc435476465 \h </w:instrText>
             </w:r>
             <w:r>
               <w:rPr>
@@ -1623,7 +1764,7 @@
               <w:lang w:eastAsia="fr-FR"/>
             </w:rPr>
           </w:pPr>
-          <w:hyperlink w:anchor="_Toc435282469" w:history="1">
+          <w:hyperlink w:anchor="_Toc435476466" w:history="1">
             <w:r>
               <w:rPr>
                 <w:rStyle w:val="Lienhypertexte"/>
@@ -1665,7 +1806,7 @@
                 <w:noProof/>
                 <w:webHidden/>
               </w:rPr>
-              <w:instrText xml:space="preserve"> PAGEREF _Toc435282469 \h </w:instrText>
+              <w:instrText xml:space="preserve"> PAGEREF _Toc435476466 \h </w:instrText>
             </w:r>
             <w:r>
               <w:rPr>
@@ -1709,7 +1850,7 @@
               <w:lang w:eastAsia="fr-FR"/>
             </w:rPr>
           </w:pPr>
-          <w:hyperlink w:anchor="_Toc435282470" w:history="1">
+          <w:hyperlink w:anchor="_Toc435476467" w:history="1">
             <w:r>
               <w:rPr>
                 <w:rStyle w:val="Lienhypertexte"/>
@@ -1751,7 +1892,7 @@
                 <w:noProof/>
                 <w:webHidden/>
               </w:rPr>
-              <w:instrText xml:space="preserve"> PAGEREF _Toc435282470 \h </w:instrText>
+              <w:instrText xml:space="preserve"> PAGEREF _Toc435476467 \h </w:instrText>
             </w:r>
             <w:r>
               <w:rPr>
@@ -1795,7 +1936,7 @@
               <w:lang w:eastAsia="fr-FR"/>
             </w:rPr>
           </w:pPr>
-          <w:hyperlink w:anchor="_Toc435282471" w:history="1">
+          <w:hyperlink w:anchor="_Toc435476468" w:history="1">
             <w:r>
               <w:rPr>
                 <w:rStyle w:val="Lienhypertexte"/>
@@ -1837,7 +1978,7 @@
                 <w:noProof/>
                 <w:webHidden/>
               </w:rPr>
-              <w:instrText xml:space="preserve"> PAGEREF _Toc435282471 \h </w:instrText>
+              <w:instrText xml:space="preserve"> PAGEREF _Toc435476468 \h </w:instrText>
             </w:r>
             <w:r>
               <w:rPr>
@@ -1881,7 +2022,7 @@
               <w:lang w:eastAsia="fr-FR"/>
             </w:rPr>
           </w:pPr>
-          <w:hyperlink w:anchor="_Toc435282472" w:history="1">
+          <w:hyperlink w:anchor="_Toc435476469" w:history="1">
             <w:r>
               <w:rPr>
                 <w:rStyle w:val="Lienhypertexte"/>
@@ -1923,7 +2064,7 @@
                 <w:noProof/>
                 <w:webHidden/>
               </w:rPr>
-              <w:instrText xml:space="preserve"> PAGEREF _Toc435282472 \h </w:instrText>
+              <w:instrText xml:space="preserve"> PAGEREF _Toc435476469 \h </w:instrText>
             </w:r>
             <w:r>
               <w:rPr>
@@ -1967,7 +2108,7 @@
               <w:lang w:eastAsia="fr-FR"/>
             </w:rPr>
           </w:pPr>
-          <w:hyperlink w:anchor="_Toc435282473" w:history="1">
+          <w:hyperlink w:anchor="_Toc435476470" w:history="1">
             <w:r>
               <w:rPr>
                 <w:rStyle w:val="Lienhypertexte"/>
@@ -2009,7 +2150,7 @@
                 <w:noProof/>
                 <w:webHidden/>
               </w:rPr>
-              <w:instrText xml:space="preserve"> PAGEREF _Toc435282473 \h </w:instrText>
+              <w:instrText xml:space="preserve"> PAGEREF _Toc435476470 \h </w:instrText>
             </w:r>
             <w:r>
               <w:rPr>
@@ -2053,7 +2194,7 @@
               <w:lang w:eastAsia="fr-FR"/>
             </w:rPr>
           </w:pPr>
-          <w:hyperlink w:anchor="_Toc435282474" w:history="1">
+          <w:hyperlink w:anchor="_Toc435476471" w:history="1">
             <w:r>
               <w:rPr>
                 <w:rStyle w:val="Lienhypertexte"/>
@@ -2095,7 +2236,7 @@
                 <w:noProof/>
                 <w:webHidden/>
               </w:rPr>
-              <w:instrText xml:space="preserve"> PAGEREF _Toc435282474 \h </w:instrText>
+              <w:instrText xml:space="preserve"> PAGEREF _Toc435476471 \h </w:instrText>
             </w:r>
             <w:r>
               <w:rPr>
@@ -2139,7 +2280,7 @@
               <w:lang w:eastAsia="fr-FR"/>
             </w:rPr>
           </w:pPr>
-          <w:hyperlink w:anchor="_Toc435282475" w:history="1">
+          <w:hyperlink w:anchor="_Toc435476472" w:history="1">
             <w:r>
               <w:rPr>
                 <w:rStyle w:val="Lienhypertexte"/>
@@ -2181,7 +2322,7 @@
                 <w:noProof/>
                 <w:webHidden/>
               </w:rPr>
-              <w:instrText xml:space="preserve"> PAGEREF _Toc435282475 \h </w:instrText>
+              <w:instrText xml:space="preserve"> PAGEREF _Toc435476472 \h </w:instrText>
             </w:r>
             <w:r>
               <w:rPr>
@@ -2225,7 +2366,7 @@
               <w:lang w:eastAsia="fr-FR"/>
             </w:rPr>
           </w:pPr>
-          <w:hyperlink w:anchor="_Toc435282476" w:history="1">
+          <w:hyperlink w:anchor="_Toc435476473" w:history="1">
             <w:r>
               <w:rPr>
                 <w:rStyle w:val="Lienhypertexte"/>
@@ -2267,7 +2408,7 @@
                 <w:noProof/>
                 <w:webHidden/>
               </w:rPr>
-              <w:instrText xml:space="preserve"> PAGEREF _Toc435282476 \h </w:instrText>
+              <w:instrText xml:space="preserve"> PAGEREF _Toc435476473 \h </w:instrText>
             </w:r>
             <w:r>
               <w:rPr>
@@ -2287,7 +2428,7 @@
                 <w:noProof/>
                 <w:webHidden/>
               </w:rPr>
-              <w:t>6</w:t>
+              <w:t>7</w:t>
             </w:r>
             <w:r>
               <w:rPr>
@@ -2311,7 +2452,7 @@
               <w:lang w:eastAsia="fr-FR"/>
             </w:rPr>
           </w:pPr>
-          <w:hyperlink w:anchor="_Toc435282477" w:history="1">
+          <w:hyperlink w:anchor="_Toc435476474" w:history="1">
             <w:r>
               <w:rPr>
                 <w:rStyle w:val="Lienhypertexte"/>
@@ -2353,7 +2494,7 @@
                 <w:noProof/>
                 <w:webHidden/>
               </w:rPr>
-              <w:instrText xml:space="preserve"> PAGEREF _Toc435282477 \h </w:instrText>
+              <w:instrText xml:space="preserve"> PAGEREF _Toc435476474 \h </w:instrText>
             </w:r>
             <w:r>
               <w:rPr>
@@ -2373,7 +2514,7 @@
                 <w:noProof/>
                 <w:webHidden/>
               </w:rPr>
-              <w:t>6</w:t>
+              <w:t>7</w:t>
             </w:r>
             <w:r>
               <w:rPr>
@@ -2397,7 +2538,7 @@
               <w:lang w:eastAsia="fr-FR"/>
             </w:rPr>
           </w:pPr>
-          <w:hyperlink w:anchor="_Toc435282478" w:history="1">
+          <w:hyperlink w:anchor="_Toc435476475" w:history="1">
             <w:r>
               <w:rPr>
                 <w:rStyle w:val="Lienhypertexte"/>
@@ -2439,7 +2580,7 @@
                 <w:noProof/>
                 <w:webHidden/>
               </w:rPr>
-              <w:instrText xml:space="preserve"> PAGEREF _Toc435282478 \h </w:instrText>
+              <w:instrText xml:space="preserve"> PAGEREF _Toc435476475 \h </w:instrText>
             </w:r>
             <w:r>
               <w:rPr>
@@ -2459,7 +2600,7 @@
                 <w:noProof/>
                 <w:webHidden/>
               </w:rPr>
-              <w:t>6</w:t>
+              <w:t>7</w:t>
             </w:r>
             <w:r>
               <w:rPr>
@@ -2483,7 +2624,7 @@
               <w:lang w:eastAsia="fr-FR"/>
             </w:rPr>
           </w:pPr>
-          <w:hyperlink w:anchor="_Toc435282479" w:history="1">
+          <w:hyperlink w:anchor="_Toc435476476" w:history="1">
             <w:r>
               <w:rPr>
                 <w:rStyle w:val="Lienhypertexte"/>
@@ -2525,7 +2666,7 @@
                 <w:noProof/>
                 <w:webHidden/>
               </w:rPr>
-              <w:instrText xml:space="preserve"> PAGEREF _Toc435282479 \h </w:instrText>
+              <w:instrText xml:space="preserve"> PAGEREF _Toc435476476 \h </w:instrText>
             </w:r>
             <w:r>
               <w:rPr>
@@ -2545,7 +2686,7 @@
                 <w:noProof/>
                 <w:webHidden/>
               </w:rPr>
-              <w:t>6</w:t>
+              <w:t>7</w:t>
             </w:r>
             <w:r>
               <w:rPr>
@@ -2569,7 +2710,7 @@
               <w:lang w:eastAsia="fr-FR"/>
             </w:rPr>
           </w:pPr>
-          <w:hyperlink w:anchor="_Toc435282480" w:history="1">
+          <w:hyperlink w:anchor="_Toc435476477" w:history="1">
             <w:r>
               <w:rPr>
                 <w:rStyle w:val="Lienhypertexte"/>
@@ -2611,7 +2752,7 @@
                 <w:noProof/>
                 <w:webHidden/>
               </w:rPr>
-              <w:instrText xml:space="preserve"> PAGEREF _Toc435282480 \h </w:instrText>
+              <w:instrText xml:space="preserve"> PAGEREF _Toc435476477 \h </w:instrText>
             </w:r>
             <w:r>
               <w:rPr>
@@ -2631,7 +2772,7 @@
                 <w:noProof/>
                 <w:webHidden/>
               </w:rPr>
-              <w:t>6</w:t>
+              <w:t>7</w:t>
             </w:r>
             <w:r>
               <w:rPr>
@@ -2655,7 +2796,7 @@
               <w:lang w:eastAsia="fr-FR"/>
             </w:rPr>
           </w:pPr>
-          <w:hyperlink w:anchor="_Toc435282481" w:history="1">
+          <w:hyperlink w:anchor="_Toc435476478" w:history="1">
             <w:r>
               <w:rPr>
                 <w:rStyle w:val="Lienhypertexte"/>
@@ -2697,7 +2838,7 @@
                 <w:noProof/>
                 <w:webHidden/>
               </w:rPr>
-              <w:instrText xml:space="preserve"> PAGEREF _Toc435282481 \h </w:instrText>
+              <w:instrText xml:space="preserve"> PAGEREF _Toc435476478 \h </w:instrText>
             </w:r>
             <w:r>
               <w:rPr>
@@ -2717,7 +2858,7 @@
                 <w:noProof/>
                 <w:webHidden/>
               </w:rPr>
-              <w:t>6</w:t>
+              <w:t>7</w:t>
             </w:r>
             <w:r>
               <w:rPr>
@@ -2741,7 +2882,7 @@
               <w:lang w:eastAsia="fr-FR"/>
             </w:rPr>
           </w:pPr>
-          <w:hyperlink w:anchor="_Toc435282482" w:history="1">
+          <w:hyperlink w:anchor="_Toc435476479" w:history="1">
             <w:r>
               <w:rPr>
                 <w:rStyle w:val="Lienhypertexte"/>
@@ -2783,7 +2924,7 @@
                 <w:noProof/>
                 <w:webHidden/>
               </w:rPr>
-              <w:instrText xml:space="preserve"> PAGEREF _Toc435282482 \h </w:instrText>
+              <w:instrText xml:space="preserve"> PAGEREF _Toc435476479 \h </w:instrText>
             </w:r>
             <w:r>
               <w:rPr>
@@ -2803,7 +2944,7 @@
                 <w:noProof/>
                 <w:webHidden/>
               </w:rPr>
-              <w:t>6</w:t>
+              <w:t>7</w:t>
             </w:r>
             <w:r>
               <w:rPr>
@@ -2827,7 +2968,7 @@
               <w:lang w:eastAsia="fr-FR"/>
             </w:rPr>
           </w:pPr>
-          <w:hyperlink w:anchor="_Toc435282483" w:history="1">
+          <w:hyperlink w:anchor="_Toc435476480" w:history="1">
             <w:r>
               <w:rPr>
                 <w:rStyle w:val="Lienhypertexte"/>
@@ -2869,7 +3010,7 @@
                 <w:noProof/>
                 <w:webHidden/>
               </w:rPr>
-              <w:instrText xml:space="preserve"> PAGEREF _Toc435282483 \h </w:instrText>
+              <w:instrText xml:space="preserve"> PAGEREF _Toc435476480 \h </w:instrText>
             </w:r>
             <w:r>
               <w:rPr>
@@ -2889,7 +3030,7 @@
                 <w:noProof/>
                 <w:webHidden/>
               </w:rPr>
-              <w:t>6</w:t>
+              <w:t>7</w:t>
             </w:r>
             <w:r>
               <w:rPr>
@@ -2913,7 +3054,7 @@
               <w:lang w:eastAsia="fr-FR"/>
             </w:rPr>
           </w:pPr>
-          <w:hyperlink w:anchor="_Toc435282484" w:history="1">
+          <w:hyperlink w:anchor="_Toc435476481" w:history="1">
             <w:r>
               <w:rPr>
                 <w:rStyle w:val="Lienhypertexte"/>
@@ -2955,7 +3096,7 @@
                 <w:noProof/>
                 <w:webHidden/>
               </w:rPr>
-              <w:instrText xml:space="preserve"> PAGEREF _Toc435282484 \h </w:instrText>
+              <w:instrText xml:space="preserve"> PAGEREF _Toc435476481 \h </w:instrText>
             </w:r>
             <w:r>
               <w:rPr>
@@ -2975,7 +3116,7 @@
                 <w:noProof/>
                 <w:webHidden/>
               </w:rPr>
-              <w:t>6</w:t>
+              <w:t>7</w:t>
             </w:r>
             <w:r>
               <w:rPr>
@@ -2999,7 +3140,7 @@
               <w:lang w:eastAsia="fr-FR"/>
             </w:rPr>
           </w:pPr>
-          <w:hyperlink w:anchor="_Toc435282485" w:history="1">
+          <w:hyperlink w:anchor="_Toc435476482" w:history="1">
             <w:r>
               <w:rPr>
                 <w:rStyle w:val="Lienhypertexte"/>
@@ -3041,7 +3182,7 @@
                 <w:noProof/>
                 <w:webHidden/>
               </w:rPr>
-              <w:instrText xml:space="preserve"> PAGEREF _Toc435282485 \h </w:instrText>
+              <w:instrText xml:space="preserve"> PAGEREF _Toc435476482 \h </w:instrText>
             </w:r>
             <w:r>
               <w:rPr>
@@ -3061,7 +3202,7 @@
                 <w:noProof/>
                 <w:webHidden/>
               </w:rPr>
-              <w:t>6</w:t>
+              <w:t>7</w:t>
             </w:r>
             <w:r>
               <w:rPr>
@@ -3085,7 +3226,7 @@
               <w:lang w:eastAsia="fr-FR"/>
             </w:rPr>
           </w:pPr>
-          <w:hyperlink w:anchor="_Toc435282486" w:history="1">
+          <w:hyperlink w:anchor="_Toc435476483" w:history="1">
             <w:r>
               <w:rPr>
                 <w:rStyle w:val="Lienhypertexte"/>
@@ -3127,7 +3268,7 @@
                 <w:noProof/>
                 <w:webHidden/>
               </w:rPr>
-              <w:instrText xml:space="preserve"> PAGEREF _Toc435282486 \h </w:instrText>
+              <w:instrText xml:space="preserve"> PAGEREF _Toc435476483 \h </w:instrText>
             </w:r>
             <w:r>
               <w:rPr>
@@ -3147,7 +3288,7 @@
                 <w:noProof/>
                 <w:webHidden/>
               </w:rPr>
-              <w:t>6</w:t>
+              <w:t>7</w:t>
             </w:r>
             <w:r>
               <w:rPr>
@@ -3171,7 +3312,7 @@
               <w:lang w:eastAsia="fr-FR"/>
             </w:rPr>
           </w:pPr>
-          <w:hyperlink w:anchor="_Toc435282487" w:history="1">
+          <w:hyperlink w:anchor="_Toc435476484" w:history="1">
             <w:r>
               <w:rPr>
                 <w:rStyle w:val="Lienhypertexte"/>
@@ -3213,7 +3354,7 @@
                 <w:noProof/>
                 <w:webHidden/>
               </w:rPr>
-              <w:instrText xml:space="preserve"> PAGEREF _Toc435282487 \h </w:instrText>
+              <w:instrText xml:space="preserve"> PAGEREF _Toc435476484 \h </w:instrText>
             </w:r>
             <w:r>
               <w:rPr>
@@ -3233,7 +3374,7 @@
                 <w:noProof/>
                 <w:webHidden/>
               </w:rPr>
-              <w:t>6</w:t>
+              <w:t>7</w:t>
             </w:r>
             <w:r>
               <w:rPr>
@@ -3257,7 +3398,7 @@
               <w:lang w:eastAsia="fr-FR"/>
             </w:rPr>
           </w:pPr>
-          <w:hyperlink w:anchor="_Toc435282488" w:history="1">
+          <w:hyperlink w:anchor="_Toc435476485" w:history="1">
             <w:r>
               <w:rPr>
                 <w:rStyle w:val="Lienhypertexte"/>
@@ -3299,7 +3440,7 @@
                 <w:noProof/>
                 <w:webHidden/>
               </w:rPr>
-              <w:instrText xml:space="preserve"> PAGEREF _Toc435282488 \h </w:instrText>
+              <w:instrText xml:space="preserve"> PAGEREF _Toc435476485 \h </w:instrText>
             </w:r>
             <w:r>
               <w:rPr>
@@ -3319,7 +3460,7 @@
                 <w:noProof/>
                 <w:webHidden/>
               </w:rPr>
-              <w:t>6</w:t>
+              <w:t>7</w:t>
             </w:r>
             <w:r>
               <w:rPr>
@@ -3343,7 +3484,7 @@
               <w:lang w:eastAsia="fr-FR"/>
             </w:rPr>
           </w:pPr>
-          <w:hyperlink w:anchor="_Toc435282489" w:history="1">
+          <w:hyperlink w:anchor="_Toc435476486" w:history="1">
             <w:r>
               <w:rPr>
                 <w:rStyle w:val="Lienhypertexte"/>
@@ -3385,7 +3526,7 @@
                 <w:noProof/>
                 <w:webHidden/>
               </w:rPr>
-              <w:instrText xml:space="preserve"> PAGEREF _Toc435282489 \h </w:instrText>
+              <w:instrText xml:space="preserve"> PAGEREF _Toc435476486 \h </w:instrText>
             </w:r>
             <w:r>
               <w:rPr>
@@ -3405,7 +3546,7 @@
                 <w:noProof/>
                 <w:webHidden/>
               </w:rPr>
-              <w:t>7</w:t>
+              <w:t>8</w:t>
             </w:r>
             <w:r>
               <w:rPr>
@@ -3429,7 +3570,7 @@
               <w:lang w:eastAsia="fr-FR"/>
             </w:rPr>
           </w:pPr>
-          <w:hyperlink w:anchor="_Toc435282490" w:history="1">
+          <w:hyperlink w:anchor="_Toc435476487" w:history="1">
             <w:r>
               <w:rPr>
                 <w:rStyle w:val="Lienhypertexte"/>
@@ -3471,7 +3612,7 @@
                 <w:noProof/>
                 <w:webHidden/>
               </w:rPr>
-              <w:instrText xml:space="preserve"> PAGEREF _Toc435282490 \h </w:instrText>
+              <w:instrText xml:space="preserve"> PAGEREF _Toc435476487 \h </w:instrText>
             </w:r>
             <w:r>
               <w:rPr>
@@ -3491,7 +3632,7 @@
                 <w:noProof/>
                 <w:webHidden/>
               </w:rPr>
-              <w:t>7</w:t>
+              <w:t>8</w:t>
             </w:r>
             <w:r>
               <w:rPr>
@@ -3515,7 +3656,7 @@
               <w:lang w:eastAsia="fr-FR"/>
             </w:rPr>
           </w:pPr>
-          <w:hyperlink w:anchor="_Toc435282491" w:history="1">
+          <w:hyperlink w:anchor="_Toc435476488" w:history="1">
             <w:r>
               <w:rPr>
                 <w:rStyle w:val="Lienhypertexte"/>
@@ -3557,7 +3698,7 @@
                 <w:noProof/>
                 <w:webHidden/>
               </w:rPr>
-              <w:instrText xml:space="preserve"> PAGEREF _Toc435282491 \h </w:instrText>
+              <w:instrText xml:space="preserve"> PAGEREF _Toc435476488 \h </w:instrText>
             </w:r>
             <w:r>
               <w:rPr>
@@ -3577,7 +3718,7 @@
                 <w:noProof/>
                 <w:webHidden/>
               </w:rPr>
-              <w:t>7</w:t>
+              <w:t>8</w:t>
             </w:r>
             <w:r>
               <w:rPr>
@@ -3601,7 +3742,7 @@
               <w:lang w:eastAsia="fr-FR"/>
             </w:rPr>
           </w:pPr>
-          <w:hyperlink w:anchor="_Toc435282492" w:history="1">
+          <w:hyperlink w:anchor="_Toc435476489" w:history="1">
             <w:r>
               <w:rPr>
                 <w:rStyle w:val="Lienhypertexte"/>
@@ -3643,7 +3784,7 @@
                 <w:noProof/>
                 <w:webHidden/>
               </w:rPr>
-              <w:instrText xml:space="preserve"> PAGEREF _Toc435282492 \h </w:instrText>
+              <w:instrText xml:space="preserve"> PAGEREF _Toc435476489 \h </w:instrText>
             </w:r>
             <w:r>
               <w:rPr>
@@ -3663,7 +3804,7 @@
                 <w:noProof/>
                 <w:webHidden/>
               </w:rPr>
-              <w:t>7</w:t>
+              <w:t>8</w:t>
             </w:r>
             <w:r>
               <w:rPr>
@@ -3687,7 +3828,7 @@
               <w:lang w:eastAsia="fr-FR"/>
             </w:rPr>
           </w:pPr>
-          <w:hyperlink w:anchor="_Toc435282493" w:history="1">
+          <w:hyperlink w:anchor="_Toc435476490" w:history="1">
             <w:r>
               <w:rPr>
                 <w:rStyle w:val="Lienhypertexte"/>
@@ -3729,7 +3870,7 @@
                 <w:noProof/>
                 <w:webHidden/>
               </w:rPr>
-              <w:instrText xml:space="preserve"> PAGEREF _Toc435282493 \h </w:instrText>
+              <w:instrText xml:space="preserve"> PAGEREF _Toc435476490 \h </w:instrText>
             </w:r>
             <w:r>
               <w:rPr>
@@ -3749,7 +3890,7 @@
                 <w:noProof/>
                 <w:webHidden/>
               </w:rPr>
-              <w:t>7</w:t>
+              <w:t>8</w:t>
             </w:r>
             <w:r>
               <w:rPr>
@@ -3773,7 +3914,7 @@
               <w:lang w:eastAsia="fr-FR"/>
             </w:rPr>
           </w:pPr>
-          <w:hyperlink w:anchor="_Toc435282494" w:history="1">
+          <w:hyperlink w:anchor="_Toc435476491" w:history="1">
             <w:r>
               <w:rPr>
                 <w:rStyle w:val="Lienhypertexte"/>
@@ -3815,7 +3956,7 @@
                 <w:noProof/>
                 <w:webHidden/>
               </w:rPr>
-              <w:instrText xml:space="preserve"> PAGEREF _Toc435282494 \h </w:instrText>
+              <w:instrText xml:space="preserve"> PAGEREF _Toc435476491 \h </w:instrText>
             </w:r>
             <w:r>
               <w:rPr>
@@ -3835,7 +3976,7 @@
                 <w:noProof/>
                 <w:webHidden/>
               </w:rPr>
-              <w:t>7</w:t>
+              <w:t>8</w:t>
             </w:r>
             <w:r>
               <w:rPr>
@@ -3867,12 +4008,12 @@
       <w:pPr>
         <w:pStyle w:val="Titre1"/>
       </w:pPr>
-      <w:bookmarkStart w:id="1" w:name="_Toc435282462"/>
+      <w:bookmarkStart w:id="2" w:name="_Toc435476459"/>
       <w:r>
         <w:lastRenderedPageBreak/>
         <w:t>Introduction</w:t>
       </w:r>
-      <w:bookmarkEnd w:id="1"/>
+      <w:bookmarkEnd w:id="2"/>
     </w:p>
     <w:p>
       <w:pPr>
@@ -3883,11 +4024,11 @@
       <w:pPr>
         <w:pStyle w:val="Titre2"/>
       </w:pPr>
-      <w:bookmarkStart w:id="2" w:name="_Toc435282463"/>
+      <w:bookmarkStart w:id="3" w:name="_Toc435476460"/>
       <w:r>
         <w:t>Objet</w:t>
       </w:r>
-      <w:bookmarkEnd w:id="2"/>
+      <w:bookmarkEnd w:id="3"/>
     </w:p>
     <w:p/>
     <w:p>
@@ -3935,13 +4076,13 @@
       <w:pPr>
         <w:pStyle w:val="Titre2"/>
       </w:pPr>
-      <w:bookmarkStart w:id="3" w:name="_Portée"/>
-      <w:bookmarkStart w:id="4" w:name="_Toc435282464"/>
-      <w:bookmarkEnd w:id="3"/>
+      <w:bookmarkStart w:id="4" w:name="_Portée"/>
+      <w:bookmarkStart w:id="5" w:name="_Toc435476461"/>
+      <w:bookmarkEnd w:id="4"/>
       <w:r>
         <w:t>Portée</w:t>
       </w:r>
-      <w:bookmarkEnd w:id="4"/>
+      <w:bookmarkEnd w:id="5"/>
     </w:p>
     <w:p/>
     <w:p>
@@ -4008,11 +4149,11 @@
       <w:pPr>
         <w:pStyle w:val="Titre2"/>
       </w:pPr>
-      <w:bookmarkStart w:id="5" w:name="_Toc435282465"/>
+      <w:bookmarkStart w:id="6" w:name="_Toc435476462"/>
       <w:r>
         <w:t>Définitions, acronymes et abréviations</w:t>
       </w:r>
-      <w:bookmarkEnd w:id="5"/>
+      <w:bookmarkEnd w:id="6"/>
     </w:p>
     <w:p/>
     <w:p>
@@ -4331,11 +4472,11 @@
       <w:pPr>
         <w:pStyle w:val="Titre2"/>
       </w:pPr>
-      <w:bookmarkStart w:id="6" w:name="_Toc435282466"/>
+      <w:bookmarkStart w:id="7" w:name="_Toc435476463"/>
       <w:r>
         <w:t>Références</w:t>
       </w:r>
-      <w:bookmarkEnd w:id="6"/>
+      <w:bookmarkEnd w:id="7"/>
     </w:p>
     <w:p/>
     <w:p>
@@ -4557,11 +4698,11 @@
       <w:pPr>
         <w:pStyle w:val="Titre2"/>
       </w:pPr>
-      <w:bookmarkStart w:id="7" w:name="_Toc435282467"/>
+      <w:bookmarkStart w:id="8" w:name="_Toc435476464"/>
       <w:r>
         <w:t>Vue d’ensemble</w:t>
       </w:r>
-      <w:bookmarkEnd w:id="7"/>
+      <w:bookmarkEnd w:id="8"/>
     </w:p>
     <w:p>
       <w:r>
@@ -4627,11 +4768,11 @@
       <w:pPr>
         <w:pStyle w:val="Titre2"/>
       </w:pPr>
-      <w:bookmarkStart w:id="8" w:name="_Toc435282468"/>
+      <w:bookmarkStart w:id="9" w:name="_Toc435476465"/>
       <w:r>
         <w:t>Copyright</w:t>
       </w:r>
-      <w:bookmarkEnd w:id="8"/>
+      <w:bookmarkEnd w:id="9"/>
     </w:p>
     <w:p/>
     <w:p>
@@ -4644,11 +4785,11 @@
       <w:pPr>
         <w:pStyle w:val="Titre1"/>
       </w:pPr>
-      <w:bookmarkStart w:id="9" w:name="_Toc435282469"/>
+      <w:bookmarkStart w:id="10" w:name="_Toc435476466"/>
       <w:r>
         <w:t>Description Générale</w:t>
       </w:r>
-      <w:bookmarkEnd w:id="9"/>
+      <w:bookmarkEnd w:id="10"/>
     </w:p>
     <w:p/>
     <w:p>
@@ -4661,21 +4802,21 @@
       <w:pPr>
         <w:pStyle w:val="Titre2"/>
       </w:pPr>
-      <w:bookmarkStart w:id="10" w:name="_Toc435282470"/>
+      <w:bookmarkStart w:id="11" w:name="_Toc435476467"/>
       <w:r>
         <w:t>Caractéristiques des acteurs</w:t>
       </w:r>
-      <w:bookmarkEnd w:id="10"/>
+      <w:bookmarkEnd w:id="11"/>
     </w:p>
     <w:p>
       <w:pPr>
         <w:pStyle w:val="Titre3"/>
       </w:pPr>
-      <w:bookmarkStart w:id="11" w:name="_Toc435282471"/>
+      <w:bookmarkStart w:id="12" w:name="_Toc435476468"/>
       <w:r>
         <w:t>Acteur direct</w:t>
       </w:r>
-      <w:bookmarkEnd w:id="11"/>
+      <w:bookmarkEnd w:id="12"/>
     </w:p>
     <w:p/>
     <w:p>
@@ -4700,11 +4841,11 @@
       <w:pPr>
         <w:pStyle w:val="Titre3"/>
       </w:pPr>
-      <w:bookmarkStart w:id="12" w:name="_Toc435282472"/>
+      <w:bookmarkStart w:id="13" w:name="_Toc435476469"/>
       <w:r>
         <w:t>Acteur indirect</w:t>
       </w:r>
-      <w:bookmarkEnd w:id="12"/>
+      <w:bookmarkEnd w:id="13"/>
     </w:p>
     <w:p>
       <w:pPr>
@@ -4718,21 +4859,21 @@
       <w:pPr>
         <w:pStyle w:val="Titre2"/>
       </w:pPr>
-      <w:bookmarkStart w:id="13" w:name="_Toc435282473"/>
+      <w:bookmarkStart w:id="14" w:name="_Toc435476470"/>
       <w:r>
         <w:t>Environnement</w:t>
       </w:r>
-      <w:bookmarkEnd w:id="13"/>
+      <w:bookmarkEnd w:id="14"/>
     </w:p>
     <w:p>
       <w:pPr>
         <w:pStyle w:val="Titre3"/>
       </w:pPr>
-      <w:bookmarkStart w:id="14" w:name="_Toc435282474"/>
+      <w:bookmarkStart w:id="15" w:name="_Toc435476471"/>
       <w:r>
         <w:t>Architecture matérielle et logicielle</w:t>
       </w:r>
-      <w:bookmarkEnd w:id="14"/>
+      <w:bookmarkEnd w:id="15"/>
     </w:p>
     <w:p/>
     <w:p>
@@ -5008,8 +5149,6 @@
       <w:r>
         <w:t xml:space="preserve"> 2</w:t>
       </w:r>
-      <w:bookmarkStart w:id="15" w:name="_GoBack"/>
-      <w:bookmarkEnd w:id="15"/>
       <w:r>
         <w:t>.</w:t>
       </w:r>
@@ -5022,47 +5161,456 @@
           <w:numId w:val="7"/>
         </w:numPr>
       </w:pPr>
-      <w:commentRangeStart w:id="16"/>
       <w:r>
         <w:rPr>
           <w:b/>
         </w:rPr>
-        <w:t>MySQL </w:t>
-      </w:r>
-      <w:commentRangeEnd w:id="16"/>
+        <w:t>MySQL :</w:t>
+      </w:r>
+      <w:r>
+        <w:t xml:space="preserve"> composant permettant de stocker les différentes informations nécessaires au fonctionnement de l’application Android.</w:t>
+      </w:r>
+    </w:p>
+    <w:p/>
+    <w:p>
+      <w:pPr>
+        <w:pStyle w:val="Titre3"/>
+      </w:pPr>
+      <w:bookmarkStart w:id="16" w:name="_Toc435476472"/>
+      <w:r>
+        <w:t>Interfaces du système</w:t>
+      </w:r>
+      <w:bookmarkEnd w:id="16"/>
+    </w:p>
+    <w:p/>
+    <w:p>
+      <w:pPr>
+        <w:ind w:firstLine="708"/>
+      </w:pPr>
+      <w:r>
+        <w:t>Cette section décrit les interfaces du SaE c'est à dire les entrées et les sorties du système. Ces</w:t>
+      </w:r>
+      <w:r>
+        <w:t xml:space="preserve"> </w:t>
+      </w:r>
+      <w:r>
+        <w:t>entrées/sorties sont divisées en deux grandes catégories, les interf</w:t>
+      </w:r>
+      <w:r>
+        <w:t xml:space="preserve">aces logiques et les interfaces </w:t>
+      </w:r>
+      <w:r>
+        <w:t>physiques:</w:t>
+      </w:r>
+    </w:p>
+    <w:p>
+      <w:r>
+        <w:rPr>
+          <w:rFonts w:cs="OpenSymbol"/>
+        </w:rPr>
+        <w:t xml:space="preserve">• </w:t>
+      </w:r>
+      <w:r>
+        <w:t>Les interfaces logiques représentent les interactions, c'est a dire les évènements</w:t>
+      </w:r>
+      <w:r>
+        <w:t xml:space="preserve"> et les </w:t>
+      </w:r>
+      <w:r>
+        <w:t>données échangées, entre les utilisateurs et les périphériques. Elles décrivent la volonté</w:t>
+      </w:r>
+      <w:r>
+        <w:t xml:space="preserve"> d'un </w:t>
+      </w:r>
+      <w:r>
+        <w:t>acteur interagissant avec le SaE.</w:t>
+      </w:r>
+    </w:p>
+    <w:p>
+      <w:r>
+        <w:rPr>
+          <w:rFonts w:cs="OpenSymbol"/>
+        </w:rPr>
+        <w:t xml:space="preserve">• </w:t>
+      </w:r>
+      <w:r>
+        <w:t>Les interfaces physiques montrent les échanges entre les périphériques</w:t>
+      </w:r>
+      <w:r>
+        <w:t xml:space="preserve"> et le SaE. Elles </w:t>
+      </w:r>
+      <w:r>
+        <w:t>représentent les données réellement échangées.</w:t>
+      </w:r>
+    </w:p>
+    <w:p>
+      <w:pPr>
+        <w:pStyle w:val="Titre4"/>
+      </w:pPr>
+      <w:r>
+        <w:lastRenderedPageBreak/>
+        <w:t>Interfaces avec les acteurs</w:t>
+      </w:r>
+    </w:p>
+    <w:p/>
+    <w:p>
+      <w:r>
+        <w:t>Les interactions avec l’utilisateur se font directement depuis le SaE.</w:t>
+      </w:r>
+    </w:p>
+    <w:p>
+      <w:pPr>
+        <w:tabs>
+          <w:tab w:val="left" w:pos="1815"/>
+        </w:tabs>
+      </w:pPr>
+      <w:r>
+        <w:tab/>
+      </w:r>
+    </w:p>
+    <w:p>
+      <w:pPr>
+        <w:pStyle w:val="Titre5"/>
+      </w:pPr>
+      <w:r>
+        <w:t>Entrées venant de l’utilisateur</w:t>
+      </w:r>
+    </w:p>
+    <w:p/>
+    <w:p>
+      <w:r>
+        <w:t>Les entrées logiques venant de l’utilisateur à destination du SaE sont :</w:t>
+      </w:r>
+    </w:p>
+    <w:p>
+      <w:pPr>
+        <w:pStyle w:val="Paragraphedeliste"/>
+        <w:numPr>
+          <w:ilvl w:val="0"/>
+          <w:numId w:val="8"/>
+        </w:numPr>
+      </w:pPr>
+      <w:r>
+        <w:t>creerUnGroupe(</w:t>
+      </w:r>
+      <w:r>
+        <w:t>GroupeId</w:t>
+      </w:r>
+      <w:r>
+        <w:t>) :</w:t>
+      </w:r>
+      <w:r>
+        <w:t xml:space="preserve"> L’utilisateur crée un nouveau groupe d’amis en lui attribuant un nom sous la forme d’une chaîne de caractères appelée GroupeId.</w:t>
+      </w:r>
+    </w:p>
+    <w:p>
+      <w:pPr>
+        <w:pStyle w:val="Paragraphedeliste"/>
+        <w:numPr>
+          <w:ilvl w:val="0"/>
+          <w:numId w:val="8"/>
+        </w:numPr>
+      </w:pPr>
+      <w:r>
+        <w:t>consulterUnLieu(Lieu)</w:t>
+      </w:r>
+      <w:r>
+        <w:t> : L’utilisateur clique sur un lieu de la carte afin d’en obtenir les détails. Notamment son adresse et les commentaires ajoutés par ses amis.</w:t>
+      </w:r>
+    </w:p>
+    <w:p>
+      <w:pPr>
+        <w:pStyle w:val="Paragraphedeliste"/>
+        <w:numPr>
+          <w:ilvl w:val="0"/>
+          <w:numId w:val="8"/>
+        </w:numPr>
+      </w:pPr>
+      <w:r>
+        <w:t>filtrerLesLieux(</w:t>
+      </w:r>
+      <w:r>
+        <w:t>Filtres</w:t>
+      </w:r>
+      <w:r>
+        <w:t>[</w:t>
+      </w:r>
+      <w:r>
+        <w:t>T</w:t>
+      </w:r>
+      <w:r>
+        <w:t>ypeDeLieu]) :</w:t>
+      </w:r>
+      <w:r>
+        <w:t xml:space="preserve"> L’utilisateur choisit de n’afficher que certains types de lieu sur la carte.</w:t>
+      </w:r>
+    </w:p>
+    <w:p>
+      <w:pPr>
+        <w:pStyle w:val="Paragraphedeliste"/>
+        <w:numPr>
+          <w:ilvl w:val="0"/>
+          <w:numId w:val="8"/>
+        </w:numPr>
+      </w:pPr>
+      <w:r>
+        <w:t>inviterPourUnRendezVous(GroupeId, Lieu, Date) :</w:t>
+      </w:r>
+      <w:r>
+        <w:t xml:space="preserve"> Invite </w:t>
+      </w:r>
+      <w:commentRangeStart w:id="17"/>
+      <w:r>
+        <w:t xml:space="preserve">tous </w:t>
+      </w:r>
+      <w:commentRangeEnd w:id="17"/>
       <w:r>
         <w:rPr>
           <w:rStyle w:val="Marquedecommentaire"/>
         </w:rPr>
-        <w:commentReference w:id="16"/>
-      </w:r>
+        <w:commentReference w:id="17"/>
+      </w:r>
+      <w:r>
+        <w:t>les membres d’un groupe pour se rejoindre dans un lieu qui a été au préalable ajouté. Tous les membres reçoivent une invitation par notification</w:t>
+      </w:r>
+    </w:p>
+    <w:p>
+      <w:pPr>
+        <w:pStyle w:val="Paragraphedeliste"/>
+        <w:numPr>
+          <w:ilvl w:val="0"/>
+          <w:numId w:val="8"/>
+        </w:numPr>
+      </w:pPr>
+      <w:r>
+        <w:t>inviterUnePersonne(IdDeLaPersonne) :</w:t>
+      </w:r>
+      <w:r>
+        <w:t xml:space="preserve"> L’utilisateur invite une personne à rejoindre un groupe dont elle fait partie. La personne invitée reçoit une notification.</w:t>
+      </w:r>
+    </w:p>
+    <w:p>
+      <w:pPr>
+        <w:pStyle w:val="Paragraphedeliste"/>
+        <w:numPr>
+          <w:ilvl w:val="0"/>
+          <w:numId w:val="8"/>
+        </w:numPr>
+      </w:pPr>
+      <w:r>
+        <w:t xml:space="preserve">partagerUnLieu (NomLieu, Commentaire) : L’utilisateur choisit d’ajouter un lieu qu’il a apprécié en </w:t>
+      </w:r>
+      <w:r>
+        <w:t>recherchant</w:t>
+      </w:r>
+      <w:r>
+        <w:t xml:space="preserve"> le nom du lieu</w:t>
+      </w:r>
+      <w:r>
+        <w:t xml:space="preserve"> puis en ajoutant un commentaire.</w:t>
+      </w:r>
+      <w:r>
+        <w:t xml:space="preserve"> </w:t>
+      </w:r>
+    </w:p>
+    <w:p>
+      <w:pPr>
+        <w:pStyle w:val="Paragraphedeliste"/>
+        <w:numPr>
+          <w:ilvl w:val="0"/>
+          <w:numId w:val="8"/>
+        </w:numPr>
+      </w:pPr>
+      <w:r>
+        <w:t>redigerUnCommentaire(</w:t>
+      </w:r>
+      <w:r>
+        <w:t>L</w:t>
+      </w:r>
+      <w:r>
+        <w:t>ieu)</w:t>
+      </w:r>
+      <w:r>
+        <w:t> : L’utilisateur ajoute un commentaire sur un lieu déjà existant afin de partager son avis aux autres membres du groupe.</w:t>
+      </w:r>
+    </w:p>
+    <w:p>
+      <w:pPr>
+        <w:pStyle w:val="Paragraphedeliste"/>
+        <w:numPr>
+          <w:ilvl w:val="0"/>
+          <w:numId w:val="8"/>
+        </w:numPr>
+      </w:pPr>
+      <w:r>
+        <w:t>rejoindreUnGroupe(GroupeId) : L’utilisateur renseigne un nom de groupe afin de pouvoir le rejoindre et interagir avec les membres de ce groupe.</w:t>
+      </w:r>
+    </w:p>
+    <w:p>
+      <w:pPr>
+        <w:pStyle w:val="Paragraphedeliste"/>
+        <w:numPr>
+          <w:ilvl w:val="0"/>
+          <w:numId w:val="8"/>
+        </w:numPr>
+      </w:pPr>
+      <w:r>
+        <w:t xml:space="preserve">seConnecter(Login, MotDePasse) : L’utilisateur se connecte afin de pouvoir accéder aux groupes </w:t>
+      </w:r>
+      <w:commentRangeStart w:id="18"/>
+      <w:r>
+        <w:t>d’amis</w:t>
+      </w:r>
+      <w:commentRangeEnd w:id="18"/>
       <w:r>
         <w:rPr>
-          <w:b/>
+          <w:rStyle w:val="Marquedecommentaire"/>
         </w:rPr>
-        <w:t>:</w:t>
-      </w:r>
-      <w:r>
-        <w:t xml:space="preserve"> composant permettant de stocker les différentes informations nécessaires au fonctionnement de l’application Android.</w:t>
-      </w:r>
-    </w:p>
-    <w:p>
-      <w:pPr>
-        <w:pStyle w:val="Titre3"/>
-      </w:pPr>
-      <w:bookmarkStart w:id="17" w:name="_Toc435282475"/>
-      <w:r>
-        <w:t>Interfaces du système</w:t>
-      </w:r>
-      <w:bookmarkEnd w:id="17"/>
-    </w:p>
-    <w:p>
-      <w:pPr>
-        <w:pStyle w:val="Titre4"/>
-      </w:pPr>
-      <w:r>
-        <w:t>Interfaces avec les acteurs</w:t>
-      </w:r>
+        <w:commentReference w:id="18"/>
+      </w:r>
+      <w:r>
+        <w:t xml:space="preserve"> et de pouvoir partager des lieux.</w:t>
+      </w:r>
+    </w:p>
+    <w:p>
+      <w:pPr>
+        <w:pStyle w:val="Paragraphedeliste"/>
+        <w:numPr>
+          <w:ilvl w:val="0"/>
+          <w:numId w:val="8"/>
+        </w:numPr>
+      </w:pPr>
+      <w:r>
+        <w:t xml:space="preserve">voirLesLieux(Filtres, Groupes) : l’utilisateur accède à la carte pour visualiser les lieux partagés par ses amis </w:t>
+      </w:r>
+    </w:p>
+    <w:p>
+      <w:pPr>
+        <w:pStyle w:val="Paragraphedeliste"/>
+      </w:pPr>
+    </w:p>
+    <w:p>
+      <w:pPr>
+        <w:pStyle w:val="Titre5"/>
+      </w:pPr>
+      <w:r>
+        <w:t>Sorties allant vers l’utilisateur</w:t>
+      </w:r>
+    </w:p>
+    <w:p/>
+    <w:p>
+      <w:r>
+        <w:t>Les sorties logiques allant du SaE vers l’utilisateur sont :</w:t>
+      </w:r>
+    </w:p>
+    <w:p>
+      <w:pPr>
+        <w:pStyle w:val="Paragraphedeliste"/>
+        <w:numPr>
+          <w:ilvl w:val="0"/>
+          <w:numId w:val="9"/>
+        </w:numPr>
+      </w:pPr>
+      <w:r>
+        <w:t>afficherEcran(Ecran) : Affiche l’écran passé en paramètre sur l’IHM.</w:t>
+      </w:r>
+    </w:p>
+    <w:p>
+      <w:pPr>
+        <w:ind w:left="720"/>
+      </w:pPr>
+      <w:r>
+        <w:t>La liste des écrans disponibles est la suivante :</w:t>
+      </w:r>
+    </w:p>
+    <w:p>
+      <w:pPr>
+        <w:pStyle w:val="Paragraphedeliste"/>
+        <w:numPr>
+          <w:ilvl w:val="1"/>
+          <w:numId w:val="9"/>
+        </w:numPr>
+      </w:pPr>
+      <w:r>
+        <w:t>EcranCarte</w:t>
+      </w:r>
+    </w:p>
+    <w:p>
+      <w:pPr>
+        <w:pStyle w:val="Paragraphedeliste"/>
+        <w:numPr>
+          <w:ilvl w:val="1"/>
+          <w:numId w:val="9"/>
+        </w:numPr>
+      </w:pPr>
+      <w:r>
+        <w:t>EcranConnexion</w:t>
+      </w:r>
+    </w:p>
+    <w:p>
+      <w:pPr>
+        <w:pStyle w:val="Paragraphedeliste"/>
+        <w:numPr>
+          <w:ilvl w:val="1"/>
+          <w:numId w:val="9"/>
+        </w:numPr>
+      </w:pPr>
+      <w:r>
+        <w:t>EcranCreationGroupe</w:t>
+      </w:r>
+    </w:p>
+    <w:p>
+      <w:pPr>
+        <w:pStyle w:val="Paragraphedeliste"/>
+        <w:numPr>
+          <w:ilvl w:val="1"/>
+          <w:numId w:val="9"/>
+        </w:numPr>
+      </w:pPr>
+      <w:r>
+        <w:t>EcranAjoutLieu</w:t>
+      </w:r>
+    </w:p>
+    <w:p>
+      <w:pPr>
+        <w:pStyle w:val="Paragraphedeliste"/>
+        <w:numPr>
+          <w:ilvl w:val="1"/>
+          <w:numId w:val="9"/>
+        </w:numPr>
+      </w:pPr>
+      <w:r>
+        <w:t>EcranFiltres</w:t>
+      </w:r>
+    </w:p>
+    <w:p>
+      <w:pPr>
+        <w:pStyle w:val="Paragraphedeliste"/>
+        <w:numPr>
+          <w:ilvl w:val="0"/>
+          <w:numId w:val="9"/>
+        </w:numPr>
+      </w:pPr>
+      <w:r>
+        <w:t>afficherLieux(Filtres, Groupes) : affiche les types de lieux choisis des groupes sélectionnés sur la carte de l’écran EcranCarte.</w:t>
+      </w:r>
+    </w:p>
+    <w:p>
+      <w:pPr>
+        <w:pStyle w:val="Paragraphedeliste"/>
+        <w:numPr>
+          <w:ilvl w:val="0"/>
+          <w:numId w:val="9"/>
+        </w:numPr>
+      </w:pPr>
+      <w:r>
+        <w:t>afficherDetailsLieu(Lieu) : Afficher les détails d’un lieu : son adresse et les commentaires ajoutés.</w:t>
+      </w:r>
+    </w:p>
+    <w:p>
+      <w:pPr>
+        <w:pStyle w:val="Paragraphedeliste"/>
+      </w:pPr>
     </w:p>
     <w:p>
       <w:pPr>
@@ -5098,131 +5646,131 @@
       <w:pPr>
         <w:pStyle w:val="Titre2"/>
       </w:pPr>
-      <w:bookmarkStart w:id="18" w:name="_Toc435282476"/>
+      <w:bookmarkStart w:id="19" w:name="_Toc435476473"/>
       <w:r>
         <w:t>Fonctions principales développées</w:t>
       </w:r>
-      <w:bookmarkEnd w:id="18"/>
+      <w:bookmarkEnd w:id="19"/>
     </w:p>
     <w:p>
       <w:pPr>
         <w:pStyle w:val="Titre3"/>
       </w:pPr>
-      <w:bookmarkStart w:id="19" w:name="_Toc435282477"/>
+      <w:bookmarkStart w:id="20" w:name="_Toc435476474"/>
       <w:r>
         <w:t>Cas d’usage considéré pour App_Name</w:t>
       </w:r>
-      <w:bookmarkEnd w:id="19"/>
+      <w:bookmarkEnd w:id="20"/>
     </w:p>
     <w:p>
       <w:pPr>
         <w:pStyle w:val="Titre3"/>
       </w:pPr>
-      <w:bookmarkStart w:id="20" w:name="_Toc435282478"/>
+      <w:bookmarkStart w:id="21" w:name="_Toc435476475"/>
       <w:r>
         <w:t>Résumé des cas d’utilisation stratégiques</w:t>
       </w:r>
-      <w:bookmarkEnd w:id="20"/>
+      <w:bookmarkEnd w:id="21"/>
     </w:p>
     <w:p>
       <w:pPr>
         <w:pStyle w:val="Titre3"/>
       </w:pPr>
-      <w:bookmarkStart w:id="21" w:name="_Toc435282479"/>
+      <w:bookmarkStart w:id="22" w:name="_Toc435476476"/>
       <w:r>
         <w:t>CU 01</w:t>
       </w:r>
-      <w:bookmarkEnd w:id="21"/>
+      <w:bookmarkEnd w:id="22"/>
     </w:p>
     <w:p>
       <w:pPr>
         <w:pStyle w:val="Titre3"/>
       </w:pPr>
-      <w:bookmarkStart w:id="22" w:name="_Toc435282480"/>
+      <w:bookmarkStart w:id="23" w:name="_Toc435476477"/>
       <w:r>
         <w:t>CU 02</w:t>
       </w:r>
-      <w:bookmarkEnd w:id="22"/>
+      <w:bookmarkEnd w:id="23"/>
     </w:p>
     <w:p>
       <w:pPr>
         <w:pStyle w:val="Titre2"/>
       </w:pPr>
-      <w:bookmarkStart w:id="23" w:name="_Toc435282481"/>
+      <w:bookmarkStart w:id="24" w:name="_Toc435476478"/>
       <w:r>
         <w:t>Contraintes</w:t>
       </w:r>
-      <w:bookmarkEnd w:id="23"/>
+      <w:bookmarkEnd w:id="24"/>
     </w:p>
     <w:p>
       <w:pPr>
         <w:pStyle w:val="Titre3"/>
       </w:pPr>
-      <w:bookmarkStart w:id="24" w:name="_Toc435282482"/>
+      <w:bookmarkStart w:id="25" w:name="_Toc435476479"/>
       <w:r>
         <w:t>Politiques réglementaires</w:t>
       </w:r>
-      <w:bookmarkEnd w:id="24"/>
+      <w:bookmarkEnd w:id="25"/>
     </w:p>
     <w:p>
       <w:pPr>
         <w:pStyle w:val="Titre3"/>
       </w:pPr>
-      <w:bookmarkStart w:id="25" w:name="_Toc435282483"/>
+      <w:bookmarkStart w:id="26" w:name="_Toc435476480"/>
       <w:r>
         <w:t>Contraintes matérielles</w:t>
       </w:r>
-      <w:bookmarkEnd w:id="25"/>
+      <w:bookmarkEnd w:id="26"/>
     </w:p>
     <w:p>
       <w:pPr>
         <w:pStyle w:val="Titre3"/>
       </w:pPr>
-      <w:bookmarkStart w:id="26" w:name="_Toc435282484"/>
+      <w:bookmarkStart w:id="27" w:name="_Toc435476481"/>
       <w:r>
         <w:t>Exigences de fiabilité</w:t>
       </w:r>
-      <w:bookmarkEnd w:id="26"/>
+      <w:bookmarkEnd w:id="27"/>
     </w:p>
     <w:p>
       <w:pPr>
         <w:pStyle w:val="Titre3"/>
       </w:pPr>
-      <w:bookmarkStart w:id="27" w:name="_Toc435282485"/>
+      <w:bookmarkStart w:id="28" w:name="_Toc435476482"/>
       <w:r>
         <w:t>Exigences de maintenabilité</w:t>
       </w:r>
-      <w:bookmarkEnd w:id="27"/>
+      <w:bookmarkEnd w:id="28"/>
     </w:p>
     <w:p>
       <w:pPr>
         <w:pStyle w:val="Titre3"/>
       </w:pPr>
-      <w:bookmarkStart w:id="28" w:name="_Toc435282486"/>
+      <w:bookmarkStart w:id="29" w:name="_Toc435476483"/>
       <w:r>
         <w:t>Exigences de disponibilité</w:t>
       </w:r>
-      <w:bookmarkEnd w:id="28"/>
+      <w:bookmarkEnd w:id="29"/>
     </w:p>
     <w:p>
       <w:pPr>
         <w:pStyle w:val="Titre2"/>
       </w:pPr>
-      <w:bookmarkStart w:id="29" w:name="_Toc435282487"/>
+      <w:bookmarkStart w:id="30" w:name="_Toc435476484"/>
       <w:r>
         <w:t>Hypothèses et Dépendances</w:t>
       </w:r>
-      <w:bookmarkEnd w:id="29"/>
+      <w:bookmarkEnd w:id="30"/>
     </w:p>
     <w:p>
       <w:pPr>
         <w:pStyle w:val="Titre2"/>
       </w:pPr>
-      <w:bookmarkStart w:id="30" w:name="_Toc435282488"/>
+      <w:bookmarkStart w:id="31" w:name="_Toc435476485"/>
       <w:r>
         <w:t>Répartition des exigences</w:t>
       </w:r>
-      <w:bookmarkEnd w:id="30"/>
+      <w:bookmarkEnd w:id="31"/>
     </w:p>
     <w:p>
       <w:pPr>
@@ -5242,52 +5790,52 @@
       <w:pPr>
         <w:pStyle w:val="Titre1"/>
       </w:pPr>
-      <w:bookmarkStart w:id="31" w:name="_Toc435282489"/>
+      <w:bookmarkStart w:id="32" w:name="_Toc435476486"/>
       <w:r>
         <w:lastRenderedPageBreak/>
         <w:t>Exigences spécifiques</w:t>
       </w:r>
-      <w:bookmarkEnd w:id="31"/>
+      <w:bookmarkEnd w:id="32"/>
     </w:p>
     <w:p>
       <w:pPr>
         <w:pStyle w:val="Titre2"/>
       </w:pPr>
-      <w:bookmarkStart w:id="32" w:name="_Toc435282490"/>
+      <w:bookmarkStart w:id="33" w:name="_Toc435476487"/>
       <w:r>
         <w:t>Interface Homme Machine</w:t>
       </w:r>
-      <w:bookmarkEnd w:id="32"/>
+      <w:bookmarkEnd w:id="33"/>
     </w:p>
     <w:p>
       <w:pPr>
         <w:pStyle w:val="Titre3"/>
       </w:pPr>
-      <w:bookmarkStart w:id="33" w:name="_Toc435282491"/>
+      <w:bookmarkStart w:id="34" w:name="_Toc435476488"/>
       <w:r>
         <w:t>Généralités</w:t>
       </w:r>
-      <w:bookmarkEnd w:id="33"/>
+      <w:bookmarkEnd w:id="34"/>
     </w:p>
     <w:p>
       <w:pPr>
         <w:pStyle w:val="Titre3"/>
       </w:pPr>
-      <w:bookmarkStart w:id="34" w:name="_Toc435282492"/>
+      <w:bookmarkStart w:id="35" w:name="_Toc435476489"/>
       <w:r>
         <w:t>Actions utilisateur</w:t>
       </w:r>
-      <w:bookmarkEnd w:id="34"/>
+      <w:bookmarkEnd w:id="35"/>
     </w:p>
     <w:p>
       <w:pPr>
         <w:pStyle w:val="Titre3"/>
       </w:pPr>
-      <w:bookmarkStart w:id="35" w:name="_Toc435282493"/>
+      <w:bookmarkStart w:id="36" w:name="_Toc435476490"/>
       <w:r>
         <w:t>Ecrans</w:t>
       </w:r>
-      <w:bookmarkEnd w:id="35"/>
+      <w:bookmarkEnd w:id="36"/>
     </w:p>
     <w:p>
       <w:pPr>
@@ -5317,11 +5865,11 @@
       <w:pPr>
         <w:pStyle w:val="Titre2"/>
       </w:pPr>
-      <w:bookmarkStart w:id="36" w:name="_Toc435282494"/>
+      <w:bookmarkStart w:id="37" w:name="_Toc435476491"/>
       <w:r>
         <w:t>Dictionnaire du domaine</w:t>
       </w:r>
-      <w:bookmarkEnd w:id="36"/>
+      <w:bookmarkEnd w:id="37"/>
     </w:p>
     <w:p/>
     <w:p/>
@@ -5363,7 +5911,7 @@
       </w:r>
     </w:p>
   </w:comment>
-  <w:comment w:id="16" w:author="REMOUE Kévin" w:date="2015-11-11T18:01:00Z" w:initials="RK">
+  <w:comment w:id="17" w:author="Pierre TOUZÉ" w:date="2015-11-16T22:30:00Z" w:initials="PT">
     <w:p>
       <w:pPr>
         <w:pStyle w:val="Commentaire"/>
@@ -5375,7 +5923,23 @@
         <w:annotationRef/>
       </w:r>
       <w:r>
-        <w:t>A voir si on ne met pas « BDD » plutôt car on n’est pas sûr d’utiliser MySQL (peut-être du MongoDB)</w:t>
+        <w:t>Ou alors que quelques un…</w:t>
+      </w:r>
+    </w:p>
+  </w:comment>
+  <w:comment w:id="18" w:author="Pierre TOUZÉ" w:date="2015-11-16T22:25:00Z" w:initials="PT">
+    <w:p>
+      <w:pPr>
+        <w:pStyle w:val="Commentaire"/>
+      </w:pPr>
+      <w:r>
+        <w:rPr>
+          <w:rStyle w:val="Marquedecommentaire"/>
+        </w:rPr>
+        <w:annotationRef/>
+      </w:r>
+      <w:r>
+        <w:t>Ca reste un peu flou pour moi les interactions du fait d’être connecté. Notamment au niveau des groupes du coup.</w:t>
       </w:r>
     </w:p>
   </w:comment>
@@ -5385,7 +5949,8 @@
 <file path=word/commentsExtended.xml><?xml version="1.0" encoding="utf-8"?>
 <w15:commentsEx xmlns:wpc="http://schemas.microsoft.com/office/word/2010/wordprocessingCanvas" xmlns:mc="http://schemas.openxmlformats.org/markup-compatibility/2006" xmlns:o="urn:schemas-microsoft-com:office:office" xmlns:r="http://schemas.openxmlformats.org/officeDocument/2006/relationships" xmlns:m="http://schemas.openxmlformats.org/officeDocument/2006/math" xmlns:v="urn:schemas-microsoft-com:vml" xmlns:wp14="http://schemas.microsoft.com/office/word/2010/wordprocessingDrawing" xmlns:wp="http://schemas.openxmlformats.org/drawingml/2006/wordprocessingDrawing" xmlns:w10="urn:schemas-microsoft-com:office:word" xmlns:w="http://schemas.openxmlformats.org/wordprocessingml/2006/main" xmlns:w14="http://schemas.microsoft.com/office/word/2010/wordml" xmlns:w15="http://schemas.microsoft.com/office/word/2012/wordml" xmlns:wpg="http://schemas.microsoft.com/office/word/2010/wordprocessingGroup" xmlns:wpi="http://schemas.microsoft.com/office/word/2010/wordprocessingInk" xmlns:wne="http://schemas.microsoft.com/office/word/2006/wordml" xmlns:wps="http://schemas.microsoft.com/office/word/2010/wordprocessingShape" mc:Ignorable="w14 w15 wp14">
   <w15:commentEx w15:paraId="6D53A42E" w15:done="0"/>
-  <w15:commentEx w15:paraId="3BFB61D5" w15:done="0"/>
+  <w15:commentEx w15:paraId="18FB133D" w15:done="0"/>
+  <w15:commentEx w15:paraId="7722A9D0" w15:done="0"/>
 </w15:commentsEx>
 </file>
 
@@ -5418,6 +5983,7 @@
         <w:docPartUnique/>
       </w:docPartObj>
     </w:sdtPr>
+    <w:sdtEndPr/>
     <w:sdtContent>
       <w:sdt>
         <w:sdtPr>
@@ -5427,6 +5993,7 @@
             <w:docPartUnique/>
           </w:docPartObj>
         </w:sdtPr>
+        <w:sdtEndPr/>
         <w:sdtContent>
           <w:p>
             <w:pPr>
@@ -5467,7 +6034,7 @@
                 <w:bCs/>
                 <w:noProof/>
               </w:rPr>
-              <w:t>7</w:t>
+              <w:t>8</w:t>
             </w:r>
             <w:r>
               <w:rPr>
@@ -5512,7 +6079,7 @@
                 <w:bCs/>
                 <w:noProof/>
               </w:rPr>
-              <w:t>7</w:t>
+              <w:t>8</w:t>
             </w:r>
             <w:r>
               <w:rPr>
@@ -5593,7 +6160,7 @@
       <w:rPr>
         <w:noProof/>
       </w:rPr>
-      <w:t>14/11/2015</w:t>
+      <w:t>16/11/2015</w:t>
     </w:r>
     <w:r>
       <w:fldChar w:fldCharType="end"/>
@@ -5718,6 +6285,232 @@
     </w:lvl>
   </w:abstractNum>
   <w:abstractNum w:abstractNumId="1" w15:restartNumberingAfterBreak="0">
+    <w:nsid w:val="223347EF"/>
+    <w:multiLevelType w:val="hybridMultilevel"/>
+    <w:tmpl w:val="B57A94CA"/>
+    <w:lvl w:ilvl="0" w:tplc="040C0001">
+      <w:start w:val="1"/>
+      <w:numFmt w:val="bullet"/>
+      <w:lvlText w:val=""/>
+      <w:lvlJc w:val="left"/>
+      <w:pPr>
+        <w:ind w:left="720" w:hanging="360"/>
+      </w:pPr>
+      <w:rPr>
+        <w:rFonts w:ascii="Symbol" w:hAnsi="Symbol" w:hint="default"/>
+      </w:rPr>
+    </w:lvl>
+    <w:lvl w:ilvl="1" w:tplc="040C0003" w:tentative="1">
+      <w:start w:val="1"/>
+      <w:numFmt w:val="bullet"/>
+      <w:lvlText w:val="o"/>
+      <w:lvlJc w:val="left"/>
+      <w:pPr>
+        <w:ind w:left="1440" w:hanging="360"/>
+      </w:pPr>
+      <w:rPr>
+        <w:rFonts w:ascii="Courier New" w:hAnsi="Courier New" w:cs="Courier New" w:hint="default"/>
+      </w:rPr>
+    </w:lvl>
+    <w:lvl w:ilvl="2" w:tplc="040C0005" w:tentative="1">
+      <w:start w:val="1"/>
+      <w:numFmt w:val="bullet"/>
+      <w:lvlText w:val=""/>
+      <w:lvlJc w:val="left"/>
+      <w:pPr>
+        <w:ind w:left="2160" w:hanging="360"/>
+      </w:pPr>
+      <w:rPr>
+        <w:rFonts w:ascii="Wingdings" w:hAnsi="Wingdings" w:hint="default"/>
+      </w:rPr>
+    </w:lvl>
+    <w:lvl w:ilvl="3" w:tplc="040C0001" w:tentative="1">
+      <w:start w:val="1"/>
+      <w:numFmt w:val="bullet"/>
+      <w:lvlText w:val=""/>
+      <w:lvlJc w:val="left"/>
+      <w:pPr>
+        <w:ind w:left="2880" w:hanging="360"/>
+      </w:pPr>
+      <w:rPr>
+        <w:rFonts w:ascii="Symbol" w:hAnsi="Symbol" w:hint="default"/>
+      </w:rPr>
+    </w:lvl>
+    <w:lvl w:ilvl="4" w:tplc="040C0003" w:tentative="1">
+      <w:start w:val="1"/>
+      <w:numFmt w:val="bullet"/>
+      <w:lvlText w:val="o"/>
+      <w:lvlJc w:val="left"/>
+      <w:pPr>
+        <w:ind w:left="3600" w:hanging="360"/>
+      </w:pPr>
+      <w:rPr>
+        <w:rFonts w:ascii="Courier New" w:hAnsi="Courier New" w:cs="Courier New" w:hint="default"/>
+      </w:rPr>
+    </w:lvl>
+    <w:lvl w:ilvl="5" w:tplc="040C0005" w:tentative="1">
+      <w:start w:val="1"/>
+      <w:numFmt w:val="bullet"/>
+      <w:lvlText w:val=""/>
+      <w:lvlJc w:val="left"/>
+      <w:pPr>
+        <w:ind w:left="4320" w:hanging="360"/>
+      </w:pPr>
+      <w:rPr>
+        <w:rFonts w:ascii="Wingdings" w:hAnsi="Wingdings" w:hint="default"/>
+      </w:rPr>
+    </w:lvl>
+    <w:lvl w:ilvl="6" w:tplc="040C0001" w:tentative="1">
+      <w:start w:val="1"/>
+      <w:numFmt w:val="bullet"/>
+      <w:lvlText w:val=""/>
+      <w:lvlJc w:val="left"/>
+      <w:pPr>
+        <w:ind w:left="5040" w:hanging="360"/>
+      </w:pPr>
+      <w:rPr>
+        <w:rFonts w:ascii="Symbol" w:hAnsi="Symbol" w:hint="default"/>
+      </w:rPr>
+    </w:lvl>
+    <w:lvl w:ilvl="7" w:tplc="040C0003" w:tentative="1">
+      <w:start w:val="1"/>
+      <w:numFmt w:val="bullet"/>
+      <w:lvlText w:val="o"/>
+      <w:lvlJc w:val="left"/>
+      <w:pPr>
+        <w:ind w:left="5760" w:hanging="360"/>
+      </w:pPr>
+      <w:rPr>
+        <w:rFonts w:ascii="Courier New" w:hAnsi="Courier New" w:cs="Courier New" w:hint="default"/>
+      </w:rPr>
+    </w:lvl>
+    <w:lvl w:ilvl="8" w:tplc="040C0005" w:tentative="1">
+      <w:start w:val="1"/>
+      <w:numFmt w:val="bullet"/>
+      <w:lvlText w:val=""/>
+      <w:lvlJc w:val="left"/>
+      <w:pPr>
+        <w:ind w:left="6480" w:hanging="360"/>
+      </w:pPr>
+      <w:rPr>
+        <w:rFonts w:ascii="Wingdings" w:hAnsi="Wingdings" w:hint="default"/>
+      </w:rPr>
+    </w:lvl>
+  </w:abstractNum>
+  <w:abstractNum w:abstractNumId="2" w15:restartNumberingAfterBreak="0">
+    <w:nsid w:val="28E4794E"/>
+    <w:multiLevelType w:val="hybridMultilevel"/>
+    <w:tmpl w:val="CBAC14CE"/>
+    <w:lvl w:ilvl="0" w:tplc="040C0001">
+      <w:start w:val="1"/>
+      <w:numFmt w:val="bullet"/>
+      <w:lvlText w:val=""/>
+      <w:lvlJc w:val="left"/>
+      <w:pPr>
+        <w:ind w:left="720" w:hanging="360"/>
+      </w:pPr>
+      <w:rPr>
+        <w:rFonts w:ascii="Symbol" w:hAnsi="Symbol" w:hint="default"/>
+      </w:rPr>
+    </w:lvl>
+    <w:lvl w:ilvl="1" w:tplc="040C0003">
+      <w:start w:val="1"/>
+      <w:numFmt w:val="bullet"/>
+      <w:lvlText w:val="o"/>
+      <w:lvlJc w:val="left"/>
+      <w:pPr>
+        <w:ind w:left="1440" w:hanging="360"/>
+      </w:pPr>
+      <w:rPr>
+        <w:rFonts w:ascii="Courier New" w:hAnsi="Courier New" w:cs="Courier New" w:hint="default"/>
+      </w:rPr>
+    </w:lvl>
+    <w:lvl w:ilvl="2" w:tplc="040C0005" w:tentative="1">
+      <w:start w:val="1"/>
+      <w:numFmt w:val="bullet"/>
+      <w:lvlText w:val=""/>
+      <w:lvlJc w:val="left"/>
+      <w:pPr>
+        <w:ind w:left="2160" w:hanging="360"/>
+      </w:pPr>
+      <w:rPr>
+        <w:rFonts w:ascii="Wingdings" w:hAnsi="Wingdings" w:hint="default"/>
+      </w:rPr>
+    </w:lvl>
+    <w:lvl w:ilvl="3" w:tplc="040C0001" w:tentative="1">
+      <w:start w:val="1"/>
+      <w:numFmt w:val="bullet"/>
+      <w:lvlText w:val=""/>
+      <w:lvlJc w:val="left"/>
+      <w:pPr>
+        <w:ind w:left="2880" w:hanging="360"/>
+      </w:pPr>
+      <w:rPr>
+        <w:rFonts w:ascii="Symbol" w:hAnsi="Symbol" w:hint="default"/>
+      </w:rPr>
+    </w:lvl>
+    <w:lvl w:ilvl="4" w:tplc="040C0003" w:tentative="1">
+      <w:start w:val="1"/>
+      <w:numFmt w:val="bullet"/>
+      <w:lvlText w:val="o"/>
+      <w:lvlJc w:val="left"/>
+      <w:pPr>
+        <w:ind w:left="3600" w:hanging="360"/>
+      </w:pPr>
+      <w:rPr>
+        <w:rFonts w:ascii="Courier New" w:hAnsi="Courier New" w:cs="Courier New" w:hint="default"/>
+      </w:rPr>
+    </w:lvl>
+    <w:lvl w:ilvl="5" w:tplc="040C0005" w:tentative="1">
+      <w:start w:val="1"/>
+      <w:numFmt w:val="bullet"/>
+      <w:lvlText w:val=""/>
+      <w:lvlJc w:val="left"/>
+      <w:pPr>
+        <w:ind w:left="4320" w:hanging="360"/>
+      </w:pPr>
+      <w:rPr>
+        <w:rFonts w:ascii="Wingdings" w:hAnsi="Wingdings" w:hint="default"/>
+      </w:rPr>
+    </w:lvl>
+    <w:lvl w:ilvl="6" w:tplc="040C0001" w:tentative="1">
+      <w:start w:val="1"/>
+      <w:numFmt w:val="bullet"/>
+      <w:lvlText w:val=""/>
+      <w:lvlJc w:val="left"/>
+      <w:pPr>
+        <w:ind w:left="5040" w:hanging="360"/>
+      </w:pPr>
+      <w:rPr>
+        <w:rFonts w:ascii="Symbol" w:hAnsi="Symbol" w:hint="default"/>
+      </w:rPr>
+    </w:lvl>
+    <w:lvl w:ilvl="7" w:tplc="040C0003" w:tentative="1">
+      <w:start w:val="1"/>
+      <w:numFmt w:val="bullet"/>
+      <w:lvlText w:val="o"/>
+      <w:lvlJc w:val="left"/>
+      <w:pPr>
+        <w:ind w:left="5760" w:hanging="360"/>
+      </w:pPr>
+      <w:rPr>
+        <w:rFonts w:ascii="Courier New" w:hAnsi="Courier New" w:cs="Courier New" w:hint="default"/>
+      </w:rPr>
+    </w:lvl>
+    <w:lvl w:ilvl="8" w:tplc="040C0005" w:tentative="1">
+      <w:start w:val="1"/>
+      <w:numFmt w:val="bullet"/>
+      <w:lvlText w:val=""/>
+      <w:lvlJc w:val="left"/>
+      <w:pPr>
+        <w:ind w:left="6480" w:hanging="360"/>
+      </w:pPr>
+      <w:rPr>
+        <w:rFonts w:ascii="Wingdings" w:hAnsi="Wingdings" w:hint="default"/>
+      </w:rPr>
+    </w:lvl>
+  </w:abstractNum>
+  <w:abstractNum w:abstractNumId="3" w15:restartNumberingAfterBreak="0">
     <w:nsid w:val="2AFE1786"/>
     <w:multiLevelType w:val="hybridMultilevel"/>
     <w:tmpl w:val="16DC661C"/>
@@ -5829,7 +6622,7 @@
       </w:rPr>
     </w:lvl>
   </w:abstractNum>
-  <w:abstractNum w:abstractNumId="2" w15:restartNumberingAfterBreak="0">
+  <w:abstractNum w:abstractNumId="4" w15:restartNumberingAfterBreak="0">
     <w:nsid w:val="33352927"/>
     <w:multiLevelType w:val="hybridMultilevel"/>
     <w:tmpl w:val="F7401A58"/>
@@ -5942,7 +6735,7 @@
       </w:rPr>
     </w:lvl>
   </w:abstractNum>
-  <w:abstractNum w:abstractNumId="3" w15:restartNumberingAfterBreak="0">
+  <w:abstractNum w:abstractNumId="5" w15:restartNumberingAfterBreak="0">
     <w:nsid w:val="4D8F37FA"/>
     <w:multiLevelType w:val="multilevel"/>
     <w:tmpl w:val="487E839A"/>
@@ -6046,7 +6839,7 @@
       </w:rPr>
     </w:lvl>
   </w:abstractNum>
-  <w:abstractNum w:abstractNumId="4" w15:restartNumberingAfterBreak="0">
+  <w:abstractNum w:abstractNumId="6" w15:restartNumberingAfterBreak="0">
     <w:nsid w:val="4F4D146D"/>
     <w:multiLevelType w:val="hybridMultilevel"/>
     <w:tmpl w:val="AFE2F0CC"/>
@@ -6159,7 +6952,7 @@
       </w:rPr>
     </w:lvl>
   </w:abstractNum>
-  <w:abstractNum w:abstractNumId="5" w15:restartNumberingAfterBreak="0">
+  <w:abstractNum w:abstractNumId="7" w15:restartNumberingAfterBreak="0">
     <w:nsid w:val="57C31138"/>
     <w:multiLevelType w:val="hybridMultilevel"/>
     <w:tmpl w:val="9934FEDA"/>
@@ -6272,7 +7065,7 @@
       </w:rPr>
     </w:lvl>
   </w:abstractNum>
-  <w:abstractNum w:abstractNumId="6" w15:restartNumberingAfterBreak="0">
+  <w:abstractNum w:abstractNumId="8" w15:restartNumberingAfterBreak="0">
     <w:nsid w:val="58CF4221"/>
     <w:multiLevelType w:val="multilevel"/>
     <w:tmpl w:val="040C0025"/>
@@ -6368,24 +7161,30 @@
     </w:lvl>
   </w:abstractNum>
   <w:num w:numId="1">
-    <w:abstractNumId w:val="6"/>
+    <w:abstractNumId w:val="8"/>
   </w:num>
   <w:num w:numId="2">
-    <w:abstractNumId w:val="1"/>
+    <w:abstractNumId w:val="3"/>
   </w:num>
   <w:num w:numId="3">
-    <w:abstractNumId w:val="3"/>
+    <w:abstractNumId w:val="5"/>
   </w:num>
   <w:num w:numId="4">
     <w:abstractNumId w:val="0"/>
   </w:num>
   <w:num w:numId="5">
+    <w:abstractNumId w:val="6"/>
+  </w:num>
+  <w:num w:numId="6">
+    <w:abstractNumId w:val="7"/>
+  </w:num>
+  <w:num w:numId="7">
     <w:abstractNumId w:val="4"/>
   </w:num>
-  <w:num w:numId="6">
-    <w:abstractNumId w:val="5"/>
+  <w:num w:numId="8">
+    <w:abstractNumId w:val="1"/>
   </w:num>
-  <w:num w:numId="7">
+  <w:num w:numId="9">
     <w:abstractNumId w:val="2"/>
   </w:num>
 </w:numbering>
@@ -6395,9 +7194,6 @@
 <w15:people xmlns:wpc="http://schemas.microsoft.com/office/word/2010/wordprocessingCanvas" xmlns:mc="http://schemas.openxmlformats.org/markup-compatibility/2006" xmlns:o="urn:schemas-microsoft-com:office:office" xmlns:r="http://schemas.openxmlformats.org/officeDocument/2006/relationships" xmlns:m="http://schemas.openxmlformats.org/officeDocument/2006/math" xmlns:v="urn:schemas-microsoft-com:vml" xmlns:wp14="http://schemas.microsoft.com/office/word/2010/wordprocessingDrawing" xmlns:wp="http://schemas.openxmlformats.org/drawingml/2006/wordprocessingDrawing" xmlns:w10="urn:schemas-microsoft-com:office:word" xmlns:w="http://schemas.openxmlformats.org/wordprocessingml/2006/main" xmlns:w14="http://schemas.microsoft.com/office/word/2010/wordml" xmlns:w15="http://schemas.microsoft.com/office/word/2012/wordml" xmlns:wpg="http://schemas.microsoft.com/office/word/2010/wordprocessingGroup" xmlns:wpi="http://schemas.microsoft.com/office/word/2010/wordprocessingInk" xmlns:wne="http://schemas.microsoft.com/office/word/2006/wordml" xmlns:wps="http://schemas.microsoft.com/office/word/2010/wordprocessingShape" mc:Ignorable="w14 w15 wp14">
   <w15:person w15:author="Pierre TOUZÉ">
     <w15:presenceInfo w15:providerId="Windows Live" w15:userId="baf5fa3c38b676d7"/>
-  </w15:person>
-  <w15:person w15:author="REMOUE Kévin">
-    <w15:presenceInfo w15:providerId="None" w15:userId="REMOUE Kévin"/>
   </w15:person>
 </w15:people>
 </file>
@@ -6910,7 +7706,6 @@
     <w:next w:val="Normal"/>
     <w:link w:val="Titre5Car"/>
     <w:uiPriority w:val="9"/>
-    <w:semiHidden/>
     <w:unhideWhenUsed/>
     <w:qFormat/>
     <w:rsid w:val="00A84061"/>
@@ -7253,7 +8048,6 @@
     <w:basedOn w:val="Policepardfaut"/>
     <w:link w:val="Titre5"/>
     <w:uiPriority w:val="9"/>
-    <w:semiHidden/>
     <w:rsid w:val="00A84061"/>
     <w:rPr>
       <w:rFonts w:asciiTheme="majorHAnsi" w:eastAsiaTheme="majorEastAsia" w:hAnsiTheme="majorHAnsi" w:cstheme="majorBidi"/>
@@ -7756,10 +8550,11 @@
     <w:sig w:usb0="E00002FF" w:usb1="4000ACFF" w:usb2="00000001" w:usb3="00000000" w:csb0="0000019F" w:csb1="00000000"/>
   </w:font>
   <w:font w:name="OpenSymbol">
+    <w:altName w:val="Arial Unicode MS"/>
     <w:charset w:val="00"/>
     <w:family w:val="auto"/>
     <w:pitch w:val="variable"/>
-    <w:sig w:usb0="800000AF" w:usb1="1001ECEA" w:usb2="00000000" w:usb3="00000000" w:csb0="00000001" w:csb1="00000000"/>
+    <w:sig w:usb0="00000000" w:usb1="1807ECEA" w:usb2="00000010" w:usb3="00000000" w:csb0="00020001" w:csb1="00000000"/>
   </w:font>
   <w:font w:name="Calibri Light">
     <w:panose1 w:val="020F0302020204030204"/>
@@ -7815,12 +8610,14 @@
   <w:rsids>
     <w:rsidRoot w:val="0052482F"/>
     <w:rsid w:val="003D73A4"/>
+    <w:rsid w:val="00474862"/>
     <w:rsid w:val="004B67E4"/>
     <w:rsid w:val="0052482F"/>
     <w:rsid w:val="007714D7"/>
     <w:rsid w:val="00AF588E"/>
     <w:rsid w:val="00E15ABB"/>
     <w:rsid w:val="00EE5B3A"/>
+    <w:rsid w:val="00FF129E"/>
   </w:rsids>
   <m:mathPr>
     <m:mathFont m:val="Cambria Math"/>
@@ -8591,7 +9388,7 @@
 </file>
 
 <file path=customXml/itemProps2.xml><?xml version="1.0" encoding="utf-8"?>
-<ds:datastoreItem xmlns:ds="http://schemas.openxmlformats.org/officeDocument/2006/customXml" ds:itemID="{1FF31D46-4EB8-4DE3-9625-E5C5EF2510C5}">
+<ds:datastoreItem xmlns:ds="http://schemas.openxmlformats.org/officeDocument/2006/customXml" ds:itemID="{0D679D78-52B1-4D61-B0CE-B8E3419BCEA2}">
   <ds:schemaRefs>
     <ds:schemaRef ds:uri="http://schemas.openxmlformats.org/officeDocument/2006/bibliography"/>
   </ds:schemaRefs>

</xml_diff>

<commit_message>
SPEC V0.7 Rework des interfaces logiques
</commit_message>
<xml_diff>
--- a/specifications/dossier_de_specification.docx
+++ b/specifications/dossier_de_specification.docx
@@ -1170,6 +1170,24 @@
               <w:t>P. TOUZE</w:t>
             </w:r>
           </w:p>
+          <w:p>
+            <w:pPr>
+              <w:pStyle w:val="TableContents"/>
+              <w:rPr>
+                <w:rFonts w:asciiTheme="minorHAnsi" w:hAnsiTheme="minorHAnsi"/>
+                <w:sz w:val="22"/>
+                <w:szCs w:val="22"/>
+              </w:rPr>
+            </w:pPr>
+            <w:r>
+              <w:rPr>
+                <w:rFonts w:asciiTheme="minorHAnsi" w:hAnsiTheme="minorHAnsi"/>
+                <w:sz w:val="22"/>
+                <w:szCs w:val="22"/>
+              </w:rPr>
+              <w:t>K. REMOUE</w:t>
+            </w:r>
+          </w:p>
         </w:tc>
         <w:tc>
           <w:tcPr>
@@ -1460,8 +1478,6 @@
               </w:rPr>
               <w:t xml:space="preserve"> 2.2, 2.4, 2.6</w:t>
             </w:r>
-            <w:bookmarkStart w:id="1" w:name="_GoBack"/>
-            <w:bookmarkEnd w:id="1"/>
           </w:p>
         </w:tc>
         <w:tc>
@@ -1519,6 +1535,198 @@
                 <w:szCs w:val="22"/>
               </w:rPr>
               <w:t>0.6</w:t>
+            </w:r>
+          </w:p>
+        </w:tc>
+      </w:tr>
+      <w:tr>
+        <w:tc>
+          <w:tcPr>
+            <w:tcW w:w="1291" w:type="dxa"/>
+            <w:tcMar>
+              <w:top w:w="55" w:type="dxa"/>
+              <w:left w:w="55" w:type="dxa"/>
+              <w:bottom w:w="55" w:type="dxa"/>
+              <w:right w:w="55" w:type="dxa"/>
+            </w:tcMar>
+          </w:tcPr>
+          <w:p>
+            <w:pPr>
+              <w:pStyle w:val="TableContents"/>
+              <w:rPr>
+                <w:rFonts w:asciiTheme="minorHAnsi" w:hAnsiTheme="minorHAnsi"/>
+                <w:sz w:val="22"/>
+                <w:szCs w:val="22"/>
+              </w:rPr>
+            </w:pPr>
+            <w:r>
+              <w:rPr>
+                <w:rFonts w:asciiTheme="minorHAnsi" w:hAnsiTheme="minorHAnsi"/>
+                <w:sz w:val="22"/>
+                <w:szCs w:val="22"/>
+              </w:rPr>
+              <w:t>21/11/2015</w:t>
+            </w:r>
+          </w:p>
+        </w:tc>
+        <w:tc>
+          <w:tcPr>
+            <w:tcW w:w="4665" w:type="dxa"/>
+            <w:tcMar>
+              <w:top w:w="55" w:type="dxa"/>
+              <w:left w:w="55" w:type="dxa"/>
+              <w:bottom w:w="55" w:type="dxa"/>
+              <w:right w:w="55" w:type="dxa"/>
+            </w:tcMar>
+          </w:tcPr>
+          <w:p>
+            <w:pPr>
+              <w:pStyle w:val="TableContents"/>
+              <w:rPr>
+                <w:rFonts w:asciiTheme="minorHAnsi" w:hAnsiTheme="minorHAnsi"/>
+                <w:sz w:val="22"/>
+                <w:szCs w:val="22"/>
+              </w:rPr>
+            </w:pPr>
+            <w:r>
+              <w:rPr>
+                <w:rFonts w:asciiTheme="minorHAnsi" w:hAnsiTheme="minorHAnsi"/>
+                <w:sz w:val="22"/>
+                <w:szCs w:val="22"/>
+              </w:rPr>
+              <w:t xml:space="preserve">Description </w:t>
+            </w:r>
+            <w:proofErr w:type="spellStart"/>
+            <w:r>
+              <w:rPr>
+                <w:rFonts w:asciiTheme="minorHAnsi" w:hAnsiTheme="minorHAnsi"/>
+                <w:sz w:val="22"/>
+                <w:szCs w:val="22"/>
+              </w:rPr>
+              <w:t>étendue</w:t>
+            </w:r>
+            <w:proofErr w:type="spellEnd"/>
+            <w:r>
+              <w:rPr>
+                <w:rFonts w:asciiTheme="minorHAnsi" w:hAnsiTheme="minorHAnsi"/>
+                <w:sz w:val="22"/>
+                <w:szCs w:val="22"/>
+              </w:rPr>
+              <w:t xml:space="preserve"> d</w:t>
+            </w:r>
+            <w:bookmarkStart w:id="1" w:name="_GoBack"/>
+            <w:bookmarkEnd w:id="1"/>
+            <w:r>
+              <w:rPr>
+                <w:rFonts w:asciiTheme="minorHAnsi" w:hAnsiTheme="minorHAnsi"/>
+                <w:sz w:val="22"/>
+                <w:szCs w:val="22"/>
+              </w:rPr>
+              <w:t xml:space="preserve">es </w:t>
+            </w:r>
+            <w:proofErr w:type="spellStart"/>
+            <w:r>
+              <w:rPr>
+                <w:rFonts w:asciiTheme="minorHAnsi" w:hAnsiTheme="minorHAnsi"/>
+                <w:sz w:val="22"/>
+                <w:szCs w:val="22"/>
+              </w:rPr>
+              <w:t>interfaces</w:t>
+            </w:r>
+            <w:proofErr w:type="spellEnd"/>
+            <w:r>
+              <w:rPr>
+                <w:rFonts w:asciiTheme="minorHAnsi" w:hAnsiTheme="minorHAnsi"/>
+                <w:sz w:val="22"/>
+                <w:szCs w:val="22"/>
+              </w:rPr>
+              <w:t xml:space="preserve"> </w:t>
+            </w:r>
+            <w:proofErr w:type="spellStart"/>
+            <w:r>
+              <w:rPr>
+                <w:rFonts w:asciiTheme="minorHAnsi" w:hAnsiTheme="minorHAnsi"/>
+                <w:sz w:val="22"/>
+                <w:szCs w:val="22"/>
+              </w:rPr>
+              <w:t>logiques</w:t>
+            </w:r>
+            <w:proofErr w:type="spellEnd"/>
+          </w:p>
+        </w:tc>
+        <w:tc>
+          <w:tcPr>
+            <w:tcW w:w="1545" w:type="dxa"/>
+            <w:tcMar>
+              <w:top w:w="55" w:type="dxa"/>
+              <w:left w:w="55" w:type="dxa"/>
+              <w:bottom w:w="55" w:type="dxa"/>
+              <w:right w:w="55" w:type="dxa"/>
+            </w:tcMar>
+          </w:tcPr>
+          <w:p>
+            <w:pPr>
+              <w:pStyle w:val="TableContents"/>
+              <w:rPr>
+                <w:rFonts w:asciiTheme="minorHAnsi" w:hAnsiTheme="minorHAnsi"/>
+                <w:sz w:val="22"/>
+                <w:szCs w:val="22"/>
+              </w:rPr>
+            </w:pPr>
+            <w:r>
+              <w:rPr>
+                <w:rFonts w:asciiTheme="minorHAnsi" w:hAnsiTheme="minorHAnsi"/>
+                <w:sz w:val="22"/>
+                <w:szCs w:val="22"/>
+              </w:rPr>
+              <w:t>P. TOUZE</w:t>
+            </w:r>
+          </w:p>
+          <w:p>
+            <w:pPr>
+              <w:pStyle w:val="TableContents"/>
+              <w:rPr>
+                <w:rFonts w:asciiTheme="minorHAnsi" w:hAnsiTheme="minorHAnsi"/>
+                <w:sz w:val="22"/>
+                <w:szCs w:val="22"/>
+              </w:rPr>
+            </w:pPr>
+            <w:r>
+              <w:rPr>
+                <w:rFonts w:asciiTheme="minorHAnsi" w:hAnsiTheme="minorHAnsi"/>
+                <w:sz w:val="22"/>
+                <w:szCs w:val="22"/>
+              </w:rPr>
+              <w:t>K. REMOUE</w:t>
+            </w:r>
+          </w:p>
+        </w:tc>
+        <w:tc>
+          <w:tcPr>
+            <w:tcW w:w="1095" w:type="dxa"/>
+            <w:tcMar>
+              <w:top w:w="55" w:type="dxa"/>
+              <w:left w:w="55" w:type="dxa"/>
+              <w:bottom w:w="55" w:type="dxa"/>
+              <w:right w:w="55" w:type="dxa"/>
+            </w:tcMar>
+          </w:tcPr>
+          <w:p>
+            <w:pPr>
+              <w:pStyle w:val="TableContents"/>
+              <w:rPr>
+                <w:rFonts w:asciiTheme="minorHAnsi" w:hAnsiTheme="minorHAnsi"/>
+                <w:sz w:val="22"/>
+                <w:szCs w:val="22"/>
+              </w:rPr>
+            </w:pPr>
+            <w:r>
+              <w:rPr>
+                <w:rFonts w:asciiTheme="minorHAnsi" w:hAnsiTheme="minorHAnsi"/>
+                <w:sz w:val="22"/>
+                <w:szCs w:val="22"/>
+              </w:rPr>
+              <w:t>0.7</w:t>
             </w:r>
           </w:p>
         </w:tc>
@@ -5484,14 +5692,27 @@
       <w:r>
         <w:t xml:space="preserve">Figure </w:t>
       </w:r>
-      <w:fldSimple w:instr=" SEQ Figure \* ARABIC ">
-        <w:r>
-          <w:rPr>
-            <w:noProof/>
-          </w:rPr>
-          <w:t>1</w:t>
-        </w:r>
-      </w:fldSimple>
+      <w:r>
+        <w:fldChar w:fldCharType="begin"/>
+      </w:r>
+      <w:r>
+        <w:instrText xml:space="preserve"> SEQ Figure \* ARABIC </w:instrText>
+      </w:r>
+      <w:r>
+        <w:fldChar w:fldCharType="separate"/>
+      </w:r>
+      <w:r>
+        <w:rPr>
+          <w:noProof/>
+        </w:rPr>
+        <w:t>1</w:t>
+      </w:r>
+      <w:r>
+        <w:rPr>
+          <w:noProof/>
+        </w:rPr>
+        <w:fldChar w:fldCharType="end"/>
+      </w:r>
       <w:r>
         <w:t xml:space="preserve"> : Architecture matérielle et logicielle</w:t>
       </w:r>
@@ -5804,13 +6025,9 @@
       <w:r>
         <w:t xml:space="preserve">Les interfaces logiques représentent les interactions, c'est </w:t>
       </w:r>
-      <w:proofErr w:type="spellStart"/>
-      <w:proofErr w:type="gramStart"/>
-      <w:r>
-        <w:t>a</w:t>
-      </w:r>
-      <w:proofErr w:type="spellEnd"/>
-      <w:proofErr w:type="gramEnd"/>
+      <w:r>
+        <w:t>à</w:t>
+      </w:r>
       <w:r>
         <w:t xml:space="preserve"> dire les évènements</w:t>
       </w:r>
@@ -5918,6 +6135,17 @@
       <w:r>
         <w:t>.</w:t>
       </w:r>
+      <w:r>
+        <w:t xml:space="preserve"> Cela entraine la génération d’une clé, </w:t>
+      </w:r>
+      <w:proofErr w:type="spellStart"/>
+      <w:r>
+        <w:t>GroupeKey</w:t>
+      </w:r>
+      <w:proofErr w:type="spellEnd"/>
+      <w:r>
+        <w:t>, unique que l’utilisateur pourra communiquer à ses amis afin que ceux-ci puissent rejoindre le groupe.</w:t>
+      </w:r>
     </w:p>
     <w:p>
       <w:pPr>
@@ -5936,7 +6164,130 @@
         <w:t>(Lieu)</w:t>
       </w:r>
       <w:r>
-        <w:t> : L’utilisateur clique sur un lieu de la carte afin d’en obtenir les détails. Notamment son adresse et les commentaires ajoutés par ses amis.</w:t>
+        <w:t> : L’utilisateur clique sur un lieu de la car</w:t>
+      </w:r>
+      <w:r>
+        <w:t>te, symbolisé par un marqueur, afin d’en obtenir les informations :</w:t>
+      </w:r>
+    </w:p>
+    <w:p>
+      <w:pPr>
+        <w:pStyle w:val="Paragraphedeliste"/>
+        <w:numPr>
+          <w:ilvl w:val="1"/>
+          <w:numId w:val="8"/>
+        </w:numPr>
+      </w:pPr>
+      <w:r>
+        <w:t xml:space="preserve">Nom du lieu, </w:t>
+      </w:r>
+      <w:proofErr w:type="spellStart"/>
+      <w:r>
+        <w:t>PlaceName</w:t>
+      </w:r>
+      <w:proofErr w:type="spellEnd"/>
+    </w:p>
+    <w:p>
+      <w:pPr>
+        <w:pStyle w:val="Paragraphedeliste"/>
+        <w:numPr>
+          <w:ilvl w:val="1"/>
+          <w:numId w:val="8"/>
+        </w:numPr>
+      </w:pPr>
+      <w:r>
+        <w:t xml:space="preserve">Adresse du lieu, </w:t>
+      </w:r>
+      <w:proofErr w:type="spellStart"/>
+      <w:r>
+        <w:t>PlaceAddress</w:t>
+      </w:r>
+      <w:proofErr w:type="spellEnd"/>
+    </w:p>
+    <w:p>
+      <w:pPr>
+        <w:pStyle w:val="Paragraphedeliste"/>
+        <w:numPr>
+          <w:ilvl w:val="1"/>
+          <w:numId w:val="8"/>
+        </w:numPr>
+      </w:pPr>
+      <w:r>
+        <w:t xml:space="preserve">Type de lieu, </w:t>
+      </w:r>
+      <w:proofErr w:type="spellStart"/>
+      <w:r>
+        <w:t>PlaceType</w:t>
+      </w:r>
+      <w:proofErr w:type="spellEnd"/>
+    </w:p>
+    <w:p>
+      <w:pPr>
+        <w:pStyle w:val="Paragraphedeliste"/>
+        <w:numPr>
+          <w:ilvl w:val="1"/>
+          <w:numId w:val="8"/>
+        </w:numPr>
+      </w:pPr>
+      <w:r>
+        <w:t xml:space="preserve">Avis de l’informateur, </w:t>
+      </w:r>
+      <w:proofErr w:type="spellStart"/>
+      <w:r>
+        <w:t>SpotterComment</w:t>
+      </w:r>
+      <w:proofErr w:type="spellEnd"/>
+    </w:p>
+    <w:p>
+      <w:pPr>
+        <w:pStyle w:val="Paragraphedeliste"/>
+        <w:numPr>
+          <w:ilvl w:val="1"/>
+          <w:numId w:val="8"/>
+        </w:numPr>
+      </w:pPr>
+      <w:r>
+        <w:t xml:space="preserve">Nom de l’informateur, </w:t>
+      </w:r>
+      <w:proofErr w:type="spellStart"/>
+      <w:r>
+        <w:t>SpotterName</w:t>
+      </w:r>
+      <w:proofErr w:type="spellEnd"/>
+    </w:p>
+    <w:p>
+      <w:pPr>
+        <w:pStyle w:val="Paragraphedeliste"/>
+        <w:numPr>
+          <w:ilvl w:val="1"/>
+          <w:numId w:val="8"/>
+        </w:numPr>
+      </w:pPr>
+      <w:r>
+        <w:t>Commentaires des amis passés par ce lieu</w:t>
+      </w:r>
+      <w:r>
+        <w:t xml:space="preserve"> et leur nom</w:t>
+      </w:r>
+      <w:r>
+        <w:t xml:space="preserve">, </w:t>
+      </w:r>
+      <w:proofErr w:type="spellStart"/>
+      <w:r>
+        <w:t>FriendsComments</w:t>
+      </w:r>
+      <w:proofErr w:type="spellEnd"/>
+    </w:p>
+    <w:p>
+      <w:pPr>
+        <w:pStyle w:val="Paragraphedeliste"/>
+        <w:numPr>
+          <w:ilvl w:val="1"/>
+          <w:numId w:val="8"/>
+        </w:numPr>
+      </w:pPr>
+      <w:r>
+        <w:t>Fourchette de prix sous la forme d’un nombre de symboles «  € »</w:t>
       </w:r>
     </w:p>
     <w:p>
@@ -5947,16 +6298,24 @@
           <w:numId w:val="8"/>
         </w:numPr>
       </w:pPr>
+      <w:commentRangeStart w:id="17"/>
       <w:proofErr w:type="spellStart"/>
       <w:proofErr w:type="gramStart"/>
       <w:r>
         <w:t>filtrerLesLieux</w:t>
       </w:r>
+      <w:commentRangeEnd w:id="17"/>
       <w:proofErr w:type="spellEnd"/>
+      <w:proofErr w:type="gramEnd"/>
+      <w:r>
+        <w:rPr>
+          <w:rStyle w:val="Marquedecommentaire"/>
+        </w:rPr>
+        <w:commentReference w:id="17"/>
+      </w:r>
       <w:r>
         <w:t>(</w:t>
       </w:r>
-      <w:proofErr w:type="gramEnd"/>
       <w:r>
         <w:t>Filtres</w:t>
       </w:r>
@@ -5975,7 +6334,118 @@
         <w:t>]) :</w:t>
       </w:r>
       <w:r>
-        <w:t xml:space="preserve"> L’utilisateur choisit de n’afficher que certains types de lieu sur la carte.</w:t>
+        <w:t xml:space="preserve"> L’utilisateur choisit de n’afficher que cert</w:t>
+      </w:r>
+      <w:r>
+        <w:t>ains (un ou plusieurs) types de lieu sur la carte parmi les choix suivant :</w:t>
+      </w:r>
+    </w:p>
+    <w:p>
+      <w:pPr>
+        <w:pStyle w:val="Paragraphedeliste"/>
+        <w:numPr>
+          <w:ilvl w:val="1"/>
+          <w:numId w:val="8"/>
+        </w:numPr>
+      </w:pPr>
+      <w:r>
+        <w:t>Par Type de lieu suivant les critères ci-dessous :</w:t>
+      </w:r>
+    </w:p>
+    <w:p>
+      <w:pPr>
+        <w:pStyle w:val="Paragraphedeliste"/>
+        <w:numPr>
+          <w:ilvl w:val="2"/>
+          <w:numId w:val="8"/>
+        </w:numPr>
+      </w:pPr>
+      <w:r>
+        <w:t>Bar</w:t>
+      </w:r>
+    </w:p>
+    <w:p>
+      <w:pPr>
+        <w:pStyle w:val="Paragraphedeliste"/>
+        <w:numPr>
+          <w:ilvl w:val="2"/>
+          <w:numId w:val="8"/>
+        </w:numPr>
+      </w:pPr>
+      <w:r>
+        <w:t>Restaurant</w:t>
+      </w:r>
+    </w:p>
+    <w:p>
+      <w:pPr>
+        <w:pStyle w:val="Paragraphedeliste"/>
+        <w:numPr>
+          <w:ilvl w:val="2"/>
+          <w:numId w:val="8"/>
+        </w:numPr>
+      </w:pPr>
+      <w:r>
+        <w:t>Club</w:t>
+      </w:r>
+    </w:p>
+    <w:p>
+      <w:pPr>
+        <w:pStyle w:val="Paragraphedeliste"/>
+        <w:numPr>
+          <w:ilvl w:val="1"/>
+          <w:numId w:val="8"/>
+        </w:numPr>
+      </w:pPr>
+      <w:r>
+        <w:t>Par Groupe en cochant les groupes pour lesquels il souhaite afficher les lieux.</w:t>
+      </w:r>
+    </w:p>
+    <w:p>
+      <w:pPr>
+        <w:pStyle w:val="Paragraphedeliste"/>
+        <w:numPr>
+          <w:ilvl w:val="1"/>
+          <w:numId w:val="8"/>
+        </w:numPr>
+      </w:pPr>
+      <w:r>
+        <w:t>Suivant le budget en cochant parmi les choix suivants :</w:t>
+      </w:r>
+    </w:p>
+    <w:p>
+      <w:pPr>
+        <w:pStyle w:val="Paragraphedeliste"/>
+        <w:numPr>
+          <w:ilvl w:val="2"/>
+          <w:numId w:val="8"/>
+        </w:numPr>
+      </w:pPr>
+      <w:r>
+        <w:t>€</w:t>
+      </w:r>
+    </w:p>
+    <w:p>
+      <w:pPr>
+        <w:pStyle w:val="Paragraphedeliste"/>
+        <w:numPr>
+          <w:ilvl w:val="2"/>
+          <w:numId w:val="8"/>
+        </w:numPr>
+      </w:pPr>
+      <w:r>
+        <w:t>€€</w:t>
+      </w:r>
+    </w:p>
+    <w:p>
+      <w:pPr>
+        <w:pStyle w:val="Paragraphedeliste"/>
+        <w:numPr>
+          <w:ilvl w:val="2"/>
+          <w:numId w:val="8"/>
+        </w:numPr>
+      </w:pPr>
+      <w:r>
+        <w:t>€€€</w:t>
       </w:r>
     </w:p>
     <w:p>
@@ -5986,40 +6456,37 @@
           <w:numId w:val="8"/>
         </w:numPr>
       </w:pPr>
+      <w:commentRangeStart w:id="18"/>
       <w:proofErr w:type="spellStart"/>
       <w:proofErr w:type="gramStart"/>
       <w:r>
         <w:t>inviterPourUnRendezVous</w:t>
       </w:r>
+      <w:commentRangeEnd w:id="18"/>
       <w:proofErr w:type="spellEnd"/>
-      <w:r>
-        <w:t>(</w:t>
-      </w:r>
-      <w:proofErr w:type="spellStart"/>
       <w:proofErr w:type="gramEnd"/>
-      <w:r>
-        <w:t>GroupeId</w:t>
-      </w:r>
-      <w:proofErr w:type="spellEnd"/>
-      <w:r>
-        <w:t>, Lieu, Date) :</w:t>
-      </w:r>
-      <w:r>
-        <w:t xml:space="preserve"> Invite </w:t>
-      </w:r>
-      <w:commentRangeStart w:id="17"/>
-      <w:r>
-        <w:t xml:space="preserve">tous </w:t>
-      </w:r>
-      <w:commentRangeEnd w:id="17"/>
       <w:r>
         <w:rPr>
           <w:rStyle w:val="Marquedecommentaire"/>
         </w:rPr>
-        <w:commentReference w:id="17"/>
-      </w:r>
-      <w:r>
-        <w:t>les membres d’un groupe pour se rejoindre dans un lieu qui a été au préalable ajouté. Tous les membres reçoivent une invitation par notification</w:t>
+        <w:commentReference w:id="18"/>
+      </w:r>
+      <w:r>
+        <w:t>(</w:t>
+      </w:r>
+      <w:proofErr w:type="spellStart"/>
+      <w:r>
+        <w:t>GroupeId</w:t>
+      </w:r>
+      <w:proofErr w:type="spellEnd"/>
+      <w:r>
+        <w:t>, Lieu, Date) :</w:t>
+      </w:r>
+      <w:r>
+        <w:t xml:space="preserve"> Invite tous les membres d’un groupe pour se rejoindre dans un lieu qui a été au préalable ajouté. Tous les membres reçoivent une invitation par notification</w:t>
+      </w:r>
+      <w:r>
+        <w:t>.</w:t>
       </w:r>
     </w:p>
     <w:p>
@@ -6030,11 +6497,19 @@
           <w:numId w:val="8"/>
         </w:numPr>
       </w:pPr>
+      <w:commentRangeStart w:id="19"/>
       <w:proofErr w:type="spellStart"/>
       <w:r>
         <w:t>inviterUnePersonne</w:t>
       </w:r>
+      <w:commentRangeEnd w:id="19"/>
       <w:proofErr w:type="spellEnd"/>
+      <w:r>
+        <w:rPr>
+          <w:rStyle w:val="Marquedecommentaire"/>
+        </w:rPr>
+        <w:commentReference w:id="19"/>
+      </w:r>
       <w:r>
         <w:t>(</w:t>
       </w:r>
@@ -6072,7 +6547,29 @@
       </w:r>
       <w:proofErr w:type="spellEnd"/>
       <w:r>
-        <w:t xml:space="preserve">, Commentaire) : L’utilisateur choisit d’ajouter un lieu qu’il a apprécié en </w:t>
+        <w:t>, Commentaire</w:t>
+      </w:r>
+      <w:r>
+        <w:t xml:space="preserve">, </w:t>
+      </w:r>
+      <w:commentRangeStart w:id="20"/>
+      <w:proofErr w:type="spellStart"/>
+      <w:r>
+        <w:t>Place</w:t>
+      </w:r>
+      <w:commentRangeEnd w:id="20"/>
+      <w:r>
+        <w:rPr>
+          <w:rStyle w:val="Marquedecommentaire"/>
+        </w:rPr>
+        <w:commentReference w:id="20"/>
+      </w:r>
+      <w:r>
+        <w:t>Type</w:t>
+      </w:r>
+      <w:proofErr w:type="spellEnd"/>
+      <w:r>
+        <w:t xml:space="preserve">) : L’utilisateur choisit d’ajouter un lieu qu’il a apprécié en </w:t>
       </w:r>
       <w:r>
         <w:t>recherchant</w:t>
@@ -6084,7 +6581,7 @@
         <w:t xml:space="preserve"> puis en ajoutant un commentaire.</w:t>
       </w:r>
       <w:r>
-        <w:t xml:space="preserve"> </w:t>
+        <w:t xml:space="preserve"> L’icône du lieu sera attribuée en fonction du type</w:t>
       </w:r>
     </w:p>
     <w:p>
@@ -6096,6 +6593,7 @@
         </w:numPr>
       </w:pPr>
       <w:proofErr w:type="spellStart"/>
+      <w:proofErr w:type="gramStart"/>
       <w:r>
         <w:t>redigerUnCommentaire</w:t>
       </w:r>
@@ -6103,11 +6601,18 @@
       <w:r>
         <w:t>(</w:t>
       </w:r>
+      <w:proofErr w:type="gramEnd"/>
       <w:r>
         <w:t>L</w:t>
       </w:r>
       <w:r>
-        <w:t>ieu)</w:t>
+        <w:t>ieu</w:t>
+      </w:r>
+      <w:r>
+        <w:t>, Comment</w:t>
+      </w:r>
+      <w:r>
+        <w:t>)</w:t>
       </w:r>
       <w:r>
         <w:t> : L’utilisateur ajoute un commentaire sur un lieu déjà existant afin de partager son avis aux autres membres du groupe.</w:t>
@@ -6131,11 +6636,28 @@
       </w:r>
       <w:proofErr w:type="spellStart"/>
       <w:r>
-        <w:t>GroupeId</w:t>
+        <w:t>GroupKey</w:t>
       </w:r>
       <w:proofErr w:type="spellEnd"/>
       <w:r>
-        <w:t>) : L’utilisateur renseigne un nom de groupe afin de pouvoir le rejoindre et interagir avec les membres de ce groupe.</w:t>
+        <w:t>) </w:t>
+      </w:r>
+      <w:r>
+        <w:t xml:space="preserve">: L’utilisateur renseigne le </w:t>
+      </w:r>
+      <w:proofErr w:type="spellStart"/>
+      <w:r>
+        <w:t>GroupKey</w:t>
+      </w:r>
+      <w:proofErr w:type="spellEnd"/>
+      <w:r>
+        <w:t xml:space="preserve"> </w:t>
+      </w:r>
+      <w:r>
+        <w:t xml:space="preserve">d’un </w:t>
+      </w:r>
+      <w:r>
+        <w:t>groupe afin de pouvoir le rejoindre et interagir avec les membres de ce groupe.</w:t>
       </w:r>
     </w:p>
     <w:p>
@@ -6167,16 +6689,16 @@
       <w:r>
         <w:t xml:space="preserve">) : L’utilisateur se connecte afin de pouvoir accéder aux groupes </w:t>
       </w:r>
-      <w:commentRangeStart w:id="18"/>
+      <w:commentRangeStart w:id="21"/>
       <w:r>
         <w:t>d’amis</w:t>
       </w:r>
-      <w:commentRangeEnd w:id="18"/>
+      <w:commentRangeEnd w:id="21"/>
       <w:r>
         <w:rPr>
           <w:rStyle w:val="Marquedecommentaire"/>
         </w:rPr>
-        <w:commentReference w:id="18"/>
+        <w:commentReference w:id="21"/>
       </w:r>
       <w:r>
         <w:t xml:space="preserve"> et de pouvoir partager des lieux.</w:t>
@@ -6199,9 +6721,29 @@
       <w:r>
         <w:t>(</w:t>
       </w:r>
+      <w:commentRangeStart w:id="22"/>
       <w:proofErr w:type="gramEnd"/>
       <w:r>
-        <w:t xml:space="preserve">Filtres, Groupes) : l’utilisateur accède à la carte pour visualiser les lieux partagés par ses amis </w:t>
+        <w:t>Filtres, Groupes</w:t>
+      </w:r>
+      <w:commentRangeEnd w:id="22"/>
+      <w:r>
+        <w:rPr>
+          <w:rStyle w:val="Marquedecommentaire"/>
+        </w:rPr>
+        <w:commentReference w:id="22"/>
+      </w:r>
+      <w:r>
+        <w:t xml:space="preserve">) : l’utilisateur accède à la </w:t>
+      </w:r>
+      <w:r>
+        <w:t>carte</w:t>
+      </w:r>
+      <w:r>
+        <w:t xml:space="preserve"> pour visualiser </w:t>
+      </w:r>
+      <w:r>
+        <w:t>les lieux partagés par ses amis.</w:t>
       </w:r>
     </w:p>
     <w:p>
@@ -6272,6 +6814,7 @@
       </w:pPr>
       <w:proofErr w:type="spellStart"/>
       <w:r>
+        <w:lastRenderedPageBreak/>
         <w:t>EcranConnexion</w:t>
       </w:r>
       <w:proofErr w:type="spellEnd"/>
@@ -6322,31 +6865,15 @@
       <w:pPr>
         <w:pStyle w:val="Paragraphedeliste"/>
         <w:numPr>
-          <w:ilvl w:val="0"/>
+          <w:ilvl w:val="1"/>
           <w:numId w:val="9"/>
         </w:numPr>
       </w:pPr>
       <w:proofErr w:type="spellStart"/>
-      <w:proofErr w:type="gramStart"/>
-      <w:r>
-        <w:t>afficherLieux</w:t>
+      <w:r>
+        <w:t>EcranPremièreUtilisation</w:t>
       </w:r>
       <w:proofErr w:type="spellEnd"/>
-      <w:r>
-        <w:t>(</w:t>
-      </w:r>
-      <w:proofErr w:type="gramEnd"/>
-      <w:r>
-        <w:t xml:space="preserve">Filtres, Groupes) : affiche les types de lieux choisis des groupes sélectionnés sur la carte de l’écran </w:t>
-      </w:r>
-      <w:proofErr w:type="spellStart"/>
-      <w:r>
-        <w:t>EcranCarte</w:t>
-      </w:r>
-      <w:proofErr w:type="spellEnd"/>
-      <w:r>
-        <w:t>.</w:t>
-      </w:r>
     </w:p>
     <w:p>
       <w:pPr>
@@ -6357,6 +6884,36 @@
         </w:numPr>
       </w:pPr>
       <w:proofErr w:type="spellStart"/>
+      <w:proofErr w:type="gramStart"/>
+      <w:r>
+        <w:t>afficherLieux</w:t>
+      </w:r>
+      <w:proofErr w:type="spellEnd"/>
+      <w:r>
+        <w:t>(</w:t>
+      </w:r>
+      <w:proofErr w:type="gramEnd"/>
+      <w:r>
+        <w:t xml:space="preserve">Filtres, Groupes) : affiche les types de lieux choisis des groupes sélectionnés sur la carte de l’écran </w:t>
+      </w:r>
+      <w:proofErr w:type="spellStart"/>
+      <w:r>
+        <w:t>EcranCarte</w:t>
+      </w:r>
+      <w:proofErr w:type="spellEnd"/>
+      <w:r>
+        <w:t>.</w:t>
+      </w:r>
+    </w:p>
+    <w:p>
+      <w:pPr>
+        <w:pStyle w:val="Paragraphedeliste"/>
+        <w:numPr>
+          <w:ilvl w:val="0"/>
+          <w:numId w:val="9"/>
+        </w:numPr>
+      </w:pPr>
+      <w:proofErr w:type="spellStart"/>
       <w:r>
         <w:t>afficherDetailsLieu</w:t>
       </w:r>
@@ -6388,10 +6945,25 @@
         <w:pStyle w:val="Titre4"/>
       </w:pPr>
       <w:r>
-        <w:lastRenderedPageBreak/>
-        <w:t>Interfaces avec les logiciels</w:t>
-      </w:r>
-    </w:p>
+        <w:t xml:space="preserve">Interfaces avec les </w:t>
+      </w:r>
+      <w:commentRangeStart w:id="23"/>
+      <w:r>
+        <w:t>logiciels</w:t>
+      </w:r>
+      <w:commentRangeEnd w:id="23"/>
+      <w:r>
+        <w:rPr>
+          <w:rStyle w:val="Marquedecommentaire"/>
+          <w:rFonts w:asciiTheme="minorHAnsi" w:eastAsiaTheme="minorHAnsi" w:hAnsiTheme="minorHAnsi" w:cstheme="minorBidi"/>
+          <w:i w:val="0"/>
+          <w:iCs w:val="0"/>
+          <w:color w:val="auto"/>
+        </w:rPr>
+        <w:commentReference w:id="23"/>
+      </w:r>
+    </w:p>
+    <w:p/>
     <w:p>
       <w:pPr>
         <w:pStyle w:val="Titre4"/>
@@ -6401,213 +6973,231 @@
       </w:r>
     </w:p>
     <w:p>
-      <w:pPr>
-        <w:pStyle w:val="Titre2"/>
-      </w:pPr>
-      <w:bookmarkStart w:id="19" w:name="_Toc435476473"/>
-      <w:r>
-        <w:t>Fonctions principales développées</w:t>
-      </w:r>
-      <w:bookmarkEnd w:id="19"/>
-    </w:p>
-    <w:p>
-      <w:pPr>
-        <w:pStyle w:val="Titre3"/>
-      </w:pPr>
-      <w:bookmarkStart w:id="20" w:name="_Toc435476474"/>
-      <w:r>
-        <w:t xml:space="preserve">Cas d’usage considéré pour </w:t>
-      </w:r>
+      <w:commentRangeStart w:id="24"/>
       <w:proofErr w:type="spellStart"/>
       <w:r>
-        <w:t>App_Name</w:t>
-      </w:r>
-      <w:bookmarkEnd w:id="20"/>
+        <w:t>Decrites</w:t>
+      </w:r>
       <w:proofErr w:type="spellEnd"/>
-    </w:p>
-    <w:p>
-      <w:pPr>
-        <w:pStyle w:val="Titre3"/>
-      </w:pPr>
-      <w:bookmarkStart w:id="21" w:name="_Toc435476475"/>
-      <w:r>
-        <w:t>Résumé des cas d’utilisation stratégiques</w:t>
-      </w:r>
-      <w:bookmarkEnd w:id="21"/>
-    </w:p>
-    <w:p>
-      <w:pPr>
-        <w:pStyle w:val="Titre3"/>
-      </w:pPr>
-      <w:bookmarkStart w:id="22" w:name="_Toc435476476"/>
-      <w:r>
-        <w:t>CU 01</w:t>
-      </w:r>
-      <w:bookmarkEnd w:id="22"/>
-    </w:p>
-    <w:p>
-      <w:pPr>
-        <w:pStyle w:val="Titre3"/>
-      </w:pPr>
-      <w:bookmarkStart w:id="23" w:name="_Toc435476477"/>
-      <w:r>
-        <w:t>CU 02</w:t>
-      </w:r>
-      <w:bookmarkEnd w:id="23"/>
-    </w:p>
-    <w:p>
-      <w:pPr>
-        <w:pStyle w:val="Titre2"/>
-      </w:pPr>
-      <w:bookmarkStart w:id="24" w:name="_Toc435476478"/>
-      <w:r>
-        <w:t>Contraintes</w:t>
-      </w:r>
-      <w:bookmarkEnd w:id="24"/>
-    </w:p>
-    <w:p>
-      <w:pPr>
-        <w:pStyle w:val="Titre3"/>
-      </w:pPr>
-      <w:bookmarkStart w:id="25" w:name="_Toc435476479"/>
-      <w:r>
-        <w:t>Politiques réglementaires</w:t>
-      </w:r>
-      <w:bookmarkEnd w:id="25"/>
-    </w:p>
-    <w:p>
-      <w:r>
-        <w:t>N.A</w:t>
-      </w:r>
-    </w:p>
-    <w:p>
-      <w:pPr>
-        <w:pStyle w:val="Titre3"/>
-      </w:pPr>
-      <w:bookmarkStart w:id="26" w:name="_Toc435476480"/>
-      <w:r>
-        <w:t>Contraintes matérielles</w:t>
-      </w:r>
-      <w:bookmarkEnd w:id="26"/>
-    </w:p>
-    <w:p>
-      <w:pPr>
-        <w:ind w:firstLine="708"/>
-      </w:pPr>
-      <w:r>
-        <w:t xml:space="preserve">L’application mobile s’exécutera sur des terminaux possédant une version d’Android 4.0.3 et plus. L’application s’affichera au format portrait sur des écrans d’une </w:t>
-      </w:r>
-      <w:commentRangeStart w:id="27"/>
-      <w:r>
-        <w:t xml:space="preserve">taille </w:t>
-      </w:r>
-      <w:commentRangeEnd w:id="27"/>
+      <w:r>
+        <w:t xml:space="preserve"> dans l’archi matérielle</w:t>
+      </w:r>
+      <w:commentRangeEnd w:id="24"/>
       <w:r>
         <w:rPr>
           <w:rStyle w:val="Marquedecommentaire"/>
         </w:rPr>
-        <w:commentReference w:id="27"/>
-      </w:r>
-      <w:r>
-        <w:t>etc…</w:t>
-      </w:r>
+        <w:commentReference w:id="24"/>
+      </w:r>
+    </w:p>
+    <w:p>
+      <w:pPr>
+        <w:pStyle w:val="Titre2"/>
+      </w:pPr>
+      <w:bookmarkStart w:id="25" w:name="_Toc435476473"/>
+      <w:r>
+        <w:t>Fonctions principales développées</w:t>
+      </w:r>
+      <w:bookmarkEnd w:id="25"/>
+    </w:p>
+    <w:p>
+      <w:pPr>
+        <w:pStyle w:val="Titre3"/>
+      </w:pPr>
+      <w:bookmarkStart w:id="26" w:name="_Toc435476474"/>
+      <w:r>
+        <w:t xml:space="preserve">Cas d’usage considéré pour </w:t>
+      </w:r>
+      <w:proofErr w:type="spellStart"/>
+      <w:r>
+        <w:t>App_Name</w:t>
+      </w:r>
+      <w:bookmarkEnd w:id="26"/>
+      <w:proofErr w:type="spellEnd"/>
+    </w:p>
+    <w:p>
+      <w:pPr>
+        <w:pStyle w:val="Titre3"/>
+      </w:pPr>
+      <w:bookmarkStart w:id="27" w:name="_Toc435476475"/>
+      <w:r>
+        <w:t>Résumé des cas d’utilisation stratégiques</w:t>
+      </w:r>
+      <w:bookmarkEnd w:id="27"/>
+    </w:p>
+    <w:p>
+      <w:pPr>
+        <w:pStyle w:val="Titre3"/>
+      </w:pPr>
+      <w:bookmarkStart w:id="28" w:name="_Toc435476476"/>
+      <w:r>
+        <w:t>CU 01</w:t>
+      </w:r>
+      <w:bookmarkEnd w:id="28"/>
+    </w:p>
+    <w:p>
+      <w:pPr>
+        <w:pStyle w:val="Titre3"/>
+      </w:pPr>
+      <w:bookmarkStart w:id="29" w:name="_Toc435476477"/>
+      <w:r>
+        <w:t>CU 02</w:t>
+      </w:r>
+      <w:bookmarkEnd w:id="29"/>
+    </w:p>
+    <w:p>
+      <w:pPr>
+        <w:pStyle w:val="Titre2"/>
+      </w:pPr>
+      <w:bookmarkStart w:id="30" w:name="_Toc435476478"/>
+      <w:r>
+        <w:t>Contraintes</w:t>
+      </w:r>
+      <w:bookmarkEnd w:id="30"/>
+    </w:p>
+    <w:p>
+      <w:pPr>
+        <w:pStyle w:val="Titre3"/>
+      </w:pPr>
+      <w:bookmarkStart w:id="31" w:name="_Toc435476479"/>
+      <w:r>
+        <w:t>Politiques réglementaires</w:t>
+      </w:r>
+      <w:bookmarkEnd w:id="31"/>
+    </w:p>
+    <w:p>
+      <w:r>
+        <w:t>N.A</w:t>
+      </w:r>
+    </w:p>
+    <w:p>
+      <w:pPr>
+        <w:pStyle w:val="Titre3"/>
+      </w:pPr>
+      <w:bookmarkStart w:id="32" w:name="_Toc435476480"/>
+      <w:r>
+        <w:t>Contraintes matérielles</w:t>
+      </w:r>
+      <w:bookmarkEnd w:id="32"/>
     </w:p>
     <w:p>
       <w:pPr>
         <w:ind w:firstLine="708"/>
       </w:pPr>
       <w:r>
-        <w:t xml:space="preserve">Le serveur, actuellement sur une </w:t>
-      </w:r>
-      <w:proofErr w:type="spellStart"/>
-      <w:r>
-        <w:t>Raspberry</w:t>
-      </w:r>
-      <w:proofErr w:type="spellEnd"/>
-      <w:r>
-        <w:t xml:space="preserve"> Pi 2, devra être visible publiquement et accessible via des requêtes HTTP. (Voir 2.2.1)</w:t>
-      </w:r>
-    </w:p>
-    <w:p>
-      <w:pPr>
-        <w:pStyle w:val="Titre3"/>
-      </w:pPr>
-      <w:bookmarkStart w:id="28" w:name="_Toc435476481"/>
-      <w:r>
-        <w:t>Exigences de fiabilité</w:t>
-      </w:r>
-      <w:bookmarkEnd w:id="28"/>
-    </w:p>
-    <w:p>
-      <w:r>
-        <w:t>N.A</w:t>
-      </w:r>
-    </w:p>
-    <w:p>
-      <w:pPr>
-        <w:pStyle w:val="Titre3"/>
-      </w:pPr>
-      <w:bookmarkStart w:id="29" w:name="_Toc435476482"/>
-      <w:r>
-        <w:t>Exigences de maintenabilité</w:t>
-      </w:r>
-      <w:bookmarkEnd w:id="29"/>
-    </w:p>
-    <w:p>
-      <w:r>
-        <w:t>N.A</w:t>
-      </w:r>
-    </w:p>
-    <w:p>
-      <w:pPr>
-        <w:pStyle w:val="Titre3"/>
-      </w:pPr>
-      <w:bookmarkStart w:id="30" w:name="_Toc435476483"/>
-      <w:r>
-        <w:t>Exigences de disponibilité</w:t>
-      </w:r>
-      <w:bookmarkEnd w:id="30"/>
-    </w:p>
-    <w:p>
-      <w:pPr>
-        <w:ind w:firstLine="576"/>
-      </w:pPr>
-      <w:r>
-        <w:t>Le système doit être disponible 24h/24 et 7j/7.</w:t>
-      </w:r>
-    </w:p>
-    <w:p>
-      <w:pPr>
-        <w:pStyle w:val="Titre2"/>
-      </w:pPr>
-      <w:bookmarkStart w:id="31" w:name="_Toc435476484"/>
-      <w:r>
-        <w:t>Hypothèses et Dépendances</w:t>
-      </w:r>
-      <w:bookmarkEnd w:id="31"/>
-    </w:p>
-    <w:p>
-      <w:commentRangeStart w:id="32"/>
-      <w:r>
-        <w:t>TODO</w:t>
-      </w:r>
-      <w:commentRangeEnd w:id="32"/>
+        <w:t xml:space="preserve">L’application mobile s’exécutera sur des terminaux possédant une version d’Android 4.0.3 et plus. L’application s’affichera au format portrait sur des écrans d’une </w:t>
+      </w:r>
+      <w:commentRangeStart w:id="33"/>
+      <w:r>
+        <w:t xml:space="preserve">taille </w:t>
+      </w:r>
+      <w:commentRangeEnd w:id="33"/>
       <w:r>
         <w:rPr>
           <w:rStyle w:val="Marquedecommentaire"/>
         </w:rPr>
-        <w:commentReference w:id="32"/>
+        <w:commentReference w:id="33"/>
+      </w:r>
+      <w:r>
+        <w:t>etc…</w:t>
+      </w:r>
+    </w:p>
+    <w:p>
+      <w:pPr>
+        <w:ind w:firstLine="708"/>
+      </w:pPr>
+      <w:r>
+        <w:t xml:space="preserve">Le serveur, actuellement sur une </w:t>
+      </w:r>
+      <w:proofErr w:type="spellStart"/>
+      <w:r>
+        <w:t>Raspberry</w:t>
+      </w:r>
+      <w:proofErr w:type="spellEnd"/>
+      <w:r>
+        <w:t xml:space="preserve"> Pi 2, devra être visible publiquement et accessible via des requêtes HTTP. (Voir 2.2.1)</w:t>
+      </w:r>
+    </w:p>
+    <w:p>
+      <w:pPr>
+        <w:pStyle w:val="Titre3"/>
+      </w:pPr>
+      <w:bookmarkStart w:id="34" w:name="_Toc435476481"/>
+      <w:r>
+        <w:t>Exigences de fiabilité</w:t>
+      </w:r>
+      <w:bookmarkEnd w:id="34"/>
+    </w:p>
+    <w:p>
+      <w:r>
+        <w:t>N.A</w:t>
+      </w:r>
+    </w:p>
+    <w:p>
+      <w:pPr>
+        <w:pStyle w:val="Titre3"/>
+      </w:pPr>
+      <w:bookmarkStart w:id="35" w:name="_Toc435476482"/>
+      <w:r>
+        <w:t>Exigences de maintenabilité</w:t>
+      </w:r>
+      <w:bookmarkEnd w:id="35"/>
+    </w:p>
+    <w:p>
+      <w:r>
+        <w:t>N.A</w:t>
+      </w:r>
+    </w:p>
+    <w:p>
+      <w:pPr>
+        <w:pStyle w:val="Titre3"/>
+      </w:pPr>
+      <w:bookmarkStart w:id="36" w:name="_Toc435476483"/>
+      <w:r>
+        <w:t>Exigences de disponibilité</w:t>
+      </w:r>
+      <w:bookmarkEnd w:id="36"/>
+    </w:p>
+    <w:p>
+      <w:pPr>
+        <w:ind w:firstLine="576"/>
+      </w:pPr>
+      <w:r>
+        <w:t>Le système doit être disponible 24h/24 et 7j/7.</w:t>
       </w:r>
     </w:p>
     <w:p>
       <w:pPr>
         <w:pStyle w:val="Titre2"/>
       </w:pPr>
-      <w:bookmarkStart w:id="33" w:name="_Toc435476485"/>
+      <w:bookmarkStart w:id="37" w:name="_Toc435476484"/>
+      <w:r>
+        <w:t>Hypothèses et Dépendances</w:t>
+      </w:r>
+      <w:bookmarkEnd w:id="37"/>
+    </w:p>
+    <w:p>
+      <w:commentRangeStart w:id="38"/>
+      <w:r>
+        <w:t>TODO</w:t>
+      </w:r>
+      <w:commentRangeEnd w:id="38"/>
+      <w:r>
+        <w:rPr>
+          <w:rStyle w:val="Marquedecommentaire"/>
+        </w:rPr>
+        <w:commentReference w:id="38"/>
+      </w:r>
+    </w:p>
+    <w:p>
+      <w:pPr>
+        <w:pStyle w:val="Titre2"/>
+      </w:pPr>
+      <w:bookmarkStart w:id="39" w:name="_Toc435476485"/>
       <w:r>
         <w:t>Répartition des exigences</w:t>
       </w:r>
-      <w:bookmarkEnd w:id="33"/>
+      <w:bookmarkEnd w:id="39"/>
     </w:p>
     <w:p>
       <w:pPr>
@@ -6630,52 +7220,52 @@
       <w:pPr>
         <w:pStyle w:val="Titre1"/>
       </w:pPr>
-      <w:bookmarkStart w:id="34" w:name="_Toc435476486"/>
+      <w:bookmarkStart w:id="40" w:name="_Toc435476486"/>
       <w:r>
         <w:lastRenderedPageBreak/>
         <w:t>Exigences spécifiques</w:t>
       </w:r>
-      <w:bookmarkEnd w:id="34"/>
+      <w:bookmarkEnd w:id="40"/>
     </w:p>
     <w:p>
       <w:pPr>
         <w:pStyle w:val="Titre2"/>
       </w:pPr>
-      <w:bookmarkStart w:id="35" w:name="_Toc435476487"/>
+      <w:bookmarkStart w:id="41" w:name="_Toc435476487"/>
       <w:r>
         <w:t>Interface Homme Machine</w:t>
       </w:r>
-      <w:bookmarkEnd w:id="35"/>
+      <w:bookmarkEnd w:id="41"/>
     </w:p>
     <w:p>
       <w:pPr>
         <w:pStyle w:val="Titre3"/>
       </w:pPr>
-      <w:bookmarkStart w:id="36" w:name="_Toc435476488"/>
+      <w:bookmarkStart w:id="42" w:name="_Toc435476488"/>
       <w:r>
         <w:t>Généralités</w:t>
       </w:r>
-      <w:bookmarkEnd w:id="36"/>
+      <w:bookmarkEnd w:id="42"/>
     </w:p>
     <w:p>
       <w:pPr>
         <w:pStyle w:val="Titre3"/>
       </w:pPr>
-      <w:bookmarkStart w:id="37" w:name="_Toc435476489"/>
+      <w:bookmarkStart w:id="43" w:name="_Toc435476489"/>
       <w:r>
         <w:t>Actions utilisateur</w:t>
       </w:r>
-      <w:bookmarkEnd w:id="37"/>
+      <w:bookmarkEnd w:id="43"/>
     </w:p>
     <w:p>
       <w:pPr>
         <w:pStyle w:val="Titre3"/>
       </w:pPr>
-      <w:bookmarkStart w:id="38" w:name="_Toc435476490"/>
+      <w:bookmarkStart w:id="44" w:name="_Toc435476490"/>
       <w:r>
         <w:t>Ecrans</w:t>
       </w:r>
-      <w:bookmarkEnd w:id="38"/>
+      <w:bookmarkEnd w:id="44"/>
     </w:p>
     <w:p>
       <w:pPr>
@@ -6705,11 +7295,24 @@
       <w:pPr>
         <w:pStyle w:val="Titre2"/>
       </w:pPr>
-      <w:bookmarkStart w:id="39" w:name="_Toc435476491"/>
-      <w:r>
-        <w:t>Dictionnaire du domaine</w:t>
-      </w:r>
-      <w:bookmarkEnd w:id="39"/>
+      <w:bookmarkStart w:id="45" w:name="_Toc435476491"/>
+      <w:r>
+        <w:t xml:space="preserve">Dictionnaire du </w:t>
+      </w:r>
+      <w:commentRangeStart w:id="46"/>
+      <w:r>
+        <w:t>domaine</w:t>
+      </w:r>
+      <w:bookmarkEnd w:id="45"/>
+      <w:commentRangeEnd w:id="46"/>
+      <w:r>
+        <w:rPr>
+          <w:rStyle w:val="Marquedecommentaire"/>
+          <w:rFonts w:asciiTheme="minorHAnsi" w:eastAsiaTheme="minorHAnsi" w:hAnsiTheme="minorHAnsi" w:cstheme="minorBidi"/>
+          <w:color w:val="auto"/>
+        </w:rPr>
+        <w:commentReference w:id="46"/>
+      </w:r>
     </w:p>
     <w:p/>
     <w:p/>
@@ -6795,7 +7398,7 @@
       <w:proofErr w:type="spellEnd"/>
     </w:p>
   </w:comment>
-  <w:comment w:id="17" w:author="Pierre TOUZÉ" w:date="2015-11-16T22:30:00Z" w:initials="PT">
+  <w:comment w:id="17" w:author="Pierre TOUZÉ" w:date="2015-11-21T17:09:00Z" w:initials="PT">
     <w:p>
       <w:pPr>
         <w:pStyle w:val="Commentaire"/>
@@ -6807,11 +7410,11 @@
         <w:annotationRef/>
       </w:r>
       <w:r>
-        <w:t>Ou alors que quelques un…</w:t>
+        <w:t>V2</w:t>
       </w:r>
     </w:p>
   </w:comment>
-  <w:comment w:id="18" w:author="Pierre TOUZÉ" w:date="2015-11-16T22:25:00Z" w:initials="PT">
+  <w:comment w:id="18" w:author="Pierre TOUZÉ" w:date="2015-11-21T17:09:00Z" w:initials="PT">
     <w:p>
       <w:pPr>
         <w:pStyle w:val="Commentaire"/>
@@ -6822,17 +7425,12 @@
         </w:rPr>
         <w:annotationRef/>
       </w:r>
-      <w:proofErr w:type="spellStart"/>
-      <w:r>
-        <w:t>Ca</w:t>
-      </w:r>
-      <w:proofErr w:type="spellEnd"/>
-      <w:r>
-        <w:t xml:space="preserve"> reste un peu flou pour moi les interactions du fait d’être connecté. Notamment au niveau des groupes du coup.</w:t>
+      <w:r>
+        <w:t>V2</w:t>
       </w:r>
     </w:p>
   </w:comment>
-  <w:comment w:id="27" w:author="REMOUE Kévin" w:date="2015-11-19T14:33:00Z" w:initials="RK">
+  <w:comment w:id="19" w:author="Pierre TOUZÉ" w:date="2015-11-21T17:10:00Z" w:initials="PT">
     <w:p>
       <w:pPr>
         <w:pStyle w:val="Commentaire"/>
@@ -6844,11 +7442,11 @@
         <w:annotationRef/>
       </w:r>
       <w:r>
-        <w:t>A voir taille écran et portrait/paysage</w:t>
+        <w:t>V2</w:t>
       </w:r>
     </w:p>
   </w:comment>
-  <w:comment w:id="32" w:author="REMOUE Kévin" w:date="2015-11-19T14:49:00Z" w:initials="RK">
+  <w:comment w:id="20" w:author="Pierre TOUZÉ" w:date="2015-11-21T17:11:00Z" w:initials="PT">
     <w:p>
       <w:pPr>
         <w:pStyle w:val="Commentaire"/>
@@ -6860,7 +7458,127 @@
         <w:annotationRef/>
       </w:r>
       <w:r>
+        <w:t>Rajouter toutes les infos du lieu</w:t>
+      </w:r>
+    </w:p>
+  </w:comment>
+  <w:comment w:id="21" w:author="Pierre TOUZÉ" w:date="2015-11-16T22:25:00Z" w:initials="PT">
+    <w:p>
+      <w:pPr>
+        <w:pStyle w:val="Commentaire"/>
+      </w:pPr>
+      <w:r>
+        <w:rPr>
+          <w:rStyle w:val="Marquedecommentaire"/>
+        </w:rPr>
+        <w:annotationRef/>
+      </w:r>
+      <w:proofErr w:type="spellStart"/>
+      <w:r>
+        <w:t>Ca</w:t>
+      </w:r>
+      <w:proofErr w:type="spellEnd"/>
+      <w:r>
+        <w:t xml:space="preserve"> reste un peu flou pour moi les interactions du fait d’être connecté. Notamment au niveau des groupes du coup.</w:t>
+      </w:r>
+    </w:p>
+  </w:comment>
+  <w:comment w:id="22" w:author="Pierre TOUZÉ" w:date="2015-11-21T17:22:00Z" w:initials="PT">
+    <w:p>
+      <w:pPr>
+        <w:pStyle w:val="Commentaire"/>
+        <w:rPr>
+          <w:b/>
+        </w:rPr>
+      </w:pPr>
+      <w:r>
+        <w:rPr>
+          <w:rStyle w:val="Marquedecommentaire"/>
+        </w:rPr>
+        <w:annotationRef/>
+      </w:r>
+      <w:r>
+        <w:t>V2</w:t>
+      </w:r>
+    </w:p>
+  </w:comment>
+  <w:comment w:id="23" w:author="Pierre TOUZÉ" w:date="2015-11-21T17:30:00Z" w:initials="PT">
+    <w:p>
+      <w:pPr>
+        <w:pStyle w:val="Commentaire"/>
+      </w:pPr>
+      <w:r>
+        <w:rPr>
+          <w:rStyle w:val="Marquedecommentaire"/>
+        </w:rPr>
+        <w:annotationRef/>
+      </w:r>
+      <w:r>
+        <w:t>Décrire dans les grandes lignes toutes les requêtes issues des demandes utilisateur</w:t>
+      </w:r>
+    </w:p>
+  </w:comment>
+  <w:comment w:id="24" w:author="Pierre TOUZÉ" w:date="2015-11-21T17:29:00Z" w:initials="PT">
+    <w:p>
+      <w:pPr>
+        <w:pStyle w:val="Commentaire"/>
+      </w:pPr>
+      <w:r>
+        <w:rPr>
+          <w:rStyle w:val="Marquedecommentaire"/>
+        </w:rPr>
+        <w:annotationRef/>
+      </w:r>
+      <w:r>
+        <w:t>TODO</w:t>
+      </w:r>
+    </w:p>
+  </w:comment>
+  <w:comment w:id="33" w:author="REMOUE Kévin" w:date="2015-11-19T14:33:00Z" w:initials="RK">
+    <w:p>
+      <w:pPr>
+        <w:pStyle w:val="Commentaire"/>
+      </w:pPr>
+      <w:r>
+        <w:rPr>
+          <w:rStyle w:val="Marquedecommentaire"/>
+        </w:rPr>
+        <w:annotationRef/>
+      </w:r>
+      <w:r>
+        <w:t>A voir taille écran et portrait/paysage</w:t>
+      </w:r>
+    </w:p>
+  </w:comment>
+  <w:comment w:id="38" w:author="REMOUE Kévin" w:date="2015-11-19T14:49:00Z" w:initials="RK">
+    <w:p>
+      <w:pPr>
+        <w:pStyle w:val="Commentaire"/>
+      </w:pPr>
+      <w:r>
+        <w:rPr>
+          <w:rStyle w:val="Marquedecommentaire"/>
+        </w:rPr>
+        <w:annotationRef/>
+      </w:r>
+      <w:r>
         <w:t>Pas masse idées vu que ce n’est pas pour un client</w:t>
+      </w:r>
+    </w:p>
+  </w:comment>
+  <w:comment w:id="46" w:author="Pierre TOUZÉ" w:date="2015-11-21T16:34:00Z" w:initials="PT">
+    <w:p>
+      <w:pPr>
+        <w:pStyle w:val="Commentaire"/>
+      </w:pPr>
+      <w:r>
+        <w:rPr>
+          <w:rStyle w:val="Marquedecommentaire"/>
+        </w:rPr>
+        <w:annotationRef/>
+      </w:r>
+      <w:r>
+        <w:t>Ajouter la définition de groupe etc…</w:t>
       </w:r>
     </w:p>
   </w:comment>
@@ -6870,10 +7588,17 @@
 <file path=word/commentsExtended.xml><?xml version="1.0" encoding="utf-8"?>
 <w15:commentsEx xmlns:wpc="http://schemas.microsoft.com/office/word/2010/wordprocessingCanvas" xmlns:mc="http://schemas.openxmlformats.org/markup-compatibility/2006" xmlns:o="urn:schemas-microsoft-com:office:office" xmlns:r="http://schemas.openxmlformats.org/officeDocument/2006/relationships" xmlns:m="http://schemas.openxmlformats.org/officeDocument/2006/math" xmlns:v="urn:schemas-microsoft-com:vml" xmlns:wp14="http://schemas.microsoft.com/office/word/2010/wordprocessingDrawing" xmlns:wp="http://schemas.openxmlformats.org/drawingml/2006/wordprocessingDrawing" xmlns:w10="urn:schemas-microsoft-com:office:word" xmlns:w="http://schemas.openxmlformats.org/wordprocessingml/2006/main" xmlns:w14="http://schemas.microsoft.com/office/word/2010/wordml" xmlns:w15="http://schemas.microsoft.com/office/word/2012/wordml" xmlns:wpg="http://schemas.microsoft.com/office/word/2010/wordprocessingGroup" xmlns:wpi="http://schemas.microsoft.com/office/word/2010/wordprocessingInk" xmlns:wne="http://schemas.microsoft.com/office/word/2006/wordml" xmlns:wps="http://schemas.microsoft.com/office/word/2010/wordprocessingShape" mc:Ignorable="w14 w15 wp14">
   <w15:commentEx w15:paraId="6D53A42E" w15:done="0"/>
-  <w15:commentEx w15:paraId="18FB133D" w15:done="0"/>
+  <w15:commentEx w15:paraId="38A6F4B5" w15:done="0"/>
+  <w15:commentEx w15:paraId="7567479E" w15:done="0"/>
+  <w15:commentEx w15:paraId="7CCFCCB0" w15:done="0"/>
+  <w15:commentEx w15:paraId="26BEAAA8" w15:done="0"/>
   <w15:commentEx w15:paraId="7722A9D0" w15:done="0"/>
+  <w15:commentEx w15:paraId="57B0B315" w15:done="0"/>
+  <w15:commentEx w15:paraId="288373BB" w15:done="0"/>
+  <w15:commentEx w15:paraId="62F2DD55" w15:done="0"/>
   <w15:commentEx w15:paraId="50D882C1" w15:done="0"/>
   <w15:commentEx w15:paraId="4C42F873" w15:done="0"/>
+  <w15:commentEx w15:paraId="4CF7AA58" w15:done="0"/>
 </w15:commentsEx>
 </file>
 
@@ -6957,7 +7682,7 @@
                 <w:bCs/>
                 <w:noProof/>
               </w:rPr>
-              <w:t>2</w:t>
+              <w:t>8</w:t>
             </w:r>
             <w:r>
               <w:rPr>
@@ -7089,7 +7814,7 @@
       <w:rPr>
         <w:noProof/>
       </w:rPr>
-      <w:t>19/11/2015</w:t>
+      <w:t>21/11/2015</w:t>
     </w:r>
     <w:r>
       <w:fldChar w:fldCharType="end"/>
@@ -7229,7 +7954,7 @@
         <w:rFonts w:ascii="Symbol" w:hAnsi="Symbol" w:hint="default"/>
       </w:rPr>
     </w:lvl>
-    <w:lvl w:ilvl="1" w:tplc="040C0003" w:tentative="1">
+    <w:lvl w:ilvl="1" w:tplc="040C0003">
       <w:start w:val="1"/>
       <w:numFmt w:val="bullet"/>
       <w:lvlText w:val="o"/>
@@ -7241,7 +7966,7 @@
         <w:rFonts w:ascii="Courier New" w:hAnsi="Courier New" w:cs="Courier New" w:hint="default"/>
       </w:rPr>
     </w:lvl>
-    <w:lvl w:ilvl="2" w:tplc="040C0005" w:tentative="1">
+    <w:lvl w:ilvl="2" w:tplc="040C0005">
       <w:start w:val="1"/>
       <w:numFmt w:val="bullet"/>
       <w:lvlText w:val=""/>
@@ -7354,7 +8079,7 @@
         <w:rFonts w:ascii="Courier New" w:hAnsi="Courier New" w:cs="Courier New" w:hint="default"/>
       </w:rPr>
     </w:lvl>
-    <w:lvl w:ilvl="2" w:tplc="040C0005" w:tentative="1">
+    <w:lvl w:ilvl="2" w:tplc="040C0005">
       <w:start w:val="1"/>
       <w:numFmt w:val="bullet"/>
       <w:lvlText w:val=""/>
@@ -9458,14 +10183,14 @@
     <w:charset w:val="00"/>
     <w:family w:val="roman"/>
     <w:pitch w:val="variable"/>
-    <w:sig w:usb0="E0002AFF" w:usb1="C0007841" w:usb2="00000009" w:usb3="00000000" w:csb0="000001FF" w:csb1="00000000"/>
+    <w:sig w:usb0="E0002EFF" w:usb1="C0007843" w:usb2="00000009" w:usb3="00000000" w:csb0="000001FF" w:csb1="00000000"/>
   </w:font>
   <w:font w:name="Courier New">
     <w:panose1 w:val="02070309020205020404"/>
     <w:charset w:val="00"/>
     <w:family w:val="modern"/>
     <w:pitch w:val="fixed"/>
-    <w:sig w:usb0="E0002AFF" w:usb1="C0007843" w:usb2="00000009" w:usb3="00000000" w:csb0="000001FF" w:csb1="00000000"/>
+    <w:sig w:usb0="E0002EFF" w:usb1="C0007843" w:usb2="00000009" w:usb3="00000000" w:csb0="000001FF" w:csb1="00000000"/>
   </w:font>
   <w:font w:name="Wingdings">
     <w:panose1 w:val="05000000000000000000"/>
@@ -9483,7 +10208,6 @@
   </w:font>
   <w:font w:name="OpenSymbol">
     <w:altName w:val="Arial Unicode MS"/>
-    <w:panose1 w:val="05010000000000000000"/>
     <w:charset w:val="00"/>
     <w:family w:val="auto"/>
     <w:pitch w:val="variable"/>
@@ -9513,7 +10237,7 @@
     <w:charset w:val="00"/>
     <w:family w:val="swiss"/>
     <w:pitch w:val="variable"/>
-    <w:sig w:usb0="E10022FF" w:usb1="C000E47F" w:usb2="00000029" w:usb3="00000000" w:csb0="000001DF" w:csb1="00000000"/>
+    <w:sig w:usb0="E4002EFF" w:usb1="C000E47F" w:usb2="00000009" w:usb3="00000000" w:csb0="000001FF" w:csb1="00000000"/>
   </w:font>
   <w:font w:name="ArialMT">
     <w:panose1 w:val="00000000000000000000"/>
@@ -9546,6 +10270,7 @@
     <w:rsid w:val="00474862"/>
     <w:rsid w:val="004B67E4"/>
     <w:rsid w:val="0052482F"/>
+    <w:rsid w:val="00552B4D"/>
     <w:rsid w:val="007544C8"/>
     <w:rsid w:val="007714D7"/>
     <w:rsid w:val="00AF588E"/>
@@ -10323,7 +11048,7 @@
 </file>
 
 <file path=customXml/itemProps2.xml><?xml version="1.0" encoding="utf-8"?>
-<ds:datastoreItem xmlns:ds="http://schemas.openxmlformats.org/officeDocument/2006/customXml" ds:itemID="{CA97AFD8-8F64-44BC-882B-E92D4B1331B5}">
+<ds:datastoreItem xmlns:ds="http://schemas.openxmlformats.org/officeDocument/2006/customXml" ds:itemID="{C939AE4A-4697-420C-9938-B74C72FFA8D8}">
   <ds:schemaRefs>
     <ds:schemaRef ds:uri="http://schemas.openxmlformats.org/officeDocument/2006/bibliography"/>
   </ds:schemaRefs>

</xml_diff>

<commit_message>
Spec v0.8: - Traduction des actions en anglais - Séparation des actions suivant les versions de l'application
Création d'un second dossier de spécifications contenant les fonctionnalités propres à la version 2 de l'application
</commit_message>
<xml_diff>
--- a/specifications/dossier_de_specification.docx
+++ b/specifications/dossier_de_specification.docx
@@ -65,23 +65,13 @@
                         <w:sz w:val="24"/>
                       </w:rPr>
                     </w:pPr>
-                    <w:proofErr w:type="spellStart"/>
                     <w:r>
                       <w:rPr>
                         <w:color w:val="2E74B5" w:themeColor="accent1" w:themeShade="BF"/>
                         <w:sz w:val="24"/>
                         <w:szCs w:val="24"/>
                       </w:rPr>
-                      <w:t>SartrouInc</w:t>
-                    </w:r>
-                    <w:proofErr w:type="spellEnd"/>
-                    <w:r>
-                      <w:rPr>
-                        <w:color w:val="2E74B5" w:themeColor="accent1" w:themeShade="BF"/>
-                        <w:sz w:val="24"/>
-                        <w:szCs w:val="24"/>
-                      </w:rPr>
-                      <w:t>.</w:t>
+                      <w:t>SartrouInc.</w:t>
                     </w:r>
                   </w:p>
                 </w:tc>
@@ -122,7 +112,6 @@
                         <w:szCs w:val="88"/>
                       </w:rPr>
                     </w:pPr>
-                    <w:proofErr w:type="spellStart"/>
                     <w:r>
                       <w:rPr>
                         <w:rFonts w:asciiTheme="majorHAnsi" w:eastAsiaTheme="majorEastAsia" w:hAnsiTheme="majorHAnsi" w:cstheme="majorBidi"/>
@@ -132,7 +121,6 @@
                       </w:rPr>
                       <w:t>App_Name</w:t>
                     </w:r>
-                    <w:proofErr w:type="spellEnd"/>
                   </w:p>
                 </w:sdtContent>
               </w:sdt>
@@ -315,7 +303,6 @@
           <w:szCs w:val="22"/>
         </w:rPr>
       </w:pPr>
-      <w:proofErr w:type="spellStart"/>
       <w:r>
         <w:rPr>
           <w:rFonts w:asciiTheme="minorHAnsi" w:hAnsiTheme="minorHAnsi"/>
@@ -323,19 +310,9 @@
           <w:szCs w:val="22"/>
         </w:rPr>
         <w:lastRenderedPageBreak/>
-        <w:t>Historique</w:t>
-      </w:r>
-      <w:proofErr w:type="spellEnd"/>
-      <w:r>
-        <w:rPr>
-          <w:rFonts w:asciiTheme="minorHAnsi" w:hAnsiTheme="minorHAnsi"/>
-          <w:sz w:val="22"/>
-          <w:szCs w:val="22"/>
-        </w:rPr>
-        <w:t xml:space="preserve"> des </w:t>
+        <w:t xml:space="preserve">Historique des </w:t>
       </w:r>
       <w:commentRangeStart w:id="0"/>
-      <w:proofErr w:type="spellStart"/>
       <w:r>
         <w:rPr>
           <w:rFonts w:asciiTheme="minorHAnsi" w:hAnsiTheme="minorHAnsi"/>
@@ -345,7 +322,6 @@
         <w:t>versions</w:t>
       </w:r>
       <w:commentRangeEnd w:id="0"/>
-      <w:proofErr w:type="spellEnd"/>
       <w:r>
         <w:rPr>
           <w:rStyle w:val="Marquedecommentaire"/>
@@ -472,7 +448,6 @@
                 <w:szCs w:val="22"/>
               </w:rPr>
             </w:pPr>
-            <w:proofErr w:type="spellStart"/>
             <w:r>
               <w:rPr>
                 <w:rFonts w:asciiTheme="minorHAnsi" w:hAnsiTheme="minorHAnsi"/>
@@ -481,7 +456,6 @@
               </w:rPr>
               <w:t>Auteur</w:t>
             </w:r>
-            <w:proofErr w:type="spellEnd"/>
           </w:p>
         </w:tc>
         <w:tc>
@@ -564,7 +538,6 @@
                 <w:szCs w:val="22"/>
               </w:rPr>
             </w:pPr>
-            <w:proofErr w:type="spellStart"/>
             <w:r>
               <w:rPr>
                 <w:rFonts w:asciiTheme="minorHAnsi" w:hAnsiTheme="minorHAnsi"/>
@@ -573,7 +546,6 @@
               </w:rPr>
               <w:t>Création</w:t>
             </w:r>
-            <w:proofErr w:type="spellEnd"/>
           </w:p>
         </w:tc>
         <w:tc>
@@ -684,88 +656,14 @@
                 <w:szCs w:val="22"/>
               </w:rPr>
             </w:pPr>
-            <w:proofErr w:type="spellStart"/>
             <w:r>
               <w:rPr>
                 <w:rFonts w:asciiTheme="minorHAnsi" w:hAnsiTheme="minorHAnsi"/>
                 <w:sz w:val="22"/>
                 <w:szCs w:val="22"/>
               </w:rPr>
-              <w:t>Ajout</w:t>
-            </w:r>
-            <w:proofErr w:type="spellEnd"/>
-            <w:r>
-              <w:rPr>
-                <w:rFonts w:asciiTheme="minorHAnsi" w:hAnsiTheme="minorHAnsi"/>
-                <w:sz w:val="22"/>
-                <w:szCs w:val="22"/>
-              </w:rPr>
-              <w:t xml:space="preserve"> de la </w:t>
-            </w:r>
-            <w:proofErr w:type="spellStart"/>
-            <w:r>
-              <w:rPr>
-                <w:rFonts w:asciiTheme="minorHAnsi" w:hAnsiTheme="minorHAnsi"/>
-                <w:sz w:val="22"/>
-                <w:szCs w:val="22"/>
-              </w:rPr>
-              <w:t>portée</w:t>
-            </w:r>
-            <w:proofErr w:type="spellEnd"/>
-            <w:r>
-              <w:rPr>
-                <w:rFonts w:asciiTheme="minorHAnsi" w:hAnsiTheme="minorHAnsi"/>
-                <w:sz w:val="22"/>
-                <w:szCs w:val="22"/>
-              </w:rPr>
-              <w:t xml:space="preserve">, des </w:t>
-            </w:r>
-            <w:proofErr w:type="spellStart"/>
-            <w:r>
-              <w:rPr>
-                <w:rFonts w:asciiTheme="minorHAnsi" w:hAnsiTheme="minorHAnsi"/>
-                <w:sz w:val="22"/>
-                <w:szCs w:val="22"/>
-              </w:rPr>
-              <w:t>acronymes</w:t>
-            </w:r>
-            <w:proofErr w:type="spellEnd"/>
-            <w:r>
-              <w:rPr>
-                <w:rFonts w:asciiTheme="minorHAnsi" w:hAnsiTheme="minorHAnsi"/>
-                <w:sz w:val="22"/>
-                <w:szCs w:val="22"/>
-              </w:rPr>
-              <w:t xml:space="preserve">, des </w:t>
-            </w:r>
-            <w:proofErr w:type="spellStart"/>
-            <w:r>
-              <w:rPr>
-                <w:rFonts w:asciiTheme="minorHAnsi" w:hAnsiTheme="minorHAnsi"/>
-                <w:sz w:val="22"/>
-                <w:szCs w:val="22"/>
-              </w:rPr>
-              <w:t>références</w:t>
-            </w:r>
-            <w:proofErr w:type="spellEnd"/>
-            <w:r>
-              <w:rPr>
-                <w:rFonts w:asciiTheme="minorHAnsi" w:hAnsiTheme="minorHAnsi"/>
-                <w:sz w:val="22"/>
-                <w:szCs w:val="22"/>
-              </w:rPr>
-              <w:t xml:space="preserve"> et du </w:t>
-            </w:r>
-            <w:proofErr w:type="spellStart"/>
-            <w:r>
-              <w:rPr>
-                <w:rFonts w:asciiTheme="minorHAnsi" w:hAnsiTheme="minorHAnsi"/>
-                <w:sz w:val="22"/>
-                <w:szCs w:val="22"/>
-              </w:rPr>
-              <w:t>copyright</w:t>
-            </w:r>
-            <w:proofErr w:type="spellEnd"/>
+              <w:t>Ajout de la portée, des acronymes, des références et du copyright</w:t>
+            </w:r>
           </w:p>
         </w:tc>
         <w:tc>
@@ -876,88 +774,14 @@
                 <w:szCs w:val="22"/>
               </w:rPr>
             </w:pPr>
-            <w:proofErr w:type="spellStart"/>
             <w:r>
               <w:rPr>
                 <w:rFonts w:asciiTheme="minorHAnsi" w:hAnsiTheme="minorHAnsi"/>
                 <w:sz w:val="22"/>
                 <w:szCs w:val="22"/>
               </w:rPr>
-              <w:t>Ajout</w:t>
-            </w:r>
-            <w:proofErr w:type="spellEnd"/>
-            <w:r>
-              <w:rPr>
-                <w:rFonts w:asciiTheme="minorHAnsi" w:hAnsiTheme="minorHAnsi"/>
-                <w:sz w:val="22"/>
-                <w:szCs w:val="22"/>
-              </w:rPr>
-              <w:t xml:space="preserve"> de </w:t>
-            </w:r>
-            <w:proofErr w:type="spellStart"/>
-            <w:r>
-              <w:rPr>
-                <w:rFonts w:asciiTheme="minorHAnsi" w:hAnsiTheme="minorHAnsi"/>
-                <w:sz w:val="22"/>
-                <w:szCs w:val="22"/>
-              </w:rPr>
-              <w:t>L’archi</w:t>
-            </w:r>
-            <w:proofErr w:type="spellEnd"/>
-            <w:r>
-              <w:rPr>
-                <w:rFonts w:asciiTheme="minorHAnsi" w:hAnsiTheme="minorHAnsi"/>
-                <w:sz w:val="22"/>
-                <w:szCs w:val="22"/>
-              </w:rPr>
-              <w:t xml:space="preserve">. </w:t>
-            </w:r>
-            <w:proofErr w:type="spellStart"/>
-            <w:r>
-              <w:rPr>
-                <w:rFonts w:asciiTheme="minorHAnsi" w:hAnsiTheme="minorHAnsi"/>
-                <w:sz w:val="22"/>
-                <w:szCs w:val="22"/>
-              </w:rPr>
-              <w:t>logicielle</w:t>
-            </w:r>
-            <w:proofErr w:type="spellEnd"/>
-            <w:r>
-              <w:rPr>
-                <w:rFonts w:asciiTheme="minorHAnsi" w:hAnsiTheme="minorHAnsi"/>
-                <w:sz w:val="22"/>
-                <w:szCs w:val="22"/>
-              </w:rPr>
-              <w:t xml:space="preserve"> et </w:t>
-            </w:r>
-            <w:proofErr w:type="spellStart"/>
-            <w:r>
-              <w:rPr>
-                <w:rFonts w:asciiTheme="minorHAnsi" w:hAnsiTheme="minorHAnsi"/>
-                <w:sz w:val="22"/>
-                <w:szCs w:val="22"/>
-              </w:rPr>
-              <w:t>matérielle</w:t>
-            </w:r>
-            <w:proofErr w:type="spellEnd"/>
-            <w:r>
-              <w:rPr>
-                <w:rFonts w:asciiTheme="minorHAnsi" w:hAnsiTheme="minorHAnsi"/>
-                <w:sz w:val="22"/>
-                <w:szCs w:val="22"/>
-              </w:rPr>
-              <w:t xml:space="preserve">, </w:t>
-            </w:r>
-            <w:proofErr w:type="spellStart"/>
-            <w:r>
-              <w:rPr>
-                <w:rFonts w:asciiTheme="minorHAnsi" w:hAnsiTheme="minorHAnsi"/>
-                <w:sz w:val="22"/>
-                <w:szCs w:val="22"/>
-              </w:rPr>
-              <w:t>acteurs</w:t>
-            </w:r>
-            <w:proofErr w:type="spellEnd"/>
+              <w:t>Ajout de L’archi. logicielle et matérielle, acteurs</w:t>
+            </w:r>
           </w:p>
         </w:tc>
         <w:tc>
@@ -1068,77 +892,13 @@
                 <w:szCs w:val="22"/>
               </w:rPr>
             </w:pPr>
-            <w:proofErr w:type="spellStart"/>
             <w:r>
               <w:rPr>
                 <w:rFonts w:asciiTheme="minorHAnsi" w:hAnsiTheme="minorHAnsi"/>
                 <w:sz w:val="22"/>
                 <w:szCs w:val="22"/>
               </w:rPr>
-              <w:t>Retouches</w:t>
-            </w:r>
-            <w:proofErr w:type="spellEnd"/>
-            <w:r>
-              <w:rPr>
-                <w:rFonts w:asciiTheme="minorHAnsi" w:hAnsiTheme="minorHAnsi"/>
-                <w:sz w:val="22"/>
-                <w:szCs w:val="22"/>
-              </w:rPr>
-              <w:t xml:space="preserve"> </w:t>
-            </w:r>
-            <w:proofErr w:type="spellStart"/>
-            <w:r>
-              <w:rPr>
-                <w:rFonts w:asciiTheme="minorHAnsi" w:hAnsiTheme="minorHAnsi"/>
-                <w:sz w:val="22"/>
-                <w:szCs w:val="22"/>
-              </w:rPr>
-              <w:t>suite</w:t>
-            </w:r>
-            <w:proofErr w:type="spellEnd"/>
-            <w:r>
-              <w:rPr>
-                <w:rFonts w:asciiTheme="minorHAnsi" w:hAnsiTheme="minorHAnsi"/>
-                <w:sz w:val="22"/>
-                <w:szCs w:val="22"/>
-              </w:rPr>
-              <w:t xml:space="preserve"> </w:t>
-            </w:r>
-            <w:proofErr w:type="spellStart"/>
-            <w:r>
-              <w:rPr>
-                <w:rFonts w:asciiTheme="minorHAnsi" w:hAnsiTheme="minorHAnsi"/>
-                <w:sz w:val="22"/>
-                <w:szCs w:val="22"/>
-              </w:rPr>
-              <w:t>aux</w:t>
-            </w:r>
-            <w:proofErr w:type="spellEnd"/>
-            <w:r>
-              <w:rPr>
-                <w:rFonts w:asciiTheme="minorHAnsi" w:hAnsiTheme="minorHAnsi"/>
-                <w:sz w:val="22"/>
-                <w:szCs w:val="22"/>
-              </w:rPr>
-              <w:t xml:space="preserve"> </w:t>
-            </w:r>
-            <w:proofErr w:type="spellStart"/>
-            <w:r>
-              <w:rPr>
-                <w:rFonts w:asciiTheme="minorHAnsi" w:hAnsiTheme="minorHAnsi"/>
-                <w:sz w:val="22"/>
-                <w:szCs w:val="22"/>
-              </w:rPr>
-              <w:t>commentaires</w:t>
-            </w:r>
-            <w:proofErr w:type="spellEnd"/>
-            <w:r>
-              <w:rPr>
-                <w:rFonts w:asciiTheme="minorHAnsi" w:hAnsiTheme="minorHAnsi"/>
-                <w:sz w:val="22"/>
-                <w:szCs w:val="22"/>
-              </w:rPr>
-              <w:t xml:space="preserve"> de la 0.3</w:t>
+              <w:t>Retouches suite aux commentaires de la 0.3</w:t>
             </w:r>
           </w:p>
         </w:tc>
@@ -1268,88 +1028,30 @@
                 <w:szCs w:val="22"/>
               </w:rPr>
             </w:pPr>
-            <w:proofErr w:type="spellStart"/>
             <w:r>
               <w:rPr>
                 <w:rFonts w:asciiTheme="minorHAnsi" w:hAnsiTheme="minorHAnsi"/>
                 <w:sz w:val="22"/>
                 <w:szCs w:val="22"/>
               </w:rPr>
-              <w:t>Ajout</w:t>
-            </w:r>
-            <w:proofErr w:type="spellEnd"/>
+              <w:t>Ajout d’une ébauche</w:t>
+            </w:r>
             <w:r>
               <w:rPr>
                 <w:rFonts w:asciiTheme="minorHAnsi" w:hAnsiTheme="minorHAnsi"/>
                 <w:sz w:val="22"/>
                 <w:szCs w:val="22"/>
               </w:rPr>
-              <w:t xml:space="preserve"> </w:t>
-            </w:r>
-            <w:proofErr w:type="spellStart"/>
+              <w:t xml:space="preserve"> des interfaces</w:t>
+            </w:r>
             <w:r>
               <w:rPr>
                 <w:rFonts w:asciiTheme="minorHAnsi" w:hAnsiTheme="minorHAnsi"/>
                 <w:sz w:val="22"/>
                 <w:szCs w:val="22"/>
               </w:rPr>
-              <w:t>d’une</w:t>
-            </w:r>
-            <w:proofErr w:type="spellEnd"/>
-            <w:r>
-              <w:rPr>
-                <w:rFonts w:asciiTheme="minorHAnsi" w:hAnsiTheme="minorHAnsi"/>
-                <w:sz w:val="22"/>
-                <w:szCs w:val="22"/>
-              </w:rPr>
-              <w:t xml:space="preserve"> </w:t>
-            </w:r>
-            <w:proofErr w:type="spellStart"/>
-            <w:r>
-              <w:rPr>
-                <w:rFonts w:asciiTheme="minorHAnsi" w:hAnsiTheme="minorHAnsi"/>
-                <w:sz w:val="22"/>
-                <w:szCs w:val="22"/>
-              </w:rPr>
-              <w:t>ébauche</w:t>
-            </w:r>
-            <w:proofErr w:type="spellEnd"/>
-            <w:r>
-              <w:rPr>
-                <w:rFonts w:asciiTheme="minorHAnsi" w:hAnsiTheme="minorHAnsi"/>
-                <w:sz w:val="22"/>
-                <w:szCs w:val="22"/>
-              </w:rPr>
-              <w:t xml:space="preserve"> des </w:t>
-            </w:r>
-            <w:proofErr w:type="spellStart"/>
-            <w:r>
-              <w:rPr>
-                <w:rFonts w:asciiTheme="minorHAnsi" w:hAnsiTheme="minorHAnsi"/>
-                <w:sz w:val="22"/>
-                <w:szCs w:val="22"/>
-              </w:rPr>
-              <w:t>interfaces</w:t>
-            </w:r>
-            <w:proofErr w:type="spellEnd"/>
-            <w:r>
-              <w:rPr>
-                <w:rFonts w:asciiTheme="minorHAnsi" w:hAnsiTheme="minorHAnsi"/>
-                <w:sz w:val="22"/>
-                <w:szCs w:val="22"/>
-              </w:rPr>
-              <w:t xml:space="preserve"> </w:t>
-            </w:r>
-            <w:proofErr w:type="spellStart"/>
-            <w:r>
-              <w:rPr>
-                <w:rFonts w:asciiTheme="minorHAnsi" w:hAnsiTheme="minorHAnsi"/>
-                <w:sz w:val="22"/>
-                <w:szCs w:val="22"/>
-              </w:rPr>
-              <w:t>logiques</w:t>
-            </w:r>
-            <w:proofErr w:type="spellEnd"/>
+              <w:t xml:space="preserve"> logiques</w:t>
+            </w:r>
           </w:p>
         </w:tc>
         <w:tc>
@@ -1460,23 +1162,13 @@
                 <w:szCs w:val="22"/>
               </w:rPr>
             </w:pPr>
-            <w:proofErr w:type="spellStart"/>
             <w:r>
               <w:rPr>
                 <w:rFonts w:asciiTheme="minorHAnsi" w:hAnsiTheme="minorHAnsi"/>
                 <w:sz w:val="22"/>
                 <w:szCs w:val="22"/>
               </w:rPr>
-              <w:t>Maj</w:t>
-            </w:r>
-            <w:proofErr w:type="spellEnd"/>
-            <w:r>
-              <w:rPr>
-                <w:rFonts w:asciiTheme="minorHAnsi" w:hAnsiTheme="minorHAnsi"/>
-                <w:sz w:val="22"/>
-                <w:szCs w:val="22"/>
-              </w:rPr>
-              <w:t xml:space="preserve"> 2.2, 2.4, 2.6</w:t>
+              <w:t>Maj 2.2, 2.4, 2.6</w:t>
             </w:r>
           </w:p>
         </w:tc>
@@ -1594,64 +1286,8 @@
                 <w:sz w:val="22"/>
                 <w:szCs w:val="22"/>
               </w:rPr>
-              <w:t xml:space="preserve">Description </w:t>
-            </w:r>
-            <w:proofErr w:type="spellStart"/>
-            <w:r>
-              <w:rPr>
-                <w:rFonts w:asciiTheme="minorHAnsi" w:hAnsiTheme="minorHAnsi"/>
-                <w:sz w:val="22"/>
-                <w:szCs w:val="22"/>
-              </w:rPr>
-              <w:t>étendue</w:t>
-            </w:r>
-            <w:proofErr w:type="spellEnd"/>
-            <w:r>
-              <w:rPr>
-                <w:rFonts w:asciiTheme="minorHAnsi" w:hAnsiTheme="minorHAnsi"/>
-                <w:sz w:val="22"/>
-                <w:szCs w:val="22"/>
-              </w:rPr>
-              <w:t xml:space="preserve"> d</w:t>
-            </w:r>
-            <w:bookmarkStart w:id="1" w:name="_GoBack"/>
-            <w:bookmarkEnd w:id="1"/>
-            <w:r>
-              <w:rPr>
-                <w:rFonts w:asciiTheme="minorHAnsi" w:hAnsiTheme="minorHAnsi"/>
-                <w:sz w:val="22"/>
-                <w:szCs w:val="22"/>
-              </w:rPr>
-              <w:t xml:space="preserve">es </w:t>
-            </w:r>
-            <w:proofErr w:type="spellStart"/>
-            <w:r>
-              <w:rPr>
-                <w:rFonts w:asciiTheme="minorHAnsi" w:hAnsiTheme="minorHAnsi"/>
-                <w:sz w:val="22"/>
-                <w:szCs w:val="22"/>
-              </w:rPr>
-              <w:t>interfaces</w:t>
-            </w:r>
-            <w:proofErr w:type="spellEnd"/>
-            <w:r>
-              <w:rPr>
-                <w:rFonts w:asciiTheme="minorHAnsi" w:hAnsiTheme="minorHAnsi"/>
-                <w:sz w:val="22"/>
-                <w:szCs w:val="22"/>
-              </w:rPr>
-              <w:t xml:space="preserve"> </w:t>
-            </w:r>
-            <w:proofErr w:type="spellStart"/>
-            <w:r>
-              <w:rPr>
-                <w:rFonts w:asciiTheme="minorHAnsi" w:hAnsiTheme="minorHAnsi"/>
-                <w:sz w:val="22"/>
-                <w:szCs w:val="22"/>
-              </w:rPr>
-              <w:t>logiques</w:t>
-            </w:r>
-            <w:proofErr w:type="spellEnd"/>
+              <w:t>Description étendue des interfaces logiques</w:t>
+            </w:r>
           </w:p>
         </w:tc>
         <w:tc>
@@ -1728,6 +1364,126 @@
               </w:rPr>
               <w:t>0.7</w:t>
             </w:r>
+          </w:p>
+        </w:tc>
+      </w:tr>
+      <w:tr>
+        <w:tc>
+          <w:tcPr>
+            <w:tcW w:w="1291" w:type="dxa"/>
+            <w:tcMar>
+              <w:top w:w="55" w:type="dxa"/>
+              <w:left w:w="55" w:type="dxa"/>
+              <w:bottom w:w="55" w:type="dxa"/>
+              <w:right w:w="55" w:type="dxa"/>
+            </w:tcMar>
+          </w:tcPr>
+          <w:p>
+            <w:pPr>
+              <w:pStyle w:val="TableContents"/>
+              <w:rPr>
+                <w:rFonts w:asciiTheme="minorHAnsi" w:hAnsiTheme="minorHAnsi"/>
+                <w:sz w:val="22"/>
+                <w:szCs w:val="22"/>
+              </w:rPr>
+            </w:pPr>
+            <w:r>
+              <w:rPr>
+                <w:rFonts w:asciiTheme="minorHAnsi" w:hAnsiTheme="minorHAnsi"/>
+                <w:sz w:val="22"/>
+                <w:szCs w:val="22"/>
+              </w:rPr>
+              <w:t>20/12/2015</w:t>
+            </w:r>
+          </w:p>
+        </w:tc>
+        <w:tc>
+          <w:tcPr>
+            <w:tcW w:w="4665" w:type="dxa"/>
+            <w:tcMar>
+              <w:top w:w="55" w:type="dxa"/>
+              <w:left w:w="55" w:type="dxa"/>
+              <w:bottom w:w="55" w:type="dxa"/>
+              <w:right w:w="55" w:type="dxa"/>
+            </w:tcMar>
+          </w:tcPr>
+          <w:p>
+            <w:pPr>
+              <w:pStyle w:val="TableContents"/>
+              <w:rPr>
+                <w:rFonts w:asciiTheme="minorHAnsi" w:hAnsiTheme="minorHAnsi"/>
+                <w:sz w:val="22"/>
+                <w:szCs w:val="22"/>
+              </w:rPr>
+            </w:pPr>
+            <w:r>
+              <w:rPr>
+                <w:rFonts w:asciiTheme="minorHAnsi" w:hAnsiTheme="minorHAnsi"/>
+                <w:sz w:val="22"/>
+                <w:szCs w:val="22"/>
+              </w:rPr>
+              <w:t>Traduction des actions en anglais. Séparation des actions spécifiqaues à la V2 dans un document à part</w:t>
+            </w:r>
+          </w:p>
+        </w:tc>
+        <w:tc>
+          <w:tcPr>
+            <w:tcW w:w="1545" w:type="dxa"/>
+            <w:tcMar>
+              <w:top w:w="55" w:type="dxa"/>
+              <w:left w:w="55" w:type="dxa"/>
+              <w:bottom w:w="55" w:type="dxa"/>
+              <w:right w:w="55" w:type="dxa"/>
+            </w:tcMar>
+          </w:tcPr>
+          <w:p>
+            <w:pPr>
+              <w:pStyle w:val="TableContents"/>
+              <w:rPr>
+                <w:rFonts w:asciiTheme="minorHAnsi" w:hAnsiTheme="minorHAnsi"/>
+                <w:sz w:val="22"/>
+                <w:szCs w:val="22"/>
+              </w:rPr>
+            </w:pPr>
+            <w:r>
+              <w:rPr>
+                <w:rFonts w:asciiTheme="minorHAnsi" w:hAnsiTheme="minorHAnsi"/>
+                <w:sz w:val="22"/>
+                <w:szCs w:val="22"/>
+              </w:rPr>
+              <w:t>P. TOUZE</w:t>
+            </w:r>
+          </w:p>
+        </w:tc>
+        <w:tc>
+          <w:tcPr>
+            <w:tcW w:w="1095" w:type="dxa"/>
+            <w:tcMar>
+              <w:top w:w="55" w:type="dxa"/>
+              <w:left w:w="55" w:type="dxa"/>
+              <w:bottom w:w="55" w:type="dxa"/>
+              <w:right w:w="55" w:type="dxa"/>
+            </w:tcMar>
+          </w:tcPr>
+          <w:p>
+            <w:pPr>
+              <w:pStyle w:val="TableContents"/>
+              <w:rPr>
+                <w:rFonts w:asciiTheme="minorHAnsi" w:hAnsiTheme="minorHAnsi"/>
+                <w:sz w:val="22"/>
+                <w:szCs w:val="22"/>
+              </w:rPr>
+            </w:pPr>
+            <w:r>
+              <w:rPr>
+                <w:rFonts w:asciiTheme="minorHAnsi" w:hAnsiTheme="minorHAnsi"/>
+                <w:sz w:val="22"/>
+                <w:szCs w:val="22"/>
+              </w:rPr>
+              <w:t>0.8</w:t>
+            </w:r>
+            <w:bookmarkStart w:id="1" w:name="_GoBack"/>
+            <w:bookmarkEnd w:id="1"/>
           </w:p>
         </w:tc>
       </w:tr>
@@ -4670,13 +4426,8 @@
         <w:ind w:firstLine="432"/>
       </w:pPr>
       <w:r>
-        <w:t xml:space="preserve">Ce dossier de spécification a pour objectif de définir les fonctionnalités et exigences attendues pour le développement de l’application </w:t>
-      </w:r>
-      <w:proofErr w:type="spellStart"/>
-      <w:r>
-        <w:t>App_Name</w:t>
-      </w:r>
-      <w:proofErr w:type="spellEnd"/>
+        <w:t>Ce dossier de spécification a pour objectif de définir les fonctionnalités et exigences attendues pour le développement de l’application App_Name</w:t>
+      </w:r>
       <w:r>
         <w:t xml:space="preserve"> et des composants nécessaires à son fonctionnement</w:t>
       </w:r>
@@ -4694,15 +4445,7 @@
         <w:ind w:firstLine="432"/>
       </w:pPr>
       <w:r>
-        <w:t xml:space="preserve">Ce document a pour but de permettre de concevoir, développer, et tester les parties logicielles de l’application </w:t>
-      </w:r>
-      <w:proofErr w:type="spellStart"/>
-      <w:r>
-        <w:t>App_Name</w:t>
-      </w:r>
-      <w:proofErr w:type="spellEnd"/>
-      <w:r>
-        <w:t>.</w:t>
+        <w:t>Ce document a pour but de permettre de concevoir, développer, et tester les parties logicielles de l’application App_Name.</w:t>
       </w:r>
     </w:p>
     <w:p>
@@ -4746,13 +4489,8 @@
         </w:numPr>
       </w:pPr>
       <w:r>
-        <w:t xml:space="preserve">Le logiciel </w:t>
-      </w:r>
-      <w:proofErr w:type="spellStart"/>
-      <w:r>
-        <w:t>App_Name</w:t>
-      </w:r>
-      <w:proofErr w:type="spellEnd"/>
+        <w:t>Le logiciel App_Name</w:t>
+      </w:r>
       <w:r>
         <w:t xml:space="preserve"> gérant l’interface</w:t>
       </w:r>
@@ -5034,21 +4772,7 @@
               <w:rPr>
                 <w:lang w:val="en-US"/>
               </w:rPr>
-              <w:t>REST API (</w:t>
-            </w:r>
-            <w:proofErr w:type="spellStart"/>
-            <w:r>
-              <w:rPr>
-                <w:lang w:val="en-US"/>
-              </w:rPr>
-              <w:t>REpresentational</w:t>
-            </w:r>
-            <w:proofErr w:type="spellEnd"/>
-            <w:r>
-              <w:rPr>
-                <w:lang w:val="en-US"/>
-              </w:rPr>
-              <w:t xml:space="preserve"> State Transfer Application Program Interface)</w:t>
+              <w:t>REST API (REpresentational State Transfer Application Program Interface)</w:t>
             </w:r>
           </w:p>
         </w:tc>
@@ -5228,29 +4952,7 @@
                 <w:szCs w:val="20"/>
                 <w:lang w:val="en-US"/>
               </w:rPr>
-              <w:t xml:space="preserve">IEEE, </w:t>
-            </w:r>
-            <w:proofErr w:type="spellStart"/>
-            <w:r>
-              <w:rPr>
-                <w:rFonts w:ascii="ArialMT" w:hAnsi="ArialMT" w:cs="ArialMT"/>
-                <w:color w:val="000000"/>
-                <w:sz w:val="20"/>
-                <w:szCs w:val="20"/>
-                <w:lang w:val="en-US"/>
-              </w:rPr>
-              <w:t>std</w:t>
-            </w:r>
-            <w:proofErr w:type="spellEnd"/>
-            <w:r>
-              <w:rPr>
-                <w:rFonts w:ascii="ArialMT" w:hAnsi="ArialMT" w:cs="ArialMT"/>
-                <w:color w:val="000000"/>
-                <w:sz w:val="20"/>
-                <w:szCs w:val="20"/>
-                <w:lang w:val="en-US"/>
-              </w:rPr>
-              <w:t xml:space="preserve"> 830-1998 « Recommended Practice for Software Requirements Specifications »,</w:t>
+              <w:t>IEEE, std 830-1998 « Recommended Practice for Software Requirements Specifications »,</w:t>
             </w:r>
           </w:p>
           <w:p>
@@ -5420,11 +5122,9 @@
       <w:r>
         <w:t xml:space="preserve">La partie II, intitulée « description générale », a pour objectifs de présenter l’environnement et le contexte du projet </w:t>
       </w:r>
-      <w:proofErr w:type="spellStart"/>
       <w:r>
         <w:t>Project_Name</w:t>
       </w:r>
-      <w:proofErr w:type="spellEnd"/>
       <w:r>
         <w:t>, ainsi que les fonctionnalités princ</w:t>
       </w:r>
@@ -5446,11 +5146,9 @@
       <w:r>
         <w:t xml:space="preserve">La partie III présente les IHM attendues, les fonctionnalités détaillées du </w:t>
       </w:r>
-      <w:proofErr w:type="spellStart"/>
       <w:r>
         <w:t>Project_Name</w:t>
       </w:r>
-      <w:proofErr w:type="spellEnd"/>
       <w:r>
         <w:t xml:space="preserve"> ainsi que le dictionnaire du domaine.</w:t>
       </w:r>
@@ -5488,40 +5186,11 @@
       <w:pPr>
         <w:ind w:firstLine="432"/>
       </w:pPr>
-      <w:proofErr w:type="spellStart"/>
-      <w:r>
-        <w:t>App_Name</w:t>
-      </w:r>
-      <w:proofErr w:type="spellEnd"/>
-      <w:r>
-        <w:t xml:space="preserve"> est </w:t>
-      </w:r>
-      <w:r>
-        <w:t xml:space="preserve">un système permettant de partager entre amis des bars, restaurants et clubs. </w:t>
-      </w:r>
-      <w:proofErr w:type="spellStart"/>
-      <w:r>
-        <w:t>App_Name</w:t>
-      </w:r>
-      <w:proofErr w:type="spellEnd"/>
-      <w:r>
-        <w:t xml:space="preserve"> se différencie de </w:t>
-      </w:r>
-      <w:proofErr w:type="spellStart"/>
-      <w:r>
-        <w:t>TripAdvisor</w:t>
-      </w:r>
-      <w:proofErr w:type="spellEnd"/>
-      <w:r>
-        <w:t xml:space="preserve"> (par exemple). En effet, les amis partagent seulement les lieux qu’ils apprécient, il n’y a pas de système de notation. De plus, l’application se veut très simple d’utilisation et de recherche d’un lieu contrairement à </w:t>
-      </w:r>
-      <w:proofErr w:type="spellStart"/>
-      <w:r>
-        <w:t>TripAdvisor</w:t>
-      </w:r>
-      <w:proofErr w:type="spellEnd"/>
-      <w:r>
-        <w:t xml:space="preserve"> où </w:t>
+      <w:r>
+        <w:t xml:space="preserve">App_Name est </w:t>
+      </w:r>
+      <w:r>
+        <w:t xml:space="preserve">un système permettant de partager entre amis des bars, restaurants et clubs. App_Name se différencie de TripAdvisor (par exemple). En effet, les amis partagent seulement les lieux qu’ils apprécient, il n’y a pas de système de notation. De plus, l’application se veut très simple d’utilisation et de recherche d’un lieu contrairement à TripAdvisor où </w:t>
       </w:r>
       <w:r>
         <w:t xml:space="preserve">une recherche peut </w:t>
@@ -5692,27 +5361,14 @@
       <w:r>
         <w:t xml:space="preserve">Figure </w:t>
       </w:r>
-      <w:r>
-        <w:fldChar w:fldCharType="begin"/>
-      </w:r>
-      <w:r>
-        <w:instrText xml:space="preserve"> SEQ Figure \* ARABIC </w:instrText>
-      </w:r>
-      <w:r>
-        <w:fldChar w:fldCharType="separate"/>
-      </w:r>
-      <w:r>
-        <w:rPr>
-          <w:noProof/>
-        </w:rPr>
-        <w:t>1</w:t>
-      </w:r>
-      <w:r>
-        <w:rPr>
-          <w:noProof/>
-        </w:rPr>
-        <w:fldChar w:fldCharType="end"/>
-      </w:r>
+      <w:fldSimple w:instr=" SEQ Figure \* ARABIC ">
+        <w:r>
+          <w:rPr>
+            <w:noProof/>
+          </w:rPr>
+          <w:t>1</w:t>
+        </w:r>
+      </w:fldSimple>
       <w:r>
         <w:t xml:space="preserve"> : Architecture matérielle et logicielle</w:t>
       </w:r>
@@ -5763,16 +5419,11 @@
       <w:r>
         <w:t xml:space="preserve"> il s’agit pour le moment d’une </w:t>
       </w:r>
-      <w:proofErr w:type="spellStart"/>
       <w:r>
         <w:t>R</w:t>
       </w:r>
       <w:r>
-        <w:t>aspberry</w:t>
-      </w:r>
-      <w:proofErr w:type="spellEnd"/>
-      <w:r>
-        <w:t xml:space="preserve"> Pi </w:t>
+        <w:t xml:space="preserve">aspberry Pi </w:t>
       </w:r>
       <w:r>
         <w:t xml:space="preserve">2 </w:t>
@@ -5860,19 +5511,11 @@
           <w:numId w:val="7"/>
         </w:numPr>
       </w:pPr>
-      <w:proofErr w:type="spellStart"/>
       <w:r>
         <w:rPr>
           <w:b/>
         </w:rPr>
-        <w:t>App_Name</w:t>
-      </w:r>
-      <w:proofErr w:type="spellEnd"/>
-      <w:r>
-        <w:rPr>
-          <w:b/>
-        </w:rPr>
-        <w:t> :</w:t>
+        <w:t>App_Name :</w:t>
       </w:r>
       <w:r>
         <w:t xml:space="preserve"> </w:t>
@@ -5914,16 +5557,8 @@
         <w:rPr>
           <w:b/>
         </w:rPr>
-        <w:t xml:space="preserve">Linux Debian </w:t>
-      </w:r>
-      <w:proofErr w:type="spellStart"/>
-      <w:r>
-        <w:rPr>
-          <w:b/>
-        </w:rPr>
-        <w:t>Wheezy</w:t>
-      </w:r>
-      <w:proofErr w:type="spellEnd"/>
+        <w:t>Linux Debian Wheezy</w:t>
+      </w:r>
       <w:r>
         <w:rPr>
           <w:b/>
@@ -5937,15 +5572,7 @@
         <w:t> :</w:t>
       </w:r>
       <w:r>
-        <w:t xml:space="preserve"> version du linux présent sur la </w:t>
-      </w:r>
-      <w:proofErr w:type="spellStart"/>
-      <w:r>
-        <w:t>Raspberry</w:t>
-      </w:r>
-      <w:proofErr w:type="spellEnd"/>
-      <w:r>
-        <w:t xml:space="preserve"> Pi</w:t>
+        <w:t xml:space="preserve"> version du linux présent sur la Raspberry Pi</w:t>
       </w:r>
       <w:r>
         <w:t xml:space="preserve"> 2</w:t>
@@ -5954,15 +5581,7 @@
         <w:t>.</w:t>
       </w:r>
       <w:r>
-        <w:t xml:space="preserve"> (voir aussi </w:t>
-      </w:r>
-      <w:proofErr w:type="spellStart"/>
-      <w:r>
-        <w:t>Kernel</w:t>
-      </w:r>
-      <w:proofErr w:type="spellEnd"/>
-      <w:r>
-        <w:t>)</w:t>
+        <w:t xml:space="preserve"> (voir aussi Kernel)</w:t>
       </w:r>
     </w:p>
     <w:p>
@@ -6108,43 +5727,23 @@
           <w:numId w:val="8"/>
         </w:numPr>
       </w:pPr>
-      <w:proofErr w:type="spellStart"/>
-      <w:r>
-        <w:t>creerUnGroupe</w:t>
-      </w:r>
-      <w:proofErr w:type="spellEnd"/>
+      <w:r>
+        <w:t xml:space="preserve">createGroup </w:t>
+      </w:r>
       <w:r>
         <w:t>(</w:t>
       </w:r>
-      <w:proofErr w:type="spellStart"/>
       <w:r>
         <w:t>GroupeId</w:t>
       </w:r>
-      <w:proofErr w:type="spellEnd"/>
       <w:r>
         <w:t>) :</w:t>
       </w:r>
       <w:r>
-        <w:t xml:space="preserve"> L’utilisateur crée un nouveau groupe d’amis en lui attribuant un nom sous la forme d’une chaîne de caractères appelée </w:t>
-      </w:r>
-      <w:proofErr w:type="spellStart"/>
-      <w:r>
-        <w:t>GroupeId</w:t>
-      </w:r>
-      <w:proofErr w:type="spellEnd"/>
-      <w:r>
-        <w:t>.</w:t>
-      </w:r>
-      <w:r>
-        <w:t xml:space="preserve"> Cela entraine la génération d’une clé, </w:t>
-      </w:r>
-      <w:proofErr w:type="spellStart"/>
-      <w:r>
-        <w:t>GroupeKey</w:t>
-      </w:r>
-      <w:proofErr w:type="spellEnd"/>
-      <w:r>
-        <w:t>, unique que l’utilisateur pourra communiquer à ses amis afin que ceux-ci puissent rejoindre le groupe.</w:t>
+        <w:t xml:space="preserve"> L’utilisateur crée un nouveau groupe d’amis en lui attribuant un nom sous la forme d’une chaîne de caractères appelée GroupeId.</w:t>
+      </w:r>
+      <w:r>
+        <w:t xml:space="preserve"> Cela entraine la génération d’une clé, GroupeKey, unique que l’utilisateur pourra communiquer à ses amis afin que ceux-ci puissent rejoindre le groupe.</w:t>
       </w:r>
     </w:p>
     <w:p>
@@ -6155,13 +5754,17 @@
           <w:numId w:val="8"/>
         </w:numPr>
       </w:pPr>
-      <w:proofErr w:type="spellStart"/>
-      <w:r>
-        <w:t>consulterUnLieu</w:t>
-      </w:r>
-      <w:proofErr w:type="spellEnd"/>
-      <w:r>
-        <w:t>(Lieu)</w:t>
+      <w:r>
+        <w:t>seePlaceInfo</w:t>
+      </w:r>
+      <w:r>
+        <w:t>(</w:t>
+      </w:r>
+      <w:r>
+        <w:t>Place</w:t>
+      </w:r>
+      <w:r>
+        <w:t>)</w:t>
       </w:r>
       <w:r>
         <w:t> : L’utilisateur clique sur un lieu de la car</w:t>
@@ -6179,13 +5782,8 @@
         </w:numPr>
       </w:pPr>
       <w:r>
-        <w:t xml:space="preserve">Nom du lieu, </w:t>
-      </w:r>
-      <w:proofErr w:type="spellStart"/>
-      <w:r>
-        <w:t>PlaceName</w:t>
-      </w:r>
-      <w:proofErr w:type="spellEnd"/>
+        <w:t>Nom du lieu, PlaceName</w:t>
+      </w:r>
     </w:p>
     <w:p>
       <w:pPr>
@@ -6196,13 +5794,8 @@
         </w:numPr>
       </w:pPr>
       <w:r>
-        <w:t xml:space="preserve">Adresse du lieu, </w:t>
-      </w:r>
-      <w:proofErr w:type="spellStart"/>
-      <w:r>
-        <w:t>PlaceAddress</w:t>
-      </w:r>
-      <w:proofErr w:type="spellEnd"/>
+        <w:t>Adresse du lieu, PlaceAddress</w:t>
+      </w:r>
     </w:p>
     <w:p>
       <w:pPr>
@@ -6213,13 +5806,8 @@
         </w:numPr>
       </w:pPr>
       <w:r>
-        <w:t xml:space="preserve">Type de lieu, </w:t>
-      </w:r>
-      <w:proofErr w:type="spellStart"/>
-      <w:r>
-        <w:t>PlaceType</w:t>
-      </w:r>
-      <w:proofErr w:type="spellEnd"/>
+        <w:t>Type de lieu, PlaceType</w:t>
+      </w:r>
     </w:p>
     <w:p>
       <w:pPr>
@@ -6232,11 +5820,9 @@
       <w:r>
         <w:t xml:space="preserve">Avis de l’informateur, </w:t>
       </w:r>
-      <w:proofErr w:type="spellStart"/>
       <w:r>
         <w:t>SpotterComment</w:t>
       </w:r>
-      <w:proofErr w:type="spellEnd"/>
     </w:p>
     <w:p>
       <w:pPr>
@@ -6247,13 +5833,8 @@
         </w:numPr>
       </w:pPr>
       <w:r>
-        <w:t xml:space="preserve">Nom de l’informateur, </w:t>
-      </w:r>
-      <w:proofErr w:type="spellStart"/>
-      <w:r>
-        <w:t>SpotterName</w:t>
-      </w:r>
-      <w:proofErr w:type="spellEnd"/>
+        <w:t>Nom de l’informateur, SpotterName</w:t>
+      </w:r>
     </w:p>
     <w:p>
       <w:pPr>
@@ -6270,13 +5851,8 @@
         <w:t xml:space="preserve"> et leur nom</w:t>
       </w:r>
       <w:r>
-        <w:t xml:space="preserve">, </w:t>
-      </w:r>
-      <w:proofErr w:type="spellStart"/>
-      <w:r>
-        <w:t>FriendsComments</w:t>
-      </w:r>
-      <w:proofErr w:type="spellEnd"/>
+        <w:t>, FriendsComments</w:t>
+      </w:r>
     </w:p>
     <w:p>
       <w:pPr>
@@ -6298,154 +5874,29 @@
           <w:numId w:val="8"/>
         </w:numPr>
       </w:pPr>
-      <w:commentRangeStart w:id="17"/>
-      <w:proofErr w:type="spellStart"/>
-      <w:proofErr w:type="gramStart"/>
-      <w:r>
-        <w:t>filtrerLesLieux</w:t>
-      </w:r>
-      <w:commentRangeEnd w:id="17"/>
-      <w:proofErr w:type="spellEnd"/>
-      <w:proofErr w:type="gramEnd"/>
-      <w:r>
-        <w:rPr>
-          <w:rStyle w:val="Marquedecommentaire"/>
-        </w:rPr>
-        <w:commentReference w:id="17"/>
-      </w:r>
-      <w:r>
-        <w:t>(</w:t>
-      </w:r>
-      <w:r>
-        <w:t>Filtres</w:t>
-      </w:r>
-      <w:r>
-        <w:t>[</w:t>
-      </w:r>
-      <w:proofErr w:type="spellStart"/>
-      <w:r>
-        <w:t>T</w:t>
-      </w:r>
-      <w:r>
-        <w:t>ypeDeLieu</w:t>
-      </w:r>
-      <w:proofErr w:type="spellEnd"/>
-      <w:r>
-        <w:t>]) :</w:t>
-      </w:r>
-      <w:r>
-        <w:t xml:space="preserve"> L’utilisateur choisit de n’afficher que cert</w:t>
-      </w:r>
-      <w:r>
-        <w:t>ains (un ou plusieurs) types de lieu sur la carte parmi les choix suivant :</w:t>
-      </w:r>
-    </w:p>
-    <w:p>
-      <w:pPr>
-        <w:pStyle w:val="Paragraphedeliste"/>
-        <w:numPr>
-          <w:ilvl w:val="1"/>
-          <w:numId w:val="8"/>
-        </w:numPr>
-      </w:pPr>
-      <w:r>
-        <w:t>Par Type de lieu suivant les critères ci-dessous :</w:t>
-      </w:r>
-    </w:p>
-    <w:p>
-      <w:pPr>
-        <w:pStyle w:val="Paragraphedeliste"/>
-        <w:numPr>
-          <w:ilvl w:val="2"/>
-          <w:numId w:val="8"/>
-        </w:numPr>
-      </w:pPr>
-      <w:r>
-        <w:t>Bar</w:t>
-      </w:r>
-    </w:p>
-    <w:p>
-      <w:pPr>
-        <w:pStyle w:val="Paragraphedeliste"/>
-        <w:numPr>
-          <w:ilvl w:val="2"/>
-          <w:numId w:val="8"/>
-        </w:numPr>
-      </w:pPr>
-      <w:r>
-        <w:t>Restaurant</w:t>
-      </w:r>
-    </w:p>
-    <w:p>
-      <w:pPr>
-        <w:pStyle w:val="Paragraphedeliste"/>
-        <w:numPr>
-          <w:ilvl w:val="2"/>
-          <w:numId w:val="8"/>
-        </w:numPr>
-      </w:pPr>
-      <w:r>
-        <w:t>Club</w:t>
-      </w:r>
-    </w:p>
-    <w:p>
-      <w:pPr>
-        <w:pStyle w:val="Paragraphedeliste"/>
-        <w:numPr>
-          <w:ilvl w:val="1"/>
-          <w:numId w:val="8"/>
-        </w:numPr>
-      </w:pPr>
-      <w:r>
-        <w:t>Par Groupe en cochant les groupes pour lesquels il souhaite afficher les lieux.</w:t>
-      </w:r>
-    </w:p>
-    <w:p>
-      <w:pPr>
-        <w:pStyle w:val="Paragraphedeliste"/>
-        <w:numPr>
-          <w:ilvl w:val="1"/>
-          <w:numId w:val="8"/>
-        </w:numPr>
-      </w:pPr>
-      <w:r>
-        <w:t>Suivant le budget en cochant parmi les choix suivants :</w:t>
-      </w:r>
-    </w:p>
-    <w:p>
-      <w:pPr>
-        <w:pStyle w:val="Paragraphedeliste"/>
-        <w:numPr>
-          <w:ilvl w:val="2"/>
-          <w:numId w:val="8"/>
-        </w:numPr>
-      </w:pPr>
-      <w:r>
-        <w:t>€</w:t>
-      </w:r>
-    </w:p>
-    <w:p>
-      <w:pPr>
-        <w:pStyle w:val="Paragraphedeliste"/>
-        <w:numPr>
-          <w:ilvl w:val="2"/>
-          <w:numId w:val="8"/>
-        </w:numPr>
-      </w:pPr>
-      <w:r>
-        <w:t>€€</w:t>
-      </w:r>
-    </w:p>
-    <w:p>
-      <w:pPr>
-        <w:pStyle w:val="Paragraphedeliste"/>
-        <w:numPr>
-          <w:ilvl w:val="2"/>
-          <w:numId w:val="8"/>
-        </w:numPr>
-      </w:pPr>
-      <w:r>
-        <w:t>€€€</w:t>
+      <w:r>
+        <w:t>sharePlace</w:t>
+      </w:r>
+      <w:r>
+        <w:t xml:space="preserve"> (</w:t>
+      </w:r>
+      <w:r>
+        <w:t>Place</w:t>
+      </w:r>
+      <w:r>
+        <w:t xml:space="preserve">) : L’utilisateur choisit d’ajouter un lieu qu’il a apprécié en </w:t>
+      </w:r>
+      <w:r>
+        <w:t>recherchant</w:t>
+      </w:r>
+      <w:r>
+        <w:t xml:space="preserve"> le nom du lieu</w:t>
+      </w:r>
+      <w:r>
+        <w:t xml:space="preserve"> puis en ajoutant un commentaire.</w:t>
+      </w:r>
+      <w:r>
+        <w:t xml:space="preserve"> L’icône du lieu sera attribuée en fonction du type</w:t>
       </w:r>
     </w:p>
     <w:p>
@@ -6456,37 +5907,23 @@
           <w:numId w:val="8"/>
         </w:numPr>
       </w:pPr>
-      <w:commentRangeStart w:id="18"/>
-      <w:proofErr w:type="spellStart"/>
-      <w:proofErr w:type="gramStart"/>
-      <w:r>
-        <w:t>inviterPourUnRendezVous</w:t>
-      </w:r>
-      <w:commentRangeEnd w:id="18"/>
-      <w:proofErr w:type="spellEnd"/>
-      <w:proofErr w:type="gramEnd"/>
-      <w:r>
-        <w:rPr>
-          <w:rStyle w:val="Marquedecommentaire"/>
-        </w:rPr>
-        <w:commentReference w:id="18"/>
+      <w:r>
+        <w:t xml:space="preserve">writeComment </w:t>
       </w:r>
       <w:r>
         <w:t>(</w:t>
       </w:r>
-      <w:proofErr w:type="spellStart"/>
-      <w:r>
-        <w:t>GroupeId</w:t>
-      </w:r>
-      <w:proofErr w:type="spellEnd"/>
-      <w:r>
-        <w:t>, Lieu, Date) :</w:t>
-      </w:r>
-      <w:r>
-        <w:t xml:space="preserve"> Invite tous les membres d’un groupe pour se rejoindre dans un lieu qui a été au préalable ajouté. Tous les membres reçoivent une invitation par notification</w:t>
-      </w:r>
-      <w:r>
-        <w:t>.</w:t>
+      <w:r>
+        <w:t>Place</w:t>
+      </w:r>
+      <w:r>
+        <w:t>, Comment</w:t>
+      </w:r>
+      <w:r>
+        <w:t>)</w:t>
+      </w:r>
+      <w:r>
+        <w:t> : L’utilisateur ajoute un commentaire sur un lieu déjà existant afin de partager son avis aux autres membres du groupe.</w:t>
       </w:r>
     </w:p>
     <w:p>
@@ -6497,32 +5934,29 @@
           <w:numId w:val="8"/>
         </w:numPr>
       </w:pPr>
-      <w:commentRangeStart w:id="19"/>
-      <w:proofErr w:type="spellStart"/>
-      <w:r>
-        <w:t>inviterUnePersonne</w:t>
-      </w:r>
-      <w:commentRangeEnd w:id="19"/>
-      <w:proofErr w:type="spellEnd"/>
-      <w:r>
-        <w:rPr>
-          <w:rStyle w:val="Marquedecommentaire"/>
-        </w:rPr>
-        <w:commentReference w:id="19"/>
+      <w:r>
+        <w:t>joinGroup</w:t>
       </w:r>
       <w:r>
         <w:t>(</w:t>
       </w:r>
-      <w:proofErr w:type="spellStart"/>
-      <w:r>
-        <w:t>IdDeLaPersonne</w:t>
-      </w:r>
-      <w:proofErr w:type="spellEnd"/>
-      <w:r>
-        <w:t>) :</w:t>
-      </w:r>
-      <w:r>
-        <w:t xml:space="preserve"> L’utilisateur invite une personne à rejoindre un groupe dont elle fait partie. La personne invitée reçoit une notification.</w:t>
+      <w:r>
+        <w:t>GroupKey</w:t>
+      </w:r>
+      <w:r>
+        <w:t>) </w:t>
+      </w:r>
+      <w:r>
+        <w:t>: L’utilisateur renseigne le GroupKey</w:t>
+      </w:r>
+      <w:r>
+        <w:t xml:space="preserve"> </w:t>
+      </w:r>
+      <w:r>
+        <w:t xml:space="preserve">d’un </w:t>
+      </w:r>
+      <w:r>
+        <w:t>groupe afin de pouvoir le rejoindre et interagir avec les membres de ce groupe.</w:t>
       </w:r>
     </w:p>
     <w:p>
@@ -6533,55 +5967,25 @@
           <w:numId w:val="8"/>
         </w:numPr>
       </w:pPr>
-      <w:proofErr w:type="spellStart"/>
-      <w:r>
-        <w:t>partagerUnLieu</w:t>
-      </w:r>
-      <w:proofErr w:type="spellEnd"/>
-      <w:r>
-        <w:t xml:space="preserve"> (</w:t>
-      </w:r>
-      <w:proofErr w:type="spellStart"/>
-      <w:r>
-        <w:t>NomLieu</w:t>
-      </w:r>
-      <w:proofErr w:type="spellEnd"/>
-      <w:r>
-        <w:t>, Commentaire</w:t>
-      </w:r>
-      <w:r>
-        <w:t xml:space="preserve">, </w:t>
-      </w:r>
-      <w:commentRangeStart w:id="20"/>
-      <w:proofErr w:type="spellStart"/>
-      <w:r>
-        <w:t>Place</w:t>
-      </w:r>
-      <w:commentRangeEnd w:id="20"/>
+      <w:r>
+        <w:t>connect</w:t>
+      </w:r>
+      <w:r>
+        <w:t xml:space="preserve">(Login, MotDePasse) : L’utilisateur se connecte afin de pouvoir accéder aux groupes </w:t>
+      </w:r>
+      <w:commentRangeStart w:id="17"/>
+      <w:r>
+        <w:t>d’amis</w:t>
+      </w:r>
+      <w:commentRangeEnd w:id="17"/>
       <w:r>
         <w:rPr>
           <w:rStyle w:val="Marquedecommentaire"/>
         </w:rPr>
-        <w:commentReference w:id="20"/>
-      </w:r>
-      <w:r>
-        <w:t>Type</w:t>
-      </w:r>
-      <w:proofErr w:type="spellEnd"/>
-      <w:r>
-        <w:t xml:space="preserve">) : L’utilisateur choisit d’ajouter un lieu qu’il a apprécié en </w:t>
-      </w:r>
-      <w:r>
-        <w:t>recherchant</w:t>
-      </w:r>
-      <w:r>
-        <w:t xml:space="preserve"> le nom du lieu</w:t>
-      </w:r>
-      <w:r>
-        <w:t xml:space="preserve"> puis en ajoutant un commentaire.</w:t>
-      </w:r>
-      <w:r>
-        <w:t xml:space="preserve"> L’icône du lieu sera attribuée en fonction du type</w:t>
+        <w:commentReference w:id="17"/>
+      </w:r>
+      <w:r>
+        <w:t xml:space="preserve"> et de pouvoir partager des lieux.</w:t>
       </w:r>
     </w:p>
     <w:p>
@@ -6592,149 +5996,11 @@
           <w:numId w:val="8"/>
         </w:numPr>
       </w:pPr>
-      <w:proofErr w:type="spellStart"/>
-      <w:proofErr w:type="gramStart"/>
-      <w:r>
-        <w:t>redigerUnCommentaire</w:t>
-      </w:r>
-      <w:proofErr w:type="spellEnd"/>
-      <w:r>
-        <w:t>(</w:t>
-      </w:r>
-      <w:proofErr w:type="gramEnd"/>
-      <w:r>
-        <w:t>L</w:t>
-      </w:r>
-      <w:r>
-        <w:t>ieu</w:t>
-      </w:r>
-      <w:r>
-        <w:t>, Comment</w:t>
-      </w:r>
-      <w:r>
-        <w:t>)</w:t>
-      </w:r>
-      <w:r>
-        <w:t> : L’utilisateur ajoute un commentaire sur un lieu déjà existant afin de partager son avis aux autres membres du groupe.</w:t>
-      </w:r>
-    </w:p>
-    <w:p>
-      <w:pPr>
-        <w:pStyle w:val="Paragraphedeliste"/>
-        <w:numPr>
-          <w:ilvl w:val="0"/>
-          <w:numId w:val="8"/>
-        </w:numPr>
-      </w:pPr>
-      <w:proofErr w:type="spellStart"/>
-      <w:r>
-        <w:t>rejoindreUnGroupe</w:t>
-      </w:r>
-      <w:proofErr w:type="spellEnd"/>
-      <w:r>
-        <w:t>(</w:t>
-      </w:r>
-      <w:proofErr w:type="spellStart"/>
-      <w:r>
-        <w:t>GroupKey</w:t>
-      </w:r>
-      <w:proofErr w:type="spellEnd"/>
-      <w:r>
-        <w:t>) </w:t>
-      </w:r>
-      <w:r>
-        <w:t xml:space="preserve">: L’utilisateur renseigne le </w:t>
-      </w:r>
-      <w:proofErr w:type="spellStart"/>
-      <w:r>
-        <w:t>GroupKey</w:t>
-      </w:r>
-      <w:proofErr w:type="spellEnd"/>
-      <w:r>
-        <w:t xml:space="preserve"> </w:t>
-      </w:r>
-      <w:r>
-        <w:t xml:space="preserve">d’un </w:t>
-      </w:r>
-      <w:r>
-        <w:t>groupe afin de pouvoir le rejoindre et interagir avec les membres de ce groupe.</w:t>
-      </w:r>
-    </w:p>
-    <w:p>
-      <w:pPr>
-        <w:pStyle w:val="Paragraphedeliste"/>
-        <w:numPr>
-          <w:ilvl w:val="0"/>
-          <w:numId w:val="8"/>
-        </w:numPr>
-      </w:pPr>
-      <w:proofErr w:type="spellStart"/>
-      <w:proofErr w:type="gramStart"/>
-      <w:r>
-        <w:t>seConnecter</w:t>
-      </w:r>
-      <w:proofErr w:type="spellEnd"/>
-      <w:r>
-        <w:t>(</w:t>
-      </w:r>
-      <w:proofErr w:type="gramEnd"/>
-      <w:r>
-        <w:t xml:space="preserve">Login, </w:t>
-      </w:r>
-      <w:proofErr w:type="spellStart"/>
-      <w:r>
-        <w:t>MotDePasse</w:t>
-      </w:r>
-      <w:proofErr w:type="spellEnd"/>
-      <w:r>
-        <w:t xml:space="preserve">) : L’utilisateur se connecte afin de pouvoir accéder aux groupes </w:t>
-      </w:r>
-      <w:commentRangeStart w:id="21"/>
-      <w:r>
-        <w:t>d’amis</w:t>
-      </w:r>
-      <w:commentRangeEnd w:id="21"/>
-      <w:r>
-        <w:rPr>
-          <w:rStyle w:val="Marquedecommentaire"/>
-        </w:rPr>
-        <w:commentReference w:id="21"/>
-      </w:r>
-      <w:r>
-        <w:t xml:space="preserve"> et de pouvoir partager des lieux.</w:t>
-      </w:r>
-    </w:p>
-    <w:p>
-      <w:pPr>
-        <w:pStyle w:val="Paragraphedeliste"/>
-        <w:numPr>
-          <w:ilvl w:val="0"/>
-          <w:numId w:val="8"/>
-        </w:numPr>
-      </w:pPr>
-      <w:proofErr w:type="spellStart"/>
-      <w:proofErr w:type="gramStart"/>
-      <w:r>
-        <w:t>voirLesLieux</w:t>
-      </w:r>
-      <w:proofErr w:type="spellEnd"/>
-      <w:r>
-        <w:t>(</w:t>
-      </w:r>
-      <w:commentRangeStart w:id="22"/>
-      <w:proofErr w:type="gramEnd"/>
-      <w:r>
-        <w:t>Filtres, Groupes</w:t>
-      </w:r>
-      <w:commentRangeEnd w:id="22"/>
-      <w:r>
-        <w:rPr>
-          <w:rStyle w:val="Marquedecommentaire"/>
-        </w:rPr>
-        <w:commentReference w:id="22"/>
-      </w:r>
-      <w:r>
-        <w:t xml:space="preserve">) : l’utilisateur accède à la </w:t>
+      <w:r>
+        <w:t xml:space="preserve">seePlaces </w:t>
+      </w:r>
+      <w:r>
+        <w:t xml:space="preserve">() : l’utilisateur accède à la </w:t>
       </w:r>
       <w:r>
         <w:t>carte</w:t>
@@ -6773,13 +6039,8 @@
           <w:numId w:val="9"/>
         </w:numPr>
       </w:pPr>
-      <w:proofErr w:type="spellStart"/>
-      <w:r>
-        <w:t>afficherEcran</w:t>
-      </w:r>
-      <w:proofErr w:type="spellEnd"/>
-      <w:r>
-        <w:t>(Ecran) : Affiche l’écran passé en paramètre sur l’IHM.</w:t>
+      <w:r>
+        <w:t>afficherEcran(Ecran) : Affiche l’écran passé en paramètre sur l’IHM.</w:t>
       </w:r>
     </w:p>
     <w:p>
@@ -6798,11 +6059,9 @@
           <w:numId w:val="9"/>
         </w:numPr>
       </w:pPr>
-      <w:proofErr w:type="spellStart"/>
-      <w:r>
-        <w:t>EcranCarte</w:t>
-      </w:r>
-      <w:proofErr w:type="spellEnd"/>
+      <w:r>
+        <w:t>MapScreen</w:t>
+      </w:r>
     </w:p>
     <w:p>
       <w:pPr>
@@ -6812,12 +6071,9 @@
           <w:numId w:val="9"/>
         </w:numPr>
       </w:pPr>
-      <w:proofErr w:type="spellStart"/>
-      <w:r>
-        <w:lastRenderedPageBreak/>
-        <w:t>EcranConnexion</w:t>
-      </w:r>
-      <w:proofErr w:type="spellEnd"/>
+      <w:r>
+        <w:t>ConnectionScreen</w:t>
+      </w:r>
     </w:p>
     <w:p>
       <w:pPr>
@@ -6827,11 +6083,9 @@
           <w:numId w:val="9"/>
         </w:numPr>
       </w:pPr>
-      <w:proofErr w:type="spellStart"/>
-      <w:r>
-        <w:t>EcranCreationGroupe</w:t>
-      </w:r>
-      <w:proofErr w:type="spellEnd"/>
+      <w:r>
+        <w:t>CreateGroupScreen</w:t>
+      </w:r>
     </w:p>
     <w:p>
       <w:pPr>
@@ -6841,11 +6095,9 @@
           <w:numId w:val="9"/>
         </w:numPr>
       </w:pPr>
-      <w:proofErr w:type="spellStart"/>
-      <w:r>
-        <w:t>EcranAjoutLieu</w:t>
-      </w:r>
-      <w:proofErr w:type="spellEnd"/>
+      <w:r>
+        <w:t>SharePlaceScreen</w:t>
+      </w:r>
     </w:p>
     <w:p>
       <w:pPr>
@@ -6855,11 +6107,9 @@
           <w:numId w:val="9"/>
         </w:numPr>
       </w:pPr>
-      <w:proofErr w:type="spellStart"/>
-      <w:r>
-        <w:t>EcranFiltres</w:t>
-      </w:r>
-      <w:proofErr w:type="spellEnd"/>
+      <w:r>
+        <w:t>FilterSelectionScreen</w:t>
+      </w:r>
     </w:p>
     <w:p>
       <w:pPr>
@@ -6869,11 +6119,9 @@
           <w:numId w:val="9"/>
         </w:numPr>
       </w:pPr>
-      <w:proofErr w:type="spellStart"/>
-      <w:r>
-        <w:t>EcranPremièreUtilisation</w:t>
-      </w:r>
-      <w:proofErr w:type="spellEnd"/>
+      <w:r>
+        <w:t>FirstUseScreen</w:t>
+      </w:r>
     </w:p>
     <w:p>
       <w:pPr>
@@ -6883,24 +6131,21 @@
           <w:numId w:val="9"/>
         </w:numPr>
       </w:pPr>
-      <w:proofErr w:type="spellStart"/>
-      <w:proofErr w:type="gramStart"/>
-      <w:r>
-        <w:t>afficherLieux</w:t>
-      </w:r>
-      <w:proofErr w:type="spellEnd"/>
-      <w:r>
-        <w:t>(</w:t>
-      </w:r>
-      <w:proofErr w:type="gramEnd"/>
-      <w:r>
-        <w:t xml:space="preserve">Filtres, Groupes) : affiche les types de lieux choisis des groupes sélectionnés sur la carte de l’écran </w:t>
-      </w:r>
-      <w:proofErr w:type="spellStart"/>
-      <w:r>
-        <w:t>EcranCarte</w:t>
-      </w:r>
-      <w:proofErr w:type="spellEnd"/>
+      <w:r>
+        <w:t>displayPlaces</w:t>
+      </w:r>
+      <w:r>
+        <w:t>(Filt</w:t>
+      </w:r>
+      <w:r>
+        <w:t>ers, Group</w:t>
+      </w:r>
+      <w:r>
+        <w:t xml:space="preserve">s) : affiche les types de lieux choisis des groupes sélectionnés sur la carte de l’écran </w:t>
+      </w:r>
+      <w:r>
+        <w:t>MapScreen</w:t>
+      </w:r>
       <w:r>
         <w:t>.</w:t>
       </w:r>
@@ -6913,11 +6158,9 @@
           <w:numId w:val="9"/>
         </w:numPr>
       </w:pPr>
-      <w:proofErr w:type="spellStart"/>
-      <w:r>
-        <w:t>afficherDetailsLieu</w:t>
-      </w:r>
-      <w:proofErr w:type="spellEnd"/>
+      <w:r>
+        <w:t>displayPlacesInfo</w:t>
+      </w:r>
       <w:r>
         <w:t>(Lieu) : Afficher les détails d’un lieu : son adresse et les commentaires ajoutés.</w:t>
       </w:r>
@@ -6947,11 +6190,11 @@
       <w:r>
         <w:t xml:space="preserve">Interfaces avec les </w:t>
       </w:r>
-      <w:commentRangeStart w:id="23"/>
+      <w:commentRangeStart w:id="18"/>
       <w:r>
         <w:t>logiciels</w:t>
       </w:r>
-      <w:commentRangeEnd w:id="23"/>
+      <w:commentRangeEnd w:id="18"/>
       <w:r>
         <w:rPr>
           <w:rStyle w:val="Marquedecommentaire"/>
@@ -6960,7 +6203,7 @@
           <w:iCs w:val="0"/>
           <w:color w:val="auto"/>
         </w:rPr>
-        <w:commentReference w:id="23"/>
+        <w:commentReference w:id="18"/>
       </w:r>
     </w:p>
     <w:p/>
@@ -6973,123 +6216,196 @@
       </w:r>
     </w:p>
     <w:p>
-      <w:commentRangeStart w:id="24"/>
-      <w:proofErr w:type="spellStart"/>
-      <w:r>
-        <w:t>Decrites</w:t>
-      </w:r>
-      <w:proofErr w:type="spellEnd"/>
-      <w:r>
-        <w:t xml:space="preserve"> dans l’archi matérielle</w:t>
-      </w:r>
-      <w:commentRangeEnd w:id="24"/>
+      <w:commentRangeStart w:id="19"/>
+      <w:r>
+        <w:t>Decrites dans l’archi matérielle</w:t>
+      </w:r>
+      <w:commentRangeEnd w:id="19"/>
       <w:r>
         <w:rPr>
           <w:rStyle w:val="Marquedecommentaire"/>
         </w:rPr>
-        <w:commentReference w:id="24"/>
+        <w:commentReference w:id="19"/>
       </w:r>
     </w:p>
     <w:p>
       <w:pPr>
         <w:pStyle w:val="Titre2"/>
       </w:pPr>
-      <w:bookmarkStart w:id="25" w:name="_Toc435476473"/>
-      <w:r>
+      <w:bookmarkStart w:id="20" w:name="_Toc435476473"/>
+      <w:r>
+        <w:lastRenderedPageBreak/>
         <w:t>Fonctions principales développées</w:t>
       </w:r>
+      <w:bookmarkEnd w:id="20"/>
+    </w:p>
+    <w:p>
+      <w:pPr>
+        <w:pStyle w:val="Titre3"/>
+      </w:pPr>
+      <w:bookmarkStart w:id="21" w:name="_Toc435476474"/>
+      <w:r>
+        <w:t>Cas d’usage considéré pour App_Name</w:t>
+      </w:r>
+      <w:bookmarkEnd w:id="21"/>
+    </w:p>
+    <w:p>
+      <w:pPr>
+        <w:pStyle w:val="Titre3"/>
+      </w:pPr>
+      <w:bookmarkStart w:id="22" w:name="_Toc435476475"/>
+      <w:r>
+        <w:t>Résumé des cas d’utilisation stratégiques</w:t>
+      </w:r>
+      <w:bookmarkEnd w:id="22"/>
+    </w:p>
+    <w:p>
+      <w:pPr>
+        <w:pStyle w:val="Titre3"/>
+      </w:pPr>
+      <w:bookmarkStart w:id="23" w:name="_Toc435476476"/>
+      <w:r>
+        <w:t>CU 01</w:t>
+      </w:r>
+      <w:bookmarkEnd w:id="23"/>
+    </w:p>
+    <w:p>
+      <w:pPr>
+        <w:pStyle w:val="Titre3"/>
+      </w:pPr>
+      <w:bookmarkStart w:id="24" w:name="_Toc435476477"/>
+      <w:r>
+        <w:t>CU 02</w:t>
+      </w:r>
+      <w:bookmarkEnd w:id="24"/>
+    </w:p>
+    <w:p>
+      <w:pPr>
+        <w:pStyle w:val="Titre2"/>
+      </w:pPr>
+      <w:bookmarkStart w:id="25" w:name="_Toc435476478"/>
+      <w:r>
+        <w:t>Contraintes</w:t>
+      </w:r>
       <w:bookmarkEnd w:id="25"/>
     </w:p>
     <w:p>
       <w:pPr>
         <w:pStyle w:val="Titre3"/>
       </w:pPr>
-      <w:bookmarkStart w:id="26" w:name="_Toc435476474"/>
-      <w:r>
-        <w:t xml:space="preserve">Cas d’usage considéré pour </w:t>
-      </w:r>
-      <w:proofErr w:type="spellStart"/>
-      <w:r>
-        <w:t>App_Name</w:t>
+      <w:bookmarkStart w:id="26" w:name="_Toc435476479"/>
+      <w:r>
+        <w:t>Politiques réglementaires</w:t>
       </w:r>
       <w:bookmarkEnd w:id="26"/>
-      <w:proofErr w:type="spellEnd"/>
+    </w:p>
+    <w:p>
+      <w:r>
+        <w:t>N.A</w:t>
+      </w:r>
     </w:p>
     <w:p>
       <w:pPr>
         <w:pStyle w:val="Titre3"/>
       </w:pPr>
-      <w:bookmarkStart w:id="27" w:name="_Toc435476475"/>
-      <w:r>
-        <w:t>Résumé des cas d’utilisation stratégiques</w:t>
+      <w:bookmarkStart w:id="27" w:name="_Toc435476480"/>
+      <w:r>
+        <w:t>Contraintes matérielles</w:t>
       </w:r>
       <w:bookmarkEnd w:id="27"/>
     </w:p>
     <w:p>
       <w:pPr>
+        <w:ind w:firstLine="708"/>
+      </w:pPr>
+      <w:r>
+        <w:t xml:space="preserve">L’application mobile s’exécutera sur des terminaux possédant une version d’Android 4.0.3 et plus. L’application s’affichera au format portrait sur des écrans d’une </w:t>
+      </w:r>
+      <w:commentRangeStart w:id="28"/>
+      <w:r>
+        <w:t xml:space="preserve">taille </w:t>
+      </w:r>
+      <w:commentRangeEnd w:id="28"/>
+      <w:r>
+        <w:rPr>
+          <w:rStyle w:val="Marquedecommentaire"/>
+        </w:rPr>
+        <w:commentReference w:id="28"/>
+      </w:r>
+      <w:r>
+        <w:t>etc…</w:t>
+      </w:r>
+    </w:p>
+    <w:p>
+      <w:pPr>
+        <w:ind w:firstLine="708"/>
+      </w:pPr>
+      <w:r>
+        <w:t>Le serveur, actuellement sur une Raspberry Pi 2, devra être visible publiquement et accessible via des requêtes HTTP. (Voir 2.2.1)</w:t>
+      </w:r>
+    </w:p>
+    <w:p>
+      <w:pPr>
         <w:pStyle w:val="Titre3"/>
       </w:pPr>
-      <w:bookmarkStart w:id="28" w:name="_Toc435476476"/>
-      <w:r>
-        <w:t>CU 01</w:t>
-      </w:r>
-      <w:bookmarkEnd w:id="28"/>
+      <w:bookmarkStart w:id="29" w:name="_Toc435476481"/>
+      <w:r>
+        <w:t>Exigences de fiabilité</w:t>
+      </w:r>
+      <w:bookmarkEnd w:id="29"/>
+    </w:p>
+    <w:p>
+      <w:r>
+        <w:t>N.A</w:t>
+      </w:r>
     </w:p>
     <w:p>
       <w:pPr>
         <w:pStyle w:val="Titre3"/>
       </w:pPr>
-      <w:bookmarkStart w:id="29" w:name="_Toc435476477"/>
-      <w:r>
-        <w:t>CU 02</w:t>
-      </w:r>
-      <w:bookmarkEnd w:id="29"/>
+      <w:bookmarkStart w:id="30" w:name="_Toc435476482"/>
+      <w:r>
+        <w:t>Exigences de maintenabilité</w:t>
+      </w:r>
+      <w:bookmarkEnd w:id="30"/>
+    </w:p>
+    <w:p>
+      <w:r>
+        <w:t>N.A</w:t>
+      </w:r>
+    </w:p>
+    <w:p>
+      <w:pPr>
+        <w:pStyle w:val="Titre3"/>
+      </w:pPr>
+      <w:bookmarkStart w:id="31" w:name="_Toc435476483"/>
+      <w:r>
+        <w:t>Exigences de disponibilité</w:t>
+      </w:r>
+      <w:bookmarkEnd w:id="31"/>
+    </w:p>
+    <w:p>
+      <w:pPr>
+        <w:ind w:firstLine="576"/>
+      </w:pPr>
+      <w:r>
+        <w:t>Le système doit être disponible 24h/24 et 7j/7.</w:t>
+      </w:r>
     </w:p>
     <w:p>
       <w:pPr>
         <w:pStyle w:val="Titre2"/>
       </w:pPr>
-      <w:bookmarkStart w:id="30" w:name="_Toc435476478"/>
-      <w:r>
-        <w:t>Contraintes</w:t>
-      </w:r>
-      <w:bookmarkEnd w:id="30"/>
-    </w:p>
-    <w:p>
-      <w:pPr>
-        <w:pStyle w:val="Titre3"/>
-      </w:pPr>
-      <w:bookmarkStart w:id="31" w:name="_Toc435476479"/>
-      <w:r>
-        <w:t>Politiques réglementaires</w:t>
-      </w:r>
-      <w:bookmarkEnd w:id="31"/>
-    </w:p>
-    <w:p>
-      <w:r>
-        <w:t>N.A</w:t>
-      </w:r>
-    </w:p>
-    <w:p>
-      <w:pPr>
-        <w:pStyle w:val="Titre3"/>
-      </w:pPr>
-      <w:bookmarkStart w:id="32" w:name="_Toc435476480"/>
-      <w:r>
-        <w:t>Contraintes matérielles</w:t>
+      <w:bookmarkStart w:id="32" w:name="_Toc435476484"/>
+      <w:r>
+        <w:t>Hypothèses et Dépendances</w:t>
       </w:r>
       <w:bookmarkEnd w:id="32"/>
     </w:p>
     <w:p>
-      <w:pPr>
-        <w:ind w:firstLine="708"/>
-      </w:pPr>
-      <w:r>
-        <w:t xml:space="preserve">L’application mobile s’exécutera sur des terminaux possédant une version d’Android 4.0.3 et plus. L’application s’affichera au format portrait sur des écrans d’une </w:t>
-      </w:r>
       <w:commentRangeStart w:id="33"/>
       <w:r>
-        <w:t xml:space="preserve">taille </w:t>
+        <w:t>TODO</w:t>
       </w:r>
       <w:commentRangeEnd w:id="33"/>
       <w:r>
@@ -7098,106 +6414,16 @@
         </w:rPr>
         <w:commentReference w:id="33"/>
       </w:r>
-      <w:r>
-        <w:t>etc…</w:t>
-      </w:r>
-    </w:p>
-    <w:p>
-      <w:pPr>
-        <w:ind w:firstLine="708"/>
-      </w:pPr>
-      <w:r>
-        <w:t xml:space="preserve">Le serveur, actuellement sur une </w:t>
-      </w:r>
-      <w:proofErr w:type="spellStart"/>
-      <w:r>
-        <w:t>Raspberry</w:t>
-      </w:r>
-      <w:proofErr w:type="spellEnd"/>
-      <w:r>
-        <w:t xml:space="preserve"> Pi 2, devra être visible publiquement et accessible via des requêtes HTTP. (Voir 2.2.1)</w:t>
-      </w:r>
-    </w:p>
-    <w:p>
-      <w:pPr>
-        <w:pStyle w:val="Titre3"/>
-      </w:pPr>
-      <w:bookmarkStart w:id="34" w:name="_Toc435476481"/>
-      <w:r>
-        <w:t>Exigences de fiabilité</w:t>
+    </w:p>
+    <w:p>
+      <w:pPr>
+        <w:pStyle w:val="Titre2"/>
+      </w:pPr>
+      <w:bookmarkStart w:id="34" w:name="_Toc435476485"/>
+      <w:r>
+        <w:t>Répartition des exigences</w:t>
       </w:r>
       <w:bookmarkEnd w:id="34"/>
-    </w:p>
-    <w:p>
-      <w:r>
-        <w:t>N.A</w:t>
-      </w:r>
-    </w:p>
-    <w:p>
-      <w:pPr>
-        <w:pStyle w:val="Titre3"/>
-      </w:pPr>
-      <w:bookmarkStart w:id="35" w:name="_Toc435476482"/>
-      <w:r>
-        <w:t>Exigences de maintenabilité</w:t>
-      </w:r>
-      <w:bookmarkEnd w:id="35"/>
-    </w:p>
-    <w:p>
-      <w:r>
-        <w:t>N.A</w:t>
-      </w:r>
-    </w:p>
-    <w:p>
-      <w:pPr>
-        <w:pStyle w:val="Titre3"/>
-      </w:pPr>
-      <w:bookmarkStart w:id="36" w:name="_Toc435476483"/>
-      <w:r>
-        <w:t>Exigences de disponibilité</w:t>
-      </w:r>
-      <w:bookmarkEnd w:id="36"/>
-    </w:p>
-    <w:p>
-      <w:pPr>
-        <w:ind w:firstLine="576"/>
-      </w:pPr>
-      <w:r>
-        <w:t>Le système doit être disponible 24h/24 et 7j/7.</w:t>
-      </w:r>
-    </w:p>
-    <w:p>
-      <w:pPr>
-        <w:pStyle w:val="Titre2"/>
-      </w:pPr>
-      <w:bookmarkStart w:id="37" w:name="_Toc435476484"/>
-      <w:r>
-        <w:t>Hypothèses et Dépendances</w:t>
-      </w:r>
-      <w:bookmarkEnd w:id="37"/>
-    </w:p>
-    <w:p>
-      <w:commentRangeStart w:id="38"/>
-      <w:r>
-        <w:t>TODO</w:t>
-      </w:r>
-      <w:commentRangeEnd w:id="38"/>
-      <w:r>
-        <w:rPr>
-          <w:rStyle w:val="Marquedecommentaire"/>
-        </w:rPr>
-        <w:commentReference w:id="38"/>
-      </w:r>
-    </w:p>
-    <w:p>
-      <w:pPr>
-        <w:pStyle w:val="Titre2"/>
-      </w:pPr>
-      <w:bookmarkStart w:id="39" w:name="_Toc435476485"/>
-      <w:r>
-        <w:t>Répartition des exigences</w:t>
-      </w:r>
-      <w:bookmarkEnd w:id="39"/>
     </w:p>
     <w:p>
       <w:pPr>
@@ -7220,98 +6446,98 @@
       <w:pPr>
         <w:pStyle w:val="Titre1"/>
       </w:pPr>
-      <w:bookmarkStart w:id="40" w:name="_Toc435476486"/>
+      <w:bookmarkStart w:id="35" w:name="_Toc435476486"/>
       <w:r>
         <w:lastRenderedPageBreak/>
         <w:t>Exigences spécifiques</w:t>
       </w:r>
+      <w:bookmarkEnd w:id="35"/>
+    </w:p>
+    <w:p>
+      <w:pPr>
+        <w:pStyle w:val="Titre2"/>
+      </w:pPr>
+      <w:bookmarkStart w:id="36" w:name="_Toc435476487"/>
+      <w:r>
+        <w:t>Interface Homme Machine</w:t>
+      </w:r>
+      <w:bookmarkEnd w:id="36"/>
+    </w:p>
+    <w:p>
+      <w:pPr>
+        <w:pStyle w:val="Titre3"/>
+      </w:pPr>
+      <w:bookmarkStart w:id="37" w:name="_Toc435476488"/>
+      <w:r>
+        <w:t>Généralités</w:t>
+      </w:r>
+      <w:bookmarkEnd w:id="37"/>
+    </w:p>
+    <w:p>
+      <w:pPr>
+        <w:pStyle w:val="Titre3"/>
+      </w:pPr>
+      <w:bookmarkStart w:id="38" w:name="_Toc435476489"/>
+      <w:r>
+        <w:t>Actions utilisateur</w:t>
+      </w:r>
+      <w:bookmarkEnd w:id="38"/>
+    </w:p>
+    <w:p>
+      <w:pPr>
+        <w:pStyle w:val="Titre3"/>
+      </w:pPr>
+      <w:bookmarkStart w:id="39" w:name="_Toc435476490"/>
+      <w:r>
+        <w:t>Ecrans</w:t>
+      </w:r>
+      <w:bookmarkEnd w:id="39"/>
+    </w:p>
+    <w:p>
+      <w:pPr>
+        <w:pStyle w:val="Titre4"/>
+      </w:pPr>
+      <w:r>
+        <w:t>Vue générale</w:t>
+      </w:r>
+    </w:p>
+    <w:p>
+      <w:pPr>
+        <w:pStyle w:val="Titre4"/>
+      </w:pPr>
+      <w:r>
+        <w:t>Ecran_1</w:t>
+      </w:r>
+    </w:p>
+    <w:p>
+      <w:pPr>
+        <w:pStyle w:val="Titre4"/>
+      </w:pPr>
+      <w:r>
+        <w:t>Ecran_2</w:t>
+      </w:r>
+    </w:p>
+    <w:p>
+      <w:pPr>
+        <w:pStyle w:val="Titre2"/>
+      </w:pPr>
+      <w:bookmarkStart w:id="40" w:name="_Toc435476491"/>
+      <w:r>
+        <w:t xml:space="preserve">Dictionnaire du </w:t>
+      </w:r>
+      <w:commentRangeStart w:id="41"/>
+      <w:r>
+        <w:t>domaine</w:t>
+      </w:r>
       <w:bookmarkEnd w:id="40"/>
-    </w:p>
-    <w:p>
-      <w:pPr>
-        <w:pStyle w:val="Titre2"/>
-      </w:pPr>
-      <w:bookmarkStart w:id="41" w:name="_Toc435476487"/>
-      <w:r>
-        <w:t>Interface Homme Machine</w:t>
-      </w:r>
-      <w:bookmarkEnd w:id="41"/>
-    </w:p>
-    <w:p>
-      <w:pPr>
-        <w:pStyle w:val="Titre3"/>
-      </w:pPr>
-      <w:bookmarkStart w:id="42" w:name="_Toc435476488"/>
-      <w:r>
-        <w:t>Généralités</w:t>
-      </w:r>
-      <w:bookmarkEnd w:id="42"/>
-    </w:p>
-    <w:p>
-      <w:pPr>
-        <w:pStyle w:val="Titre3"/>
-      </w:pPr>
-      <w:bookmarkStart w:id="43" w:name="_Toc435476489"/>
-      <w:r>
-        <w:t>Actions utilisateur</w:t>
-      </w:r>
-      <w:bookmarkEnd w:id="43"/>
-    </w:p>
-    <w:p>
-      <w:pPr>
-        <w:pStyle w:val="Titre3"/>
-      </w:pPr>
-      <w:bookmarkStart w:id="44" w:name="_Toc435476490"/>
-      <w:r>
-        <w:t>Ecrans</w:t>
-      </w:r>
-      <w:bookmarkEnd w:id="44"/>
-    </w:p>
-    <w:p>
-      <w:pPr>
-        <w:pStyle w:val="Titre4"/>
-      </w:pPr>
-      <w:r>
-        <w:t>Vue générale</w:t>
-      </w:r>
-    </w:p>
-    <w:p>
-      <w:pPr>
-        <w:pStyle w:val="Titre4"/>
-      </w:pPr>
-      <w:r>
-        <w:t>Ecran_1</w:t>
-      </w:r>
-    </w:p>
-    <w:p>
-      <w:pPr>
-        <w:pStyle w:val="Titre4"/>
-      </w:pPr>
-      <w:r>
-        <w:t>Ecran_2</w:t>
-      </w:r>
-    </w:p>
-    <w:p>
-      <w:pPr>
-        <w:pStyle w:val="Titre2"/>
-      </w:pPr>
-      <w:bookmarkStart w:id="45" w:name="_Toc435476491"/>
-      <w:r>
-        <w:t xml:space="preserve">Dictionnaire du </w:t>
-      </w:r>
-      <w:commentRangeStart w:id="46"/>
-      <w:r>
-        <w:t>domaine</w:t>
-      </w:r>
-      <w:bookmarkEnd w:id="45"/>
-      <w:commentRangeEnd w:id="46"/>
+      <w:commentRangeEnd w:id="41"/>
       <w:r>
         <w:rPr>
           <w:rStyle w:val="Marquedecommentaire"/>
           <w:rFonts w:asciiTheme="minorHAnsi" w:eastAsiaTheme="minorHAnsi" w:hAnsiTheme="minorHAnsi" w:cstheme="minorBidi"/>
           <w:color w:val="auto"/>
         </w:rPr>
-        <w:commentReference w:id="46"/>
+        <w:commentReference w:id="41"/>
       </w:r>
     </w:p>
     <w:p/>
@@ -7346,59 +6572,15 @@
         </w:rPr>
         <w:annotationRef/>
       </w:r>
-      <w:proofErr w:type="spellStart"/>
       <w:r>
         <w:rPr>
           <w:lang w:val="en-US"/>
         </w:rPr>
-        <w:t>Remplacer</w:t>
-      </w:r>
-      <w:proofErr w:type="spellEnd"/>
-      <w:r>
-        <w:rPr>
-          <w:lang w:val="en-US"/>
-        </w:rPr>
-        <w:t xml:space="preserve"> les </w:t>
-      </w:r>
-      <w:proofErr w:type="spellStart"/>
-      <w:r>
-        <w:rPr>
-          <w:lang w:val="en-US"/>
-        </w:rPr>
-        <w:t>App_Name</w:t>
-      </w:r>
-      <w:proofErr w:type="spellEnd"/>
-      <w:r>
-        <w:rPr>
-          <w:lang w:val="en-US"/>
-        </w:rPr>
-        <w:t xml:space="preserve">, </w:t>
-      </w:r>
-      <w:proofErr w:type="spellStart"/>
-      <w:r>
-        <w:rPr>
-          <w:lang w:val="en-US"/>
-        </w:rPr>
-        <w:t>Project_Name</w:t>
-      </w:r>
-      <w:proofErr w:type="spellEnd"/>
-      <w:r>
-        <w:rPr>
-          <w:lang w:val="en-US"/>
-        </w:rPr>
-        <w:t xml:space="preserve">, </w:t>
-      </w:r>
-      <w:proofErr w:type="spellStart"/>
-      <w:r>
-        <w:rPr>
-          <w:lang w:val="en-US"/>
-        </w:rPr>
-        <w:t>Team_Name</w:t>
-      </w:r>
-      <w:proofErr w:type="spellEnd"/>
+        <w:t>Remplacer les App_Name, Project_Name, Team_Name</w:t>
+      </w:r>
     </w:p>
   </w:comment>
-  <w:comment w:id="17" w:author="Pierre TOUZÉ" w:date="2015-11-21T17:09:00Z" w:initials="PT">
+  <w:comment w:id="17" w:author="Pierre TOUZÉ" w:date="2015-11-16T22:25:00Z" w:initials="PT">
     <w:p>
       <w:pPr>
         <w:pStyle w:val="Commentaire"/>
@@ -7410,11 +6592,11 @@
         <w:annotationRef/>
       </w:r>
       <w:r>
-        <w:t>V2</w:t>
+        <w:t>Ca reste un peu flou pour moi les interactions du fait d’être connecté. Notamment au niveau des groupes du coup.</w:t>
       </w:r>
     </w:p>
   </w:comment>
-  <w:comment w:id="18" w:author="Pierre TOUZÉ" w:date="2015-11-21T17:09:00Z" w:initials="PT">
+  <w:comment w:id="18" w:author="Pierre TOUZÉ" w:date="2015-11-21T17:30:00Z" w:initials="PT">
     <w:p>
       <w:pPr>
         <w:pStyle w:val="Commentaire"/>
@@ -7426,11 +6608,11 @@
         <w:annotationRef/>
       </w:r>
       <w:r>
-        <w:t>V2</w:t>
+        <w:t>Décrire dans les grandes lignes toutes les requêtes issues des demandes utilisateur</w:t>
       </w:r>
     </w:p>
   </w:comment>
-  <w:comment w:id="19" w:author="Pierre TOUZÉ" w:date="2015-11-21T17:10:00Z" w:initials="PT">
+  <w:comment w:id="19" w:author="Pierre TOUZÉ" w:date="2015-11-21T17:29:00Z" w:initials="PT">
     <w:p>
       <w:pPr>
         <w:pStyle w:val="Commentaire"/>
@@ -7442,11 +6624,11 @@
         <w:annotationRef/>
       </w:r>
       <w:r>
-        <w:t>V2</w:t>
+        <w:t>TODO</w:t>
       </w:r>
     </w:p>
   </w:comment>
-  <w:comment w:id="20" w:author="Pierre TOUZÉ" w:date="2015-11-21T17:11:00Z" w:initials="PT">
+  <w:comment w:id="28" w:author="REMOUE Kévin" w:date="2015-11-19T14:33:00Z" w:initials="RK">
     <w:p>
       <w:pPr>
         <w:pStyle w:val="Commentaire"/>
@@ -7458,11 +6640,11 @@
         <w:annotationRef/>
       </w:r>
       <w:r>
-        <w:t>Rajouter toutes les infos du lieu</w:t>
+        <w:t>A voir taille écran et portrait/paysage</w:t>
       </w:r>
     </w:p>
   </w:comment>
-  <w:comment w:id="21" w:author="Pierre TOUZÉ" w:date="2015-11-16T22:25:00Z" w:initials="PT">
+  <w:comment w:id="33" w:author="REMOUE Kévin" w:date="2015-11-19T14:49:00Z" w:initials="RK">
     <w:p>
       <w:pPr>
         <w:pStyle w:val="Commentaire"/>
@@ -7473,100 +6655,12 @@
         </w:rPr>
         <w:annotationRef/>
       </w:r>
-      <w:proofErr w:type="spellStart"/>
-      <w:r>
-        <w:t>Ca</w:t>
-      </w:r>
-      <w:proofErr w:type="spellEnd"/>
-      <w:r>
-        <w:t xml:space="preserve"> reste un peu flou pour moi les interactions du fait d’être connecté. Notamment au niveau des groupes du coup.</w:t>
+      <w:r>
+        <w:t>Pas masse idées vu que ce n’est pas pour un client</w:t>
       </w:r>
     </w:p>
   </w:comment>
-  <w:comment w:id="22" w:author="Pierre TOUZÉ" w:date="2015-11-21T17:22:00Z" w:initials="PT">
-    <w:p>
-      <w:pPr>
-        <w:pStyle w:val="Commentaire"/>
-        <w:rPr>
-          <w:b/>
-        </w:rPr>
-      </w:pPr>
-      <w:r>
-        <w:rPr>
-          <w:rStyle w:val="Marquedecommentaire"/>
-        </w:rPr>
-        <w:annotationRef/>
-      </w:r>
-      <w:r>
-        <w:t>V2</w:t>
-      </w:r>
-    </w:p>
-  </w:comment>
-  <w:comment w:id="23" w:author="Pierre TOUZÉ" w:date="2015-11-21T17:30:00Z" w:initials="PT">
-    <w:p>
-      <w:pPr>
-        <w:pStyle w:val="Commentaire"/>
-      </w:pPr>
-      <w:r>
-        <w:rPr>
-          <w:rStyle w:val="Marquedecommentaire"/>
-        </w:rPr>
-        <w:annotationRef/>
-      </w:r>
-      <w:r>
-        <w:t>Décrire dans les grandes lignes toutes les requêtes issues des demandes utilisateur</w:t>
-      </w:r>
-    </w:p>
-  </w:comment>
-  <w:comment w:id="24" w:author="Pierre TOUZÉ" w:date="2015-11-21T17:29:00Z" w:initials="PT">
-    <w:p>
-      <w:pPr>
-        <w:pStyle w:val="Commentaire"/>
-      </w:pPr>
-      <w:r>
-        <w:rPr>
-          <w:rStyle w:val="Marquedecommentaire"/>
-        </w:rPr>
-        <w:annotationRef/>
-      </w:r>
-      <w:r>
-        <w:t>TODO</w:t>
-      </w:r>
-    </w:p>
-  </w:comment>
-  <w:comment w:id="33" w:author="REMOUE Kévin" w:date="2015-11-19T14:33:00Z" w:initials="RK">
-    <w:p>
-      <w:pPr>
-        <w:pStyle w:val="Commentaire"/>
-      </w:pPr>
-      <w:r>
-        <w:rPr>
-          <w:rStyle w:val="Marquedecommentaire"/>
-        </w:rPr>
-        <w:annotationRef/>
-      </w:r>
-      <w:r>
-        <w:t>A voir taille écran et portrait/paysage</w:t>
-      </w:r>
-    </w:p>
-  </w:comment>
-  <w:comment w:id="38" w:author="REMOUE Kévin" w:date="2015-11-19T14:49:00Z" w:initials="RK">
-    <w:p>
-      <w:pPr>
-        <w:pStyle w:val="Commentaire"/>
-      </w:pPr>
-      <w:r>
-        <w:rPr>
-          <w:rStyle w:val="Marquedecommentaire"/>
-        </w:rPr>
-        <w:annotationRef/>
-      </w:r>
-      <w:r>
-        <w:t>Pas masse idées vu que ce n’est pas pour un client</w:t>
-      </w:r>
-    </w:p>
-  </w:comment>
-  <w:comment w:id="46" w:author="Pierre TOUZÉ" w:date="2015-11-21T16:34:00Z" w:initials="PT">
+  <w:comment w:id="41" w:author="Pierre TOUZÉ" w:date="2015-11-21T16:34:00Z" w:initials="PT">
     <w:p>
       <w:pPr>
         <w:pStyle w:val="Commentaire"/>
@@ -7588,12 +6682,7 @@
 <file path=word/commentsExtended.xml><?xml version="1.0" encoding="utf-8"?>
 <w15:commentsEx xmlns:wpc="http://schemas.microsoft.com/office/word/2010/wordprocessingCanvas" xmlns:mc="http://schemas.openxmlformats.org/markup-compatibility/2006" xmlns:o="urn:schemas-microsoft-com:office:office" xmlns:r="http://schemas.openxmlformats.org/officeDocument/2006/relationships" xmlns:m="http://schemas.openxmlformats.org/officeDocument/2006/math" xmlns:v="urn:schemas-microsoft-com:vml" xmlns:wp14="http://schemas.microsoft.com/office/word/2010/wordprocessingDrawing" xmlns:wp="http://schemas.openxmlformats.org/drawingml/2006/wordprocessingDrawing" xmlns:w10="urn:schemas-microsoft-com:office:word" xmlns:w="http://schemas.openxmlformats.org/wordprocessingml/2006/main" xmlns:w14="http://schemas.microsoft.com/office/word/2010/wordml" xmlns:w15="http://schemas.microsoft.com/office/word/2012/wordml" xmlns:wpg="http://schemas.microsoft.com/office/word/2010/wordprocessingGroup" xmlns:wpi="http://schemas.microsoft.com/office/word/2010/wordprocessingInk" xmlns:wne="http://schemas.microsoft.com/office/word/2006/wordml" xmlns:wps="http://schemas.microsoft.com/office/word/2010/wordprocessingShape" mc:Ignorable="w14 w15 wp14">
   <w15:commentEx w15:paraId="6D53A42E" w15:done="0"/>
-  <w15:commentEx w15:paraId="38A6F4B5" w15:done="0"/>
-  <w15:commentEx w15:paraId="7567479E" w15:done="0"/>
-  <w15:commentEx w15:paraId="7CCFCCB0" w15:done="0"/>
-  <w15:commentEx w15:paraId="26BEAAA8" w15:done="0"/>
   <w15:commentEx w15:paraId="7722A9D0" w15:done="0"/>
-  <w15:commentEx w15:paraId="57B0B315" w15:done="0"/>
   <w15:commentEx w15:paraId="288373BB" w15:done="0"/>
   <w15:commentEx w15:paraId="62F2DD55" w15:done="0"/>
   <w15:commentEx w15:paraId="50D882C1" w15:done="0"/>
@@ -7752,12 +6841,8 @@
     </w:r>
     <w:r>
       <w:tab/>
-    </w:r>
-    <w:proofErr w:type="spellStart"/>
-    <w:r>
       <w:t>SartrouInc</w:t>
     </w:r>
-    <w:proofErr w:type="spellEnd"/>
   </w:p>
 </w:ftr>
 </file>
@@ -7793,11 +6878,9 @@
     <w:r>
       <w:ptab w:relativeTo="margin" w:alignment="center" w:leader="none"/>
     </w:r>
-    <w:proofErr w:type="spellStart"/>
     <w:r>
       <w:t>App_Name</w:t>
     </w:r>
-    <w:proofErr w:type="spellEnd"/>
     <w:r>
       <w:ptab w:relativeTo="margin" w:alignment="right" w:leader="none"/>
     </w:r>
@@ -7814,7 +6897,7 @@
       <w:rPr>
         <w:noProof/>
       </w:rPr>
-      <w:t>21/11/2015</w:t>
+      <w:t>20/12/2015</w:t>
     </w:r>
     <w:r>
       <w:fldChar w:fldCharType="end"/>
@@ -10275,6 +9358,7 @@
     <w:rsid w:val="007714D7"/>
     <w:rsid w:val="00AF588E"/>
     <w:rsid w:val="00B71789"/>
+    <w:rsid w:val="00DB2079"/>
     <w:rsid w:val="00E15ABB"/>
     <w:rsid w:val="00EE5B3A"/>
     <w:rsid w:val="00FF129E"/>
@@ -11048,7 +10132,7 @@
 </file>
 
 <file path=customXml/itemProps2.xml><?xml version="1.0" encoding="utf-8"?>
-<ds:datastoreItem xmlns:ds="http://schemas.openxmlformats.org/officeDocument/2006/customXml" ds:itemID="{C939AE4A-4697-420C-9938-B74C72FFA8D8}">
+<ds:datastoreItem xmlns:ds="http://schemas.openxmlformats.org/officeDocument/2006/customXml" ds:itemID="{387B3B95-91C2-4EE3-A2E0-9E86925B1CE8}">
   <ds:schemaRefs>
     <ds:schemaRef ds:uri="http://schemas.openxmlformats.org/officeDocument/2006/bibliography"/>
   </ds:schemaRefs>

</xml_diff>

<commit_message>
MAJ spec, ajout ébauche diagramme séquence
</commit_message>
<xml_diff>
--- a/specifications/dossier_de_specification.docx
+++ b/specifications/dossier_de_specification.docx
@@ -65,13 +65,23 @@
                         <w:sz w:val="24"/>
                       </w:rPr>
                     </w:pPr>
+                    <w:proofErr w:type="spellStart"/>
                     <w:r>
                       <w:rPr>
                         <w:color w:val="2E74B5" w:themeColor="accent1" w:themeShade="BF"/>
                         <w:sz w:val="24"/>
                         <w:szCs w:val="24"/>
                       </w:rPr>
-                      <w:t>SartrouInc.</w:t>
+                      <w:t>SartrouInc</w:t>
+                    </w:r>
+                    <w:proofErr w:type="spellEnd"/>
+                    <w:r>
+                      <w:rPr>
+                        <w:color w:val="2E74B5" w:themeColor="accent1" w:themeShade="BF"/>
+                        <w:sz w:val="24"/>
+                        <w:szCs w:val="24"/>
+                      </w:rPr>
+                      <w:t>.</w:t>
                     </w:r>
                   </w:p>
                 </w:tc>
@@ -112,6 +122,7 @@
                         <w:szCs w:val="88"/>
                       </w:rPr>
                     </w:pPr>
+                    <w:proofErr w:type="spellStart"/>
                     <w:r>
                       <w:rPr>
                         <w:rFonts w:asciiTheme="majorHAnsi" w:eastAsiaTheme="majorEastAsia" w:hAnsiTheme="majorHAnsi" w:cstheme="majorBidi"/>
@@ -121,6 +132,7 @@
                       </w:rPr>
                       <w:t>App_Name</w:t>
                     </w:r>
+                    <w:proofErr w:type="spellEnd"/>
                   </w:p>
                 </w:sdtContent>
               </w:sdt>
@@ -303,6 +315,7 @@
           <w:szCs w:val="22"/>
         </w:rPr>
       </w:pPr>
+      <w:proofErr w:type="spellStart"/>
       <w:r>
         <w:rPr>
           <w:rFonts w:asciiTheme="minorHAnsi" w:hAnsiTheme="minorHAnsi"/>
@@ -310,9 +323,19 @@
           <w:szCs w:val="22"/>
         </w:rPr>
         <w:lastRenderedPageBreak/>
-        <w:t xml:space="preserve">Historique des </w:t>
+        <w:t>Historique</w:t>
+      </w:r>
+      <w:proofErr w:type="spellEnd"/>
+      <w:r>
+        <w:rPr>
+          <w:rFonts w:asciiTheme="minorHAnsi" w:hAnsiTheme="minorHAnsi"/>
+          <w:sz w:val="22"/>
+          <w:szCs w:val="22"/>
+        </w:rPr>
+        <w:t xml:space="preserve"> des </w:t>
       </w:r>
       <w:commentRangeStart w:id="0"/>
+      <w:proofErr w:type="spellStart"/>
       <w:r>
         <w:rPr>
           <w:rFonts w:asciiTheme="minorHAnsi" w:hAnsiTheme="minorHAnsi"/>
@@ -322,6 +345,7 @@
         <w:t>versions</w:t>
       </w:r>
       <w:commentRangeEnd w:id="0"/>
+      <w:proofErr w:type="spellEnd"/>
       <w:r>
         <w:rPr>
           <w:rStyle w:val="Marquedecommentaire"/>
@@ -448,6 +472,7 @@
                 <w:szCs w:val="22"/>
               </w:rPr>
             </w:pPr>
+            <w:proofErr w:type="spellStart"/>
             <w:r>
               <w:rPr>
                 <w:rFonts w:asciiTheme="minorHAnsi" w:hAnsiTheme="minorHAnsi"/>
@@ -456,6 +481,7 @@
               </w:rPr>
               <w:t>Auteur</w:t>
             </w:r>
+            <w:proofErr w:type="spellEnd"/>
           </w:p>
         </w:tc>
         <w:tc>
@@ -538,6 +564,7 @@
                 <w:szCs w:val="22"/>
               </w:rPr>
             </w:pPr>
+            <w:proofErr w:type="spellStart"/>
             <w:r>
               <w:rPr>
                 <w:rFonts w:asciiTheme="minorHAnsi" w:hAnsiTheme="minorHAnsi"/>
@@ -546,6 +573,7 @@
               </w:rPr>
               <w:t>Création</w:t>
             </w:r>
+            <w:proofErr w:type="spellEnd"/>
           </w:p>
         </w:tc>
         <w:tc>
@@ -656,14 +684,88 @@
                 <w:szCs w:val="22"/>
               </w:rPr>
             </w:pPr>
-            <w:r>
-              <w:rPr>
-                <w:rFonts w:asciiTheme="minorHAnsi" w:hAnsiTheme="minorHAnsi"/>
-                <w:sz w:val="22"/>
-                <w:szCs w:val="22"/>
-              </w:rPr>
-              <w:t>Ajout de la portée, des acronymes, des références et du copyright</w:t>
-            </w:r>
+            <w:proofErr w:type="spellStart"/>
+            <w:r>
+              <w:rPr>
+                <w:rFonts w:asciiTheme="minorHAnsi" w:hAnsiTheme="minorHAnsi"/>
+                <w:sz w:val="22"/>
+                <w:szCs w:val="22"/>
+              </w:rPr>
+              <w:t>Ajout</w:t>
+            </w:r>
+            <w:proofErr w:type="spellEnd"/>
+            <w:r>
+              <w:rPr>
+                <w:rFonts w:asciiTheme="minorHAnsi" w:hAnsiTheme="minorHAnsi"/>
+                <w:sz w:val="22"/>
+                <w:szCs w:val="22"/>
+              </w:rPr>
+              <w:t xml:space="preserve"> de la </w:t>
+            </w:r>
+            <w:proofErr w:type="spellStart"/>
+            <w:r>
+              <w:rPr>
+                <w:rFonts w:asciiTheme="minorHAnsi" w:hAnsiTheme="minorHAnsi"/>
+                <w:sz w:val="22"/>
+                <w:szCs w:val="22"/>
+              </w:rPr>
+              <w:t>portée</w:t>
+            </w:r>
+            <w:proofErr w:type="spellEnd"/>
+            <w:r>
+              <w:rPr>
+                <w:rFonts w:asciiTheme="minorHAnsi" w:hAnsiTheme="minorHAnsi"/>
+                <w:sz w:val="22"/>
+                <w:szCs w:val="22"/>
+              </w:rPr>
+              <w:t xml:space="preserve">, des </w:t>
+            </w:r>
+            <w:proofErr w:type="spellStart"/>
+            <w:r>
+              <w:rPr>
+                <w:rFonts w:asciiTheme="minorHAnsi" w:hAnsiTheme="minorHAnsi"/>
+                <w:sz w:val="22"/>
+                <w:szCs w:val="22"/>
+              </w:rPr>
+              <w:t>acronymes</w:t>
+            </w:r>
+            <w:proofErr w:type="spellEnd"/>
+            <w:r>
+              <w:rPr>
+                <w:rFonts w:asciiTheme="minorHAnsi" w:hAnsiTheme="minorHAnsi"/>
+                <w:sz w:val="22"/>
+                <w:szCs w:val="22"/>
+              </w:rPr>
+              <w:t xml:space="preserve">, des </w:t>
+            </w:r>
+            <w:proofErr w:type="spellStart"/>
+            <w:r>
+              <w:rPr>
+                <w:rFonts w:asciiTheme="minorHAnsi" w:hAnsiTheme="minorHAnsi"/>
+                <w:sz w:val="22"/>
+                <w:szCs w:val="22"/>
+              </w:rPr>
+              <w:t>références</w:t>
+            </w:r>
+            <w:proofErr w:type="spellEnd"/>
+            <w:r>
+              <w:rPr>
+                <w:rFonts w:asciiTheme="minorHAnsi" w:hAnsiTheme="minorHAnsi"/>
+                <w:sz w:val="22"/>
+                <w:szCs w:val="22"/>
+              </w:rPr>
+              <w:t xml:space="preserve"> et du </w:t>
+            </w:r>
+            <w:proofErr w:type="spellStart"/>
+            <w:r>
+              <w:rPr>
+                <w:rFonts w:asciiTheme="minorHAnsi" w:hAnsiTheme="minorHAnsi"/>
+                <w:sz w:val="22"/>
+                <w:szCs w:val="22"/>
+              </w:rPr>
+              <w:t>copyright</w:t>
+            </w:r>
+            <w:proofErr w:type="spellEnd"/>
           </w:p>
         </w:tc>
         <w:tc>
@@ -774,14 +876,88 @@
                 <w:szCs w:val="22"/>
               </w:rPr>
             </w:pPr>
-            <w:r>
-              <w:rPr>
-                <w:rFonts w:asciiTheme="minorHAnsi" w:hAnsiTheme="minorHAnsi"/>
-                <w:sz w:val="22"/>
-                <w:szCs w:val="22"/>
-              </w:rPr>
-              <w:t>Ajout de L’archi. logicielle et matérielle, acteurs</w:t>
-            </w:r>
+            <w:proofErr w:type="spellStart"/>
+            <w:r>
+              <w:rPr>
+                <w:rFonts w:asciiTheme="minorHAnsi" w:hAnsiTheme="minorHAnsi"/>
+                <w:sz w:val="22"/>
+                <w:szCs w:val="22"/>
+              </w:rPr>
+              <w:t>Ajout</w:t>
+            </w:r>
+            <w:proofErr w:type="spellEnd"/>
+            <w:r>
+              <w:rPr>
+                <w:rFonts w:asciiTheme="minorHAnsi" w:hAnsiTheme="minorHAnsi"/>
+                <w:sz w:val="22"/>
+                <w:szCs w:val="22"/>
+              </w:rPr>
+              <w:t xml:space="preserve"> de </w:t>
+            </w:r>
+            <w:proofErr w:type="spellStart"/>
+            <w:r>
+              <w:rPr>
+                <w:rFonts w:asciiTheme="minorHAnsi" w:hAnsiTheme="minorHAnsi"/>
+                <w:sz w:val="22"/>
+                <w:szCs w:val="22"/>
+              </w:rPr>
+              <w:t>L’archi</w:t>
+            </w:r>
+            <w:proofErr w:type="spellEnd"/>
+            <w:r>
+              <w:rPr>
+                <w:rFonts w:asciiTheme="minorHAnsi" w:hAnsiTheme="minorHAnsi"/>
+                <w:sz w:val="22"/>
+                <w:szCs w:val="22"/>
+              </w:rPr>
+              <w:t xml:space="preserve">. </w:t>
+            </w:r>
+            <w:proofErr w:type="spellStart"/>
+            <w:r>
+              <w:rPr>
+                <w:rFonts w:asciiTheme="minorHAnsi" w:hAnsiTheme="minorHAnsi"/>
+                <w:sz w:val="22"/>
+                <w:szCs w:val="22"/>
+              </w:rPr>
+              <w:t>logicielle</w:t>
+            </w:r>
+            <w:proofErr w:type="spellEnd"/>
+            <w:r>
+              <w:rPr>
+                <w:rFonts w:asciiTheme="minorHAnsi" w:hAnsiTheme="minorHAnsi"/>
+                <w:sz w:val="22"/>
+                <w:szCs w:val="22"/>
+              </w:rPr>
+              <w:t xml:space="preserve"> et </w:t>
+            </w:r>
+            <w:proofErr w:type="spellStart"/>
+            <w:r>
+              <w:rPr>
+                <w:rFonts w:asciiTheme="minorHAnsi" w:hAnsiTheme="minorHAnsi"/>
+                <w:sz w:val="22"/>
+                <w:szCs w:val="22"/>
+              </w:rPr>
+              <w:t>matérielle</w:t>
+            </w:r>
+            <w:proofErr w:type="spellEnd"/>
+            <w:r>
+              <w:rPr>
+                <w:rFonts w:asciiTheme="minorHAnsi" w:hAnsiTheme="minorHAnsi"/>
+                <w:sz w:val="22"/>
+                <w:szCs w:val="22"/>
+              </w:rPr>
+              <w:t xml:space="preserve">, </w:t>
+            </w:r>
+            <w:proofErr w:type="spellStart"/>
+            <w:r>
+              <w:rPr>
+                <w:rFonts w:asciiTheme="minorHAnsi" w:hAnsiTheme="minorHAnsi"/>
+                <w:sz w:val="22"/>
+                <w:szCs w:val="22"/>
+              </w:rPr>
+              <w:t>acteurs</w:t>
+            </w:r>
+            <w:proofErr w:type="spellEnd"/>
           </w:p>
         </w:tc>
         <w:tc>
@@ -892,13 +1068,77 @@
                 <w:szCs w:val="22"/>
               </w:rPr>
             </w:pPr>
-            <w:r>
-              <w:rPr>
-                <w:rFonts w:asciiTheme="minorHAnsi" w:hAnsiTheme="minorHAnsi"/>
-                <w:sz w:val="22"/>
-                <w:szCs w:val="22"/>
-              </w:rPr>
-              <w:t>Retouches suite aux commentaires de la 0.3</w:t>
+            <w:proofErr w:type="spellStart"/>
+            <w:r>
+              <w:rPr>
+                <w:rFonts w:asciiTheme="minorHAnsi" w:hAnsiTheme="minorHAnsi"/>
+                <w:sz w:val="22"/>
+                <w:szCs w:val="22"/>
+              </w:rPr>
+              <w:t>Retouches</w:t>
+            </w:r>
+            <w:proofErr w:type="spellEnd"/>
+            <w:r>
+              <w:rPr>
+                <w:rFonts w:asciiTheme="minorHAnsi" w:hAnsiTheme="minorHAnsi"/>
+                <w:sz w:val="22"/>
+                <w:szCs w:val="22"/>
+              </w:rPr>
+              <w:t xml:space="preserve"> </w:t>
+            </w:r>
+            <w:proofErr w:type="spellStart"/>
+            <w:r>
+              <w:rPr>
+                <w:rFonts w:asciiTheme="minorHAnsi" w:hAnsiTheme="minorHAnsi"/>
+                <w:sz w:val="22"/>
+                <w:szCs w:val="22"/>
+              </w:rPr>
+              <w:t>suite</w:t>
+            </w:r>
+            <w:proofErr w:type="spellEnd"/>
+            <w:r>
+              <w:rPr>
+                <w:rFonts w:asciiTheme="minorHAnsi" w:hAnsiTheme="minorHAnsi"/>
+                <w:sz w:val="22"/>
+                <w:szCs w:val="22"/>
+              </w:rPr>
+              <w:t xml:space="preserve"> </w:t>
+            </w:r>
+            <w:proofErr w:type="spellStart"/>
+            <w:r>
+              <w:rPr>
+                <w:rFonts w:asciiTheme="minorHAnsi" w:hAnsiTheme="minorHAnsi"/>
+                <w:sz w:val="22"/>
+                <w:szCs w:val="22"/>
+              </w:rPr>
+              <w:t>aux</w:t>
+            </w:r>
+            <w:proofErr w:type="spellEnd"/>
+            <w:r>
+              <w:rPr>
+                <w:rFonts w:asciiTheme="minorHAnsi" w:hAnsiTheme="minorHAnsi"/>
+                <w:sz w:val="22"/>
+                <w:szCs w:val="22"/>
+              </w:rPr>
+              <w:t xml:space="preserve"> </w:t>
+            </w:r>
+            <w:proofErr w:type="spellStart"/>
+            <w:r>
+              <w:rPr>
+                <w:rFonts w:asciiTheme="minorHAnsi" w:hAnsiTheme="minorHAnsi"/>
+                <w:sz w:val="22"/>
+                <w:szCs w:val="22"/>
+              </w:rPr>
+              <w:t>commentaires</w:t>
+            </w:r>
+            <w:proofErr w:type="spellEnd"/>
+            <w:r>
+              <w:rPr>
+                <w:rFonts w:asciiTheme="minorHAnsi" w:hAnsiTheme="minorHAnsi"/>
+                <w:sz w:val="22"/>
+                <w:szCs w:val="22"/>
+              </w:rPr>
+              <w:t xml:space="preserve"> de la 0.3</w:t>
             </w:r>
           </w:p>
         </w:tc>
@@ -1028,30 +1268,88 @@
                 <w:szCs w:val="22"/>
               </w:rPr>
             </w:pPr>
-            <w:r>
-              <w:rPr>
-                <w:rFonts w:asciiTheme="minorHAnsi" w:hAnsiTheme="minorHAnsi"/>
-                <w:sz w:val="22"/>
-                <w:szCs w:val="22"/>
-              </w:rPr>
-              <w:t>Ajout d’une ébauche</w:t>
-            </w:r>
-            <w:r>
-              <w:rPr>
-                <w:rFonts w:asciiTheme="minorHAnsi" w:hAnsiTheme="minorHAnsi"/>
-                <w:sz w:val="22"/>
-                <w:szCs w:val="22"/>
-              </w:rPr>
-              <w:t xml:space="preserve"> des interfaces</w:t>
-            </w:r>
-            <w:r>
-              <w:rPr>
-                <w:rFonts w:asciiTheme="minorHAnsi" w:hAnsiTheme="minorHAnsi"/>
-                <w:sz w:val="22"/>
-                <w:szCs w:val="22"/>
-              </w:rPr>
-              <w:t xml:space="preserve"> logiques</w:t>
-            </w:r>
+            <w:proofErr w:type="spellStart"/>
+            <w:r>
+              <w:rPr>
+                <w:rFonts w:asciiTheme="minorHAnsi" w:hAnsiTheme="minorHAnsi"/>
+                <w:sz w:val="22"/>
+                <w:szCs w:val="22"/>
+              </w:rPr>
+              <w:t>Ajout</w:t>
+            </w:r>
+            <w:proofErr w:type="spellEnd"/>
+            <w:r>
+              <w:rPr>
+                <w:rFonts w:asciiTheme="minorHAnsi" w:hAnsiTheme="minorHAnsi"/>
+                <w:sz w:val="22"/>
+                <w:szCs w:val="22"/>
+              </w:rPr>
+              <w:t xml:space="preserve"> </w:t>
+            </w:r>
+            <w:proofErr w:type="spellStart"/>
+            <w:r>
+              <w:rPr>
+                <w:rFonts w:asciiTheme="minorHAnsi" w:hAnsiTheme="minorHAnsi"/>
+                <w:sz w:val="22"/>
+                <w:szCs w:val="22"/>
+              </w:rPr>
+              <w:t>d’une</w:t>
+            </w:r>
+            <w:proofErr w:type="spellEnd"/>
+            <w:r>
+              <w:rPr>
+                <w:rFonts w:asciiTheme="minorHAnsi" w:hAnsiTheme="minorHAnsi"/>
+                <w:sz w:val="22"/>
+                <w:szCs w:val="22"/>
+              </w:rPr>
+              <w:t xml:space="preserve"> </w:t>
+            </w:r>
+            <w:proofErr w:type="spellStart"/>
+            <w:r>
+              <w:rPr>
+                <w:rFonts w:asciiTheme="minorHAnsi" w:hAnsiTheme="minorHAnsi"/>
+                <w:sz w:val="22"/>
+                <w:szCs w:val="22"/>
+              </w:rPr>
+              <w:t>ébauche</w:t>
+            </w:r>
+            <w:proofErr w:type="spellEnd"/>
+            <w:r>
+              <w:rPr>
+                <w:rFonts w:asciiTheme="minorHAnsi" w:hAnsiTheme="minorHAnsi"/>
+                <w:sz w:val="22"/>
+                <w:szCs w:val="22"/>
+              </w:rPr>
+              <w:t xml:space="preserve"> des </w:t>
+            </w:r>
+            <w:proofErr w:type="spellStart"/>
+            <w:r>
+              <w:rPr>
+                <w:rFonts w:asciiTheme="minorHAnsi" w:hAnsiTheme="minorHAnsi"/>
+                <w:sz w:val="22"/>
+                <w:szCs w:val="22"/>
+              </w:rPr>
+              <w:t>interfaces</w:t>
+            </w:r>
+            <w:proofErr w:type="spellEnd"/>
+            <w:r>
+              <w:rPr>
+                <w:rFonts w:asciiTheme="minorHAnsi" w:hAnsiTheme="minorHAnsi"/>
+                <w:sz w:val="22"/>
+                <w:szCs w:val="22"/>
+              </w:rPr>
+              <w:t xml:space="preserve"> </w:t>
+            </w:r>
+            <w:proofErr w:type="spellStart"/>
+            <w:r>
+              <w:rPr>
+                <w:rFonts w:asciiTheme="minorHAnsi" w:hAnsiTheme="minorHAnsi"/>
+                <w:sz w:val="22"/>
+                <w:szCs w:val="22"/>
+              </w:rPr>
+              <w:t>logiques</w:t>
+            </w:r>
+            <w:proofErr w:type="spellEnd"/>
           </w:p>
         </w:tc>
         <w:tc>
@@ -1162,13 +1460,23 @@
                 <w:szCs w:val="22"/>
               </w:rPr>
             </w:pPr>
-            <w:r>
-              <w:rPr>
-                <w:rFonts w:asciiTheme="minorHAnsi" w:hAnsiTheme="minorHAnsi"/>
-                <w:sz w:val="22"/>
-                <w:szCs w:val="22"/>
-              </w:rPr>
-              <w:t>Maj 2.2, 2.4, 2.6</w:t>
+            <w:proofErr w:type="spellStart"/>
+            <w:r>
+              <w:rPr>
+                <w:rFonts w:asciiTheme="minorHAnsi" w:hAnsiTheme="minorHAnsi"/>
+                <w:sz w:val="22"/>
+                <w:szCs w:val="22"/>
+              </w:rPr>
+              <w:t>Maj</w:t>
+            </w:r>
+            <w:proofErr w:type="spellEnd"/>
+            <w:r>
+              <w:rPr>
+                <w:rFonts w:asciiTheme="minorHAnsi" w:hAnsiTheme="minorHAnsi"/>
+                <w:sz w:val="22"/>
+                <w:szCs w:val="22"/>
+              </w:rPr>
+              <w:t xml:space="preserve"> 2.2, 2.4, 2.6</w:t>
             </w:r>
           </w:p>
         </w:tc>
@@ -1286,8 +1594,54 @@
                 <w:sz w:val="22"/>
                 <w:szCs w:val="22"/>
               </w:rPr>
-              <w:t>Description étendue des interfaces logiques</w:t>
-            </w:r>
+              <w:t xml:space="preserve">Description </w:t>
+            </w:r>
+            <w:proofErr w:type="spellStart"/>
+            <w:r>
+              <w:rPr>
+                <w:rFonts w:asciiTheme="minorHAnsi" w:hAnsiTheme="minorHAnsi"/>
+                <w:sz w:val="22"/>
+                <w:szCs w:val="22"/>
+              </w:rPr>
+              <w:t>étendue</w:t>
+            </w:r>
+            <w:proofErr w:type="spellEnd"/>
+            <w:r>
+              <w:rPr>
+                <w:rFonts w:asciiTheme="minorHAnsi" w:hAnsiTheme="minorHAnsi"/>
+                <w:sz w:val="22"/>
+                <w:szCs w:val="22"/>
+              </w:rPr>
+              <w:t xml:space="preserve"> des </w:t>
+            </w:r>
+            <w:proofErr w:type="spellStart"/>
+            <w:r>
+              <w:rPr>
+                <w:rFonts w:asciiTheme="minorHAnsi" w:hAnsiTheme="minorHAnsi"/>
+                <w:sz w:val="22"/>
+                <w:szCs w:val="22"/>
+              </w:rPr>
+              <w:t>interfaces</w:t>
+            </w:r>
+            <w:proofErr w:type="spellEnd"/>
+            <w:r>
+              <w:rPr>
+                <w:rFonts w:asciiTheme="minorHAnsi" w:hAnsiTheme="minorHAnsi"/>
+                <w:sz w:val="22"/>
+                <w:szCs w:val="22"/>
+              </w:rPr>
+              <w:t xml:space="preserve"> </w:t>
+            </w:r>
+            <w:proofErr w:type="spellStart"/>
+            <w:r>
+              <w:rPr>
+                <w:rFonts w:asciiTheme="minorHAnsi" w:hAnsiTheme="minorHAnsi"/>
+                <w:sz w:val="22"/>
+                <w:szCs w:val="22"/>
+              </w:rPr>
+              <w:t>logiques</w:t>
+            </w:r>
+            <w:proofErr w:type="spellEnd"/>
           </w:p>
         </w:tc>
         <w:tc>
@@ -1416,14 +1770,178 @@
                 <w:szCs w:val="22"/>
               </w:rPr>
             </w:pPr>
-            <w:r>
-              <w:rPr>
-                <w:rFonts w:asciiTheme="minorHAnsi" w:hAnsiTheme="minorHAnsi"/>
-                <w:sz w:val="22"/>
-                <w:szCs w:val="22"/>
-              </w:rPr>
-              <w:t>Traduction des actions en anglais. Séparation des actions spécifiqaues à la V2 dans un document à part</w:t>
-            </w:r>
+            <w:proofErr w:type="spellStart"/>
+            <w:r>
+              <w:rPr>
+                <w:rFonts w:asciiTheme="minorHAnsi" w:hAnsiTheme="minorHAnsi"/>
+                <w:sz w:val="22"/>
+                <w:szCs w:val="22"/>
+              </w:rPr>
+              <w:t>Traduction</w:t>
+            </w:r>
+            <w:proofErr w:type="spellEnd"/>
+            <w:r>
+              <w:rPr>
+                <w:rFonts w:asciiTheme="minorHAnsi" w:hAnsiTheme="minorHAnsi"/>
+                <w:sz w:val="22"/>
+                <w:szCs w:val="22"/>
+              </w:rPr>
+              <w:t xml:space="preserve"> des </w:t>
+            </w:r>
+            <w:proofErr w:type="spellStart"/>
+            <w:r>
+              <w:rPr>
+                <w:rFonts w:asciiTheme="minorHAnsi" w:hAnsiTheme="minorHAnsi"/>
+                <w:sz w:val="22"/>
+                <w:szCs w:val="22"/>
+              </w:rPr>
+              <w:t>actions</w:t>
+            </w:r>
+            <w:proofErr w:type="spellEnd"/>
+            <w:r>
+              <w:rPr>
+                <w:rFonts w:asciiTheme="minorHAnsi" w:hAnsiTheme="minorHAnsi"/>
+                <w:sz w:val="22"/>
+                <w:szCs w:val="22"/>
+              </w:rPr>
+              <w:t xml:space="preserve"> en </w:t>
+            </w:r>
+            <w:proofErr w:type="spellStart"/>
+            <w:r>
+              <w:rPr>
+                <w:rFonts w:asciiTheme="minorHAnsi" w:hAnsiTheme="minorHAnsi"/>
+                <w:sz w:val="22"/>
+                <w:szCs w:val="22"/>
+              </w:rPr>
+              <w:t>anglais</w:t>
+            </w:r>
+            <w:proofErr w:type="spellEnd"/>
+            <w:r>
+              <w:rPr>
+                <w:rFonts w:asciiTheme="minorHAnsi" w:hAnsiTheme="minorHAnsi"/>
+                <w:sz w:val="22"/>
+                <w:szCs w:val="22"/>
+              </w:rPr>
+              <w:t xml:space="preserve">. </w:t>
+            </w:r>
+            <w:proofErr w:type="spellStart"/>
+            <w:r>
+              <w:rPr>
+                <w:rFonts w:asciiTheme="minorHAnsi" w:hAnsiTheme="minorHAnsi"/>
+                <w:sz w:val="22"/>
+                <w:szCs w:val="22"/>
+              </w:rPr>
+              <w:t>Séparation</w:t>
+            </w:r>
+            <w:proofErr w:type="spellEnd"/>
+            <w:r>
+              <w:rPr>
+                <w:rFonts w:asciiTheme="minorHAnsi" w:hAnsiTheme="minorHAnsi"/>
+                <w:sz w:val="22"/>
+                <w:szCs w:val="22"/>
+              </w:rPr>
+              <w:t xml:space="preserve"> des </w:t>
+            </w:r>
+            <w:proofErr w:type="spellStart"/>
+            <w:r>
+              <w:rPr>
+                <w:rFonts w:asciiTheme="minorHAnsi" w:hAnsiTheme="minorHAnsi"/>
+                <w:sz w:val="22"/>
+                <w:szCs w:val="22"/>
+              </w:rPr>
+              <w:t>actions</w:t>
+            </w:r>
+            <w:proofErr w:type="spellEnd"/>
+            <w:r>
+              <w:rPr>
+                <w:rFonts w:asciiTheme="minorHAnsi" w:hAnsiTheme="minorHAnsi"/>
+                <w:sz w:val="22"/>
+                <w:szCs w:val="22"/>
+              </w:rPr>
+              <w:t xml:space="preserve"> </w:t>
+            </w:r>
+            <w:proofErr w:type="spellStart"/>
+            <w:r>
+              <w:rPr>
+                <w:rFonts w:asciiTheme="minorHAnsi" w:hAnsiTheme="minorHAnsi"/>
+                <w:sz w:val="22"/>
+                <w:szCs w:val="22"/>
+              </w:rPr>
+              <w:t>spécifiqaues</w:t>
+            </w:r>
+            <w:proofErr w:type="spellEnd"/>
+            <w:r>
+              <w:rPr>
+                <w:rFonts w:asciiTheme="minorHAnsi" w:hAnsiTheme="minorHAnsi"/>
+                <w:sz w:val="22"/>
+                <w:szCs w:val="22"/>
+              </w:rPr>
+              <w:t xml:space="preserve"> à la V2 </w:t>
+            </w:r>
+            <w:proofErr w:type="spellStart"/>
+            <w:r>
+              <w:rPr>
+                <w:rFonts w:asciiTheme="minorHAnsi" w:hAnsiTheme="minorHAnsi"/>
+                <w:sz w:val="22"/>
+                <w:szCs w:val="22"/>
+              </w:rPr>
+              <w:t>dans</w:t>
+            </w:r>
+            <w:proofErr w:type="spellEnd"/>
+            <w:r>
+              <w:rPr>
+                <w:rFonts w:asciiTheme="minorHAnsi" w:hAnsiTheme="minorHAnsi"/>
+                <w:sz w:val="22"/>
+                <w:szCs w:val="22"/>
+              </w:rPr>
+              <w:t xml:space="preserve"> </w:t>
+            </w:r>
+            <w:proofErr w:type="spellStart"/>
+            <w:r>
+              <w:rPr>
+                <w:rFonts w:asciiTheme="minorHAnsi" w:hAnsiTheme="minorHAnsi"/>
+                <w:sz w:val="22"/>
+                <w:szCs w:val="22"/>
+              </w:rPr>
+              <w:t>un</w:t>
+            </w:r>
+            <w:proofErr w:type="spellEnd"/>
+            <w:r>
+              <w:rPr>
+                <w:rFonts w:asciiTheme="minorHAnsi" w:hAnsiTheme="minorHAnsi"/>
+                <w:sz w:val="22"/>
+                <w:szCs w:val="22"/>
+              </w:rPr>
+              <w:t xml:space="preserve"> </w:t>
+            </w:r>
+            <w:proofErr w:type="spellStart"/>
+            <w:r>
+              <w:rPr>
+                <w:rFonts w:asciiTheme="minorHAnsi" w:hAnsiTheme="minorHAnsi"/>
+                <w:sz w:val="22"/>
+                <w:szCs w:val="22"/>
+              </w:rPr>
+              <w:t>document</w:t>
+            </w:r>
+            <w:proofErr w:type="spellEnd"/>
+            <w:r>
+              <w:rPr>
+                <w:rFonts w:asciiTheme="minorHAnsi" w:hAnsiTheme="minorHAnsi"/>
+                <w:sz w:val="22"/>
+                <w:szCs w:val="22"/>
+              </w:rPr>
+              <w:t xml:space="preserve"> à </w:t>
+            </w:r>
+            <w:proofErr w:type="spellStart"/>
+            <w:r>
+              <w:rPr>
+                <w:rFonts w:asciiTheme="minorHAnsi" w:hAnsiTheme="minorHAnsi"/>
+                <w:sz w:val="22"/>
+                <w:szCs w:val="22"/>
+              </w:rPr>
+              <w:t>part</w:t>
+            </w:r>
+            <w:proofErr w:type="spellEnd"/>
           </w:p>
         </w:tc>
         <w:tc>
@@ -1482,8 +2000,6 @@
               </w:rPr>
               <w:t>0.8</w:t>
             </w:r>
-            <w:bookmarkStart w:id="1" w:name="_GoBack"/>
-            <w:bookmarkEnd w:id="1"/>
           </w:p>
         </w:tc>
       </w:tr>
@@ -4398,81 +4914,94 @@
       <w:pPr>
         <w:pStyle w:val="Titre1"/>
       </w:pPr>
-      <w:bookmarkStart w:id="2" w:name="_Toc435476459"/>
+      <w:bookmarkStart w:id="1" w:name="_Toc435476459"/>
       <w:r>
         <w:lastRenderedPageBreak/>
         <w:t>Introduction</w:t>
       </w:r>
+      <w:bookmarkEnd w:id="1"/>
+    </w:p>
+    <w:p>
+      <w:pPr>
+        <w:ind w:firstLine="432"/>
+      </w:pPr>
+    </w:p>
+    <w:p>
+      <w:pPr>
+        <w:pStyle w:val="Titre2"/>
+      </w:pPr>
+      <w:bookmarkStart w:id="2" w:name="_Toc435476460"/>
+      <w:r>
+        <w:t>Objet</w:t>
+      </w:r>
       <w:bookmarkEnd w:id="2"/>
     </w:p>
+    <w:p/>
     <w:p>
       <w:pPr>
         <w:ind w:firstLine="432"/>
       </w:pPr>
-    </w:p>
+      <w:r>
+        <w:t xml:space="preserve">Ce dossier de spécification a pour objectif de définir les fonctionnalités et exigences attendues pour le développement de l’application </w:t>
+      </w:r>
+      <w:proofErr w:type="spellStart"/>
+      <w:r>
+        <w:t>App_Name</w:t>
+      </w:r>
+      <w:proofErr w:type="spellEnd"/>
+      <w:r>
+        <w:t xml:space="preserve"> et des composants nécessaires à son fonctionnement</w:t>
+      </w:r>
+      <w:r>
+        <w:t>. Le client étant ici l’utilisateur final ce dossier se focalise sur l’utilisation du produit et les exigences sont définies suivant les attentes connues d’un utilisateur possédant un smartphone.</w:t>
+      </w:r>
+    </w:p>
+    <w:p>
+      <w:pPr>
+        <w:ind w:left="432"/>
+      </w:pPr>
+    </w:p>
+    <w:p>
+      <w:pPr>
+        <w:ind w:firstLine="432"/>
+      </w:pPr>
+      <w:r>
+        <w:t xml:space="preserve">Ce document a pour but de permettre de concevoir, développer, et tester les parties logicielles de l’application </w:t>
+      </w:r>
+      <w:proofErr w:type="spellStart"/>
+      <w:r>
+        <w:t>App_Name</w:t>
+      </w:r>
+      <w:proofErr w:type="spellEnd"/>
+      <w:r>
+        <w:t>.</w:t>
+      </w:r>
+    </w:p>
+    <w:p>
+      <w:pPr>
+        <w:ind w:firstLine="432"/>
+      </w:pPr>
+    </w:p>
+    <w:p>
+      <w:pPr>
+        <w:ind w:firstLine="432"/>
+      </w:pPr>
+      <w:r>
+        <w:t>Ce dossier de spécification suit les recommandations de la norme IEEE 830-1998 [IEEE-830_1998]. Il utilise des schémas et illustrations respectant la norme UML en version 2.4.1 [UML_2.4_2011].</w:t>
+      </w:r>
+    </w:p>
+    <w:p/>
     <w:p>
       <w:pPr>
         <w:pStyle w:val="Titre2"/>
       </w:pPr>
-      <w:bookmarkStart w:id="3" w:name="_Toc435476460"/>
-      <w:r>
-        <w:t>Objet</w:t>
-      </w:r>
+      <w:bookmarkStart w:id="3" w:name="_Portée"/>
+      <w:bookmarkStart w:id="4" w:name="_Toc435476461"/>
       <w:bookmarkEnd w:id="3"/>
-    </w:p>
-    <w:p/>
-    <w:p>
-      <w:pPr>
-        <w:ind w:firstLine="432"/>
-      </w:pPr>
-      <w:r>
-        <w:t>Ce dossier de spécification a pour objectif de définir les fonctionnalités et exigences attendues pour le développement de l’application App_Name</w:t>
-      </w:r>
-      <w:r>
-        <w:t xml:space="preserve"> et des composants nécessaires à son fonctionnement</w:t>
-      </w:r>
-      <w:r>
-        <w:t>. Le client étant ici l’utilisateur final ce dossier se focalise sur l’utilisation du produit et les exigences sont définies suivant les attentes connues d’un utilisateur possédant un smartphone.</w:t>
-      </w:r>
-    </w:p>
-    <w:p>
-      <w:pPr>
-        <w:ind w:left="432"/>
-      </w:pPr>
-    </w:p>
-    <w:p>
-      <w:pPr>
-        <w:ind w:firstLine="432"/>
-      </w:pPr>
-      <w:r>
-        <w:t>Ce document a pour but de permettre de concevoir, développer, et tester les parties logicielles de l’application App_Name.</w:t>
-      </w:r>
-    </w:p>
-    <w:p>
-      <w:pPr>
-        <w:ind w:firstLine="432"/>
-      </w:pPr>
-    </w:p>
-    <w:p>
-      <w:pPr>
-        <w:ind w:firstLine="432"/>
-      </w:pPr>
-      <w:r>
-        <w:t>Ce dossier de spécification suit les recommandations de la norme IEEE 830-1998 [IEEE-830_1998]. Il utilise des schémas et illustrations respectant la norme UML en version 2.4.1 [UML_2.4_2011].</w:t>
-      </w:r>
-    </w:p>
-    <w:p/>
-    <w:p>
-      <w:pPr>
-        <w:pStyle w:val="Titre2"/>
-      </w:pPr>
-      <w:bookmarkStart w:id="4" w:name="_Portée"/>
-      <w:bookmarkStart w:id="5" w:name="_Toc435476461"/>
+      <w:r>
+        <w:t>Portée</w:t>
+      </w:r>
       <w:bookmarkEnd w:id="4"/>
-      <w:r>
-        <w:t>Portée</w:t>
-      </w:r>
-      <w:bookmarkEnd w:id="5"/>
     </w:p>
     <w:p/>
     <w:p>
@@ -4489,8 +5018,13 @@
         </w:numPr>
       </w:pPr>
       <w:r>
-        <w:t>Le logiciel App_Name</w:t>
-      </w:r>
+        <w:t xml:space="preserve">Le logiciel </w:t>
+      </w:r>
+      <w:proofErr w:type="spellStart"/>
+      <w:r>
+        <w:t>App_Name</w:t>
+      </w:r>
+      <w:proofErr w:type="spellEnd"/>
       <w:r>
         <w:t xml:space="preserve"> gérant l’interface</w:t>
       </w:r>
@@ -4539,11 +5073,11 @@
       <w:pPr>
         <w:pStyle w:val="Titre2"/>
       </w:pPr>
-      <w:bookmarkStart w:id="6" w:name="_Toc435476462"/>
+      <w:bookmarkStart w:id="5" w:name="_Toc435476462"/>
       <w:r>
         <w:t>Définitions, acronymes et abréviations</w:t>
       </w:r>
-      <w:bookmarkEnd w:id="6"/>
+      <w:bookmarkEnd w:id="5"/>
     </w:p>
     <w:p/>
     <w:p>
@@ -4772,7 +5306,21 @@
               <w:rPr>
                 <w:lang w:val="en-US"/>
               </w:rPr>
-              <w:t>REST API (REpresentational State Transfer Application Program Interface)</w:t>
+              <w:t>REST API (</w:t>
+            </w:r>
+            <w:proofErr w:type="spellStart"/>
+            <w:r>
+              <w:rPr>
+                <w:lang w:val="en-US"/>
+              </w:rPr>
+              <w:t>REpresentational</w:t>
+            </w:r>
+            <w:proofErr w:type="spellEnd"/>
+            <w:r>
+              <w:rPr>
+                <w:lang w:val="en-US"/>
+              </w:rPr>
+              <w:t xml:space="preserve"> State Transfer Application Program Interface)</w:t>
             </w:r>
           </w:p>
         </w:tc>
@@ -4862,11 +5410,11 @@
       <w:pPr>
         <w:pStyle w:val="Titre2"/>
       </w:pPr>
-      <w:bookmarkStart w:id="7" w:name="_Toc435476463"/>
+      <w:bookmarkStart w:id="6" w:name="_Toc435476463"/>
       <w:r>
         <w:t>Références</w:t>
       </w:r>
-      <w:bookmarkEnd w:id="7"/>
+      <w:bookmarkEnd w:id="6"/>
     </w:p>
     <w:p/>
     <w:p>
@@ -4952,7 +5500,29 @@
                 <w:szCs w:val="20"/>
                 <w:lang w:val="en-US"/>
               </w:rPr>
-              <w:t>IEEE, std 830-1998 « Recommended Practice for Software Requirements Specifications »,</w:t>
+              <w:t xml:space="preserve">IEEE, </w:t>
+            </w:r>
+            <w:proofErr w:type="spellStart"/>
+            <w:r>
+              <w:rPr>
+                <w:rFonts w:ascii="ArialMT" w:hAnsi="ArialMT" w:cs="ArialMT"/>
+                <w:color w:val="000000"/>
+                <w:sz w:val="20"/>
+                <w:szCs w:val="20"/>
+                <w:lang w:val="en-US"/>
+              </w:rPr>
+              <w:t>std</w:t>
+            </w:r>
+            <w:proofErr w:type="spellEnd"/>
+            <w:r>
+              <w:rPr>
+                <w:rFonts w:ascii="ArialMT" w:hAnsi="ArialMT" w:cs="ArialMT"/>
+                <w:color w:val="000000"/>
+                <w:sz w:val="20"/>
+                <w:szCs w:val="20"/>
+                <w:lang w:val="en-US"/>
+              </w:rPr>
+              <w:t xml:space="preserve"> 830-1998 « Recommended Practice for Software Requirements Specifications »,</w:t>
             </w:r>
           </w:p>
           <w:p>
@@ -5088,11 +5658,11 @@
       <w:pPr>
         <w:pStyle w:val="Titre2"/>
       </w:pPr>
-      <w:bookmarkStart w:id="8" w:name="_Toc435476464"/>
+      <w:bookmarkStart w:id="7" w:name="_Toc435476464"/>
       <w:r>
         <w:t>Vue d’ensemble</w:t>
       </w:r>
-      <w:bookmarkEnd w:id="8"/>
+      <w:bookmarkEnd w:id="7"/>
     </w:p>
     <w:p>
       <w:r>
@@ -5122,9 +5692,11 @@
       <w:r>
         <w:t xml:space="preserve">La partie II, intitulée « description générale », a pour objectifs de présenter l’environnement et le contexte du projet </w:t>
       </w:r>
+      <w:proofErr w:type="spellStart"/>
       <w:r>
         <w:t>Project_Name</w:t>
       </w:r>
+      <w:proofErr w:type="spellEnd"/>
       <w:r>
         <w:t>, ainsi que les fonctionnalités princ</w:t>
       </w:r>
@@ -5146,9 +5718,11 @@
       <w:r>
         <w:t xml:space="preserve">La partie III présente les IHM attendues, les fonctionnalités détaillées du </w:t>
       </w:r>
+      <w:proofErr w:type="spellStart"/>
       <w:r>
         <w:t>Project_Name</w:t>
       </w:r>
+      <w:proofErr w:type="spellEnd"/>
       <w:r>
         <w:t xml:space="preserve"> ainsi que le dictionnaire du domaine.</w:t>
       </w:r>
@@ -5158,139 +5732,174 @@
       <w:pPr>
         <w:pStyle w:val="Titre2"/>
       </w:pPr>
-      <w:bookmarkStart w:id="9" w:name="_Toc435476465"/>
+      <w:bookmarkStart w:id="8" w:name="_Toc435476465"/>
       <w:r>
         <w:t>Copyright</w:t>
       </w:r>
+      <w:bookmarkEnd w:id="8"/>
+    </w:p>
+    <w:p/>
+    <w:p>
+      <w:r>
+        <w:t>N/A</w:t>
+      </w:r>
+    </w:p>
+    <w:p/>
+    <w:p>
+      <w:pPr>
+        <w:pStyle w:val="Titre1"/>
+      </w:pPr>
+      <w:bookmarkStart w:id="9" w:name="_Toc435476466"/>
+      <w:r>
+        <w:t>Description Générale</w:t>
+      </w:r>
       <w:bookmarkEnd w:id="9"/>
     </w:p>
     <w:p/>
     <w:p>
-      <w:r>
-        <w:t>N/A</w:t>
+      <w:pPr>
+        <w:ind w:firstLine="432"/>
+      </w:pPr>
+      <w:proofErr w:type="spellStart"/>
+      <w:r>
+        <w:t>App_Name</w:t>
+      </w:r>
+      <w:proofErr w:type="spellEnd"/>
+      <w:r>
+        <w:t xml:space="preserve"> est </w:t>
+      </w:r>
+      <w:r>
+        <w:t xml:space="preserve">un système permettant de partager entre amis des bars, restaurants et clubs. </w:t>
+      </w:r>
+      <w:proofErr w:type="spellStart"/>
+      <w:r>
+        <w:t>App_Name</w:t>
+      </w:r>
+      <w:proofErr w:type="spellEnd"/>
+      <w:r>
+        <w:t xml:space="preserve"> se différencie de </w:t>
+      </w:r>
+      <w:proofErr w:type="spellStart"/>
+      <w:r>
+        <w:t>TripAdvisor</w:t>
+      </w:r>
+      <w:proofErr w:type="spellEnd"/>
+      <w:r>
+        <w:t xml:space="preserve"> (par exemple). En effet, les amis partagent seulement les lieux qu’ils apprécient, il n’y a pas de système de notation</w:t>
+      </w:r>
+      <w:r>
+        <w:t xml:space="preserve"> (qui peut être parfois faussé)</w:t>
+      </w:r>
+      <w:r>
+        <w:t xml:space="preserve">. De plus, l’application se veut très simple d’utilisation et de recherche d’un lieu contrairement à </w:t>
+      </w:r>
+      <w:proofErr w:type="spellStart"/>
+      <w:r>
+        <w:t>TripAdvisor</w:t>
+      </w:r>
+      <w:proofErr w:type="spellEnd"/>
+      <w:r>
+        <w:t xml:space="preserve"> où </w:t>
+      </w:r>
+      <w:r>
+        <w:t xml:space="preserve">une recherche peut </w:t>
+      </w:r>
+      <w:r>
+        <w:t>être longue</w:t>
+      </w:r>
+      <w:r>
+        <w:t xml:space="preserve"> car il y a beaucoup de paramètres et de lieux</w:t>
+      </w:r>
+      <w:r>
+        <w:t>.</w:t>
+      </w:r>
+    </w:p>
+    <w:p>
+      <w:pPr>
+        <w:ind w:firstLine="432"/>
+      </w:pPr>
+      <w:r>
+        <w:t>Une application Android permet d’interagir avec ses amis et d’utiliser le système. Un serveur permet de stocker les différentes informations.</w:t>
       </w:r>
     </w:p>
     <w:p/>
     <w:p>
       <w:pPr>
-        <w:pStyle w:val="Titre1"/>
-      </w:pPr>
-      <w:bookmarkStart w:id="10" w:name="_Toc435476466"/>
-      <w:r>
-        <w:t>Description Générale</w:t>
+        <w:pStyle w:val="Titre2"/>
+      </w:pPr>
+      <w:bookmarkStart w:id="10" w:name="_Toc435476467"/>
+      <w:r>
+        <w:t>Caractéristiques des acteurs</w:t>
       </w:r>
       <w:bookmarkEnd w:id="10"/>
     </w:p>
+    <w:p>
+      <w:pPr>
+        <w:pStyle w:val="Titre3"/>
+      </w:pPr>
+      <w:bookmarkStart w:id="11" w:name="_Toc435476468"/>
+      <w:r>
+        <w:t>Acteur direct</w:t>
+      </w:r>
+      <w:bookmarkEnd w:id="11"/>
+    </w:p>
     <w:p/>
     <w:p>
-      <w:pPr>
-        <w:ind w:firstLine="432"/>
-      </w:pPr>
-      <w:r>
-        <w:t xml:space="preserve">App_Name est </w:t>
-      </w:r>
-      <w:r>
-        <w:t xml:space="preserve">un système permettant de partager entre amis des bars, restaurants et clubs. App_Name se différencie de TripAdvisor (par exemple). En effet, les amis partagent seulement les lieux qu’ils apprécient, il n’y a pas de système de notation. De plus, l’application se veut très simple d’utilisation et de recherche d’un lieu contrairement à TripAdvisor où </w:t>
-      </w:r>
-      <w:r>
-        <w:t xml:space="preserve">une recherche peut </w:t>
-      </w:r>
-      <w:r>
-        <w:t>être longue</w:t>
-      </w:r>
-      <w:r>
-        <w:t xml:space="preserve"> car il y a beaucoup de paramètres et de lieux</w:t>
-      </w:r>
-      <w:r>
-        <w:t>.</w:t>
-      </w:r>
-    </w:p>
-    <w:p>
-      <w:pPr>
-        <w:ind w:firstLine="432"/>
-      </w:pPr>
-      <w:r>
-        <w:t>Une application Android permet d’interagir avec ses amis et d’utiliser le système. Un serveur permet de stocker les différentes informations.</w:t>
-      </w:r>
-    </w:p>
-    <w:p/>
+      <w:r>
+        <w:t>Utilisateur</w:t>
+      </w:r>
+      <w:r>
+        <w:t> :</w:t>
+      </w:r>
+    </w:p>
+    <w:p>
+      <w:r>
+        <w:t>L’utilisateur est la personne qui souhaite découvrir des lieux que ses amis ont apprécié ou partager avec ses amis les lieux qu’il a lui-même apprécié en interagissant avec eux via des groupes. Il devra s’identifier via un compte afin de pouvoir interagir avec ses amis et ne pourra rejoindre que les groupes dont il connait le nom.</w:t>
+      </w:r>
+    </w:p>
+    <w:p>
+      <w:pPr>
+        <w:ind w:left="708"/>
+      </w:pPr>
+    </w:p>
+    <w:p>
+      <w:pPr>
+        <w:pStyle w:val="Titre3"/>
+      </w:pPr>
+      <w:bookmarkStart w:id="12" w:name="_Toc435476469"/>
+      <w:r>
+        <w:t>Acteur indirect</w:t>
+      </w:r>
+      <w:bookmarkEnd w:id="12"/>
+    </w:p>
+    <w:p>
+      <w:pPr>
+        <w:ind w:firstLine="576"/>
+      </w:pPr>
+      <w:r>
+        <w:t>N.A</w:t>
+      </w:r>
+    </w:p>
     <w:p>
       <w:pPr>
         <w:pStyle w:val="Titre2"/>
       </w:pPr>
-      <w:bookmarkStart w:id="11" w:name="_Toc435476467"/>
-      <w:r>
-        <w:t>Caractéristiques des acteurs</w:t>
-      </w:r>
-      <w:bookmarkEnd w:id="11"/>
-    </w:p>
-    <w:p>
-      <w:pPr>
-        <w:pStyle w:val="Titre3"/>
-      </w:pPr>
-      <w:bookmarkStart w:id="12" w:name="_Toc435476468"/>
-      <w:r>
-        <w:t>Acteur direct</w:t>
-      </w:r>
-      <w:bookmarkEnd w:id="12"/>
-    </w:p>
-    <w:p/>
-    <w:p>
-      <w:r>
-        <w:t>Utilisateur</w:t>
-      </w:r>
-      <w:r>
-        <w:t> :</w:t>
-      </w:r>
-    </w:p>
-    <w:p>
-      <w:r>
-        <w:t>L’utilisateur est la personne qui souhaite découvrir des lieux que ses amis ont apprécié ou partager avec ses amis les lieux qu’il a lui-même apprécié en interagissant avec eux via des groupes. Il devra s’identifier via un compte afin de pouvoir interagir avec ses amis et ne pourra rejoindre que les groupes dont il connait le nom.</w:t>
-      </w:r>
-    </w:p>
-    <w:p>
-      <w:pPr>
-        <w:ind w:left="708"/>
-      </w:pPr>
-    </w:p>
-    <w:p>
-      <w:pPr>
-        <w:pStyle w:val="Titre3"/>
-      </w:pPr>
-      <w:bookmarkStart w:id="13" w:name="_Toc435476469"/>
-      <w:r>
-        <w:t>Acteur indirect</w:t>
-      </w:r>
-      <w:bookmarkEnd w:id="13"/>
-    </w:p>
-    <w:p>
-      <w:pPr>
-        <w:ind w:firstLine="576"/>
-      </w:pPr>
-      <w:r>
-        <w:t>N.A</w:t>
-      </w:r>
-    </w:p>
-    <w:p>
-      <w:pPr>
-        <w:pStyle w:val="Titre2"/>
-      </w:pPr>
-      <w:bookmarkStart w:id="14" w:name="_Toc435476470"/>
+      <w:bookmarkStart w:id="13" w:name="_Toc435476470"/>
       <w:r>
         <w:lastRenderedPageBreak/>
         <w:t>Environnement</w:t>
       </w:r>
+      <w:bookmarkEnd w:id="13"/>
+    </w:p>
+    <w:p>
+      <w:pPr>
+        <w:pStyle w:val="Titre3"/>
+      </w:pPr>
+      <w:bookmarkStart w:id="14" w:name="_Toc435476471"/>
+      <w:r>
+        <w:t>Architecture matérielle et logicielle</w:t>
+      </w:r>
       <w:bookmarkEnd w:id="14"/>
-    </w:p>
-    <w:p>
-      <w:pPr>
-        <w:pStyle w:val="Titre3"/>
-      </w:pPr>
-      <w:bookmarkStart w:id="15" w:name="_Toc435476471"/>
-      <w:r>
-        <w:t>Architecture matérielle et logicielle</w:t>
-      </w:r>
-      <w:bookmarkEnd w:id="15"/>
     </w:p>
     <w:p/>
     <w:p>
@@ -5361,14 +5970,27 @@
       <w:r>
         <w:t xml:space="preserve">Figure </w:t>
       </w:r>
-      <w:fldSimple w:instr=" SEQ Figure \* ARABIC ">
-        <w:r>
-          <w:rPr>
-            <w:noProof/>
-          </w:rPr>
-          <w:t>1</w:t>
-        </w:r>
-      </w:fldSimple>
+      <w:r>
+        <w:fldChar w:fldCharType="begin"/>
+      </w:r>
+      <w:r>
+        <w:instrText xml:space="preserve"> SEQ Figure \* ARABIC </w:instrText>
+      </w:r>
+      <w:r>
+        <w:fldChar w:fldCharType="separate"/>
+      </w:r>
+      <w:r>
+        <w:rPr>
+          <w:noProof/>
+        </w:rPr>
+        <w:t>1</w:t>
+      </w:r>
+      <w:r>
+        <w:rPr>
+          <w:noProof/>
+        </w:rPr>
+        <w:fldChar w:fldCharType="end"/>
+      </w:r>
       <w:r>
         <w:t xml:space="preserve"> : Architecture matérielle et logicielle</w:t>
       </w:r>
@@ -5419,11 +6041,16 @@
       <w:r>
         <w:t xml:space="preserve"> il s’agit pour le moment d’une </w:t>
       </w:r>
+      <w:proofErr w:type="spellStart"/>
       <w:r>
         <w:t>R</w:t>
       </w:r>
       <w:r>
-        <w:t xml:space="preserve">aspberry Pi </w:t>
+        <w:t>aspberry</w:t>
+      </w:r>
+      <w:proofErr w:type="spellEnd"/>
+      <w:r>
+        <w:t xml:space="preserve"> Pi </w:t>
       </w:r>
       <w:r>
         <w:t xml:space="preserve">2 </w:t>
@@ -5511,11 +6138,19 @@
           <w:numId w:val="7"/>
         </w:numPr>
       </w:pPr>
+      <w:proofErr w:type="spellStart"/>
       <w:r>
         <w:rPr>
           <w:b/>
         </w:rPr>
-        <w:t>App_Name :</w:t>
+        <w:t>App_Name</w:t>
+      </w:r>
+      <w:proofErr w:type="spellEnd"/>
+      <w:r>
+        <w:rPr>
+          <w:b/>
+        </w:rPr>
+        <w:t> :</w:t>
       </w:r>
       <w:r>
         <w:t xml:space="preserve"> </w:t>
@@ -5557,8 +6192,16 @@
         <w:rPr>
           <w:b/>
         </w:rPr>
-        <w:t>Linux Debian Wheezy</w:t>
-      </w:r>
+        <w:t xml:space="preserve">Linux Debian </w:t>
+      </w:r>
+      <w:proofErr w:type="spellStart"/>
+      <w:r>
+        <w:rPr>
+          <w:b/>
+        </w:rPr>
+        <w:t>Wheezy</w:t>
+      </w:r>
+      <w:proofErr w:type="spellEnd"/>
       <w:r>
         <w:rPr>
           <w:b/>
@@ -5572,7 +6215,15 @@
         <w:t> :</w:t>
       </w:r>
       <w:r>
-        <w:t xml:space="preserve"> version du linux présent sur la Raspberry Pi</w:t>
+        <w:t xml:space="preserve"> version du linux présent sur la </w:t>
+      </w:r>
+      <w:proofErr w:type="spellStart"/>
+      <w:r>
+        <w:t>Raspberry</w:t>
+      </w:r>
+      <w:proofErr w:type="spellEnd"/>
+      <w:r>
+        <w:t xml:space="preserve"> Pi</w:t>
       </w:r>
       <w:r>
         <w:t xml:space="preserve"> 2</w:t>
@@ -5581,7 +6232,15 @@
         <w:t>.</w:t>
       </w:r>
       <w:r>
-        <w:t xml:space="preserve"> (voir aussi Kernel)</w:t>
+        <w:t xml:space="preserve"> (voir aussi </w:t>
+      </w:r>
+      <w:proofErr w:type="spellStart"/>
+      <w:r>
+        <w:t>Kernel</w:t>
+      </w:r>
+      <w:proofErr w:type="spellEnd"/>
+      <w:r>
+        <w:t>)</w:t>
       </w:r>
     </w:p>
     <w:p>
@@ -5607,11 +6266,11 @@
       <w:pPr>
         <w:pStyle w:val="Titre3"/>
       </w:pPr>
-      <w:bookmarkStart w:id="16" w:name="_Toc435476472"/>
+      <w:bookmarkStart w:id="15" w:name="_Toc435476472"/>
       <w:r>
         <w:t>Interfaces du système</w:t>
       </w:r>
-      <w:bookmarkEnd w:id="16"/>
+      <w:bookmarkEnd w:id="15"/>
     </w:p>
     <w:p/>
     <w:p>
@@ -5727,23 +6386,46 @@
           <w:numId w:val="8"/>
         </w:numPr>
       </w:pPr>
-      <w:r>
-        <w:t xml:space="preserve">createGroup </w:t>
+      <w:proofErr w:type="spellStart"/>
+      <w:r>
+        <w:t>createGroup</w:t>
+      </w:r>
+      <w:proofErr w:type="spellEnd"/>
+      <w:r>
+        <w:t xml:space="preserve"> </w:t>
       </w:r>
       <w:r>
         <w:t>(</w:t>
       </w:r>
+      <w:proofErr w:type="spellStart"/>
       <w:r>
         <w:t>GroupeId</w:t>
       </w:r>
+      <w:proofErr w:type="spellEnd"/>
       <w:r>
         <w:t>) :</w:t>
       </w:r>
       <w:r>
-        <w:t xml:space="preserve"> L’utilisateur crée un nouveau groupe d’amis en lui attribuant un nom sous la forme d’une chaîne de caractères appelée GroupeId.</w:t>
-      </w:r>
-      <w:r>
-        <w:t xml:space="preserve"> Cela entraine la génération d’une clé, GroupeKey, unique que l’utilisateur pourra communiquer à ses amis afin que ceux-ci puissent rejoindre le groupe.</w:t>
+        <w:t xml:space="preserve"> L’utilisateur crée un nouveau groupe d’amis en lui attribuant un nom sous la forme d’une chaîne de caractères appelée </w:t>
+      </w:r>
+      <w:proofErr w:type="spellStart"/>
+      <w:r>
+        <w:t>GroupeId</w:t>
+      </w:r>
+      <w:proofErr w:type="spellEnd"/>
+      <w:r>
+        <w:t>.</w:t>
+      </w:r>
+      <w:r>
+        <w:t xml:space="preserve"> Cela entraine la génération d’une clé, </w:t>
+      </w:r>
+      <w:proofErr w:type="spellStart"/>
+      <w:r>
+        <w:t>GroupeKey</w:t>
+      </w:r>
+      <w:proofErr w:type="spellEnd"/>
+      <w:r>
+        <w:t>, unique que l’utilisateur pourra communiquer à ses amis afin que ceux-ci puissent rejoindre le groupe.</w:t>
       </w:r>
     </w:p>
     <w:p>
@@ -5754,9 +6436,11 @@
           <w:numId w:val="8"/>
         </w:numPr>
       </w:pPr>
+      <w:proofErr w:type="spellStart"/>
       <w:r>
         <w:t>seePlaceInfo</w:t>
       </w:r>
+      <w:proofErr w:type="spellEnd"/>
       <w:r>
         <w:t>(</w:t>
       </w:r>
@@ -5782,8 +6466,13 @@
         </w:numPr>
       </w:pPr>
       <w:r>
-        <w:t>Nom du lieu, PlaceName</w:t>
-      </w:r>
+        <w:t xml:space="preserve">Nom du lieu, </w:t>
+      </w:r>
+      <w:proofErr w:type="spellStart"/>
+      <w:r>
+        <w:t>PlaceName</w:t>
+      </w:r>
+      <w:proofErr w:type="spellEnd"/>
     </w:p>
     <w:p>
       <w:pPr>
@@ -5794,8 +6483,13 @@
         </w:numPr>
       </w:pPr>
       <w:r>
-        <w:t>Adresse du lieu, PlaceAddress</w:t>
-      </w:r>
+        <w:t xml:space="preserve">Adresse du lieu, </w:t>
+      </w:r>
+      <w:proofErr w:type="spellStart"/>
+      <w:r>
+        <w:t>PlaceAddress</w:t>
+      </w:r>
+      <w:proofErr w:type="spellEnd"/>
     </w:p>
     <w:p>
       <w:pPr>
@@ -5806,8 +6500,13 @@
         </w:numPr>
       </w:pPr>
       <w:r>
-        <w:t>Type de lieu, PlaceType</w:t>
-      </w:r>
+        <w:t xml:space="preserve">Type de lieu, </w:t>
+      </w:r>
+      <w:proofErr w:type="spellStart"/>
+      <w:r>
+        <w:t>PlaceType</w:t>
+      </w:r>
+      <w:proofErr w:type="spellEnd"/>
     </w:p>
     <w:p>
       <w:pPr>
@@ -5820,9 +6519,11 @@
       <w:r>
         <w:t xml:space="preserve">Avis de l’informateur, </w:t>
       </w:r>
+      <w:proofErr w:type="spellStart"/>
       <w:r>
         <w:t>SpotterComment</w:t>
       </w:r>
+      <w:proofErr w:type="spellEnd"/>
     </w:p>
     <w:p>
       <w:pPr>
@@ -5833,8 +6534,13 @@
         </w:numPr>
       </w:pPr>
       <w:r>
-        <w:t>Nom de l’informateur, SpotterName</w:t>
-      </w:r>
+        <w:t xml:space="preserve">Nom de l’informateur, </w:t>
+      </w:r>
+      <w:proofErr w:type="spellStart"/>
+      <w:r>
+        <w:t>SpotterName</w:t>
+      </w:r>
+      <w:proofErr w:type="spellEnd"/>
     </w:p>
     <w:p>
       <w:pPr>
@@ -5851,8 +6557,13 @@
         <w:t xml:space="preserve"> et leur nom</w:t>
       </w:r>
       <w:r>
-        <w:t>, FriendsComments</w:t>
-      </w:r>
+        <w:t xml:space="preserve">, </w:t>
+      </w:r>
+      <w:proofErr w:type="spellStart"/>
+      <w:r>
+        <w:t>FriendsComments</w:t>
+      </w:r>
+      <w:proofErr w:type="spellEnd"/>
     </w:p>
     <w:p>
       <w:pPr>
@@ -5874,9 +6585,11 @@
           <w:numId w:val="8"/>
         </w:numPr>
       </w:pPr>
+      <w:proofErr w:type="spellStart"/>
       <w:r>
         <w:t>sharePlace</w:t>
       </w:r>
+      <w:proofErr w:type="spellEnd"/>
       <w:r>
         <w:t xml:space="preserve"> (</w:t>
       </w:r>
@@ -5907,8 +6620,13 @@
           <w:numId w:val="8"/>
         </w:numPr>
       </w:pPr>
-      <w:r>
-        <w:t xml:space="preserve">writeComment </w:t>
+      <w:proofErr w:type="spellStart"/>
+      <w:r>
+        <w:t>writeComment</w:t>
+      </w:r>
+      <w:proofErr w:type="spellEnd"/>
+      <w:r>
+        <w:t xml:space="preserve"> </w:t>
       </w:r>
       <w:r>
         <w:t>(</w:t>
@@ -5934,21 +6652,30 @@
           <w:numId w:val="8"/>
         </w:numPr>
       </w:pPr>
+      <w:proofErr w:type="spellStart"/>
       <w:r>
         <w:t>joinGroup</w:t>
       </w:r>
+      <w:proofErr w:type="spellEnd"/>
       <w:r>
         <w:t>(</w:t>
       </w:r>
+      <w:proofErr w:type="spellStart"/>
       <w:r>
         <w:t>GroupKey</w:t>
       </w:r>
+      <w:proofErr w:type="spellEnd"/>
       <w:r>
         <w:t>) </w:t>
       </w:r>
       <w:r>
-        <w:t>: L’utilisateur renseigne le GroupKey</w:t>
-      </w:r>
+        <w:t xml:space="preserve">: L’utilisateur renseigne le </w:t>
+      </w:r>
+      <w:proofErr w:type="spellStart"/>
+      <w:r>
+        <w:t>GroupKey</w:t>
+      </w:r>
+      <w:proofErr w:type="spellEnd"/>
       <w:r>
         <w:t xml:space="preserve"> </w:t>
       </w:r>
@@ -5967,22 +6694,37 @@
           <w:numId w:val="8"/>
         </w:numPr>
       </w:pPr>
+      <w:proofErr w:type="spellStart"/>
+      <w:proofErr w:type="gramStart"/>
       <w:r>
         <w:t>connect</w:t>
       </w:r>
-      <w:r>
-        <w:t xml:space="preserve">(Login, MotDePasse) : L’utilisateur se connecte afin de pouvoir accéder aux groupes </w:t>
-      </w:r>
-      <w:commentRangeStart w:id="17"/>
+      <w:proofErr w:type="spellEnd"/>
+      <w:r>
+        <w:t>(</w:t>
+      </w:r>
+      <w:proofErr w:type="gramEnd"/>
+      <w:r>
+        <w:t xml:space="preserve">Login, </w:t>
+      </w:r>
+      <w:proofErr w:type="spellStart"/>
+      <w:r>
+        <w:t>MotDePasse</w:t>
+      </w:r>
+      <w:proofErr w:type="spellEnd"/>
+      <w:r>
+        <w:t xml:space="preserve">) : L’utilisateur se connecte afin de pouvoir accéder aux groupes </w:t>
+      </w:r>
+      <w:commentRangeStart w:id="16"/>
       <w:r>
         <w:t>d’amis</w:t>
       </w:r>
-      <w:commentRangeEnd w:id="17"/>
+      <w:commentRangeEnd w:id="16"/>
       <w:r>
         <w:rPr>
           <w:rStyle w:val="Marquedecommentaire"/>
         </w:rPr>
-        <w:commentReference w:id="17"/>
+        <w:commentReference w:id="16"/>
       </w:r>
       <w:r>
         <w:t xml:space="preserve"> et de pouvoir partager des lieux.</w:t>
@@ -5996,8 +6738,13 @@
           <w:numId w:val="8"/>
         </w:numPr>
       </w:pPr>
-      <w:r>
-        <w:t xml:space="preserve">seePlaces </w:t>
+      <w:proofErr w:type="spellStart"/>
+      <w:r>
+        <w:t>seePlaces</w:t>
+      </w:r>
+      <w:proofErr w:type="spellEnd"/>
+      <w:r>
+        <w:t xml:space="preserve"> </w:t>
       </w:r>
       <w:r>
         <w:t xml:space="preserve">() : l’utilisateur accède à la </w:t>
@@ -6039,8 +6786,13 @@
           <w:numId w:val="9"/>
         </w:numPr>
       </w:pPr>
-      <w:r>
-        <w:t>afficherEcran(Ecran) : Affiche l’écran passé en paramètre sur l’IHM.</w:t>
+      <w:proofErr w:type="spellStart"/>
+      <w:r>
+        <w:t>afficherEcran</w:t>
+      </w:r>
+      <w:proofErr w:type="spellEnd"/>
+      <w:r>
+        <w:t>(Ecran) : Affiche l’écran passé en paramètre sur l’IHM.</w:t>
       </w:r>
     </w:p>
     <w:p>
@@ -6059,9 +6811,11 @@
           <w:numId w:val="9"/>
         </w:numPr>
       </w:pPr>
+      <w:proofErr w:type="spellStart"/>
       <w:r>
         <w:t>MapScreen</w:t>
       </w:r>
+      <w:proofErr w:type="spellEnd"/>
     </w:p>
     <w:p>
       <w:pPr>
@@ -6071,9 +6825,11 @@
           <w:numId w:val="9"/>
         </w:numPr>
       </w:pPr>
+      <w:proofErr w:type="spellStart"/>
       <w:r>
         <w:t>ConnectionScreen</w:t>
       </w:r>
+      <w:proofErr w:type="spellEnd"/>
     </w:p>
     <w:p>
       <w:pPr>
@@ -6083,9 +6839,11 @@
           <w:numId w:val="9"/>
         </w:numPr>
       </w:pPr>
+      <w:proofErr w:type="spellStart"/>
       <w:r>
         <w:t>CreateGroupScreen</w:t>
       </w:r>
+      <w:proofErr w:type="spellEnd"/>
     </w:p>
     <w:p>
       <w:pPr>
@@ -6095,9 +6853,11 @@
           <w:numId w:val="9"/>
         </w:numPr>
       </w:pPr>
+      <w:proofErr w:type="spellStart"/>
       <w:r>
         <w:t>SharePlaceScreen</w:t>
       </w:r>
+      <w:proofErr w:type="spellEnd"/>
     </w:p>
     <w:p>
       <w:pPr>
@@ -6107,9 +6867,11 @@
           <w:numId w:val="9"/>
         </w:numPr>
       </w:pPr>
+      <w:proofErr w:type="spellStart"/>
       <w:r>
         <w:t>FilterSelectionScreen</w:t>
       </w:r>
+      <w:proofErr w:type="spellEnd"/>
     </w:p>
     <w:p>
       <w:pPr>
@@ -6119,9 +6881,11 @@
           <w:numId w:val="9"/>
         </w:numPr>
       </w:pPr>
+      <w:proofErr w:type="spellStart"/>
       <w:r>
         <w:t>FirstUseScreen</w:t>
       </w:r>
+      <w:proofErr w:type="spellEnd"/>
     </w:p>
     <w:p>
       <w:pPr>
@@ -6131,21 +6895,35 @@
           <w:numId w:val="9"/>
         </w:numPr>
       </w:pPr>
+      <w:proofErr w:type="spellStart"/>
+      <w:proofErr w:type="gramStart"/>
       <w:r>
         <w:t>displayPlaces</w:t>
       </w:r>
-      <w:r>
-        <w:t>(Filt</w:t>
-      </w:r>
-      <w:r>
-        <w:t>ers, Group</w:t>
+      <w:proofErr w:type="spellEnd"/>
+      <w:r>
+        <w:t>(</w:t>
+      </w:r>
+      <w:proofErr w:type="spellStart"/>
+      <w:proofErr w:type="gramEnd"/>
+      <w:r>
+        <w:t>Filt</w:t>
+      </w:r>
+      <w:r>
+        <w:t>ers</w:t>
+      </w:r>
+      <w:proofErr w:type="spellEnd"/>
+      <w:r>
+        <w:t>, Group</w:t>
       </w:r>
       <w:r>
         <w:t xml:space="preserve">s) : affiche les types de lieux choisis des groupes sélectionnés sur la carte de l’écran </w:t>
       </w:r>
+      <w:proofErr w:type="spellStart"/>
       <w:r>
         <w:t>MapScreen</w:t>
       </w:r>
+      <w:proofErr w:type="spellEnd"/>
       <w:r>
         <w:t>.</w:t>
       </w:r>
@@ -6158,9 +6936,11 @@
           <w:numId w:val="9"/>
         </w:numPr>
       </w:pPr>
+      <w:proofErr w:type="spellStart"/>
       <w:r>
         <w:t>displayPlacesInfo</w:t>
       </w:r>
+      <w:proofErr w:type="spellEnd"/>
       <w:r>
         <w:t>(Lieu) : Afficher les détails d’un lieu : son adresse et les commentaires ajoutés.</w:t>
       </w:r>
@@ -6188,6 +6968,7 @@
         <w:pStyle w:val="Titre4"/>
       </w:pPr>
       <w:r>
+        <w:lastRenderedPageBreak/>
         <w:t xml:space="preserve">Interfaces avec les </w:t>
       </w:r>
       <w:commentRangeStart w:id="18"/>
@@ -6206,7 +6987,163 @@
         <w:commentReference w:id="18"/>
       </w:r>
     </w:p>
-    <w:p/>
+    <w:p>
+      <w:pPr>
+        <w:keepNext/>
+        <w:jc w:val="center"/>
+      </w:pPr>
+      <w:r>
+        <w:rPr>
+          <w:noProof/>
+          <w:lang w:eastAsia="fr-FR"/>
+        </w:rPr>
+        <w:drawing>
+          <wp:inline distT="0" distB="0" distL="0" distR="0" wp14:anchorId="2D28AE02" wp14:editId="6623CD90">
+            <wp:extent cx="5760720" cy="2791460"/>
+            <wp:effectExtent l="0" t="0" r="0" b="8890"/>
+            <wp:docPr id="2" name="Image 2"/>
+            <wp:cNvGraphicFramePr>
+              <a:graphicFrameLocks xmlns:a="http://schemas.openxmlformats.org/drawingml/2006/main" noChangeAspect="1"/>
+            </wp:cNvGraphicFramePr>
+            <a:graphic xmlns:a="http://schemas.openxmlformats.org/drawingml/2006/main">
+              <a:graphicData uri="http://schemas.openxmlformats.org/drawingml/2006/picture">
+                <pic:pic xmlns:pic="http://schemas.openxmlformats.org/drawingml/2006/picture">
+                  <pic:nvPicPr>
+                    <pic:cNvPr id="2" name="createGroup.png"/>
+                    <pic:cNvPicPr/>
+                  </pic:nvPicPr>
+                  <pic:blipFill>
+                    <a:blip r:embed="rId12">
+                      <a:extLst>
+                        <a:ext uri="{28A0092B-C50C-407E-A947-70E740481C1C}">
+                          <a14:useLocalDpi xmlns:a14="http://schemas.microsoft.com/office/drawing/2010/main" val="0"/>
+                        </a:ext>
+                      </a:extLst>
+                    </a:blip>
+                    <a:stretch>
+                      <a:fillRect/>
+                    </a:stretch>
+                  </pic:blipFill>
+                  <pic:spPr>
+                    <a:xfrm>
+                      <a:off x="0" y="0"/>
+                      <a:ext cx="5760720" cy="2791460"/>
+                    </a:xfrm>
+                    <a:prstGeom prst="rect">
+                      <a:avLst/>
+                    </a:prstGeom>
+                  </pic:spPr>
+                </pic:pic>
+              </a:graphicData>
+            </a:graphic>
+          </wp:inline>
+        </w:drawing>
+      </w:r>
+    </w:p>
+    <w:p>
+      <w:pPr>
+        <w:pStyle w:val="Lgende"/>
+      </w:pPr>
+      <w:r>
+        <w:t xml:space="preserve">Figure </w:t>
+      </w:r>
+      <w:fldSimple w:instr=" SEQ Figure \* ARABIC ">
+        <w:r>
+          <w:rPr>
+            <w:noProof/>
+          </w:rPr>
+          <w:t>2</w:t>
+        </w:r>
+      </w:fldSimple>
+      <w:r>
+        <w:t xml:space="preserve"> : </w:t>
+      </w:r>
+      <w:proofErr w:type="spellStart"/>
+      <w:r>
+        <w:t>CreateGroup</w:t>
+      </w:r>
+      <w:proofErr w:type="spellEnd"/>
+    </w:p>
+    <w:p>
+      <w:pPr>
+        <w:keepNext/>
+        <w:jc w:val="center"/>
+      </w:pPr>
+      <w:r>
+        <w:rPr>
+          <w:noProof/>
+          <w:lang w:eastAsia="fr-FR"/>
+        </w:rPr>
+        <w:drawing>
+          <wp:inline distT="0" distB="0" distL="0" distR="0" wp14:anchorId="6D072285" wp14:editId="2DC3C92D">
+            <wp:extent cx="5172075" cy="2847975"/>
+            <wp:effectExtent l="0" t="0" r="9525" b="9525"/>
+            <wp:docPr id="3" name="Image 3"/>
+            <wp:cNvGraphicFramePr>
+              <a:graphicFrameLocks xmlns:a="http://schemas.openxmlformats.org/drawingml/2006/main" noChangeAspect="1"/>
+            </wp:cNvGraphicFramePr>
+            <a:graphic xmlns:a="http://schemas.openxmlformats.org/drawingml/2006/main">
+              <a:graphicData uri="http://schemas.openxmlformats.org/drawingml/2006/picture">
+                <pic:pic xmlns:pic="http://schemas.openxmlformats.org/drawingml/2006/picture">
+                  <pic:nvPicPr>
+                    <pic:cNvPr id="3" name="seePlaceInfo.png"/>
+                    <pic:cNvPicPr/>
+                  </pic:nvPicPr>
+                  <pic:blipFill>
+                    <a:blip r:embed="rId13">
+                      <a:extLst>
+                        <a:ext uri="{28A0092B-C50C-407E-A947-70E740481C1C}">
+                          <a14:useLocalDpi xmlns:a14="http://schemas.microsoft.com/office/drawing/2010/main" val="0"/>
+                        </a:ext>
+                      </a:extLst>
+                    </a:blip>
+                    <a:stretch>
+                      <a:fillRect/>
+                    </a:stretch>
+                  </pic:blipFill>
+                  <pic:spPr>
+                    <a:xfrm>
+                      <a:off x="0" y="0"/>
+                      <a:ext cx="5172075" cy="2847975"/>
+                    </a:xfrm>
+                    <a:prstGeom prst="rect">
+                      <a:avLst/>
+                    </a:prstGeom>
+                  </pic:spPr>
+                </pic:pic>
+              </a:graphicData>
+            </a:graphic>
+          </wp:inline>
+        </w:drawing>
+      </w:r>
+    </w:p>
+    <w:p>
+      <w:pPr>
+        <w:pStyle w:val="Lgende"/>
+      </w:pPr>
+      <w:r>
+        <w:t xml:space="preserve">Figure </w:t>
+      </w:r>
+      <w:fldSimple w:instr=" SEQ Figure \* ARABIC ">
+        <w:r>
+          <w:rPr>
+            <w:noProof/>
+          </w:rPr>
+          <w:t>3</w:t>
+        </w:r>
+      </w:fldSimple>
+      <w:r>
+        <w:t xml:space="preserve"> : </w:t>
+      </w:r>
+      <w:proofErr w:type="spellStart"/>
+      <w:r>
+        <w:t>S</w:t>
+      </w:r>
+      <w:r>
+        <w:t>eePlaceInfo</w:t>
+      </w:r>
+      <w:proofErr w:type="spellEnd"/>
+    </w:p>
     <w:p>
       <w:pPr>
         <w:pStyle w:val="Titre4"/>
@@ -6218,7 +7155,10 @@
     <w:p>
       <w:commentRangeStart w:id="19"/>
       <w:r>
-        <w:t>Decrites dans l’archi matérielle</w:t>
+        <w:t>Décrites</w:t>
+      </w:r>
+      <w:r>
+        <w:t xml:space="preserve"> dans l’archi matérielle</w:t>
       </w:r>
       <w:commentRangeEnd w:id="19"/>
       <w:r>
@@ -6234,82 +7174,87 @@
       </w:pPr>
       <w:bookmarkStart w:id="20" w:name="_Toc435476473"/>
       <w:r>
+        <w:t>Fonctions principales développées</w:t>
+      </w:r>
+      <w:bookmarkEnd w:id="20"/>
+    </w:p>
+    <w:p>
+      <w:pPr>
+        <w:pStyle w:val="Titre3"/>
+      </w:pPr>
+      <w:bookmarkStart w:id="21" w:name="_Toc435476474"/>
+      <w:r>
+        <w:t xml:space="preserve">Cas d’usage considéré pour </w:t>
+      </w:r>
+      <w:proofErr w:type="spellStart"/>
+      <w:r>
+        <w:t>App_Name</w:t>
+      </w:r>
+      <w:bookmarkEnd w:id="21"/>
+      <w:proofErr w:type="spellEnd"/>
+    </w:p>
+    <w:p>
+      <w:pPr>
+        <w:pStyle w:val="Titre3"/>
+      </w:pPr>
+      <w:bookmarkStart w:id="22" w:name="_Toc435476475"/>
+      <w:r>
+        <w:t>Résumé des cas d’utilisation stratégiques</w:t>
+      </w:r>
+      <w:bookmarkEnd w:id="22"/>
+    </w:p>
+    <w:p>
+      <w:pPr>
+        <w:pStyle w:val="Titre3"/>
+      </w:pPr>
+      <w:bookmarkStart w:id="23" w:name="_Toc435476476"/>
+      <w:r>
+        <w:t>CU 01</w:t>
+      </w:r>
+      <w:bookmarkEnd w:id="23"/>
+    </w:p>
+    <w:p>
+      <w:pPr>
+        <w:pStyle w:val="Titre3"/>
+      </w:pPr>
+      <w:bookmarkStart w:id="24" w:name="_Toc435476477"/>
+      <w:r>
+        <w:t>CU 02</w:t>
+      </w:r>
+      <w:bookmarkEnd w:id="24"/>
+    </w:p>
+    <w:p>
+      <w:pPr>
+        <w:pStyle w:val="Titre2"/>
+      </w:pPr>
+      <w:bookmarkStart w:id="25" w:name="_Toc435476478"/>
+      <w:r>
+        <w:t>Contraintes</w:t>
+      </w:r>
+      <w:bookmarkEnd w:id="25"/>
+    </w:p>
+    <w:p>
+      <w:pPr>
+        <w:pStyle w:val="Titre3"/>
+      </w:pPr>
+      <w:bookmarkStart w:id="26" w:name="_Toc435476479"/>
+      <w:r>
+        <w:t>Politiques réglementaires</w:t>
+      </w:r>
+      <w:bookmarkEnd w:id="26"/>
+    </w:p>
+    <w:p>
+      <w:r>
+        <w:t>N.A</w:t>
+      </w:r>
+    </w:p>
+    <w:p>
+      <w:pPr>
+        <w:pStyle w:val="Titre3"/>
+      </w:pPr>
+      <w:bookmarkStart w:id="27" w:name="_Toc435476480"/>
+      <w:r>
         <w:lastRenderedPageBreak/>
-        <w:t>Fonctions principales développées</w:t>
-      </w:r>
-      <w:bookmarkEnd w:id="20"/>
-    </w:p>
-    <w:p>
-      <w:pPr>
-        <w:pStyle w:val="Titre3"/>
-      </w:pPr>
-      <w:bookmarkStart w:id="21" w:name="_Toc435476474"/>
-      <w:r>
-        <w:t>Cas d’usage considéré pour App_Name</w:t>
-      </w:r>
-      <w:bookmarkEnd w:id="21"/>
-    </w:p>
-    <w:p>
-      <w:pPr>
-        <w:pStyle w:val="Titre3"/>
-      </w:pPr>
-      <w:bookmarkStart w:id="22" w:name="_Toc435476475"/>
-      <w:r>
-        <w:t>Résumé des cas d’utilisation stratégiques</w:t>
-      </w:r>
-      <w:bookmarkEnd w:id="22"/>
-    </w:p>
-    <w:p>
-      <w:pPr>
-        <w:pStyle w:val="Titre3"/>
-      </w:pPr>
-      <w:bookmarkStart w:id="23" w:name="_Toc435476476"/>
-      <w:r>
-        <w:t>CU 01</w:t>
-      </w:r>
-      <w:bookmarkEnd w:id="23"/>
-    </w:p>
-    <w:p>
-      <w:pPr>
-        <w:pStyle w:val="Titre3"/>
-      </w:pPr>
-      <w:bookmarkStart w:id="24" w:name="_Toc435476477"/>
-      <w:r>
-        <w:t>CU 02</w:t>
-      </w:r>
-      <w:bookmarkEnd w:id="24"/>
-    </w:p>
-    <w:p>
-      <w:pPr>
-        <w:pStyle w:val="Titre2"/>
-      </w:pPr>
-      <w:bookmarkStart w:id="25" w:name="_Toc435476478"/>
-      <w:r>
-        <w:t>Contraintes</w:t>
-      </w:r>
-      <w:bookmarkEnd w:id="25"/>
-    </w:p>
-    <w:p>
-      <w:pPr>
-        <w:pStyle w:val="Titre3"/>
-      </w:pPr>
-      <w:bookmarkStart w:id="26" w:name="_Toc435476479"/>
-      <w:r>
-        <w:t>Politiques réglementaires</w:t>
-      </w:r>
-      <w:bookmarkEnd w:id="26"/>
-    </w:p>
-    <w:p>
-      <w:r>
-        <w:t>N.A</w:t>
-      </w:r>
-    </w:p>
-    <w:p>
-      <w:pPr>
-        <w:pStyle w:val="Titre3"/>
-      </w:pPr>
-      <w:bookmarkStart w:id="27" w:name="_Toc435476480"/>
-      <w:r>
         <w:t>Contraintes matérielles</w:t>
       </w:r>
       <w:bookmarkEnd w:id="27"/>
@@ -6341,7 +7286,15 @@
         <w:ind w:firstLine="708"/>
       </w:pPr>
       <w:r>
-        <w:t>Le serveur, actuellement sur une Raspberry Pi 2, devra être visible publiquement et accessible via des requêtes HTTP. (Voir 2.2.1)</w:t>
+        <w:t xml:space="preserve">Le serveur, actuellement sur une </w:t>
+      </w:r>
+      <w:proofErr w:type="spellStart"/>
+      <w:r>
+        <w:t>Raspberry</w:t>
+      </w:r>
+      <w:proofErr w:type="spellEnd"/>
+      <w:r>
+        <w:t xml:space="preserve"> Pi 2, devra être visible publiquement et accessible via des requêtes HTTP. (Voir 2.2.1)</w:t>
       </w:r>
     </w:p>
     <w:p>
@@ -6543,8 +7496,8 @@
     <w:p/>
     <w:p/>
     <w:sectPr>
-      <w:headerReference w:type="default" r:id="rId12"/>
-      <w:footerReference w:type="default" r:id="rId13"/>
+      <w:headerReference w:type="default" r:id="rId14"/>
+      <w:footerReference w:type="default" r:id="rId15"/>
       <w:pgSz w:w="11906" w:h="16838"/>
       <w:pgMar w:top="1417" w:right="1417" w:bottom="1417" w:left="1417" w:header="708" w:footer="708" w:gutter="0"/>
       <w:pgNumType w:start="0"/>
@@ -6572,15 +7525,59 @@
         </w:rPr>
         <w:annotationRef/>
       </w:r>
+      <w:proofErr w:type="spellStart"/>
       <w:r>
         <w:rPr>
           <w:lang w:val="en-US"/>
         </w:rPr>
-        <w:t>Remplacer les App_Name, Project_Name, Team_Name</w:t>
-      </w:r>
+        <w:t>Remplacer</w:t>
+      </w:r>
+      <w:proofErr w:type="spellEnd"/>
+      <w:r>
+        <w:rPr>
+          <w:lang w:val="en-US"/>
+        </w:rPr>
+        <w:t xml:space="preserve"> les </w:t>
+      </w:r>
+      <w:proofErr w:type="spellStart"/>
+      <w:r>
+        <w:rPr>
+          <w:lang w:val="en-US"/>
+        </w:rPr>
+        <w:t>App_Name</w:t>
+      </w:r>
+      <w:proofErr w:type="spellEnd"/>
+      <w:r>
+        <w:rPr>
+          <w:lang w:val="en-US"/>
+        </w:rPr>
+        <w:t xml:space="preserve">, </w:t>
+      </w:r>
+      <w:proofErr w:type="spellStart"/>
+      <w:r>
+        <w:rPr>
+          <w:lang w:val="en-US"/>
+        </w:rPr>
+        <w:t>Project_Name</w:t>
+      </w:r>
+      <w:proofErr w:type="spellEnd"/>
+      <w:r>
+        <w:rPr>
+          <w:lang w:val="en-US"/>
+        </w:rPr>
+        <w:t xml:space="preserve">, </w:t>
+      </w:r>
+      <w:proofErr w:type="spellStart"/>
+      <w:r>
+        <w:rPr>
+          <w:lang w:val="en-US"/>
+        </w:rPr>
+        <w:t>Team_Name</w:t>
+      </w:r>
+      <w:proofErr w:type="spellEnd"/>
     </w:p>
   </w:comment>
-  <w:comment w:id="17" w:author="Pierre TOUZÉ" w:date="2015-11-16T22:25:00Z" w:initials="PT">
+  <w:comment w:id="16" w:author="Pierre TOUZÉ" w:date="2015-11-16T22:25:00Z" w:initials="PT">
     <w:p>
       <w:pPr>
         <w:pStyle w:val="Commentaire"/>
@@ -6592,7 +7589,12 @@
         <w:annotationRef/>
       </w:r>
       <w:r>
-        <w:t>Ca reste un peu flou pour moi les interactions du fait d’être connecté. Notamment au niveau des groupes du coup.</w:t>
+        <w:t>Ça</w:t>
+      </w:r>
+      <w:bookmarkStart w:id="17" w:name="_GoBack"/>
+      <w:bookmarkEnd w:id="17"/>
+      <w:r>
+        <w:t xml:space="preserve"> reste un peu flou pour moi les interactions du fait d’être connecté. Notamment au niveau des groupes du coup.</w:t>
       </w:r>
     </w:p>
   </w:comment>
@@ -6771,7 +7773,7 @@
                 <w:bCs/>
                 <w:noProof/>
               </w:rPr>
-              <w:t>8</w:t>
+              <w:t>7</w:t>
             </w:r>
             <w:r>
               <w:rPr>
@@ -6816,7 +7818,7 @@
                 <w:bCs/>
                 <w:noProof/>
               </w:rPr>
-              <w:t>8</w:t>
+              <w:t>9</w:t>
             </w:r>
             <w:r>
               <w:rPr>
@@ -6841,8 +7843,12 @@
     </w:r>
     <w:r>
       <w:tab/>
+    </w:r>
+    <w:proofErr w:type="spellStart"/>
+    <w:r>
       <w:t>SartrouInc</w:t>
     </w:r>
+    <w:proofErr w:type="spellEnd"/>
   </w:p>
 </w:ftr>
 </file>
@@ -6878,9 +7884,11 @@
     <w:r>
       <w:ptab w:relativeTo="margin" w:alignment="center" w:leader="none"/>
     </w:r>
+    <w:proofErr w:type="spellStart"/>
     <w:r>
       <w:t>App_Name</w:t>
     </w:r>
+    <w:proofErr w:type="spellEnd"/>
     <w:r>
       <w:ptab w:relativeTo="margin" w:alignment="right" w:leader="none"/>
     </w:r>
@@ -6897,7 +7905,7 @@
       <w:rPr>
         <w:noProof/>
       </w:rPr>
-      <w:t>20/12/2015</w:t>
+      <w:t>19/01/2016</w:t>
     </w:r>
     <w:r>
       <w:fldChar w:fldCharType="end"/>
@@ -9291,6 +10299,7 @@
   </w:font>
   <w:font w:name="OpenSymbol">
     <w:altName w:val="Arial Unicode MS"/>
+    <w:panose1 w:val="05010000000000000000"/>
     <w:charset w:val="00"/>
     <w:family w:val="auto"/>
     <w:pitch w:val="variable"/>
@@ -9358,6 +10367,7 @@
     <w:rsid w:val="007714D7"/>
     <w:rsid w:val="00AF588E"/>
     <w:rsid w:val="00B71789"/>
+    <w:rsid w:val="00D7036D"/>
     <w:rsid w:val="00DB2079"/>
     <w:rsid w:val="00E15ABB"/>
     <w:rsid w:val="00EE5B3A"/>
@@ -10132,7 +11142,7 @@
 </file>
 
 <file path=customXml/itemProps2.xml><?xml version="1.0" encoding="utf-8"?>
-<ds:datastoreItem xmlns:ds="http://schemas.openxmlformats.org/officeDocument/2006/customXml" ds:itemID="{387B3B95-91C2-4EE3-A2E0-9E86925B1CE8}">
+<ds:datastoreItem xmlns:ds="http://schemas.openxmlformats.org/officeDocument/2006/customXml" ds:itemID="{58F948C1-64D2-4230-90B2-ADC410F82A14}">
   <ds:schemaRefs>
     <ds:schemaRef ds:uri="http://schemas.openxmlformats.org/officeDocument/2006/bibliography"/>
   </ds:schemaRefs>

</xml_diff>